<commit_message>
udpated code based on Balazs and Barna comments, not finished
</commit_message>
<xml_diff>
--- a/analysis/multi100_results.docx
+++ b/analysis/multi100_results.docx
@@ -7,22 +7,16 @@
         <w:pStyle w:val="Title"/>
       </w:pPr>
       <w:r>
-        <w:t xml:space="preserve">General</w:t>
-      </w:r>
-      <w:r>
-        <w:t xml:space="preserve"> </w:t>
-      </w:r>
-      <w:r>
-        <w:t xml:space="preserve">descriptives</w:t>
-      </w:r>
-    </w:p>
-    <w:bookmarkStart w:id="20" w:name="general"/>
+        <w:t xml:space="preserve">Results</w:t>
+      </w:r>
+    </w:p>
+    <w:bookmarkStart w:id="20" w:name="general-descriptives"/>
     <w:p>
       <w:pPr>
         <w:pStyle w:val="Heading2"/>
       </w:pPr>
       <w:r>
-        <w:t xml:space="preserve">General</w:t>
+        <w:t xml:space="preserve">General descriptives</w:t>
       </w:r>
     </w:p>
     <w:p>
@@ -30,7 +24,7 @@
         <w:pStyle w:val="FirstParagraph"/>
       </w:pPr>
       <w:r>
-        <w:t xml:space="preserve">As a response to our recruitment call, 1141 researchers signed up to participate in our study. Out of these volunteers, 459 signed up to analyse at least one datasets and submitted their work by the deadline or an extended deadline.</w:t>
+        <w:t xml:space="preserve">As a response to our recruitment call, 1141 researchers signed up to participate in our study. Out of these volunteers, 459 signed up to analyse at least one dataset and submitted their work by the deadline or an extended deadline.</w:t>
       </w:r>
     </w:p>
     <w:p>
@@ -46,7 +40,7 @@
         <w:pStyle w:val="BodyText"/>
       </w:pPr>
       <w:r>
-        <w:t xml:space="preserve">Out of the submitted analyses, _ were withdrawn, and 4 were omitted from the summary analysis their analysis failed the peer evaluation.</w:t>
+        <w:t xml:space="preserve">Out of the submitted analyses 4 were omitted from the summary analysis their analysis failed the peer evaluation.</w:t>
       </w:r>
     </w:p>
     <w:p>
@@ -57,14 +51,299 @@
         <w:t xml:space="preserve">As a result, we ended up with 505 re-analyses, submitted by 458 co-analysts.</w:t>
       </w:r>
     </w:p>
+    <w:p>
+      <w:pPr>
+        <w:pStyle w:val="BodyText"/>
+      </w:pPr>
+      <w:r>
+        <w:t xml:space="preserve">Although we invited more than 5 co-analysts to each of the 100 studies, due to drop-outs the final number of completed analyses ranged between 4 and 7. Table 1 shows the the distribution of analyses per studies.</w:t>
+      </w:r>
+    </w:p>
+    <w:tbl xmlns:w="http://schemas.openxmlformats.org/wordprocessingml/2006/main" xmlns:wp="http://schemas.openxmlformats.org/drawingml/2006/wordprocessingDrawing" xmlns:r="http://schemas.openxmlformats.org/officeDocument/2006/relationships" xmlns:w14="http://schemas.microsoft.com/office/word/2010/wordml">
+      <w:tblPr>
+        <w:tblCellMar>
+          <w:top w:w="0" w:type="dxa"/>
+          <w:bottom w:w="0" w:type="dxa"/>
+          <w:start w:w="60" w:type="dxa"/>
+          <w:end w:w="60" w:type="dxa"/>
+        </w:tblCellMar>
+        <w:tblW w:type="auto" w:w="0"/>
+        <w:tblLook w:firstRow="0" w:lastRow="0" w:firstColumn="0" w:lastColumn="0" w:noHBand="0" w:noVBand="0"/>
+        <w:jc w:val="center"/>
+      </w:tblPr>
+      <w:tr>
+        <w:trPr>
+          <w:cantSplit/>
+          <w:tblHeader/>
+        </w:trPr>
+        <w:tc>
+          <w:tcPr>
+            <w:tcBorders>
+              <w:top w:val="single" w:sz="16" w:space="0" w:color="D3D3D3"/>
+              <w:bottom w:val="single" w:sz="16" w:space="0" w:color="D3D3D3"/>
+              <w:start w:val="single" w:space="0" w:color="D3D3D3"/>
+            </w:tcBorders>
+          </w:tcPr>
+          <w:p>
+            <w:pPr>
+              <w:spacing w:before="0" w:after="60"/>
+              <w:keepNext/>
+              <w:jc w:val="end"/>
+            </w:pPr>
+            <w:r>
+              <w:rPr>
+                <w:rFonts w:ascii="Calibri" w:hAnsi="Calibri"/>
+                <w:sz w:val="20"/>
+              </w:rPr>
+              <w:t xml:space="default">Number of Completed Analyses</w:t>
+            </w:r>
+          </w:p>
+        </w:tc>
+        <w:tc>
+          <w:tcPr>
+            <w:tcBorders>
+              <w:top w:val="single" w:sz="16" w:space="0" w:color="D3D3D3"/>
+              <w:bottom w:val="single" w:sz="16" w:space="0" w:color="D3D3D3"/>
+              <w:end w:val="single" w:space="0" w:color="D3D3D3"/>
+            </w:tcBorders>
+          </w:tcPr>
+          <w:p>
+            <w:pPr>
+              <w:spacing w:before="0" w:after="60"/>
+              <w:keepNext/>
+              <w:jc w:val="end"/>
+            </w:pPr>
+            <w:r>
+              <w:rPr>
+                <w:rFonts w:ascii="Calibri" w:hAnsi="Calibri"/>
+                <w:sz w:val="20"/>
+              </w:rPr>
+              <w:t xml:space="default">Number of Studies</w:t>
+            </w:r>
+          </w:p>
+        </w:tc>
+      </w:tr>
+      <w:tr>
+        <w:trPr>
+          <w:cantSplit/>
+        </w:trPr>
+        <w:tc>
+          <w:tcPr>
+            <w:tcBorders>
+              <w:top w:val="single" w:space="0" w:color="D3D3D3"/>
+              <w:bottom w:val="single" w:space="0" w:color="D3D3D3"/>
+              <w:start w:val="single" w:space="0" w:color="D3D3D3"/>
+              <w:end w:val="single" w:space="0" w:color="D3D3D3"/>
+            </w:tcBorders>
+          </w:tcPr>
+          <w:p>
+            <w:pPr>
+              <w:spacing w:before="0" w:after="60"/>
+              <w:keepNext/>
+              <w:jc w:val="end"/>
+            </w:pPr>
+            <w:r>
+              <w:rPr>
+                <w:rFonts w:ascii="Calibri" w:hAnsi="Calibri"/>
+                <w:sz w:val="20"/>
+              </w:rPr>
+              <w:t xml:space="default">4</w:t>
+            </w:r>
+          </w:p>
+        </w:tc>
+        <w:tc>
+          <w:tcPr>
+            <w:tcBorders>
+              <w:top w:val="single" w:space="0" w:color="D3D3D3"/>
+              <w:bottom w:val="single" w:space="0" w:color="D3D3D3"/>
+              <w:start w:val="single" w:space="0" w:color="D3D3D3"/>
+              <w:end w:val="single" w:space="0" w:color="D3D3D3"/>
+            </w:tcBorders>
+          </w:tcPr>
+          <w:p>
+            <w:pPr>
+              <w:spacing w:before="0" w:after="60"/>
+              <w:keepNext/>
+              <w:jc w:val="end"/>
+            </w:pPr>
+            <w:r>
+              <w:rPr>
+                <w:rFonts w:ascii="Calibri" w:hAnsi="Calibri"/>
+                <w:sz w:val="20"/>
+              </w:rPr>
+              <w:t xml:space="default">14</w:t>
+            </w:r>
+          </w:p>
+        </w:tc>
+      </w:tr>
+      <w:tr>
+        <w:trPr>
+          <w:cantSplit/>
+        </w:trPr>
+        <w:tc>
+          <w:tcPr>
+            <w:tcBorders>
+              <w:top w:val="single" w:space="0" w:color="D3D3D3"/>
+              <w:bottom w:val="single" w:space="0" w:color="D3D3D3"/>
+              <w:start w:val="single" w:space="0" w:color="D3D3D3"/>
+              <w:end w:val="single" w:space="0" w:color="D3D3D3"/>
+            </w:tcBorders>
+          </w:tcPr>
+          <w:p>
+            <w:pPr>
+              <w:spacing w:before="0" w:after="60"/>
+              <w:keepNext/>
+              <w:jc w:val="end"/>
+            </w:pPr>
+            <w:r>
+              <w:rPr>
+                <w:rFonts w:ascii="Calibri" w:hAnsi="Calibri"/>
+                <w:sz w:val="20"/>
+              </w:rPr>
+              <w:t xml:space="default">5</w:t>
+            </w:r>
+          </w:p>
+        </w:tc>
+        <w:tc>
+          <w:tcPr>
+            <w:tcBorders>
+              <w:top w:val="single" w:space="0" w:color="D3D3D3"/>
+              <w:bottom w:val="single" w:space="0" w:color="D3D3D3"/>
+              <w:start w:val="single" w:space="0" w:color="D3D3D3"/>
+              <w:end w:val="single" w:space="0" w:color="D3D3D3"/>
+            </w:tcBorders>
+          </w:tcPr>
+          <w:p>
+            <w:pPr>
+              <w:spacing w:before="0" w:after="60"/>
+              <w:keepNext/>
+              <w:jc w:val="end"/>
+            </w:pPr>
+            <w:r>
+              <w:rPr>
+                <w:rFonts w:ascii="Calibri" w:hAnsi="Calibri"/>
+                <w:sz w:val="20"/>
+              </w:rPr>
+              <w:t xml:space="default">69</w:t>
+            </w:r>
+          </w:p>
+        </w:tc>
+      </w:tr>
+      <w:tr>
+        <w:trPr>
+          <w:cantSplit/>
+        </w:trPr>
+        <w:tc>
+          <w:tcPr>
+            <w:tcBorders>
+              <w:top w:val="single" w:space="0" w:color="D3D3D3"/>
+              <w:bottom w:val="single" w:space="0" w:color="D3D3D3"/>
+              <w:start w:val="single" w:space="0" w:color="D3D3D3"/>
+              <w:end w:val="single" w:space="0" w:color="D3D3D3"/>
+            </w:tcBorders>
+          </w:tcPr>
+          <w:p>
+            <w:pPr>
+              <w:spacing w:before="0" w:after="60"/>
+              <w:keepNext/>
+              <w:jc w:val="end"/>
+            </w:pPr>
+            <w:r>
+              <w:rPr>
+                <w:rFonts w:ascii="Calibri" w:hAnsi="Calibri"/>
+                <w:sz w:val="20"/>
+              </w:rPr>
+              <w:t xml:space="default">6</w:t>
+            </w:r>
+          </w:p>
+        </w:tc>
+        <w:tc>
+          <w:tcPr>
+            <w:tcBorders>
+              <w:top w:val="single" w:space="0" w:color="D3D3D3"/>
+              <w:bottom w:val="single" w:space="0" w:color="D3D3D3"/>
+              <w:start w:val="single" w:space="0" w:color="D3D3D3"/>
+              <w:end w:val="single" w:space="0" w:color="D3D3D3"/>
+            </w:tcBorders>
+          </w:tcPr>
+          <w:p>
+            <w:pPr>
+              <w:spacing w:before="0" w:after="60"/>
+              <w:keepNext/>
+              <w:jc w:val="end"/>
+            </w:pPr>
+            <w:r>
+              <w:rPr>
+                <w:rFonts w:ascii="Calibri" w:hAnsi="Calibri"/>
+                <w:sz w:val="20"/>
+              </w:rPr>
+              <w:t xml:space="default">15</w:t>
+            </w:r>
+          </w:p>
+        </w:tc>
+      </w:tr>
+      <w:tr>
+        <w:trPr>
+          <w:cantSplit/>
+        </w:trPr>
+        <w:tc>
+          <w:tcPr>
+            <w:tcBorders>
+              <w:top w:val="single" w:space="0" w:color="D3D3D3"/>
+              <w:bottom w:val="single" w:space="0" w:color="D3D3D3"/>
+              <w:start w:val="single" w:space="0" w:color="D3D3D3"/>
+              <w:end w:val="single" w:space="0" w:color="D3D3D3"/>
+            </w:tcBorders>
+          </w:tcPr>
+          <w:p>
+            <w:pPr>
+              <w:spacing w:before="0" w:after="60"/>
+              <w:keepNext/>
+              <w:jc w:val="end"/>
+            </w:pPr>
+            <w:r>
+              <w:rPr>
+                <w:rFonts w:ascii="Calibri" w:hAnsi="Calibri"/>
+                <w:sz w:val="20"/>
+              </w:rPr>
+              <w:t xml:space="default">7</w:t>
+            </w:r>
+          </w:p>
+        </w:tc>
+        <w:tc>
+          <w:tcPr>
+            <w:tcBorders>
+              <w:top w:val="single" w:space="0" w:color="D3D3D3"/>
+              <w:bottom w:val="single" w:space="0" w:color="D3D3D3"/>
+              <w:start w:val="single" w:space="0" w:color="D3D3D3"/>
+              <w:end w:val="single" w:space="0" w:color="D3D3D3"/>
+            </w:tcBorders>
+          </w:tcPr>
+          <w:p>
+            <w:pPr>
+              <w:spacing w:before="0" w:after="60"/>
+              <w:keepNext/>
+              <w:jc w:val="end"/>
+            </w:pPr>
+            <w:r>
+              <w:rPr>
+                <w:rFonts w:ascii="Calibri" w:hAnsi="Calibri"/>
+                <w:sz w:val="20"/>
+              </w:rPr>
+              <w:t xml:space="default">2</w:t>
+            </w:r>
+          </w:p>
+        </w:tc>
+      </w:tr>
+    </w:tbl>
     <w:bookmarkEnd w:id="20"/>
-    <w:bookmarkStart w:id="45" w:name="task-1-survey-results"/>
+    <w:bookmarkStart w:id="45" w:name="basic-demographics-of-the-co-analysts"/>
     <w:p>
       <w:pPr>
         <w:pStyle w:val="Heading2"/>
       </w:pPr>
       <w:r>
-        <w:t xml:space="preserve">Task 1 Survey results</w:t>
+        <w:t xml:space="preserve">Basic demographics of the co-analysts</w:t>
       </w:r>
     </w:p>
     <w:p>
@@ -72,7 +351,7 @@
         <w:pStyle w:val="FirstParagraph"/>
       </w:pPr>
       <w:r>
-        <w:t xml:space="preserve">Out of all the co-analysts who submitted their work by the deadline, there were 23 professors, 41 associate professors, 107 post-doctoral researchers, 122 doctoral students, 59 from other academic/research positions, and from other positions.</w:t>
+        <w:t xml:space="preserve">Out of all the co-analysts who submitted their work by the deadline, there were 23 professors, 41 associate professors, 106 assistant professors, 107 post-doctoral researchers, 122 doctoral students, 59 from other academic/research positions, and from other positions.</w:t>
       </w:r>
     </w:p>
     <w:p>
@@ -102,7 +381,7 @@
         </w:r>
       </w:hyperlink>
       <w:r>
-        <w:t xml:space="preserve">. 376 Young adults (-39 years); 81 middle-ages adults (40-59 years); and no old adults (60- years).</w:t>
+        <w:t xml:space="preserve">. 376 young adults (-39 years); 81 middle-aged adults (40-59 years); and no old adults (60- years).</w:t>
       </w:r>
     </w:p>
     <w:tbl>
@@ -188,7 +467,7 @@
         <w:pStyle w:val="BodyText"/>
       </w:pPr>
       <w:r>
-        <w:t xml:space="preserve">Regarding the highest level of education, co-analysts had Bachelor’s degree or equivalent, Master’s degree or equivalent, had Doctoral degree or equivalent; and reported other degree. In case the analysts completed more than one re-analysis and they advanced in their studies by the time of their second analysis, we only kept their first response for this comparison.</w:t>
+        <w:t xml:space="preserve">Regarding the highest level of education, 1 reported High-school diploma or equivalent, 18 co-analysts had Bachelor’s degree or equivalent, 135 Master’s degree or equivalent, 304 had Doctoral degree or equivalent. In case the analysts completed more than one re-analysis and they advanced in their studies by the time of their second analysis, we only kept their first response for this comparison.</w:t>
       </w:r>
     </w:p>
     <w:p>
@@ -210,7 +489,7 @@
         </w:r>
       </w:hyperlink>
       <w:r>
-        <w:t xml:space="preserve">. Regarding continents, 1 co-analysts were from Africa, 27 from Asia, 15 from Oceania, 296 from Europe, 113 from North America, 6 from South America.</w:t>
+        <w:t xml:space="preserve">. Regarding the continents, 1 co-analyst was from Africa, 27 were from Asia, 15 from Oceania, 296 from Europe, 113 from North America, 6 from South America.</w:t>
       </w:r>
     </w:p>
     <w:tbl>
@@ -296,7 +575,7 @@
         <w:pStyle w:val="BodyText"/>
       </w:pPr>
       <w:r>
-        <w:t xml:space="preserve">We asked the co-analysts which discipline is the closest to their research area. The following Table summarises the distribution of their disciplinary orientation. Co-analysts from Psychology and Economics disciplines participated in the highest ratio in this study.</w:t>
+        <w:t xml:space="preserve">We asked the co-analysts which discipline is the closest to their research area. The following Table summarizes the distribution of their disciplinary orientation. Co-analysts from Psychology and Economics disciplines participated in the highest ratio in this study.</w:t>
       </w:r>
     </w:p>
     <w:tbl xmlns:w="http://schemas.openxmlformats.org/wordprocessingml/2006/main" xmlns:wp="http://schemas.openxmlformats.org/drawingml/2006/wordprocessingDrawing" xmlns:r="http://schemas.openxmlformats.org/officeDocument/2006/relationships" xmlns:w14="http://schemas.microsoft.com/office/word/2010/wordml">
@@ -1179,6 +1458,28 @@
         </w:tc>
       </w:tr>
     </w:tbl>
+    <w:p>
+      <w:pPr>
+        <w:pStyle w:val="BodyText"/>
+      </w:pPr>
+      <w:r>
+        <w:t xml:space="preserve">The distribution of the years of experience with data analysis is depicted on</w:t>
+      </w:r>
+      <w:r>
+        <w:t xml:space="preserve"> </w:t>
+      </w:r>
+      <w:hyperlink w:anchor="fig-experience-years-plot">
+        <w:r>
+          <w:rPr>
+            <w:rStyle w:val="Hyperlink"/>
+          </w:rPr>
+          <w:t xml:space="preserve">Figure 3</w:t>
+        </w:r>
+      </w:hyperlink>
+      <w:r>
+        <w:t xml:space="preserve">. The median time of experience with data analysis was 8 years among our co-analysts.</w:t>
+      </w:r>
+    </w:p>
     <w:tbl>
       <w:tblPr>
         <w:tblStyle w:val="Table"/>
@@ -1262,21 +1563,21 @@
         <w:pStyle w:val="BodyText"/>
       </w:pPr>
       <w:r>
-        <w:t xml:space="preserve">The distribution of the years of experience with data analysis is depicted on</w:t>
+        <w:t xml:space="preserve">We asked our co-analysts how regularly they perform data analysis.</w:t>
       </w:r>
       <w:r>
         <w:t xml:space="preserve"> </w:t>
       </w:r>
-      <w:hyperlink w:anchor="fig-experience-years-plot">
+      <w:hyperlink w:anchor="fig-analysis-frequency">
         <w:r>
           <w:rPr>
             <w:rStyle w:val="Hyperlink"/>
           </w:rPr>
-          <w:t xml:space="preserve">Figure 3</w:t>
+          <w:t xml:space="preserve">Figure 4</w:t>
         </w:r>
       </w:hyperlink>
       <w:r>
-        <w:t xml:space="preserve">. The median time of experience with data analysis was 8 years among our co-analysts.</w:t>
+        <w:t xml:space="preserve">. shows that the most frequent category was 2-3 times a week.</w:t>
       </w:r>
     </w:p>
     <w:tbl>
@@ -1350,7 +1651,7 @@
               <w:pStyle w:val="ImageCaption"/>
             </w:pPr>
             <w:r>
-              <w:t xml:space="preserve">Figure 4: The figure shows how regularly the analysts perform data analysis. When an analyst completed multiple re-analyses we kept all their responses for this figure.</w:t>
+              <w:t xml:space="preserve">Figure 4: The figure shows how regularly the analysts perform data analysis.</w:t>
             </w:r>
           </w:p>
           <w:bookmarkEnd w:id="36"/>
@@ -1362,21 +1663,24 @@
         <w:pStyle w:val="BodyText"/>
       </w:pPr>
       <w:r>
-        <w:t xml:space="preserve">We asked our co-analysts of how regularly they perform data analysis.</w:t>
+        <w:t xml:space="preserve">We also asked them how they rated their level of expertise in data analysis between Beginner (1) and Expert (10). The distribution on</w:t>
       </w:r>
       <w:r>
         <w:t xml:space="preserve"> </w:t>
       </w:r>
-      <w:hyperlink w:anchor="fig-analysis-frequency">
+      <w:hyperlink w:anchor="fig-self-rating-plot">
         <w:r>
           <w:rPr>
             <w:rStyle w:val="Hyperlink"/>
           </w:rPr>
-          <w:t xml:space="preserve">Figure 4</w:t>
+          <w:t xml:space="preserve">Figure 5</w:t>
         </w:r>
       </w:hyperlink>
       <w:r>
-        <w:t xml:space="preserve">. shows that the most frequent category was 2-3 times a week.</w:t>
+        <w:t xml:space="preserve"> </w:t>
+      </w:r>
+      <w:r>
+        <w:t xml:space="preserve">shows that the most prevalent answer was 8 .</w:t>
       </w:r>
     </w:p>
     <w:tbl>
@@ -1462,24 +1766,7 @@
         <w:pStyle w:val="BodyText"/>
       </w:pPr>
       <w:r>
-        <w:t xml:space="preserve">We also asked them how they rated their level of expertise in data analysis between Beginner (1) and Expert (10). The distribution on</w:t>
-      </w:r>
-      <w:r>
-        <w:t xml:space="preserve"> </w:t>
-      </w:r>
-      <w:hyperlink w:anchor="fig-self-rating-plot">
-        <w:r>
-          <w:rPr>
-            <w:rStyle w:val="Hyperlink"/>
-          </w:rPr>
-          <w:t xml:space="preserve">Figure 5</w:t>
-        </w:r>
-      </w:hyperlink>
-      <w:r>
-        <w:t xml:space="preserve"> </w:t>
-      </w:r>
-      <w:r>
-        <w:t xml:space="preserve">shows that the most prevalent answer was 8 .</w:t>
+        <w:t xml:space="preserve">In 8.12 % (41 out of 505) of the cases, the co-analysts were familiar with the paper that the provided dataset belongs to before beginning their work on the project.</w:t>
       </w:r>
     </w:p>
     <w:p>
@@ -1487,7 +1774,7 @@
         <w:pStyle w:val="BodyText"/>
       </w:pPr>
       <w:r>
-        <w:t xml:space="preserve">All together, 8.12 % (41 out of 505) co-analysts indicated that they were familiar with the paper that the provided dataset belongs to before beginning their work on the project.</w:t>
+        <w:t xml:space="preserve">All co-analyst reported that they have not communicated about the details of their analysis with other co-analysts working with the same dataset.</w:t>
       </w:r>
     </w:p>
     <w:p>
@@ -1495,15 +1782,7 @@
         <w:pStyle w:val="BodyText"/>
       </w:pPr>
       <w:r>
-        <w:t xml:space="preserve">No co-analysts reported that they communicated about the details of their analysis with other co-analysts working with the same dataset.</w:t>
-      </w:r>
-    </w:p>
-    <w:p>
-      <w:pPr>
-        <w:pStyle w:val="BodyText"/>
-      </w:pPr>
-      <w:r>
-        <w:t xml:space="preserve">We asked the co-analysts what programming language/software/tool they used in their data analysis during Task 1 and Task 2. The following figure indicates that r (62.49%), stata (16.8%), and spss (6.99%) were the most popular responses.</w:t>
+        <w:t xml:space="preserve">We asked the co-analysts what programming language/software/tool they used in their data analysis during Task 1 and Task 2. The following figure indicates that R (62.49%), STATA (16.8%), and SPSS (6.99%) were the most popular responses.</w:t>
       </w:r>
       <w:r>
         <w:t xml:space="preserve"> </w:t>
@@ -1594,7 +1873,7 @@
               <w:pStyle w:val="ImageCaption"/>
             </w:pPr>
             <w:r>
-              <w:t xml:space="preserve">Figure 6: The figure shows which software the analysts used for their re-analysis tasks. In case an analyst completed multiple re-analyses or reported the use of multiple software we kept all their responses for this figure. We only included software that was used by more than 1% of the analysts on the figure.</w:t>
+              <w:t xml:space="preserve">Figure 6: The figure shows which software the analysts used for their re-analysis tasks. In case an analyst completed multiple re-analyses or reported the use of multiple software we kept all their responses for this figure. The figure shows only software that was used by more than 1% of the analysts.</w:t>
             </w:r>
           </w:p>
           <w:bookmarkEnd w:id="44"/>
@@ -1602,13 +1881,13 @@
       </w:tr>
     </w:tbl>
     <w:bookmarkEnd w:id="45"/>
-    <w:bookmarkStart w:id="50" w:name="task-2-survey-results"/>
+    <w:bookmarkStart w:id="50" w:name="descriptives-of-the-statistical-analyses"/>
     <w:p>
       <w:pPr>
         <w:pStyle w:val="Heading2"/>
       </w:pPr>
       <w:r>
-        <w:t xml:space="preserve">Task 2 Survey results</w:t>
+        <w:t xml:space="preserve">Descriptives of the statistical analyses</w:t>
       </w:r>
     </w:p>
     <w:p>
@@ -1616,7 +1895,7 @@
         <w:pStyle w:val="FirstParagraph"/>
       </w:pPr>
       <w:r>
-        <w:t xml:space="preserve">In Task 2, when we asked the co-analysts to present one main statistical result, 97.62% of them (493 our of 505) based their conclusion on p-value and 2.38% of them (12 our of 505) used Bayes Factor.</w:t>
+        <w:t xml:space="preserve">A difference in Task 2 compared to Task 1 was that the co-analysts received some constraints for their analysis in order to make them linkable to a single result in the original study (see Methods for more details).</w:t>
       </w:r>
     </w:p>
     <w:p>
@@ -1624,7 +1903,7 @@
         <w:pStyle w:val="BodyText"/>
       </w:pPr>
       <w:r>
-        <w:t xml:space="preserve">A difference in Task 2 compared to Task 1 was that the co-analysts received some constraints for their analysis in order to make them linkable to a single result in the original study. 47.72 % (241 out of 505) the co-analysts reported that they had to make additional calculations in the second task. In 52.28% (264 out of 505) the co-analysts indicated that despite the limitations in the instructions, they received the same result in Task 2 and Task 1.</w:t>
+        <w:t xml:space="preserve">In Task 2, when we asked the co-analysts to present one main statistical result, in 97.62% of the analyses (493 out of 505), conclusion was based on p-value and Bayes Factor was used in 2.38% of the cases (12 out of 505).</w:t>
       </w:r>
     </w:p>
     <w:p>
@@ -1632,7 +1911,34 @@
         <w:pStyle w:val="BodyText"/>
       </w:pPr>
       <w:r>
+        <w:t xml:space="preserve">For 47.72 % (241 out of 505) of the analyses, the co-analysts reported that they had to make additional calculations in the second task. In the remaining 52.28% (264 out of 505) of the cases, the co-analysts indicated that despite the requirements of the instructions, they could conduct the same analyses as in Task 1.</w:t>
+      </w:r>
+    </w:p>
+    <w:p>
+      <w:pPr>
+        <w:pStyle w:val="BodyText"/>
+      </w:pPr>
+      <w:r>
         <w:t xml:space="preserve">In Task 2, 12.67% of the results (64 our of 505) were in the opposite direction as claimed by the original study, disregarding whether the effect was conclusive/significant.</w:t>
+      </w:r>
+    </w:p>
+    <w:p>
+      <w:pPr>
+        <w:pStyle w:val="BodyText"/>
+      </w:pPr>
+      <w:r>
+        <w:t xml:space="preserve">The co-analysts were asked to estimate the time they spent performing Task 1 and Task 2 together. The median value of their response is 6 hours (</w:t>
+      </w:r>
+      <w:hyperlink w:anchor="fig-total-hours">
+        <w:r>
+          <w:rPr>
+            <w:rStyle w:val="Hyperlink"/>
+          </w:rPr>
+          <w:t xml:space="preserve">Figure 7</w:t>
+        </w:r>
+      </w:hyperlink>
+      <w:r>
+        <w:t xml:space="preserve">).</w:t>
       </w:r>
     </w:p>
     <w:tbl>
@@ -1706,35 +2012,13 @@
               <w:pStyle w:val="ImageCaption"/>
             </w:pPr>
             <w:r>
-              <w:t xml:space="preserve">Figure 7: The figure shows the total hours the analyst spent on Task 1 and Task 2. In case an analyst completed multiple re-analyses we kept all their responses for this figure. One response was excluded due to being an outlier.</w:t>
+              <w:t xml:space="preserve">Figure 7: The figure shows the total hours the analyst spent on Task 1 and Task 2 together. In case an analyst completed multiple re-analyses, we kept all their responses for this figure. One response was excluded due to being an outlier (999 hours).</w:t>
             </w:r>
           </w:p>
           <w:bookmarkEnd w:id="49"/>
         </w:tc>
       </w:tr>
     </w:tbl>
-    <w:p>
-      <w:pPr>
-        <w:pStyle w:val="BodyText"/>
-      </w:pPr>
-      <w:r>
-        <w:t xml:space="preserve">The co-analysts were asked to estimate the time they spent to perform Task 1 and Task 2 together. The median value of their response is 6 hours (Fig</w:t>
-      </w:r>
-      <w:r>
-        <w:t xml:space="preserve"> </w:t>
-      </w:r>
-      <w:hyperlink w:anchor="fig-total-hours">
-        <w:r>
-          <w:rPr>
-            <w:rStyle w:val="Hyperlink"/>
-          </w:rPr>
-          <w:t xml:space="preserve">Figure 7</w:t>
-        </w:r>
-      </w:hyperlink>
-      <w:r>
-        <w:t xml:space="preserve">).</w:t>
-      </w:r>
-    </w:p>
     <w:bookmarkEnd w:id="50"/>
     <w:bookmarkStart w:id="62" w:name="peer-evaluation"/>
     <w:p>
@@ -1784,7 +2068,7 @@
               <a:graphicData uri="http://schemas.openxmlformats.org/drawingml/2006/picture">
                 <pic:pic>
                   <pic:nvPicPr>
-                    <pic:cNvPr descr="multi100_results_files/figure-docx/unnamed-chunk-32-1.png" id="53" name="Picture"/>
+                    <pic:cNvPr descr="multi100_results_files/figure-docx/unnamed-chunk-35-1.png" id="53" name="Picture"/>
                     <pic:cNvPicPr>
                       <a:picLocks noChangeArrowheads="1" noChangeAspect="1"/>
                     </pic:cNvPicPr>
@@ -1839,7 +2123,7 @@
               <a:graphicData uri="http://schemas.openxmlformats.org/drawingml/2006/picture">
                 <pic:pic>
                   <pic:nvPicPr>
-                    <pic:cNvPr descr="multi100_results_files/figure-docx/unnamed-chunk-34-1.png" id="56" name="Picture"/>
+                    <pic:cNvPr descr="multi100_results_files/figure-docx/unnamed-chunk-37-1.png" id="56" name="Picture"/>
                     <pic:cNvPicPr>
                       <a:picLocks noChangeArrowheads="1" noChangeAspect="1"/>
                     </pic:cNvPicPr>
@@ -1894,7 +2178,7 @@
               <a:graphicData uri="http://schemas.openxmlformats.org/drawingml/2006/picture">
                 <pic:pic>
                   <pic:nvPicPr>
-                    <pic:cNvPr descr="multi100_results_files/figure-docx/unnamed-chunk-35-1.png" id="59" name="Picture"/>
+                    <pic:cNvPr descr="multi100_results_files/figure-docx/unnamed-chunk-38-1.png" id="59" name="Picture"/>
                     <pic:cNvPicPr>
                       <a:picLocks noChangeArrowheads="1" noChangeAspect="1"/>
                     </pic:cNvPicPr>
@@ -1958,7 +2242,7 @@
         <w:pStyle w:val="BodyText"/>
       </w:pPr>
       <w:r>
-        <w:t xml:space="preserve">For those analyses where there were more than one peer evaluations, for 49.02% (100 out of 204) of the analysis the evaluators disagreed on the analytical pipeline for task 1, and 57.84% (118 out of 204) for task 2.</w:t>
+        <w:t xml:space="preserve">For those analyses where there were more than one peer evaluations, for 49.51% (101 out of 204) of the analysis the evaluators disagreed on the analytical pipeline for task 1, and 53.43% (109 out of 204) for task 2.</w:t>
       </w:r>
     </w:p>
     <w:p>
@@ -1982,7 +2266,7 @@
         <w:pStyle w:val="BodyText"/>
       </w:pPr>
       <w:r>
-        <w:t xml:space="preserve">95.5% (467 out of 489) analysis pipelines (Task 2) were acceptable, and 4.29% (21 out of 489) analysis pipelines (Task 2) were incomplete</w:t>
+        <w:t xml:space="preserve">99.8% (488 out of 489) analysis pipelines (Task 2) were acceptable, and % ( out of ) analysis pipelines (Task 2) were incomplete</w:t>
       </w:r>
     </w:p>
     <w:p>
@@ -1990,7 +2274,7 @@
         <w:pStyle w:val="BodyText"/>
       </w:pPr>
       <w:r>
-        <w:t xml:space="preserve">17 responses of peer evaluations we need to adjust for this variable (comment form marci: again we only modified the unacceptable to acceptable)</w:t>
+        <w:t xml:space="preserve">38 responses of peer evaluations we need to adjust for this variable (comment form marci: again we only modified the unacceptable to acceptable)</w:t>
       </w:r>
     </w:p>
     <w:p>
@@ -1998,7 +2282,7 @@
         <w:pStyle w:val="BodyText"/>
       </w:pPr>
       <w:r>
-        <w:t xml:space="preserve">For those analyses where there were more than one peer evaluator, 10.78% (22 out of 204) of evaluators disagreed on the adequacy of the conclusions.</w:t>
+        <w:t xml:space="preserve">For those analyses where there were more than one peer evaluator, 0.49% (1 out of 204) of evaluators disagreed on the adequacy of the conclusions.</w:t>
       </w:r>
     </w:p>
     <w:p>
@@ -2006,7 +2290,7 @@
         <w:pStyle w:val="BodyText"/>
       </w:pPr>
       <w:r>
-        <w:t xml:space="preserve">92.23% (451 out of 489) the co-analyst’s self-categorization of the results was adequate.</w:t>
+        <w:t xml:space="preserve">99.39% (486 out of 489) the co-analyst’s self-categorization of the results was adequate.</w:t>
       </w:r>
     </w:p>
     <w:p>
@@ -2014,7 +2298,7 @@
         <w:pStyle w:val="BodyText"/>
       </w:pPr>
       <w:r>
-        <w:t xml:space="preserve">0 peer evaluations we need to adjust</w:t>
+        <w:t xml:space="preserve">35 peer evaluations we need to adjust</w:t>
       </w:r>
     </w:p>
     <w:p>
@@ -2022,7 +2306,7 @@
         <w:pStyle w:val="BodyText"/>
       </w:pPr>
       <w:r>
-        <w:t xml:space="preserve">94.48% (462 out of 489) conclusions adequately followed from the results of the analysis for Task 1.</w:t>
+        <w:t xml:space="preserve">99.59% (487 out of 489) conclusions adequately followed from the results of the analysis for Task 1.</w:t>
       </w:r>
     </w:p>
     <w:p>
@@ -2051,13 +2335,13 @@
     </w:p>
     <w:bookmarkEnd w:id="61"/>
     <w:bookmarkEnd w:id="62"/>
-    <w:bookmarkStart w:id="144" w:name="Xb19e8cd4dce0605da976e3dba099f9491be8afe"/>
+    <w:bookmarkStart w:id="161" w:name="Xbb0942f96141bee9a900616751959995a7c9cf6"/>
     <w:p>
       <w:pPr>
         <w:pStyle w:val="Heading2"/>
       </w:pPr>
       <w:r>
-        <w:t xml:space="preserve">How robust are conclusions published in social sciences to analytical choices?</w:t>
+        <w:t xml:space="preserve">How robust are the conclusions to analytical choices published in social sciences?</w:t>
       </w:r>
     </w:p>
     <w:p>
@@ -2068,7 +2352,7 @@
         <w:t xml:space="preserve">Do different analysts arrive at the same conclusions as the analysts of the original study?</w:t>
       </w:r>
     </w:p>
-    <w:bookmarkStart w:id="70" w:name="task-1-survey-results-1"/>
+    <w:bookmarkStart w:id="70" w:name="task-1-survey-results"/>
     <w:p>
       <w:pPr>
         <w:pStyle w:val="Heading3"/>
@@ -2082,7 +2366,7 @@
         <w:pStyle w:val="FirstParagraph"/>
       </w:pPr>
       <w:r>
-        <w:t xml:space="preserve">In Task 1, the co-analysts were asked to conduct any statistical analysis to arrive to a single conclusion. Out of 2 re-analysed studies, the conclusions of 34 (34%) remained robust to independent re-analysis, so that all assigned co-analysts arrived at the same conclusion as reported in the article of the original study.</w:t>
+        <w:t xml:space="preserve">In Task 1, the co-analysts were asked to conduct any statistical analysis to arrive to a single conclusion. Out of 100 re-analysed studies, the conclusions of 34 (34%) remained robust to independent re-analysis, so that all assigned co-analysts arrived at the same conclusion as reported in the article of the original study.</w:t>
       </w:r>
     </w:p>
     <w:p>
@@ -2099,7 +2383,7 @@
               <a:graphicData uri="http://schemas.openxmlformats.org/drawingml/2006/picture">
                 <pic:pic>
                   <pic:nvPicPr>
-                    <pic:cNvPr descr="multi100_results_files/figure-docx/unnamed-chunk-46-1.png" id="65" name="Picture"/>
+                    <pic:cNvPr descr="multi100_results_files/figure-docx/unnamed-chunk-49-1.png" id="65" name="Picture"/>
                     <pic:cNvPicPr>
                       <a:picLocks noChangeArrowheads="1" noChangeAspect="1"/>
                     </pic:cNvPicPr>
@@ -2130,6 +2414,25 @@
             </a:graphic>
           </wp:inline>
         </w:drawing>
+      </w:r>
+    </w:p>
+    <w:p>
+      <w:pPr>
+        <w:pStyle w:val="BodyText"/>
+      </w:pPr>
+      <w:hyperlink w:anchor="fig-conclusions-main">
+        <w:r>
+          <w:rPr>
+            <w:rStyle w:val="Hyperlink"/>
+          </w:rPr>
+          <w:t xml:space="preserve">Figure 8</w:t>
+        </w:r>
+      </w:hyperlink>
+      <w:r>
+        <w:t xml:space="preserve"> </w:t>
+      </w:r>
+      <w:r>
+        <w:t xml:space="preserve">shows the histotrophic display of the different and identical conclusions resulting from the re-analysis of each of the studies.</w:t>
       </w:r>
     </w:p>
     <w:tbl>
@@ -2203,7 +2506,7 @@
               <w:pStyle w:val="ImageCaption"/>
             </w:pPr>
             <w:r>
-              <w:t xml:space="preserve">Figure 8: The figure shows the histrophic display of the conclusion resulting from the re-analysis of each study.</w:t>
+              <w:t xml:space="preserve">Figure 8: The figure shows the histrophic display of the type of conclusions resulting from the re-analysis of each study.</w:t>
             </w:r>
           </w:p>
           <w:bookmarkEnd w:id="69"/>
@@ -2214,1076 +2517,40 @@
       <w:pPr>
         <w:pStyle w:val="BodyText"/>
       </w:pPr>
-      <w:hyperlink w:anchor="fig-conclusions-main">
-        <w:r>
-          <w:rPr>
-            <w:rStyle w:val="Hyperlink"/>
-          </w:rPr>
-          <w:t xml:space="preserve">Figure 8</w:t>
-        </w:r>
-      </w:hyperlink>
+      <w:r>
+        <w:t xml:space="preserve">Across all the re-analyses, 73.47 % (371 out of 505) of them arrived at the same conclusion; 24.36% (123 out of 505) to no effects, and 2.18% (11 out of 505) to opposite effect compared to the original conclusion.</w:t>
+      </w:r>
+    </w:p>
+    <w:bookmarkEnd w:id="70"/>
+    <w:bookmarkStart w:id="160" w:name="robustness"/>
+    <w:p>
+      <w:pPr>
+        <w:pStyle w:val="Heading3"/>
+      </w:pPr>
+      <w:r>
+        <w:t xml:space="preserve">Robustness</w:t>
+      </w:r>
+    </w:p>
+    <w:bookmarkStart w:id="79" w:name="robustness-by-field"/>
+    <w:p>
+      <w:pPr>
+        <w:pStyle w:val="Heading4"/>
+      </w:pPr>
+      <w:r>
+        <w:t xml:space="preserve">Robustness by field</w:t>
+      </w:r>
+    </w:p>
+    <w:p>
+      <w:pPr>
+        <w:pStyle w:val="FirstParagraph"/>
+      </w:pPr>
+      <w:r>
+        <w:t xml:space="preserve">We were interested to see whether these results show a different pattern when inspecting them in different fields.</w:t>
+      </w:r>
       <w:r>
         <w:t xml:space="preserve"> </w:t>
       </w:r>
-      <w:r>
-        <w:t xml:space="preserve">shows the histotrophic display of the different and identical conclusions resulting from the re-analysis of each of the studies.</w:t>
-      </w:r>
-    </w:p>
-    <w:p>
-      <w:pPr>
-        <w:pStyle w:val="BodyText"/>
-      </w:pPr>
-      <w:r>
-        <w:t xml:space="preserve">Across all the studies, 73.47 % (371 out of 505) of the re-analyses arrived to the same conclusion; 24.36% (123 out of 505) to no effects, and 2.18% (11 out of 505) to opposite effect compared to the original conclusion.</w:t>
-      </w:r>
-    </w:p>
-    <w:bookmarkEnd w:id="70"/>
-    <w:bookmarkStart w:id="143" w:name="robustness"/>
-    <w:p>
-      <w:pPr>
-        <w:pStyle w:val="Heading3"/>
-      </w:pPr>
-      <w:r>
-        <w:t xml:space="preserve">Robustness</w:t>
-      </w:r>
-    </w:p>
-    <w:bookmarkStart w:id="77" w:name="robustness-by-field"/>
-    <w:p>
-      <w:pPr>
-        <w:pStyle w:val="Heading4"/>
-      </w:pPr>
-      <w:r>
-        <w:t xml:space="preserve">Robustness by field</w:t>
-      </w:r>
-    </w:p>
-    <w:p>
-      <w:pPr>
-        <w:pStyle w:val="FirstParagraph"/>
-      </w:pPr>
-      <w:r>
-        <w:t xml:space="preserve">We were interested to see whether these results show a different pattern when inspecting them in different fields. The following figure shows that for the major fields (Psychology, Economics, and Political Science) the pattern were…,</w:t>
-      </w:r>
-    </w:p>
-    <w:p>
-      <w:pPr>
-        <w:pStyle w:val="BodyText"/>
-      </w:pPr>
-      <w:r>
-        <w:drawing>
-          <wp:inline>
-            <wp:extent cx="4620126" cy="3696101"/>
-            <wp:effectExtent b="0" l="0" r="0" t="0"/>
-            <wp:docPr descr="" title="" id="72" name="Picture"/>
-            <a:graphic>
-              <a:graphicData uri="http://schemas.openxmlformats.org/drawingml/2006/picture">
-                <pic:pic>
-                  <pic:nvPicPr>
-                    <pic:cNvPr descr="multi100_results_files/figure-docx/unnamed-chunk-50-1.png" id="73" name="Picture"/>
-                    <pic:cNvPicPr>
-                      <a:picLocks noChangeArrowheads="1" noChangeAspect="1"/>
-                    </pic:cNvPicPr>
-                  </pic:nvPicPr>
-                  <pic:blipFill>
-                    <a:blip r:embed="rId71"/>
-                    <a:stretch>
-                      <a:fillRect/>
-                    </a:stretch>
-                  </pic:blipFill>
-                  <pic:spPr bwMode="auto">
-                    <a:xfrm>
-                      <a:off x="0" y="0"/>
-                      <a:ext cx="4620126" cy="3696101"/>
-                    </a:xfrm>
-                    <a:prstGeom prst="rect">
-                      <a:avLst/>
-                    </a:prstGeom>
-                    <a:noFill/>
-                    <a:ln w="9525">
-                      <a:noFill/>
-                      <a:headEnd/>
-                      <a:tailEnd/>
-                    </a:ln>
-                  </pic:spPr>
-                </pic:pic>
-              </a:graphicData>
-            </a:graphic>
-          </wp:inline>
-        </w:drawing>
-      </w:r>
-    </w:p>
-    <w:p>
-      <w:pPr>
-        <w:pStyle w:val="BodyText"/>
-      </w:pPr>
-      <w:r>
-        <w:drawing>
-          <wp:inline>
-            <wp:extent cx="4620126" cy="3696101"/>
-            <wp:effectExtent b="0" l="0" r="0" t="0"/>
-            <wp:docPr descr="" title="" id="75" name="Picture"/>
-            <a:graphic>
-              <a:graphicData uri="http://schemas.openxmlformats.org/drawingml/2006/picture">
-                <pic:pic>
-                  <pic:nvPicPr>
-                    <pic:cNvPr descr="multi100_results_files/figure-docx/unnamed-chunk-51-1.png" id="76" name="Picture"/>
-                    <pic:cNvPicPr>
-                      <a:picLocks noChangeArrowheads="1" noChangeAspect="1"/>
-                    </pic:cNvPicPr>
-                  </pic:nvPicPr>
-                  <pic:blipFill>
-                    <a:blip r:embed="rId74"/>
-                    <a:stretch>
-                      <a:fillRect/>
-                    </a:stretch>
-                  </pic:blipFill>
-                  <pic:spPr bwMode="auto">
-                    <a:xfrm>
-                      <a:off x="0" y="0"/>
-                      <a:ext cx="4620126" cy="3696101"/>
-                    </a:xfrm>
-                    <a:prstGeom prst="rect">
-                      <a:avLst/>
-                    </a:prstGeom>
-                    <a:noFill/>
-                    <a:ln w="9525">
-                      <a:noFill/>
-                      <a:headEnd/>
-                      <a:tailEnd/>
-                    </a:ln>
-                  </pic:spPr>
-                </pic:pic>
-              </a:graphicData>
-            </a:graphic>
-          </wp:inline>
-        </w:drawing>
-      </w:r>
-    </w:p>
-    <w:bookmarkEnd w:id="77"/>
-    <w:bookmarkStart w:id="84" w:name="X987c19ce3f91218f163698a835a768a296f59f2"/>
-    <w:p>
-      <w:pPr>
-        <w:pStyle w:val="Heading4"/>
-      </w:pPr>
-      <w:r>
-        <w:t xml:space="preserve">Robustness by study type (observational, experimental)</w:t>
-      </w:r>
-    </w:p>
-    <w:p>
-      <w:pPr>
-        <w:pStyle w:val="FirstParagraph"/>
-      </w:pPr>
-      <w:r>
-        <w:t xml:space="preserve">Here, we were interested to see whether these results show a different pattern when separating them by study type. The following figure shows that for that…,</w:t>
-      </w:r>
-    </w:p>
-    <w:p>
-      <w:pPr>
-        <w:pStyle w:val="BodyText"/>
-      </w:pPr>
-      <w:r>
-        <w:drawing>
-          <wp:inline>
-            <wp:extent cx="4620126" cy="3696101"/>
-            <wp:effectExtent b="0" l="0" r="0" t="0"/>
-            <wp:docPr descr="" title="" id="79" name="Picture"/>
-            <a:graphic>
-              <a:graphicData uri="http://schemas.openxmlformats.org/drawingml/2006/picture">
-                <pic:pic>
-                  <pic:nvPicPr>
-                    <pic:cNvPr descr="multi100_results_files/figure-docx/unnamed-chunk-53-1.png" id="80" name="Picture"/>
-                    <pic:cNvPicPr>
-                      <a:picLocks noChangeArrowheads="1" noChangeAspect="1"/>
-                    </pic:cNvPicPr>
-                  </pic:nvPicPr>
-                  <pic:blipFill>
-                    <a:blip r:embed="rId78"/>
-                    <a:stretch>
-                      <a:fillRect/>
-                    </a:stretch>
-                  </pic:blipFill>
-                  <pic:spPr bwMode="auto">
-                    <a:xfrm>
-                      <a:off x="0" y="0"/>
-                      <a:ext cx="4620126" cy="3696101"/>
-                    </a:xfrm>
-                    <a:prstGeom prst="rect">
-                      <a:avLst/>
-                    </a:prstGeom>
-                    <a:noFill/>
-                    <a:ln w="9525">
-                      <a:noFill/>
-                      <a:headEnd/>
-                      <a:tailEnd/>
-                    </a:ln>
-                  </pic:spPr>
-                </pic:pic>
-              </a:graphicData>
-            </a:graphic>
-          </wp:inline>
-        </w:drawing>
-      </w:r>
-    </w:p>
-    <w:p>
-      <w:pPr>
-        <w:pStyle w:val="BodyText"/>
-      </w:pPr>
-      <w:r>
-        <w:drawing>
-          <wp:inline>
-            <wp:extent cx="4620126" cy="3696101"/>
-            <wp:effectExtent b="0" l="0" r="0" t="0"/>
-            <wp:docPr descr="" title="" id="82" name="Picture"/>
-            <a:graphic>
-              <a:graphicData uri="http://schemas.openxmlformats.org/drawingml/2006/picture">
-                <pic:pic>
-                  <pic:nvPicPr>
-                    <pic:cNvPr descr="multi100_results_files/figure-docx/unnamed-chunk-54-1.png" id="83" name="Picture"/>
-                    <pic:cNvPicPr>
-                      <a:picLocks noChangeArrowheads="1" noChangeAspect="1"/>
-                    </pic:cNvPicPr>
-                  </pic:nvPicPr>
-                  <pic:blipFill>
-                    <a:blip r:embed="rId81"/>
-                    <a:stretch>
-                      <a:fillRect/>
-                    </a:stretch>
-                  </pic:blipFill>
-                  <pic:spPr bwMode="auto">
-                    <a:xfrm>
-                      <a:off x="0" y="0"/>
-                      <a:ext cx="4620126" cy="3696101"/>
-                    </a:xfrm>
-                    <a:prstGeom prst="rect">
-                      <a:avLst/>
-                    </a:prstGeom>
-                    <a:noFill/>
-                    <a:ln w="9525">
-                      <a:noFill/>
-                      <a:headEnd/>
-                      <a:tailEnd/>
-                    </a:ln>
-                  </pic:spPr>
-                </pic:pic>
-              </a:graphicData>
-            </a:graphic>
-          </wp:inline>
-        </w:drawing>
-      </w:r>
-    </w:p>
-    <w:bookmarkEnd w:id="84"/>
-    <w:bookmarkStart w:id="88" w:name="Xbbd42e98a05cb75b8ebc09da10fa26d8e0576b4"/>
-    <w:p>
-      <w:pPr>
-        <w:pStyle w:val="Heading4"/>
-      </w:pPr>
-      <w:r>
-        <w:t xml:space="preserve">Robustness by expertise (self-reported expertise in data analysis)</w:t>
-      </w:r>
-    </w:p>
-    <w:p>
-      <w:pPr>
-        <w:pStyle w:val="FirstParagraph"/>
-      </w:pPr>
-      <w:r>
-        <w:t xml:space="preserve">Here, we were interested to see whether these results show a different pattern when inspecting them along the reported expertise of the co-analysts. The following figure shows that for that…,</w:t>
-      </w:r>
-    </w:p>
-    <w:p>
-      <w:pPr>
-        <w:pStyle w:val="SourceCode"/>
-      </w:pPr>
-      <w:r>
-        <w:rPr>
-          <w:rStyle w:val="VerbatimChar"/>
-        </w:rPr>
-        <w:t xml:space="preserve">Saving 5 x 4 in image</w:t>
-      </w:r>
-    </w:p>
-    <w:p>
-      <w:pPr>
-        <w:pStyle w:val="FirstParagraph"/>
-      </w:pPr>
-      <w:r>
-        <w:drawing>
-          <wp:inline>
-            <wp:extent cx="4620126" cy="3696101"/>
-            <wp:effectExtent b="0" l="0" r="0" t="0"/>
-            <wp:docPr descr="" title="" id="86" name="Picture"/>
-            <a:graphic>
-              <a:graphicData uri="http://schemas.openxmlformats.org/drawingml/2006/picture">
-                <pic:pic>
-                  <pic:nvPicPr>
-                    <pic:cNvPr descr="multi100_results_files/figure-docx/unnamed-chunk-56-1.png" id="87" name="Picture"/>
-                    <pic:cNvPicPr>
-                      <a:picLocks noChangeArrowheads="1" noChangeAspect="1"/>
-                    </pic:cNvPicPr>
-                  </pic:nvPicPr>
-                  <pic:blipFill>
-                    <a:blip r:embed="rId85"/>
-                    <a:stretch>
-                      <a:fillRect/>
-                    </a:stretch>
-                  </pic:blipFill>
-                  <pic:spPr bwMode="auto">
-                    <a:xfrm>
-                      <a:off x="0" y="0"/>
-                      <a:ext cx="4620126" cy="3696101"/>
-                    </a:xfrm>
-                    <a:prstGeom prst="rect">
-                      <a:avLst/>
-                    </a:prstGeom>
-                    <a:noFill/>
-                    <a:ln w="9525">
-                      <a:noFill/>
-                      <a:headEnd/>
-                      <a:tailEnd/>
-                    </a:ln>
-                  </pic:spPr>
-                </pic:pic>
-              </a:graphicData>
-            </a:graphic>
-          </wp:inline>
-        </w:drawing>
-      </w:r>
-    </w:p>
-    <w:bookmarkEnd w:id="88"/>
-    <w:bookmarkStart w:id="92" w:name="Xdf6d20924b20e3272f9014898f0c933f1e1335c"/>
-    <w:p>
-      <w:pPr>
-        <w:pStyle w:val="Heading4"/>
-      </w:pPr>
-      <w:r>
-        <w:t xml:space="preserve">Robustness by prior familiarity with the dataset</w:t>
-      </w:r>
-    </w:p>
-    <w:p>
-      <w:pPr>
-        <w:pStyle w:val="FirstParagraph"/>
-      </w:pPr>
-      <w:r>
-        <w:t xml:space="preserve">Here, we were interested to see whether these results show a different pattern when inspecting them along their prior familiarity with the dataset. The following figure shows that for that…,</w:t>
-      </w:r>
-    </w:p>
-    <w:p>
-      <w:pPr>
-        <w:pStyle w:val="BodyText"/>
-      </w:pPr>
-      <w:r>
-        <w:drawing>
-          <wp:inline>
-            <wp:extent cx="4620126" cy="3696101"/>
-            <wp:effectExtent b="0" l="0" r="0" t="0"/>
-            <wp:docPr descr="" title="" id="90" name="Picture"/>
-            <a:graphic>
-              <a:graphicData uri="http://schemas.openxmlformats.org/drawingml/2006/picture">
-                <pic:pic>
-                  <pic:nvPicPr>
-                    <pic:cNvPr descr="multi100_results_files/figure-docx/unnamed-chunk-58-1.png" id="91" name="Picture"/>
-                    <pic:cNvPicPr>
-                      <a:picLocks noChangeArrowheads="1" noChangeAspect="1"/>
-                    </pic:cNvPicPr>
-                  </pic:nvPicPr>
-                  <pic:blipFill>
-                    <a:blip r:embed="rId89"/>
-                    <a:stretch>
-                      <a:fillRect/>
-                    </a:stretch>
-                  </pic:blipFill>
-                  <pic:spPr bwMode="auto">
-                    <a:xfrm>
-                      <a:off x="0" y="0"/>
-                      <a:ext cx="4620126" cy="3696101"/>
-                    </a:xfrm>
-                    <a:prstGeom prst="rect">
-                      <a:avLst/>
-                    </a:prstGeom>
-                    <a:noFill/>
-                    <a:ln w="9525">
-                      <a:noFill/>
-                      <a:headEnd/>
-                      <a:tailEnd/>
-                    </a:ln>
-                  </pic:spPr>
-                </pic:pic>
-              </a:graphicData>
-            </a:graphic>
-          </wp:inline>
-        </w:drawing>
-      </w:r>
-    </w:p>
-    <w:bookmarkEnd w:id="92"/>
-    <w:bookmarkStart w:id="96" w:name="Xc9960a085ab4e153b3088d53d44b9c35e355956"/>
-    <w:p>
-      <w:pPr>
-        <w:pStyle w:val="Heading4"/>
-      </w:pPr>
-      <w:r>
-        <w:t xml:space="preserve">Robustness by the suitability of their self-judged analysis</w:t>
-      </w:r>
-    </w:p>
-    <w:p>
-      <w:pPr>
-        <w:pStyle w:val="FirstParagraph"/>
-      </w:pPr>
-      <w:r>
-        <w:drawing>
-          <wp:inline>
-            <wp:extent cx="4620126" cy="3696101"/>
-            <wp:effectExtent b="0" l="0" r="0" t="0"/>
-            <wp:docPr descr="" title="" id="94" name="Picture"/>
-            <a:graphic>
-              <a:graphicData uri="http://schemas.openxmlformats.org/drawingml/2006/picture">
-                <pic:pic>
-                  <pic:nvPicPr>
-                    <pic:cNvPr descr="multi100_results_files/figure-docx/unnamed-chunk-60-1.png" id="95" name="Picture"/>
-                    <pic:cNvPicPr>
-                      <a:picLocks noChangeArrowheads="1" noChangeAspect="1"/>
-                    </pic:cNvPicPr>
-                  </pic:nvPicPr>
-                  <pic:blipFill>
-                    <a:blip r:embed="rId93"/>
-                    <a:stretch>
-                      <a:fillRect/>
-                    </a:stretch>
-                  </pic:blipFill>
-                  <pic:spPr bwMode="auto">
-                    <a:xfrm>
-                      <a:off x="0" y="0"/>
-                      <a:ext cx="4620126" cy="3696101"/>
-                    </a:xfrm>
-                    <a:prstGeom prst="rect">
-                      <a:avLst/>
-                    </a:prstGeom>
-                    <a:noFill/>
-                    <a:ln w="9525">
-                      <a:noFill/>
-                      <a:headEnd/>
-                      <a:tailEnd/>
-                    </a:ln>
-                  </pic:spPr>
-                </pic:pic>
-              </a:graphicData>
-            </a:graphic>
-          </wp:inline>
-        </w:drawing>
-      </w:r>
-    </w:p>
-    <w:bookmarkEnd w:id="96"/>
-    <w:bookmarkStart w:id="100" w:name="robustness-by-the-sample-size"/>
-    <w:p>
-      <w:pPr>
-        <w:pStyle w:val="Heading4"/>
-      </w:pPr>
-      <w:r>
-        <w:t xml:space="preserve">Robustness by the sample size</w:t>
-      </w:r>
-    </w:p>
-    <w:p>
-      <w:pPr>
-        <w:pStyle w:val="FirstParagraph"/>
-      </w:pPr>
-      <w:r>
-        <w:t xml:space="preserve">Here, we were interested to see whether these results show a different pattern when considering sample size. The following figure shows that for that…,</w:t>
-      </w:r>
-    </w:p>
-    <w:p>
-      <w:pPr>
-        <w:pStyle w:val="BodyText"/>
-      </w:pPr>
-      <w:r>
-        <w:drawing>
-          <wp:inline>
-            <wp:extent cx="4620126" cy="3696101"/>
-            <wp:effectExtent b="0" l="0" r="0" t="0"/>
-            <wp:docPr descr="" title="" id="98" name="Picture"/>
-            <a:graphic>
-              <a:graphicData uri="http://schemas.openxmlformats.org/drawingml/2006/picture">
-                <pic:pic>
-                  <pic:nvPicPr>
-                    <pic:cNvPr descr="multi100_results_files/figure-docx/unnamed-chunk-62-1.png" id="99" name="Picture"/>
-                    <pic:cNvPicPr>
-                      <a:picLocks noChangeArrowheads="1" noChangeAspect="1"/>
-                    </pic:cNvPicPr>
-                  </pic:nvPicPr>
-                  <pic:blipFill>
-                    <a:blip r:embed="rId97"/>
-                    <a:stretch>
-                      <a:fillRect/>
-                    </a:stretch>
-                  </pic:blipFill>
-                  <pic:spPr bwMode="auto">
-                    <a:xfrm>
-                      <a:off x="0" y="0"/>
-                      <a:ext cx="4620126" cy="3696101"/>
-                    </a:xfrm>
-                    <a:prstGeom prst="rect">
-                      <a:avLst/>
-                    </a:prstGeom>
-                    <a:noFill/>
-                    <a:ln w="9525">
-                      <a:noFill/>
-                      <a:headEnd/>
-                      <a:tailEnd/>
-                    </a:ln>
-                  </pic:spPr>
-                </pic:pic>
-              </a:graphicData>
-            </a:graphic>
-          </wp:inline>
-        </w:drawing>
-      </w:r>
-    </w:p>
-    <w:bookmarkEnd w:id="100"/>
-    <w:bookmarkStart w:id="142" w:name="X19613cc9aa00056d1b0ab2c7548dc7c194c2a36"/>
-    <w:p>
-      <w:pPr>
-        <w:pStyle w:val="Heading4"/>
-      </w:pPr>
-      <w:r>
-        <w:t xml:space="preserve">How robust are statistical findings published in social sciences to analytical choices?</w:t>
-      </w:r>
-    </w:p>
-    <w:p>
-      <w:pPr>
-        <w:pStyle w:val="FirstParagraph"/>
-      </w:pPr>
-      <w:r>
-        <w:t xml:space="preserve">A main question of our study was whether different analysts arrive at the same effect estimates (+/- 0.05 Cohen’s d) as the analyst of the original study?</w:t>
-      </w:r>
-    </w:p>
-    <w:p>
-      <w:pPr>
-        <w:pStyle w:val="BodyText"/>
-      </w:pPr>
-      <w:r>
-        <w:drawing>
-          <wp:inline>
-            <wp:extent cx="4620126" cy="3696101"/>
-            <wp:effectExtent b="0" l="0" r="0" t="0"/>
-            <wp:docPr descr="" title="" id="102" name="Picture"/>
-            <a:graphic>
-              <a:graphicData uri="http://schemas.openxmlformats.org/drawingml/2006/picture">
-                <pic:pic>
-                  <pic:nvPicPr>
-                    <pic:cNvPr descr="multi100_results_files/figure-docx/unnamed-chunk-64-1.png" id="103" name="Picture"/>
-                    <pic:cNvPicPr>
-                      <a:picLocks noChangeArrowheads="1" noChangeAspect="1"/>
-                    </pic:cNvPicPr>
-                  </pic:nvPicPr>
-                  <pic:blipFill>
-                    <a:blip r:embed="rId101"/>
-                    <a:stretch>
-                      <a:fillRect/>
-                    </a:stretch>
-                  </pic:blipFill>
-                  <pic:spPr bwMode="auto">
-                    <a:xfrm>
-                      <a:off x="0" y="0"/>
-                      <a:ext cx="4620126" cy="3696101"/>
-                    </a:xfrm>
-                    <a:prstGeom prst="rect">
-                      <a:avLst/>
-                    </a:prstGeom>
-                    <a:noFill/>
-                    <a:ln w="9525">
-                      <a:noFill/>
-                      <a:headEnd/>
-                      <a:tailEnd/>
-                    </a:ln>
-                  </pic:spPr>
-                </pic:pic>
-              </a:graphicData>
-            </a:graphic>
-          </wp:inline>
-        </w:drawing>
-      </w:r>
-    </w:p>
-    <w:p>
-      <w:pPr>
-        <w:pStyle w:val="BodyText"/>
-      </w:pPr>
-      <w:r>
-        <w:t xml:space="preserve">Fig X displays the calculated Cohen’s d-s for the re-analyses of each study and the Cohen’s d for the original study with a 0.05 tolerance region around it. For 7 papers the Cohen’s d for the original analysis cannot be calculated. In these cases, we could not calculate a tolerance region for the given paper, however, we show the available effect sizes for the re-analyses. For 89 analysis by the re-analyst the Cohen’s d cannot be calculated.</w:t>
-      </w:r>
-    </w:p>
-    <w:p>
-      <w:pPr>
-        <w:pStyle w:val="BodyText"/>
-      </w:pPr>
-      <w:r>
-        <w:t xml:space="preserve">Fig X displays the calculated marginal ES-s for the re-analyses of each study (where they are available)</w:t>
-      </w:r>
-    </w:p>
-    <w:p>
-      <w:pPr>
-        <w:pStyle w:val="BodyText"/>
-      </w:pPr>
-      <w:r>
-        <w:t xml:space="preserve">Fig X displays the calculated marginal ES-s AND corresponding Cohen’s d-s for the re-analyses of each study (where they are available)</w:t>
-      </w:r>
-    </w:p>
-    <w:p>
-      <w:pPr>
-        <w:pStyle w:val="BodyText"/>
-      </w:pPr>
-      <w:r>
-        <w:drawing>
-          <wp:inline>
-            <wp:extent cx="4620126" cy="3696101"/>
-            <wp:effectExtent b="0" l="0" r="0" t="0"/>
-            <wp:docPr descr="" title="" id="105" name="Picture"/>
-            <a:graphic>
-              <a:graphicData uri="http://schemas.openxmlformats.org/drawingml/2006/picture">
-                <pic:pic>
-                  <pic:nvPicPr>
-                    <pic:cNvPr descr="multi100_results_files/figure-docx/unnamed-chunk-67-1.png" id="106" name="Picture"/>
-                    <pic:cNvPicPr>
-                      <a:picLocks noChangeArrowheads="1" noChangeAspect="1"/>
-                    </pic:cNvPicPr>
-                  </pic:nvPicPr>
-                  <pic:blipFill>
-                    <a:blip r:embed="rId104"/>
-                    <a:stretch>
-                      <a:fillRect/>
-                    </a:stretch>
-                  </pic:blipFill>
-                  <pic:spPr bwMode="auto">
-                    <a:xfrm>
-                      <a:off x="0" y="0"/>
-                      <a:ext cx="4620126" cy="3696101"/>
-                    </a:xfrm>
-                    <a:prstGeom prst="rect">
-                      <a:avLst/>
-                    </a:prstGeom>
-                    <a:noFill/>
-                    <a:ln w="9525">
-                      <a:noFill/>
-                      <a:headEnd/>
-                      <a:tailEnd/>
-                    </a:ln>
-                  </pic:spPr>
-                </pic:pic>
-              </a:graphicData>
-            </a:graphic>
-          </wp:inline>
-        </w:drawing>
-      </w:r>
-    </w:p>
-    <w:p>
-      <w:pPr>
-        <w:pStyle w:val="BodyText"/>
-      </w:pPr>
-      <w:r>
-        <w:t xml:space="preserve">Here, we were interested what percentage of the new effect sizes were beyond the tolerance region (+/- 0.05 Cohen’s d). We found that % ( out of ) of the studies contained at least one re-analysis result where the effect size was beyond the tolerance region (+/- 0.05 Cohen’s d) of the result of the original study.</w:t>
-      </w:r>
-    </w:p>
-    <w:bookmarkStart w:id="116" w:name="robustness-by-field-1"/>
-    <w:p>
-      <w:pPr>
-        <w:pStyle w:val="Heading5"/>
-      </w:pPr>
-      <w:r>
-        <w:t xml:space="preserve">Robustness by field</w:t>
-      </w:r>
-    </w:p>
-    <w:p>
-      <w:pPr>
-        <w:pStyle w:val="FirstParagraph"/>
-      </w:pPr>
-      <w:r>
-        <w:t xml:space="preserve">We were interested to see whether these results show a different pattern when inspecting them in different fields. The following figure shows that for the major fields (&gt;=10 studies) the pattern were…,</w:t>
-      </w:r>
-    </w:p>
-    <w:p>
-      <w:pPr>
-        <w:pStyle w:val="SourceCode"/>
-      </w:pPr>
-      <w:r>
-        <w:rPr>
-          <w:rStyle w:val="VerbatimChar"/>
-        </w:rPr>
-        <w:t xml:space="preserve">Saving 5 x 4 in image</w:t>
-      </w:r>
-    </w:p>
-    <w:p>
-      <w:pPr>
-        <w:pStyle w:val="FirstParagraph"/>
-      </w:pPr>
-      <w:r>
-        <w:drawing>
-          <wp:inline>
-            <wp:extent cx="4620126" cy="3696101"/>
-            <wp:effectExtent b="0" l="0" r="0" t="0"/>
-            <wp:docPr descr="" title="" id="108" name="Picture"/>
-            <a:graphic>
-              <a:graphicData uri="http://schemas.openxmlformats.org/drawingml/2006/picture">
-                <pic:pic>
-                  <pic:nvPicPr>
-                    <pic:cNvPr descr="multi100_results_files/figure-docx/unnamed-chunk-70-1.png" id="109" name="Picture"/>
-                    <pic:cNvPicPr>
-                      <a:picLocks noChangeArrowheads="1" noChangeAspect="1"/>
-                    </pic:cNvPicPr>
-                  </pic:nvPicPr>
-                  <pic:blipFill>
-                    <a:blip r:embed="rId107"/>
-                    <a:stretch>
-                      <a:fillRect/>
-                    </a:stretch>
-                  </pic:blipFill>
-                  <pic:spPr bwMode="auto">
-                    <a:xfrm>
-                      <a:off x="0" y="0"/>
-                      <a:ext cx="4620126" cy="3696101"/>
-                    </a:xfrm>
-                    <a:prstGeom prst="rect">
-                      <a:avLst/>
-                    </a:prstGeom>
-                    <a:noFill/>
-                    <a:ln w="9525">
-                      <a:noFill/>
-                      <a:headEnd/>
-                      <a:tailEnd/>
-                    </a:ln>
-                  </pic:spPr>
-                </pic:pic>
-              </a:graphicData>
-            </a:graphic>
-          </wp:inline>
-        </w:drawing>
-      </w:r>
-    </w:p>
-    <w:p>
-      <w:pPr>
-        <w:pStyle w:val="SourceCode"/>
-      </w:pPr>
-      <w:r>
-        <w:rPr>
-          <w:rStyle w:val="VerbatimChar"/>
-        </w:rPr>
-        <w:t xml:space="preserve">`summarise()` has grouped output by 'paper_id'. You can override using the</w:t>
-      </w:r>
-      <w:r>
-        <w:br/>
-      </w:r>
-      <w:r>
-        <w:rPr>
-          <w:rStyle w:val="VerbatimChar"/>
-        </w:rPr>
-        <w:t xml:space="preserve">`.groups` argument.</w:t>
-      </w:r>
-      <w:r>
-        <w:br/>
-      </w:r>
-      <w:r>
-        <w:rPr>
-          <w:rStyle w:val="VerbatimChar"/>
-        </w:rPr>
-        <w:t xml:space="preserve">Saving 5 x 4 in image</w:t>
-      </w:r>
-    </w:p>
-    <w:p>
-      <w:pPr>
-        <w:pStyle w:val="FirstParagraph"/>
-      </w:pPr>
-      <w:r>
-        <w:drawing>
-          <wp:inline>
-            <wp:extent cx="4620126" cy="3696101"/>
-            <wp:effectExtent b="0" l="0" r="0" t="0"/>
-            <wp:docPr descr="" title="" id="111" name="Picture"/>
-            <a:graphic>
-              <a:graphicData uri="http://schemas.openxmlformats.org/drawingml/2006/picture">
-                <pic:pic>
-                  <pic:nvPicPr>
-                    <pic:cNvPr descr="multi100_results_files/figure-docx/unnamed-chunk-71-1.png" id="112" name="Picture"/>
-                    <pic:cNvPicPr>
-                      <a:picLocks noChangeArrowheads="1" noChangeAspect="1"/>
-                    </pic:cNvPicPr>
-                  </pic:nvPicPr>
-                  <pic:blipFill>
-                    <a:blip r:embed="rId110"/>
-                    <a:stretch>
-                      <a:fillRect/>
-                    </a:stretch>
-                  </pic:blipFill>
-                  <pic:spPr bwMode="auto">
-                    <a:xfrm>
-                      <a:off x="0" y="0"/>
-                      <a:ext cx="4620126" cy="3696101"/>
-                    </a:xfrm>
-                    <a:prstGeom prst="rect">
-                      <a:avLst/>
-                    </a:prstGeom>
-                    <a:noFill/>
-                    <a:ln w="9525">
-                      <a:noFill/>
-                      <a:headEnd/>
-                      <a:tailEnd/>
-                    </a:ln>
-                  </pic:spPr>
-                </pic:pic>
-              </a:graphicData>
-            </a:graphic>
-          </wp:inline>
-        </w:drawing>
-      </w:r>
-    </w:p>
-    <w:p>
-      <w:pPr>
-        <w:pStyle w:val="SourceCode"/>
-      </w:pPr>
-      <w:r>
-        <w:rPr>
-          <w:rStyle w:val="VerbatimChar"/>
-        </w:rPr>
-        <w:t xml:space="preserve">Saving 5 x 4 in image</w:t>
-      </w:r>
-    </w:p>
-    <w:p>
-      <w:pPr>
-        <w:pStyle w:val="FirstParagraph"/>
-      </w:pPr>
-      <w:r>
-        <w:drawing>
-          <wp:inline>
-            <wp:extent cx="4620126" cy="3696101"/>
-            <wp:effectExtent b="0" l="0" r="0" t="0"/>
-            <wp:docPr descr="" title="" id="114" name="Picture"/>
-            <a:graphic>
-              <a:graphicData uri="http://schemas.openxmlformats.org/drawingml/2006/picture">
-                <pic:pic>
-                  <pic:nvPicPr>
-                    <pic:cNvPr descr="multi100_results_files/figure-docx/unnamed-chunk-72-1.png" id="115" name="Picture"/>
-                    <pic:cNvPicPr>
-                      <a:picLocks noChangeArrowheads="1" noChangeAspect="1"/>
-                    </pic:cNvPicPr>
-                  </pic:nvPicPr>
-                  <pic:blipFill>
-                    <a:blip r:embed="rId113"/>
-                    <a:stretch>
-                      <a:fillRect/>
-                    </a:stretch>
-                  </pic:blipFill>
-                  <pic:spPr bwMode="auto">
-                    <a:xfrm>
-                      <a:off x="0" y="0"/>
-                      <a:ext cx="4620126" cy="3696101"/>
-                    </a:xfrm>
-                    <a:prstGeom prst="rect">
-                      <a:avLst/>
-                    </a:prstGeom>
-                    <a:noFill/>
-                    <a:ln w="9525">
-                      <a:noFill/>
-                      <a:headEnd/>
-                      <a:tailEnd/>
-                    </a:ln>
-                  </pic:spPr>
-                </pic:pic>
-              </a:graphicData>
-            </a:graphic>
-          </wp:inline>
-        </w:drawing>
-      </w:r>
-    </w:p>
-    <w:bookmarkEnd w:id="116"/>
-    <w:bookmarkStart w:id="123" w:name="X3d2dbb54349e59c1e11b3342f9d29aa6f2a0418"/>
-    <w:p>
-      <w:pPr>
-        <w:pStyle w:val="Heading5"/>
-      </w:pPr>
-      <w:r>
-        <w:t xml:space="preserve">Robustness by study type (observational, experimental)</w:t>
-      </w:r>
-    </w:p>
-    <w:p>
-      <w:pPr>
-        <w:pStyle w:val="FirstParagraph"/>
-      </w:pPr>
-      <w:r>
-        <w:t xml:space="preserve">Here, we were interested to see whether these results show a different pattern when separating them by study type. The following figure shows that for that…,</w:t>
-      </w:r>
-    </w:p>
-    <w:p>
-      <w:pPr>
-        <w:pStyle w:val="BodyText"/>
-      </w:pPr>
-      <w:r>
-        <w:drawing>
-          <wp:inline>
-            <wp:extent cx="4620126" cy="3696101"/>
-            <wp:effectExtent b="0" l="0" r="0" t="0"/>
-            <wp:docPr descr="" title="" id="118" name="Picture"/>
-            <a:graphic>
-              <a:graphicData uri="http://schemas.openxmlformats.org/drawingml/2006/picture">
-                <pic:pic>
-                  <pic:nvPicPr>
-                    <pic:cNvPr descr="multi100_results_files/figure-docx/unnamed-chunk-74-1.png" id="119" name="Picture"/>
-                    <pic:cNvPicPr>
-                      <a:picLocks noChangeArrowheads="1" noChangeAspect="1"/>
-                    </pic:cNvPicPr>
-                  </pic:nvPicPr>
-                  <pic:blipFill>
-                    <a:blip r:embed="rId117"/>
-                    <a:stretch>
-                      <a:fillRect/>
-                    </a:stretch>
-                  </pic:blipFill>
-                  <pic:spPr bwMode="auto">
-                    <a:xfrm>
-                      <a:off x="0" y="0"/>
-                      <a:ext cx="4620126" cy="3696101"/>
-                    </a:xfrm>
-                    <a:prstGeom prst="rect">
-                      <a:avLst/>
-                    </a:prstGeom>
-                    <a:noFill/>
-                    <a:ln w="9525">
-                      <a:noFill/>
-                      <a:headEnd/>
-                      <a:tailEnd/>
-                    </a:ln>
-                  </pic:spPr>
-                </pic:pic>
-              </a:graphicData>
-            </a:graphic>
-          </wp:inline>
-        </w:drawing>
-      </w:r>
-    </w:p>
-    <w:p>
-      <w:pPr>
-        <w:pStyle w:val="BodyText"/>
-      </w:pPr>
-      <w:r>
-        <w:drawing>
-          <wp:inline>
-            <wp:extent cx="4620126" cy="3696101"/>
-            <wp:effectExtent b="0" l="0" r="0" t="0"/>
-            <wp:docPr descr="" title="" id="121" name="Picture"/>
-            <a:graphic>
-              <a:graphicData uri="http://schemas.openxmlformats.org/drawingml/2006/picture">
-                <pic:pic>
-                  <pic:nvPicPr>
-                    <pic:cNvPr descr="multi100_results_files/figure-docx/unnamed-chunk-75-1.png" id="122" name="Picture"/>
-                    <pic:cNvPicPr>
-                      <a:picLocks noChangeArrowheads="1" noChangeAspect="1"/>
-                    </pic:cNvPicPr>
-                  </pic:nvPicPr>
-                  <pic:blipFill>
-                    <a:blip r:embed="rId120"/>
-                    <a:stretch>
-                      <a:fillRect/>
-                    </a:stretch>
-                  </pic:blipFill>
-                  <pic:spPr bwMode="auto">
-                    <a:xfrm>
-                      <a:off x="0" y="0"/>
-                      <a:ext cx="4620126" cy="3696101"/>
-                    </a:xfrm>
-                    <a:prstGeom prst="rect">
-                      <a:avLst/>
-                    </a:prstGeom>
-                    <a:noFill/>
-                    <a:ln w="9525">
-                      <a:noFill/>
-                      <a:headEnd/>
-                      <a:tailEnd/>
-                    </a:ln>
-                  </pic:spPr>
-                </pic:pic>
-              </a:graphicData>
-            </a:graphic>
-          </wp:inline>
-        </w:drawing>
-      </w:r>
-    </w:p>
-    <w:bookmarkEnd w:id="123"/>
-    <w:bookmarkStart w:id="127" w:name="X1cf1df07ddc83795dadf63bf13e7dad54d7d9a3"/>
-    <w:p>
-      <w:pPr>
-        <w:pStyle w:val="Heading5"/>
-      </w:pPr>
-      <w:r>
-        <w:t xml:space="preserve">Robustness by expertise (self-reported expertise in data analysis)</w:t>
-      </w:r>
-    </w:p>
-    <w:p>
-      <w:pPr>
-        <w:pStyle w:val="FirstParagraph"/>
-      </w:pPr>
-      <w:r>
-        <w:t xml:space="preserve">Here, we were interested to see whether these results show a different pattern when inspecting them along the reported expertise of the co-analysts. The following figure shows that for that…,</w:t>
-      </w:r>
-    </w:p>
-    <w:p>
-      <w:pPr>
-        <w:pStyle w:val="BodyText"/>
-      </w:pPr>
-      <w:r>
-        <w:drawing>
-          <wp:inline>
-            <wp:extent cx="4620126" cy="3696101"/>
-            <wp:effectExtent b="0" l="0" r="0" t="0"/>
-            <wp:docPr descr="" title="" id="125" name="Picture"/>
-            <a:graphic>
-              <a:graphicData uri="http://schemas.openxmlformats.org/drawingml/2006/picture">
-                <pic:pic>
-                  <pic:nvPicPr>
-                    <pic:cNvPr descr="multi100_results_files/figure-docx/unnamed-chunk-77-1.png" id="126" name="Picture"/>
-                    <pic:cNvPicPr>
-                      <a:picLocks noChangeArrowheads="1" noChangeAspect="1"/>
-                    </pic:cNvPicPr>
-                  </pic:nvPicPr>
-                  <pic:blipFill>
-                    <a:blip r:embed="rId124"/>
-                    <a:stretch>
-                      <a:fillRect/>
-                    </a:stretch>
-                  </pic:blipFill>
-                  <pic:spPr bwMode="auto">
-                    <a:xfrm>
-                      <a:off x="0" y="0"/>
-                      <a:ext cx="4620126" cy="3696101"/>
-                    </a:xfrm>
-                    <a:prstGeom prst="rect">
-                      <a:avLst/>
-                    </a:prstGeom>
-                    <a:noFill/>
-                    <a:ln w="9525">
-                      <a:noFill/>
-                      <a:headEnd/>
-                      <a:tailEnd/>
-                    </a:ln>
-                  </pic:spPr>
-                </pic:pic>
-              </a:graphicData>
-            </a:graphic>
-          </wp:inline>
-        </w:drawing>
-      </w:r>
-    </w:p>
-    <w:bookmarkEnd w:id="127"/>
-    <w:bookmarkStart w:id="132" w:name="X4aeefd5375d2e0c5dd702e54ce13a40373c9958"/>
-    <w:p>
-      <w:pPr>
-        <w:pStyle w:val="Heading5"/>
-      </w:pPr>
-      <w:r>
-        <w:t xml:space="preserve">Robustness by prior familiarity with the dataset</w:t>
-      </w:r>
-    </w:p>
-    <w:p>
-      <w:pPr>
-        <w:pStyle w:val="FirstParagraph"/>
-      </w:pPr>
-      <w:r>
-        <w:t xml:space="preserve">Here, we were interested to see whether these results show a different pattern when inspecting them along their prior familiarity with the dataset.</w:t>
-      </w:r>
-      <w:r>
-        <w:t xml:space="preserve"> </w:t>
-      </w:r>
-      <w:hyperlink w:anchor="fig-effect-region-familiarity">
+      <w:hyperlink w:anchor="fig-discipline-robustness">
         <w:r>
           <w:rPr>
             <w:rStyle w:val="Hyperlink"/>
@@ -3295,7 +2562,21 @@
         <w:t xml:space="preserve"> </w:t>
       </w:r>
       <w:r>
-        <w:t xml:space="preserve">shows that for that…,</w:t>
+        <w:t xml:space="preserve">shows that for the major fields with more than 10 papers (Economics, Political Science, and Psychology) the pattern was comparably similar. We found no outstanding differences between the fields for the percentage of different and identical conclusions neither (see</w:t>
+      </w:r>
+      <w:r>
+        <w:t xml:space="preserve"> </w:t>
+      </w:r>
+      <w:hyperlink w:anchor="fig-conclusions-discipline">
+        <w:r>
+          <w:rPr>
+            <w:rStyle w:val="Hyperlink"/>
+          </w:rPr>
+          <w:t xml:space="preserve">Figure 10</w:t>
+        </w:r>
+      </w:hyperlink>
+      <w:r>
+        <w:t xml:space="preserve">).</w:t>
       </w:r>
     </w:p>
     <w:tbl>
@@ -3311,7 +2592,7 @@
       <w:tr>
         <w:tc>
           <w:tcPr/>
-          <w:bookmarkStart w:id="131" w:name="fig-effect-region-familiarity"/>
+          <w:bookmarkStart w:id="74" w:name="fig-discipline-robustness"/>
           <w:p>
             <w:pPr>
               <w:jc w:val="center"/>
@@ -3321,18 +2602,18 @@
                 <wp:inline>
                   <wp:extent cx="4620126" cy="3696101"/>
                   <wp:effectExtent b="0" l="0" r="0" t="0"/>
-                  <wp:docPr descr="" title="" id="129" name="Picture"/>
+                  <wp:docPr descr="" title="" id="72" name="Picture"/>
                   <a:graphic>
                     <a:graphicData uri="http://schemas.openxmlformats.org/drawingml/2006/picture">
                       <pic:pic>
                         <pic:nvPicPr>
-                          <pic:cNvPr descr="multi100_results_files/figure-docx/fig-effect-region-familiarity-1.png" id="130" name="Picture"/>
+                          <pic:cNvPr descr="multi100_results_files/figure-docx/fig-discipline-robustness-1.png" id="73" name="Picture"/>
                           <pic:cNvPicPr>
                             <a:picLocks noChangeArrowheads="1" noChangeAspect="1"/>
                           </pic:cNvPicPr>
                         </pic:nvPicPr>
                         <pic:blipFill>
-                          <a:blip r:embed="rId128"/>
+                          <a:blip r:embed="rId71"/>
                           <a:stretch>
                             <a:fillRect/>
                           </a:stretch>
@@ -3369,103 +2650,19 @@
               <w:pStyle w:val="ImageCaption"/>
             </w:pPr>
             <w:r>
-              <w:t xml:space="preserve">Figure 9: The figure shows…</w:t>
-            </w:r>
-          </w:p>
-          <w:bookmarkEnd w:id="131"/>
+              <w:t xml:space="preserve">Figure 9: The figure shows the inferential robustness of the studies by major fields.</w:t>
+            </w:r>
+          </w:p>
+          <w:bookmarkEnd w:id="74"/>
         </w:tc>
       </w:tr>
     </w:tbl>
-    <w:bookmarkEnd w:id="132"/>
-    <w:bookmarkStart w:id="136" w:name="X34ab00e89b109d172a32d1a79142d682bc92f81"/>
-    <w:p>
-      <w:pPr>
-        <w:pStyle w:val="Heading5"/>
-      </w:pPr>
-      <w:r>
-        <w:t xml:space="preserve">Robustness by the suitability of their self-judged analysis</w:t>
-      </w:r>
-    </w:p>
-    <w:p>
-      <w:pPr>
-        <w:pStyle w:val="FirstParagraph"/>
-      </w:pPr>
-      <w:r>
-        <w:drawing>
-          <wp:inline>
-            <wp:extent cx="4620126" cy="3696101"/>
-            <wp:effectExtent b="0" l="0" r="0" t="0"/>
-            <wp:docPr descr="" title="" id="134" name="Picture"/>
-            <a:graphic>
-              <a:graphicData uri="http://schemas.openxmlformats.org/drawingml/2006/picture">
-                <pic:pic>
-                  <pic:nvPicPr>
-                    <pic:cNvPr descr="multi100_results_files/figure-docx/unnamed-chunk-80-1.png" id="135" name="Picture"/>
-                    <pic:cNvPicPr>
-                      <a:picLocks noChangeArrowheads="1" noChangeAspect="1"/>
-                    </pic:cNvPicPr>
-                  </pic:nvPicPr>
-                  <pic:blipFill>
-                    <a:blip r:embed="rId133"/>
-                    <a:stretch>
-                      <a:fillRect/>
-                    </a:stretch>
-                  </pic:blipFill>
-                  <pic:spPr bwMode="auto">
-                    <a:xfrm>
-                      <a:off x="0" y="0"/>
-                      <a:ext cx="4620126" cy="3696101"/>
-                    </a:xfrm>
-                    <a:prstGeom prst="rect">
-                      <a:avLst/>
-                    </a:prstGeom>
-                    <a:noFill/>
-                    <a:ln w="9525">
-                      <a:noFill/>
-                      <a:headEnd/>
-                      <a:tailEnd/>
-                    </a:ln>
-                  </pic:spPr>
-                </pic:pic>
-              </a:graphicData>
-            </a:graphic>
-          </wp:inline>
-        </w:drawing>
-      </w:r>
-    </w:p>
-    <w:bookmarkEnd w:id="136"/>
-    <w:bookmarkStart w:id="141" w:name="robustness-by-the-sample-size-1"/>
-    <w:p>
-      <w:pPr>
-        <w:pStyle w:val="Heading5"/>
-      </w:pPr>
-      <w:r>
-        <w:t xml:space="preserve">Robustness by the sample size</w:t>
-      </w:r>
-    </w:p>
-    <w:p>
-      <w:pPr>
-        <w:pStyle w:val="FirstParagraph"/>
-      </w:pPr>
-      <w:r>
-        <w:t xml:space="preserve">Here, we were interested to see whether these results show a different pattern when considering sample size. The following</w:t>
-      </w:r>
+    <w:p>
+      <w:pPr>
+        <w:pStyle w:val="BodyText"/>
+      </w:pPr>
       <w:r>
         <w:t xml:space="preserve"> </w:t>
-      </w:r>
-      <w:hyperlink w:anchor="fig-samplesize-region">
-        <w:r>
-          <w:rPr>
-            <w:rStyle w:val="Hyperlink"/>
-          </w:rPr>
-          <w:t xml:space="preserve">Figure 10</w:t>
-        </w:r>
-      </w:hyperlink>
-      <w:r>
-        <w:t xml:space="preserve"> </w:t>
-      </w:r>
-      <w:r>
-        <w:t xml:space="preserve">shows that for that…,</w:t>
       </w:r>
     </w:p>
     <w:tbl>
@@ -3481,7 +2678,7 @@
       <w:tr>
         <w:tc>
           <w:tcPr/>
-          <w:bookmarkStart w:id="140" w:name="fig-samplesize-region"/>
+          <w:bookmarkStart w:id="78" w:name="fig-conclusions-discipline"/>
           <w:p>
             <w:pPr>
               <w:jc w:val="center"/>
@@ -3491,18 +2688,18 @@
                 <wp:inline>
                   <wp:extent cx="4620126" cy="3696101"/>
                   <wp:effectExtent b="0" l="0" r="0" t="0"/>
-                  <wp:docPr descr="" title="" id="138" name="Picture"/>
+                  <wp:docPr descr="" title="" id="76" name="Picture"/>
                   <a:graphic>
                     <a:graphicData uri="http://schemas.openxmlformats.org/drawingml/2006/picture">
                       <pic:pic>
                         <pic:nvPicPr>
-                          <pic:cNvPr descr="multi100_results_files/figure-docx/fig-samplesize-region-1.png" id="139" name="Picture"/>
+                          <pic:cNvPr descr="multi100_results_files/figure-docx/fig-conclusions-discipline-1.png" id="77" name="Picture"/>
                           <pic:cNvPicPr>
                             <a:picLocks noChangeArrowheads="1" noChangeAspect="1"/>
                           </pic:cNvPicPr>
                         </pic:nvPicPr>
                         <pic:blipFill>
-                          <a:blip r:embed="rId137"/>
+                          <a:blip r:embed="rId75"/>
                           <a:stretch>
                             <a:fillRect/>
                           </a:stretch>
@@ -3539,17 +2736,1674 @@
               <w:pStyle w:val="ImageCaption"/>
             </w:pPr>
             <w:r>
-              <w:t xml:space="preserve">Figure 10: The figure shows how the sample size influences whether the re-analysis effect sizes were within the tolerance region. For the figure we did not inlcude: those studies were the original effect sizes were missing, and cases where the re-analysis effect size or sample size were missing.</w:t>
-            </w:r>
-          </w:p>
-          <w:bookmarkEnd w:id="140"/>
+              <w:t xml:space="preserve">Figure 10: The figure shows percentage of identical, inconclusive, and different conclusion of the studies by major fields. The figure displays the count of re-analyses next to each field name.</w:t>
+            </w:r>
+          </w:p>
+          <w:bookmarkEnd w:id="78"/>
         </w:tc>
       </w:tr>
     </w:tbl>
-    <w:bookmarkEnd w:id="141"/>
-    <w:bookmarkEnd w:id="142"/>
+    <w:bookmarkEnd w:id="79"/>
+    <w:bookmarkStart w:id="88" w:name="X987c19ce3f91218f163698a835a768a296f59f2"/>
+    <w:p>
+      <w:pPr>
+        <w:pStyle w:val="Heading4"/>
+      </w:pPr>
+      <w:r>
+        <w:t xml:space="preserve">Robustness by study type (observational, experimental)</w:t>
+      </w:r>
+    </w:p>
+    <w:p>
+      <w:pPr>
+        <w:pStyle w:val="FirstParagraph"/>
+      </w:pPr>
+      <w:r>
+        <w:t xml:space="preserve">Here, we were interested to see whether these results show a different pattern when separating them by study type.</w:t>
+      </w:r>
+      <w:r>
+        <w:t xml:space="preserve"> </w:t>
+      </w:r>
+      <w:hyperlink w:anchor="fig-studytype-robustness">
+        <w:r>
+          <w:rPr>
+            <w:rStyle w:val="Hyperlink"/>
+          </w:rPr>
+          <w:t xml:space="preserve">Figure 11</w:t>
+        </w:r>
+      </w:hyperlink>
+      <w:r>
+        <w:t xml:space="preserve"> </w:t>
+      </w:r>
+      <w:r>
+        <w:t xml:space="preserve">illustrates that nearly half of the results from experimental studies remained robust upon independent re-analysis, whereas only one-third of observational studies yielded robust conclusions. Moreover,</w:t>
+      </w:r>
+      <w:r>
+        <w:t xml:space="preserve"> </w:t>
+      </w:r>
+      <w:hyperlink w:anchor="fig-conclusions-studytype">
+        <w:r>
+          <w:rPr>
+            <w:rStyle w:val="Hyperlink"/>
+          </w:rPr>
+          <w:t xml:space="preserve">Figure 12</w:t>
+        </w:r>
+      </w:hyperlink>
+      <w:r>
+        <w:t xml:space="preserve"> </w:t>
+      </w:r>
+      <w:r>
+        <w:t xml:space="preserve">indicates that, for both study types, the majority of the re-analyses reached the same conclusions as the original study.</w:t>
+      </w:r>
+    </w:p>
+    <w:tbl>
+      <w:tblPr>
+        <w:tblStyle w:val="Table"/>
+        <w:tblW w:type="pct" w:w="5000"/>
+        <w:tblLook w:firstRow="0" w:lastRow="0" w:firstColumn="0" w:lastColumn="0" w:noHBand="0" w:noVBand="0" w:val="0000"/>
+        <w:jc w:val="start"/>
+      </w:tblPr>
+      <w:tblGrid>
+        <w:gridCol w:w="7920"/>
+      </w:tblGrid>
+      <w:tr>
+        <w:tc>
+          <w:tcPr/>
+          <w:bookmarkStart w:id="83" w:name="fig-studytype-robustness"/>
+          <w:p>
+            <w:pPr>
+              <w:jc w:val="center"/>
+            </w:pPr>
+            <w:r>
+              <w:drawing>
+                <wp:inline>
+                  <wp:extent cx="4620126" cy="3696101"/>
+                  <wp:effectExtent b="0" l="0" r="0" t="0"/>
+                  <wp:docPr descr="" title="" id="81" name="Picture"/>
+                  <a:graphic>
+                    <a:graphicData uri="http://schemas.openxmlformats.org/drawingml/2006/picture">
+                      <pic:pic>
+                        <pic:nvPicPr>
+                          <pic:cNvPr descr="multi100_results_files/figure-docx/fig-studytype-robustness-1.png" id="82" name="Picture"/>
+                          <pic:cNvPicPr>
+                            <a:picLocks noChangeArrowheads="1" noChangeAspect="1"/>
+                          </pic:cNvPicPr>
+                        </pic:nvPicPr>
+                        <pic:blipFill>
+                          <a:blip r:embed="rId80"/>
+                          <a:stretch>
+                            <a:fillRect/>
+                          </a:stretch>
+                        </pic:blipFill>
+                        <pic:spPr bwMode="auto">
+                          <a:xfrm>
+                            <a:off x="0" y="0"/>
+                            <a:ext cx="4620126" cy="3696101"/>
+                          </a:xfrm>
+                          <a:prstGeom prst="rect">
+                            <a:avLst/>
+                          </a:prstGeom>
+                          <a:noFill/>
+                          <a:ln w="9525">
+                            <a:noFill/>
+                            <a:headEnd/>
+                            <a:tailEnd/>
+                          </a:ln>
+                        </pic:spPr>
+                      </pic:pic>
+                    </a:graphicData>
+                  </a:graphic>
+                </wp:inline>
+              </w:drawing>
+            </w:r>
+          </w:p>
+          <w:p>
+            <w:pPr>
+              <w:jc w:val="center"/>
+            </w:pPr>
+            <w:pPr>
+              <w:jc w:val="start"/>
+              <w:spacing w:before="200"/>
+              <w:pStyle w:val="ImageCaption"/>
+            </w:pPr>
+            <w:r>
+              <w:t xml:space="preserve">Figure 11: The figure shows the inferential robustness of the studies by study type (experimental or observational). The figure displays the count of re-analyses next to each field name.</w:t>
+            </w:r>
+          </w:p>
+          <w:bookmarkEnd w:id="83"/>
+        </w:tc>
+      </w:tr>
+    </w:tbl>
+    <w:p>
+      <w:pPr>
+        <w:pStyle w:val="BodyText"/>
+      </w:pPr>
+      <w:r>
+        <w:t xml:space="preserve"> </w:t>
+      </w:r>
+    </w:p>
+    <w:tbl>
+      <w:tblPr>
+        <w:tblStyle w:val="Table"/>
+        <w:tblW w:type="pct" w:w="5000"/>
+        <w:tblLook w:firstRow="0" w:lastRow="0" w:firstColumn="0" w:lastColumn="0" w:noHBand="0" w:noVBand="0" w:val="0000"/>
+        <w:jc w:val="start"/>
+      </w:tblPr>
+      <w:tblGrid>
+        <w:gridCol w:w="7920"/>
+      </w:tblGrid>
+      <w:tr>
+        <w:tc>
+          <w:tcPr/>
+          <w:bookmarkStart w:id="87" w:name="fig-conclusions-studytype"/>
+          <w:p>
+            <w:pPr>
+              <w:jc w:val="center"/>
+            </w:pPr>
+            <w:r>
+              <w:drawing>
+                <wp:inline>
+                  <wp:extent cx="4620126" cy="3696101"/>
+                  <wp:effectExtent b="0" l="0" r="0" t="0"/>
+                  <wp:docPr descr="" title="" id="85" name="Picture"/>
+                  <a:graphic>
+                    <a:graphicData uri="http://schemas.openxmlformats.org/drawingml/2006/picture">
+                      <pic:pic>
+                        <pic:nvPicPr>
+                          <pic:cNvPr descr="multi100_results_files/figure-docx/fig-conclusions-studytype-1.png" id="86" name="Picture"/>
+                          <pic:cNvPicPr>
+                            <a:picLocks noChangeArrowheads="1" noChangeAspect="1"/>
+                          </pic:cNvPicPr>
+                        </pic:nvPicPr>
+                        <pic:blipFill>
+                          <a:blip r:embed="rId84"/>
+                          <a:stretch>
+                            <a:fillRect/>
+                          </a:stretch>
+                        </pic:blipFill>
+                        <pic:spPr bwMode="auto">
+                          <a:xfrm>
+                            <a:off x="0" y="0"/>
+                            <a:ext cx="4620126" cy="3696101"/>
+                          </a:xfrm>
+                          <a:prstGeom prst="rect">
+                            <a:avLst/>
+                          </a:prstGeom>
+                          <a:noFill/>
+                          <a:ln w="9525">
+                            <a:noFill/>
+                            <a:headEnd/>
+                            <a:tailEnd/>
+                          </a:ln>
+                        </pic:spPr>
+                      </pic:pic>
+                    </a:graphicData>
+                  </a:graphic>
+                </wp:inline>
+              </w:drawing>
+            </w:r>
+          </w:p>
+          <w:p>
+            <w:pPr>
+              <w:jc w:val="center"/>
+            </w:pPr>
+            <w:pPr>
+              <w:jc w:val="start"/>
+              <w:spacing w:before="200"/>
+              <w:pStyle w:val="ImageCaption"/>
+            </w:pPr>
+            <w:r>
+              <w:t xml:space="preserve">Figure 12: The figure shows percentage of identical, inconclusive, and different conclusion of the studies by study type (experimental or observational).</w:t>
+            </w:r>
+          </w:p>
+          <w:bookmarkEnd w:id="87"/>
+        </w:tc>
+      </w:tr>
+    </w:tbl>
+    <w:bookmarkEnd w:id="88"/>
+    <w:bookmarkStart w:id="93" w:name="Xbbd42e98a05cb75b8ebc09da10fa26d8e0576b4"/>
+    <w:p>
+      <w:pPr>
+        <w:pStyle w:val="Heading4"/>
+      </w:pPr>
+      <w:r>
+        <w:t xml:space="preserve">Robustness by expertise (self-reported expertise in data analysis)</w:t>
+      </w:r>
+    </w:p>
+    <w:p>
+      <w:pPr>
+        <w:pStyle w:val="FirstParagraph"/>
+      </w:pPr>
+      <w:r>
+        <w:t xml:space="preserve">Here, we were interested to see whether these results show a different pattern when inspecting them along the reported expertise of the co-analysts. The following figure shows these results.</w:t>
+      </w:r>
+    </w:p>
+    <w:tbl>
+      <w:tblPr>
+        <w:tblStyle w:val="Table"/>
+        <w:tblW w:type="pct" w:w="5000"/>
+        <w:tblLook w:firstRow="0" w:lastRow="0" w:firstColumn="0" w:lastColumn="0" w:noHBand="0" w:noVBand="0" w:val="0000"/>
+        <w:jc w:val="start"/>
+      </w:tblPr>
+      <w:tblGrid>
+        <w:gridCol w:w="7920"/>
+      </w:tblGrid>
+      <w:tr>
+        <w:tc>
+          <w:tcPr/>
+          <w:bookmarkStart w:id="92" w:name="fig-conclusions-expertise"/>
+          <w:p>
+            <w:pPr>
+              <w:jc w:val="center"/>
+            </w:pPr>
+            <w:r>
+              <w:drawing>
+                <wp:inline>
+                  <wp:extent cx="4620126" cy="3696101"/>
+                  <wp:effectExtent b="0" l="0" r="0" t="0"/>
+                  <wp:docPr descr="" title="" id="90" name="Picture"/>
+                  <a:graphic>
+                    <a:graphicData uri="http://schemas.openxmlformats.org/drawingml/2006/picture">
+                      <pic:pic>
+                        <pic:nvPicPr>
+                          <pic:cNvPr descr="multi100_results_files/figure-docx/fig-conclusions-expertise-1.png" id="91" name="Picture"/>
+                          <pic:cNvPicPr>
+                            <a:picLocks noChangeArrowheads="1" noChangeAspect="1"/>
+                          </pic:cNvPicPr>
+                        </pic:nvPicPr>
+                        <pic:blipFill>
+                          <a:blip r:embed="rId89"/>
+                          <a:stretch>
+                            <a:fillRect/>
+                          </a:stretch>
+                        </pic:blipFill>
+                        <pic:spPr bwMode="auto">
+                          <a:xfrm>
+                            <a:off x="0" y="0"/>
+                            <a:ext cx="4620126" cy="3696101"/>
+                          </a:xfrm>
+                          <a:prstGeom prst="rect">
+                            <a:avLst/>
+                          </a:prstGeom>
+                          <a:noFill/>
+                          <a:ln w="9525">
+                            <a:noFill/>
+                            <a:headEnd/>
+                            <a:tailEnd/>
+                          </a:ln>
+                        </pic:spPr>
+                      </pic:pic>
+                    </a:graphicData>
+                  </a:graphic>
+                </wp:inline>
+              </w:drawing>
+            </w:r>
+          </w:p>
+          <w:p>
+            <w:pPr>
+              <w:jc w:val="center"/>
+            </w:pPr>
+            <w:pPr>
+              <w:jc w:val="start"/>
+              <w:spacing w:before="200"/>
+              <w:pStyle w:val="ImageCaption"/>
+            </w:pPr>
+            <w:r>
+              <w:t xml:space="preserve">Figure 13: The figure shows … The figure does not display the bottom two categories where for each less than 3 responses were collected.</w:t>
+            </w:r>
+          </w:p>
+          <w:bookmarkEnd w:id="92"/>
+        </w:tc>
+      </w:tr>
+    </w:tbl>
+    <w:bookmarkEnd w:id="93"/>
+    <w:bookmarkStart w:id="98" w:name="Xdf6d20924b20e3272f9014898f0c933f1e1335c"/>
+    <w:p>
+      <w:pPr>
+        <w:pStyle w:val="Heading4"/>
+      </w:pPr>
+      <w:r>
+        <w:t xml:space="preserve">Robustness by prior familiarity with the dataset</w:t>
+      </w:r>
+    </w:p>
+    <w:p>
+      <w:pPr>
+        <w:pStyle w:val="FirstParagraph"/>
+      </w:pPr>
+      <w:r>
+        <w:t xml:space="preserve">Here, we were interested to see whether these results show a different pattern when inspecting them along their prior familiarity with the dataset. The following figure shows that for these results.</w:t>
+      </w:r>
+    </w:p>
+    <w:tbl>
+      <w:tblPr>
+        <w:tblStyle w:val="Table"/>
+        <w:tblW w:type="pct" w:w="5000"/>
+        <w:tblLook w:firstRow="0" w:lastRow="0" w:firstColumn="0" w:lastColumn="0" w:noHBand="0" w:noVBand="0" w:val="0000"/>
+        <w:jc w:val="start"/>
+      </w:tblPr>
+      <w:tblGrid>
+        <w:gridCol w:w="7920"/>
+      </w:tblGrid>
+      <w:tr>
+        <w:tc>
+          <w:tcPr/>
+          <w:bookmarkStart w:id="97" w:name="fig-conclusions-familiarity"/>
+          <w:p>
+            <w:pPr>
+              <w:jc w:val="center"/>
+            </w:pPr>
+            <w:r>
+              <w:drawing>
+                <wp:inline>
+                  <wp:extent cx="4620126" cy="3696101"/>
+                  <wp:effectExtent b="0" l="0" r="0" t="0"/>
+                  <wp:docPr descr="" title="" id="95" name="Picture"/>
+                  <a:graphic>
+                    <a:graphicData uri="http://schemas.openxmlformats.org/drawingml/2006/picture">
+                      <pic:pic>
+                        <pic:nvPicPr>
+                          <pic:cNvPr descr="multi100_results_files/figure-docx/fig-conclusions-familiarity-1.png" id="96" name="Picture"/>
+                          <pic:cNvPicPr>
+                            <a:picLocks noChangeArrowheads="1" noChangeAspect="1"/>
+                          </pic:cNvPicPr>
+                        </pic:nvPicPr>
+                        <pic:blipFill>
+                          <a:blip r:embed="rId94"/>
+                          <a:stretch>
+                            <a:fillRect/>
+                          </a:stretch>
+                        </pic:blipFill>
+                        <pic:spPr bwMode="auto">
+                          <a:xfrm>
+                            <a:off x="0" y="0"/>
+                            <a:ext cx="4620126" cy="3696101"/>
+                          </a:xfrm>
+                          <a:prstGeom prst="rect">
+                            <a:avLst/>
+                          </a:prstGeom>
+                          <a:noFill/>
+                          <a:ln w="9525">
+                            <a:noFill/>
+                            <a:headEnd/>
+                            <a:tailEnd/>
+                          </a:ln>
+                        </pic:spPr>
+                      </pic:pic>
+                    </a:graphicData>
+                  </a:graphic>
+                </wp:inline>
+              </w:drawing>
+            </w:r>
+          </w:p>
+          <w:p>
+            <w:pPr>
+              <w:jc w:val="center"/>
+            </w:pPr>
+            <w:pPr>
+              <w:jc w:val="start"/>
+              <w:spacing w:before="200"/>
+              <w:pStyle w:val="ImageCaption"/>
+            </w:pPr>
+            <w:r>
+              <w:t xml:space="preserve">Figure 14: The figure shows</w:t>
+            </w:r>
+          </w:p>
+          <w:bookmarkEnd w:id="97"/>
+        </w:tc>
+      </w:tr>
+    </w:tbl>
+    <w:bookmarkEnd w:id="98"/>
+    <w:bookmarkStart w:id="103" w:name="Xc9960a085ab4e153b3088d53d44b9c35e355956"/>
+    <w:p>
+      <w:pPr>
+        <w:pStyle w:val="Heading4"/>
+      </w:pPr>
+      <w:r>
+        <w:t xml:space="preserve">Robustness by the suitability of their self-judged analysis</w:t>
+      </w:r>
+    </w:p>
+    <w:tbl>
+      <w:tblPr>
+        <w:tblStyle w:val="Table"/>
+        <w:tblW w:type="pct" w:w="5000"/>
+        <w:tblLook w:firstRow="0" w:lastRow="0" w:firstColumn="0" w:lastColumn="0" w:noHBand="0" w:noVBand="0" w:val="0000"/>
+        <w:jc w:val="start"/>
+      </w:tblPr>
+      <w:tblGrid>
+        <w:gridCol w:w="7920"/>
+      </w:tblGrid>
+      <w:tr>
+        <w:tc>
+          <w:tcPr/>
+          <w:bookmarkStart w:id="102" w:name="fig-conclusions-suitability"/>
+          <w:p>
+            <w:pPr>
+              <w:jc w:val="center"/>
+            </w:pPr>
+            <w:r>
+              <w:drawing>
+                <wp:inline>
+                  <wp:extent cx="4620126" cy="3696101"/>
+                  <wp:effectExtent b="0" l="0" r="0" t="0"/>
+                  <wp:docPr descr="" title="" id="100" name="Picture"/>
+                  <a:graphic>
+                    <a:graphicData uri="http://schemas.openxmlformats.org/drawingml/2006/picture">
+                      <pic:pic>
+                        <pic:nvPicPr>
+                          <pic:cNvPr descr="multi100_results_files/figure-docx/fig-conclusions-suitability-1.png" id="101" name="Picture"/>
+                          <pic:cNvPicPr>
+                            <a:picLocks noChangeArrowheads="1" noChangeAspect="1"/>
+                          </pic:cNvPicPr>
+                        </pic:nvPicPr>
+                        <pic:blipFill>
+                          <a:blip r:embed="rId99"/>
+                          <a:stretch>
+                            <a:fillRect/>
+                          </a:stretch>
+                        </pic:blipFill>
+                        <pic:spPr bwMode="auto">
+                          <a:xfrm>
+                            <a:off x="0" y="0"/>
+                            <a:ext cx="4620126" cy="3696101"/>
+                          </a:xfrm>
+                          <a:prstGeom prst="rect">
+                            <a:avLst/>
+                          </a:prstGeom>
+                          <a:noFill/>
+                          <a:ln w="9525">
+                            <a:noFill/>
+                            <a:headEnd/>
+                            <a:tailEnd/>
+                          </a:ln>
+                        </pic:spPr>
+                      </pic:pic>
+                    </a:graphicData>
+                  </a:graphic>
+                </wp:inline>
+              </w:drawing>
+            </w:r>
+          </w:p>
+          <w:p>
+            <w:pPr>
+              <w:jc w:val="center"/>
+            </w:pPr>
+            <w:pPr>
+              <w:jc w:val="start"/>
+              <w:spacing w:before="200"/>
+              <w:pStyle w:val="ImageCaption"/>
+            </w:pPr>
+            <w:r>
+              <w:t xml:space="preserve">Figure 15: The figure shows</w:t>
+            </w:r>
+          </w:p>
+          <w:bookmarkEnd w:id="102"/>
+        </w:tc>
+      </w:tr>
+    </w:tbl>
+    <w:bookmarkEnd w:id="103"/>
+    <w:bookmarkStart w:id="108" w:name="robustness-by-the-sample-size"/>
+    <w:p>
+      <w:pPr>
+        <w:pStyle w:val="Heading4"/>
+      </w:pPr>
+      <w:r>
+        <w:t xml:space="preserve">Robustness by the sample size</w:t>
+      </w:r>
+    </w:p>
+    <w:p>
+      <w:pPr>
+        <w:pStyle w:val="FirstParagraph"/>
+      </w:pPr>
+      <w:r>
+        <w:t xml:space="preserve">Here, we were interested to see whether these results show a different pattern when considering sample size. The following figure shows that for that…,</w:t>
+      </w:r>
+    </w:p>
+    <w:tbl>
+      <w:tblPr>
+        <w:tblStyle w:val="Table"/>
+        <w:tblW w:type="pct" w:w="5000"/>
+        <w:tblLook w:firstRow="0" w:lastRow="0" w:firstColumn="0" w:lastColumn="0" w:noHBand="0" w:noVBand="0" w:val="0000"/>
+        <w:jc w:val="start"/>
+      </w:tblPr>
+      <w:tblGrid>
+        <w:gridCol w:w="7920"/>
+      </w:tblGrid>
+      <w:tr>
+        <w:tc>
+          <w:tcPr/>
+          <w:bookmarkStart w:id="107" w:name="fig-conclusions-samplesize"/>
+          <w:p>
+            <w:pPr>
+              <w:jc w:val="center"/>
+            </w:pPr>
+            <w:r>
+              <w:drawing>
+                <wp:inline>
+                  <wp:extent cx="4620126" cy="3696101"/>
+                  <wp:effectExtent b="0" l="0" r="0" t="0"/>
+                  <wp:docPr descr="" title="" id="105" name="Picture"/>
+                  <a:graphic>
+                    <a:graphicData uri="http://schemas.openxmlformats.org/drawingml/2006/picture">
+                      <pic:pic>
+                        <pic:nvPicPr>
+                          <pic:cNvPr descr="multi100_results_files/figure-docx/fig-conclusions-samplesize-1.png" id="106" name="Picture"/>
+                          <pic:cNvPicPr>
+                            <a:picLocks noChangeArrowheads="1" noChangeAspect="1"/>
+                          </pic:cNvPicPr>
+                        </pic:nvPicPr>
+                        <pic:blipFill>
+                          <a:blip r:embed="rId104"/>
+                          <a:stretch>
+                            <a:fillRect/>
+                          </a:stretch>
+                        </pic:blipFill>
+                        <pic:spPr bwMode="auto">
+                          <a:xfrm>
+                            <a:off x="0" y="0"/>
+                            <a:ext cx="4620126" cy="3696101"/>
+                          </a:xfrm>
+                          <a:prstGeom prst="rect">
+                            <a:avLst/>
+                          </a:prstGeom>
+                          <a:noFill/>
+                          <a:ln w="9525">
+                            <a:noFill/>
+                            <a:headEnd/>
+                            <a:tailEnd/>
+                          </a:ln>
+                        </pic:spPr>
+                      </pic:pic>
+                    </a:graphicData>
+                  </a:graphic>
+                </wp:inline>
+              </w:drawing>
+            </w:r>
+          </w:p>
+          <w:p>
+            <w:pPr>
+              <w:jc w:val="center"/>
+            </w:pPr>
+            <w:pPr>
+              <w:jc w:val="start"/>
+              <w:spacing w:before="200"/>
+              <w:pStyle w:val="ImageCaption"/>
+            </w:pPr>
+            <w:r>
+              <w:t xml:space="preserve">Figure 16: The figure shows</w:t>
+            </w:r>
+          </w:p>
+          <w:bookmarkEnd w:id="107"/>
+        </w:tc>
+      </w:tr>
+    </w:tbl>
+    <w:bookmarkEnd w:id="108"/>
+    <w:bookmarkStart w:id="159" w:name="X19613cc9aa00056d1b0ab2c7548dc7c194c2a36"/>
+    <w:p>
+      <w:pPr>
+        <w:pStyle w:val="Heading4"/>
+      </w:pPr>
+      <w:r>
+        <w:t xml:space="preserve">How robust are statistical findings published in social sciences to analytical choices?</w:t>
+      </w:r>
+    </w:p>
+    <w:p>
+      <w:pPr>
+        <w:pStyle w:val="FirstParagraph"/>
+      </w:pPr>
+      <w:r>
+        <w:t xml:space="preserve">A main question of our study was whether different analysts arrive at the same effect estimates (+/- 0.05 Cohen’s d) as the analyst of the original study?</w:t>
+      </w:r>
+    </w:p>
+    <w:tbl>
+      <w:tblPr>
+        <w:tblStyle w:val="Table"/>
+        <w:tblW w:type="pct" w:w="5000"/>
+        <w:tblLook w:firstRow="0" w:lastRow="0" w:firstColumn="0" w:lastColumn="0" w:noHBand="0" w:noVBand="0" w:val="0000"/>
+        <w:jc w:val="start"/>
+      </w:tblPr>
+      <w:tblGrid>
+        <w:gridCol w:w="7920"/>
+      </w:tblGrid>
+      <w:tr>
+        <w:tc>
+          <w:tcPr/>
+          <w:bookmarkStart w:id="112" w:name="fig-effect-main"/>
+          <w:p>
+            <w:pPr>
+              <w:jc w:val="center"/>
+            </w:pPr>
+            <w:r>
+              <w:drawing>
+                <wp:inline>
+                  <wp:extent cx="4620126" cy="3696101"/>
+                  <wp:effectExtent b="0" l="0" r="0" t="0"/>
+                  <wp:docPr descr="" title="" id="110" name="Picture"/>
+                  <a:graphic>
+                    <a:graphicData uri="http://schemas.openxmlformats.org/drawingml/2006/picture">
+                      <pic:pic>
+                        <pic:nvPicPr>
+                          <pic:cNvPr descr="multi100_results_files/figure-docx/fig-effect-main-1.png" id="111" name="Picture"/>
+                          <pic:cNvPicPr>
+                            <a:picLocks noChangeArrowheads="1" noChangeAspect="1"/>
+                          </pic:cNvPicPr>
+                        </pic:nvPicPr>
+                        <pic:blipFill>
+                          <a:blip r:embed="rId109"/>
+                          <a:stretch>
+                            <a:fillRect/>
+                          </a:stretch>
+                        </pic:blipFill>
+                        <pic:spPr bwMode="auto">
+                          <a:xfrm>
+                            <a:off x="0" y="0"/>
+                            <a:ext cx="4620126" cy="3696101"/>
+                          </a:xfrm>
+                          <a:prstGeom prst="rect">
+                            <a:avLst/>
+                          </a:prstGeom>
+                          <a:noFill/>
+                          <a:ln w="9525">
+                            <a:noFill/>
+                            <a:headEnd/>
+                            <a:tailEnd/>
+                          </a:ln>
+                        </pic:spPr>
+                      </pic:pic>
+                    </a:graphicData>
+                  </a:graphic>
+                </wp:inline>
+              </w:drawing>
+            </w:r>
+          </w:p>
+          <w:p>
+            <w:pPr>
+              <w:jc w:val="center"/>
+            </w:pPr>
+            <w:pPr>
+              <w:jc w:val="start"/>
+              <w:spacing w:before="200"/>
+              <w:pStyle w:val="ImageCaption"/>
+            </w:pPr>
+            <w:r>
+              <w:t xml:space="preserve">Figure 17: The figure shows</w:t>
+            </w:r>
+          </w:p>
+          <w:bookmarkEnd w:id="112"/>
+        </w:tc>
+      </w:tr>
+    </w:tbl>
+    <w:p>
+      <w:pPr>
+        <w:pStyle w:val="BodyText"/>
+      </w:pPr>
+      <w:r>
+        <w:t xml:space="preserve">Fig X displays the calculated Cohen’s d-s for the re-analyses of each study (colored dots) and the Cohen’s d for the original study (black rectangle) with the +/-0.05 Cohen’s d tolerance region around it. For 7 papers the Cohen’s d for the original analysis cannot be calculated due to insufficient information in the original reports. In these cases, we show only the calculated effect sizes for the re-analyses. For 87 analyses by the re-analyst the Cohen’s d cannot be calculated.</w:t>
+      </w:r>
+    </w:p>
+    <w:p>
+      <w:pPr>
+        <w:pStyle w:val="BodyText"/>
+      </w:pPr>
+      <w:r>
+        <w:t xml:space="preserve">Fig X displays the calculated marginal ES-s for the re-analyses of each study (where they are available)</w:t>
+      </w:r>
+    </w:p>
+    <w:p>
+      <w:pPr>
+        <w:pStyle w:val="BodyText"/>
+      </w:pPr>
+      <w:r>
+        <w:t xml:space="preserve">Fig X displays the calculated marginal ES-s AND corresponding Cohen’s d-s for the re-analyses of each study (where they are available)</w:t>
+      </w:r>
+    </w:p>
+    <w:tbl>
+      <w:tblPr>
+        <w:tblStyle w:val="Table"/>
+        <w:tblW w:type="pct" w:w="5000"/>
+        <w:tblLook w:firstRow="0" w:lastRow="0" w:firstColumn="0" w:lastColumn="0" w:noHBand="0" w:noVBand="0" w:val="0000"/>
+        <w:jc w:val="start"/>
+      </w:tblPr>
+      <w:tblGrid>
+        <w:gridCol w:w="7920"/>
+      </w:tblGrid>
+      <w:tr>
+        <w:tc>
+          <w:tcPr/>
+          <w:bookmarkStart w:id="116" w:name="fig-effect-region-all"/>
+          <w:p>
+            <w:pPr>
+              <w:jc w:val="center"/>
+            </w:pPr>
+            <w:r>
+              <w:drawing>
+                <wp:inline>
+                  <wp:extent cx="4620126" cy="3696101"/>
+                  <wp:effectExtent b="0" l="0" r="0" t="0"/>
+                  <wp:docPr descr="" title="" id="114" name="Picture"/>
+                  <a:graphic>
+                    <a:graphicData uri="http://schemas.openxmlformats.org/drawingml/2006/picture">
+                      <pic:pic>
+                        <pic:nvPicPr>
+                          <pic:cNvPr descr="multi100_results_files/figure-docx/fig-effect-region-all-1.png" id="115" name="Picture"/>
+                          <pic:cNvPicPr>
+                            <a:picLocks noChangeArrowheads="1" noChangeAspect="1"/>
+                          </pic:cNvPicPr>
+                        </pic:nvPicPr>
+                        <pic:blipFill>
+                          <a:blip r:embed="rId113"/>
+                          <a:stretch>
+                            <a:fillRect/>
+                          </a:stretch>
+                        </pic:blipFill>
+                        <pic:spPr bwMode="auto">
+                          <a:xfrm>
+                            <a:off x="0" y="0"/>
+                            <a:ext cx="4620126" cy="3696101"/>
+                          </a:xfrm>
+                          <a:prstGeom prst="rect">
+                            <a:avLst/>
+                          </a:prstGeom>
+                          <a:noFill/>
+                          <a:ln w="9525">
+                            <a:noFill/>
+                            <a:headEnd/>
+                            <a:tailEnd/>
+                          </a:ln>
+                        </pic:spPr>
+                      </pic:pic>
+                    </a:graphicData>
+                  </a:graphic>
+                </wp:inline>
+              </w:drawing>
+            </w:r>
+          </w:p>
+          <w:p>
+            <w:pPr>
+              <w:jc w:val="center"/>
+            </w:pPr>
+            <w:pPr>
+              <w:jc w:val="start"/>
+              <w:spacing w:before="200"/>
+              <w:pStyle w:val="ImageCaption"/>
+            </w:pPr>
+            <w:r>
+              <w:t xml:space="preserve">Figure 18: The figure shows</w:t>
+            </w:r>
+          </w:p>
+          <w:bookmarkEnd w:id="116"/>
+        </w:tc>
+      </w:tr>
+    </w:tbl>
+    <w:p>
+      <w:pPr>
+        <w:pStyle w:val="BodyText"/>
+      </w:pPr>
+      <w:r>
+        <w:t xml:space="preserve">Here, we were interested in what percentage of the new effect sizes were beyond the tolerance region (+/- 0.05 Cohen’s d). We found that 96% (89 out of 93) of the studies contained at least one re-analysis result where the effect size was beyond the tolerance region (+/- 0.05 Cohen’s d) of the result of the original study.</w:t>
+      </w:r>
+    </w:p>
+    <w:bookmarkStart w:id="129" w:name="robustness-by-field-1"/>
+    <w:p>
+      <w:pPr>
+        <w:pStyle w:val="Heading5"/>
+      </w:pPr>
+      <w:r>
+        <w:t xml:space="preserve">Robustness by field</w:t>
+      </w:r>
+    </w:p>
+    <w:p>
+      <w:pPr>
+        <w:pStyle w:val="FirstParagraph"/>
+      </w:pPr>
+      <w:r>
+        <w:t xml:space="preserve">We were interested to see whether these robustness results show a different pattern when inspecting them in different fields. The following figure shows that for the major fields (&gt;=10 studies).</w:t>
+      </w:r>
+    </w:p>
+    <w:tbl>
+      <w:tblPr>
+        <w:tblStyle w:val="Table"/>
+        <w:tblW w:type="pct" w:w="5000"/>
+        <w:tblLook w:firstRow="0" w:lastRow="0" w:firstColumn="0" w:lastColumn="0" w:noHBand="0" w:noVBand="0" w:val="0000"/>
+        <w:jc w:val="start"/>
+      </w:tblPr>
+      <w:tblGrid>
+        <w:gridCol w:w="7920"/>
+      </w:tblGrid>
+      <w:tr>
+        <w:tc>
+          <w:tcPr/>
+          <w:bookmarkStart w:id="120" w:name="fig-effect-region-discipline"/>
+          <w:p>
+            <w:pPr>
+              <w:jc w:val="center"/>
+            </w:pPr>
+            <w:r>
+              <w:drawing>
+                <wp:inline>
+                  <wp:extent cx="4620126" cy="3696101"/>
+                  <wp:effectExtent b="0" l="0" r="0" t="0"/>
+                  <wp:docPr descr="" title="" id="118" name="Picture"/>
+                  <a:graphic>
+                    <a:graphicData uri="http://schemas.openxmlformats.org/drawingml/2006/picture">
+                      <pic:pic>
+                        <pic:nvPicPr>
+                          <pic:cNvPr descr="multi100_results_files/figure-docx/fig-effect-region-discipline-1.png" id="119" name="Picture"/>
+                          <pic:cNvPicPr>
+                            <a:picLocks noChangeArrowheads="1" noChangeAspect="1"/>
+                          </pic:cNvPicPr>
+                        </pic:nvPicPr>
+                        <pic:blipFill>
+                          <a:blip r:embed="rId117"/>
+                          <a:stretch>
+                            <a:fillRect/>
+                          </a:stretch>
+                        </pic:blipFill>
+                        <pic:spPr bwMode="auto">
+                          <a:xfrm>
+                            <a:off x="0" y="0"/>
+                            <a:ext cx="4620126" cy="3696101"/>
+                          </a:xfrm>
+                          <a:prstGeom prst="rect">
+                            <a:avLst/>
+                          </a:prstGeom>
+                          <a:noFill/>
+                          <a:ln w="9525">
+                            <a:noFill/>
+                            <a:headEnd/>
+                            <a:tailEnd/>
+                          </a:ln>
+                        </pic:spPr>
+                      </pic:pic>
+                    </a:graphicData>
+                  </a:graphic>
+                </wp:inline>
+              </w:drawing>
+            </w:r>
+          </w:p>
+          <w:p>
+            <w:pPr>
+              <w:jc w:val="center"/>
+            </w:pPr>
+            <w:pPr>
+              <w:jc w:val="start"/>
+              <w:spacing w:before="200"/>
+              <w:pStyle w:val="ImageCaption"/>
+            </w:pPr>
+            <w:r>
+              <w:t xml:space="preserve">Figure 19: The figure shows</w:t>
+            </w:r>
+          </w:p>
+          <w:bookmarkEnd w:id="120"/>
+        </w:tc>
+      </w:tr>
+    </w:tbl>
+    <w:p>
+      <w:pPr>
+        <w:pStyle w:val="BodyText"/>
+      </w:pPr>
+      <w:r>
+        <w:t xml:space="preserve"> </w:t>
+      </w:r>
+    </w:p>
+    <w:tbl>
+      <w:tblPr>
+        <w:tblStyle w:val="Table"/>
+        <w:tblW w:type="pct" w:w="5000"/>
+        <w:tblLook w:firstRow="0" w:lastRow="0" w:firstColumn="0" w:lastColumn="0" w:noHBand="0" w:noVBand="0" w:val="0000"/>
+        <w:jc w:val="start"/>
+      </w:tblPr>
+      <w:tblGrid>
+        <w:gridCol w:w="7920"/>
+      </w:tblGrid>
+      <w:tr>
+        <w:tc>
+          <w:tcPr/>
+          <w:bookmarkStart w:id="124" w:name="fig-effect-robustness-discipline"/>
+          <w:p>
+            <w:pPr>
+              <w:jc w:val="center"/>
+            </w:pPr>
+            <w:r>
+              <w:drawing>
+                <wp:inline>
+                  <wp:extent cx="4620126" cy="3696101"/>
+                  <wp:effectExtent b="0" l="0" r="0" t="0"/>
+                  <wp:docPr descr="" title="" id="122" name="Picture"/>
+                  <a:graphic>
+                    <a:graphicData uri="http://schemas.openxmlformats.org/drawingml/2006/picture">
+                      <pic:pic>
+                        <pic:nvPicPr>
+                          <pic:cNvPr descr="multi100_results_files/figure-docx/fig-effect-robustness-discipline-1.png" id="123" name="Picture"/>
+                          <pic:cNvPicPr>
+                            <a:picLocks noChangeArrowheads="1" noChangeAspect="1"/>
+                          </pic:cNvPicPr>
+                        </pic:nvPicPr>
+                        <pic:blipFill>
+                          <a:blip r:embed="rId121"/>
+                          <a:stretch>
+                            <a:fillRect/>
+                          </a:stretch>
+                        </pic:blipFill>
+                        <pic:spPr bwMode="auto">
+                          <a:xfrm>
+                            <a:off x="0" y="0"/>
+                            <a:ext cx="4620126" cy="3696101"/>
+                          </a:xfrm>
+                          <a:prstGeom prst="rect">
+                            <a:avLst/>
+                          </a:prstGeom>
+                          <a:noFill/>
+                          <a:ln w="9525">
+                            <a:noFill/>
+                            <a:headEnd/>
+                            <a:tailEnd/>
+                          </a:ln>
+                        </pic:spPr>
+                      </pic:pic>
+                    </a:graphicData>
+                  </a:graphic>
+                </wp:inline>
+              </w:drawing>
+            </w:r>
+          </w:p>
+          <w:p>
+            <w:pPr>
+              <w:jc w:val="center"/>
+            </w:pPr>
+            <w:pPr>
+              <w:jc w:val="start"/>
+              <w:spacing w:before="200"/>
+              <w:pStyle w:val="ImageCaption"/>
+            </w:pPr>
+            <w:r>
+              <w:t xml:space="preserve">Figure 20: The figure shows</w:t>
+            </w:r>
+          </w:p>
+          <w:bookmarkEnd w:id="124"/>
+        </w:tc>
+      </w:tr>
+    </w:tbl>
+    <w:p>
+      <w:pPr>
+        <w:pStyle w:val="BodyText"/>
+      </w:pPr>
+      <w:r>
+        <w:t xml:space="preserve"> </w:t>
+      </w:r>
+    </w:p>
+    <w:tbl>
+      <w:tblPr>
+        <w:tblStyle w:val="Table"/>
+        <w:tblW w:type="pct" w:w="5000"/>
+        <w:tblLook w:firstRow="0" w:lastRow="0" w:firstColumn="0" w:lastColumn="0" w:noHBand="0" w:noVBand="0" w:val="0000"/>
+        <w:jc w:val="start"/>
+      </w:tblPr>
+      <w:tblGrid>
+        <w:gridCol w:w="7920"/>
+      </w:tblGrid>
+      <w:tr>
+        <w:tc>
+          <w:tcPr/>
+          <w:bookmarkStart w:id="128" w:name="fig-effect-robustness-discipline-rain"/>
+          <w:p>
+            <w:pPr>
+              <w:jc w:val="center"/>
+            </w:pPr>
+            <w:r>
+              <w:drawing>
+                <wp:inline>
+                  <wp:extent cx="4620126" cy="3696101"/>
+                  <wp:effectExtent b="0" l="0" r="0" t="0"/>
+                  <wp:docPr descr="" title="" id="126" name="Picture"/>
+                  <a:graphic>
+                    <a:graphicData uri="http://schemas.openxmlformats.org/drawingml/2006/picture">
+                      <pic:pic>
+                        <pic:nvPicPr>
+                          <pic:cNvPr descr="multi100_results_files/figure-docx/fig-effect-robustness-discipline-rain-1.png" id="127" name="Picture"/>
+                          <pic:cNvPicPr>
+                            <a:picLocks noChangeArrowheads="1" noChangeAspect="1"/>
+                          </pic:cNvPicPr>
+                        </pic:nvPicPr>
+                        <pic:blipFill>
+                          <a:blip r:embed="rId125"/>
+                          <a:stretch>
+                            <a:fillRect/>
+                          </a:stretch>
+                        </pic:blipFill>
+                        <pic:spPr bwMode="auto">
+                          <a:xfrm>
+                            <a:off x="0" y="0"/>
+                            <a:ext cx="4620126" cy="3696101"/>
+                          </a:xfrm>
+                          <a:prstGeom prst="rect">
+                            <a:avLst/>
+                          </a:prstGeom>
+                          <a:noFill/>
+                          <a:ln w="9525">
+                            <a:noFill/>
+                            <a:headEnd/>
+                            <a:tailEnd/>
+                          </a:ln>
+                        </pic:spPr>
+                      </pic:pic>
+                    </a:graphicData>
+                  </a:graphic>
+                </wp:inline>
+              </w:drawing>
+            </w:r>
+          </w:p>
+          <w:p>
+            <w:pPr>
+              <w:jc w:val="center"/>
+            </w:pPr>
+            <w:pPr>
+              <w:jc w:val="start"/>
+              <w:spacing w:before="200"/>
+              <w:pStyle w:val="ImageCaption"/>
+            </w:pPr>
+            <w:r>
+              <w:t xml:space="preserve">Figure 21: The figure shows</w:t>
+            </w:r>
+          </w:p>
+          <w:bookmarkEnd w:id="128"/>
+        </w:tc>
+      </w:tr>
+    </w:tbl>
+    <w:bookmarkEnd w:id="129"/>
+    <w:bookmarkStart w:id="138" w:name="X3d2dbb54349e59c1e11b3342f9d29aa6f2a0418"/>
+    <w:p>
+      <w:pPr>
+        <w:pStyle w:val="Heading5"/>
+      </w:pPr>
+      <w:r>
+        <w:t xml:space="preserve">Robustness by study type (observational, experimental)</w:t>
+      </w:r>
+    </w:p>
+    <w:p>
+      <w:pPr>
+        <w:pStyle w:val="FirstParagraph"/>
+      </w:pPr>
+      <w:r>
+        <w:t xml:space="preserve">Here, we were interested to see whether these results show a different pattern when separating them by study type.</w:t>
+      </w:r>
+    </w:p>
+    <w:tbl>
+      <w:tblPr>
+        <w:tblStyle w:val="Table"/>
+        <w:tblW w:type="pct" w:w="5000"/>
+        <w:tblLook w:firstRow="0" w:lastRow="0" w:firstColumn="0" w:lastColumn="0" w:noHBand="0" w:noVBand="0" w:val="0000"/>
+        <w:jc w:val="start"/>
+      </w:tblPr>
+      <w:tblGrid>
+        <w:gridCol w:w="7920"/>
+      </w:tblGrid>
+      <w:tr>
+        <w:tc>
+          <w:tcPr/>
+          <w:bookmarkStart w:id="133" w:name="fig-effect-region-studytype"/>
+          <w:p>
+            <w:pPr>
+              <w:jc w:val="center"/>
+            </w:pPr>
+            <w:r>
+              <w:drawing>
+                <wp:inline>
+                  <wp:extent cx="4620126" cy="3696101"/>
+                  <wp:effectExtent b="0" l="0" r="0" t="0"/>
+                  <wp:docPr descr="" title="" id="131" name="Picture"/>
+                  <a:graphic>
+                    <a:graphicData uri="http://schemas.openxmlformats.org/drawingml/2006/picture">
+                      <pic:pic>
+                        <pic:nvPicPr>
+                          <pic:cNvPr descr="multi100_results_files/figure-docx/fig-effect-region-studytype-1.png" id="132" name="Picture"/>
+                          <pic:cNvPicPr>
+                            <a:picLocks noChangeArrowheads="1" noChangeAspect="1"/>
+                          </pic:cNvPicPr>
+                        </pic:nvPicPr>
+                        <pic:blipFill>
+                          <a:blip r:embed="rId130"/>
+                          <a:stretch>
+                            <a:fillRect/>
+                          </a:stretch>
+                        </pic:blipFill>
+                        <pic:spPr bwMode="auto">
+                          <a:xfrm>
+                            <a:off x="0" y="0"/>
+                            <a:ext cx="4620126" cy="3696101"/>
+                          </a:xfrm>
+                          <a:prstGeom prst="rect">
+                            <a:avLst/>
+                          </a:prstGeom>
+                          <a:noFill/>
+                          <a:ln w="9525">
+                            <a:noFill/>
+                            <a:headEnd/>
+                            <a:tailEnd/>
+                          </a:ln>
+                        </pic:spPr>
+                      </pic:pic>
+                    </a:graphicData>
+                  </a:graphic>
+                </wp:inline>
+              </w:drawing>
+            </w:r>
+          </w:p>
+          <w:p>
+            <w:pPr>
+              <w:jc w:val="center"/>
+            </w:pPr>
+            <w:pPr>
+              <w:jc w:val="start"/>
+              <w:spacing w:before="200"/>
+              <w:pStyle w:val="ImageCaption"/>
+            </w:pPr>
+            <w:r>
+              <w:t xml:space="preserve">Figure 22: The figure shows</w:t>
+            </w:r>
+          </w:p>
+          <w:bookmarkEnd w:id="133"/>
+        </w:tc>
+      </w:tr>
+    </w:tbl>
+    <w:p>
+      <w:pPr>
+        <w:pStyle w:val="BodyText"/>
+      </w:pPr>
+      <w:r>
+        <w:t xml:space="preserve"> </w:t>
+      </w:r>
+    </w:p>
+    <w:tbl>
+      <w:tblPr>
+        <w:tblStyle w:val="Table"/>
+        <w:tblW w:type="pct" w:w="5000"/>
+        <w:tblLook w:firstRow="0" w:lastRow="0" w:firstColumn="0" w:lastColumn="0" w:noHBand="0" w:noVBand="0" w:val="0000"/>
+        <w:jc w:val="start"/>
+      </w:tblPr>
+      <w:tblGrid>
+        <w:gridCol w:w="7920"/>
+      </w:tblGrid>
+      <w:tr>
+        <w:tc>
+          <w:tcPr/>
+          <w:bookmarkStart w:id="137" w:name="fig-effect-robustness-studytype"/>
+          <w:p>
+            <w:pPr>
+              <w:jc w:val="center"/>
+            </w:pPr>
+            <w:r>
+              <w:drawing>
+                <wp:inline>
+                  <wp:extent cx="4620126" cy="3696101"/>
+                  <wp:effectExtent b="0" l="0" r="0" t="0"/>
+                  <wp:docPr descr="" title="" id="135" name="Picture"/>
+                  <a:graphic>
+                    <a:graphicData uri="http://schemas.openxmlformats.org/drawingml/2006/picture">
+                      <pic:pic>
+                        <pic:nvPicPr>
+                          <pic:cNvPr descr="multi100_results_files/figure-docx/fig-effect-robustness-studytype-1.png" id="136" name="Picture"/>
+                          <pic:cNvPicPr>
+                            <a:picLocks noChangeArrowheads="1" noChangeAspect="1"/>
+                          </pic:cNvPicPr>
+                        </pic:nvPicPr>
+                        <pic:blipFill>
+                          <a:blip r:embed="rId134"/>
+                          <a:stretch>
+                            <a:fillRect/>
+                          </a:stretch>
+                        </pic:blipFill>
+                        <pic:spPr bwMode="auto">
+                          <a:xfrm>
+                            <a:off x="0" y="0"/>
+                            <a:ext cx="4620126" cy="3696101"/>
+                          </a:xfrm>
+                          <a:prstGeom prst="rect">
+                            <a:avLst/>
+                          </a:prstGeom>
+                          <a:noFill/>
+                          <a:ln w="9525">
+                            <a:noFill/>
+                            <a:headEnd/>
+                            <a:tailEnd/>
+                          </a:ln>
+                        </pic:spPr>
+                      </pic:pic>
+                    </a:graphicData>
+                  </a:graphic>
+                </wp:inline>
+              </w:drawing>
+            </w:r>
+          </w:p>
+          <w:p>
+            <w:pPr>
+              <w:jc w:val="center"/>
+            </w:pPr>
+            <w:pPr>
+              <w:jc w:val="start"/>
+              <w:spacing w:before="200"/>
+              <w:pStyle w:val="ImageCaption"/>
+            </w:pPr>
+            <w:r>
+              <w:t xml:space="preserve">Figure 23: The figure shows</w:t>
+            </w:r>
+          </w:p>
+          <w:bookmarkEnd w:id="137"/>
+        </w:tc>
+      </w:tr>
+    </w:tbl>
+    <w:bookmarkEnd w:id="138"/>
+    <w:bookmarkStart w:id="143" w:name="X1cf1df07ddc83795dadf63bf13e7dad54d7d9a3"/>
+    <w:p>
+      <w:pPr>
+        <w:pStyle w:val="Heading5"/>
+      </w:pPr>
+      <w:r>
+        <w:t xml:space="preserve">Robustness by expertise (self-reported expertise in data analysis)</w:t>
+      </w:r>
+    </w:p>
+    <w:p>
+      <w:pPr>
+        <w:pStyle w:val="FirstParagraph"/>
+      </w:pPr>
+      <w:r>
+        <w:t xml:space="preserve">Here, we were interested to see whether these results show a different pattern when inspecting them along the reported expertise of the co-analysts.</w:t>
+      </w:r>
+    </w:p>
+    <w:tbl>
+      <w:tblPr>
+        <w:tblStyle w:val="Table"/>
+        <w:tblW w:type="pct" w:w="5000"/>
+        <w:tblLook w:firstRow="0" w:lastRow="0" w:firstColumn="0" w:lastColumn="0" w:noHBand="0" w:noVBand="0" w:val="0000"/>
+        <w:jc w:val="start"/>
+      </w:tblPr>
+      <w:tblGrid>
+        <w:gridCol w:w="7920"/>
+      </w:tblGrid>
+      <w:tr>
+        <w:tc>
+          <w:tcPr/>
+          <w:bookmarkStart w:id="142" w:name="fig-effect-region-expertise"/>
+          <w:p>
+            <w:pPr>
+              <w:jc w:val="center"/>
+            </w:pPr>
+            <w:r>
+              <w:drawing>
+                <wp:inline>
+                  <wp:extent cx="4620126" cy="3696101"/>
+                  <wp:effectExtent b="0" l="0" r="0" t="0"/>
+                  <wp:docPr descr="" title="" id="140" name="Picture"/>
+                  <a:graphic>
+                    <a:graphicData uri="http://schemas.openxmlformats.org/drawingml/2006/picture">
+                      <pic:pic>
+                        <pic:nvPicPr>
+                          <pic:cNvPr descr="multi100_results_files/figure-docx/fig-effect-region-expertise-1.png" id="141" name="Picture"/>
+                          <pic:cNvPicPr>
+                            <a:picLocks noChangeArrowheads="1" noChangeAspect="1"/>
+                          </pic:cNvPicPr>
+                        </pic:nvPicPr>
+                        <pic:blipFill>
+                          <a:blip r:embed="rId139"/>
+                          <a:stretch>
+                            <a:fillRect/>
+                          </a:stretch>
+                        </pic:blipFill>
+                        <pic:spPr bwMode="auto">
+                          <a:xfrm>
+                            <a:off x="0" y="0"/>
+                            <a:ext cx="4620126" cy="3696101"/>
+                          </a:xfrm>
+                          <a:prstGeom prst="rect">
+                            <a:avLst/>
+                          </a:prstGeom>
+                          <a:noFill/>
+                          <a:ln w="9525">
+                            <a:noFill/>
+                            <a:headEnd/>
+                            <a:tailEnd/>
+                          </a:ln>
+                        </pic:spPr>
+                      </pic:pic>
+                    </a:graphicData>
+                  </a:graphic>
+                </wp:inline>
+              </w:drawing>
+            </w:r>
+          </w:p>
+          <w:p>
+            <w:pPr>
+              <w:jc w:val="center"/>
+            </w:pPr>
+            <w:pPr>
+              <w:jc w:val="start"/>
+              <w:spacing w:before="200"/>
+              <w:pStyle w:val="ImageCaption"/>
+            </w:pPr>
+            <w:r>
+              <w:t xml:space="preserve">Figure 24: The figure shows</w:t>
+            </w:r>
+          </w:p>
+          <w:bookmarkEnd w:id="142"/>
+        </w:tc>
+      </w:tr>
+    </w:tbl>
     <w:bookmarkEnd w:id="143"/>
-    <w:bookmarkEnd w:id="144"/>
+    <w:bookmarkStart w:id="148" w:name="X4aeefd5375d2e0c5dd702e54ce13a40373c9958"/>
+    <w:p>
+      <w:pPr>
+        <w:pStyle w:val="Heading5"/>
+      </w:pPr>
+      <w:r>
+        <w:t xml:space="preserve">Robustness by prior familiarity with the dataset</w:t>
+      </w:r>
+    </w:p>
+    <w:p>
+      <w:pPr>
+        <w:pStyle w:val="FirstParagraph"/>
+      </w:pPr>
+      <w:r>
+        <w:t xml:space="preserve">Here, we were interested to see whether these results show a different pattern when inspecting them along their prior familiarity with the dataset.</w:t>
+      </w:r>
+      <w:r>
+        <w:t xml:space="preserve"> </w:t>
+      </w:r>
+      <w:hyperlink w:anchor="fig-effect-region-familiarity">
+        <w:r>
+          <w:rPr>
+            <w:rStyle w:val="Hyperlink"/>
+          </w:rPr>
+          <w:t xml:space="preserve">Figure 25</w:t>
+        </w:r>
+      </w:hyperlink>
+      <w:r>
+        <w:t xml:space="preserve"> </w:t>
+      </w:r>
+      <w:r>
+        <w:t xml:space="preserve">shows that for these results.</w:t>
+      </w:r>
+    </w:p>
+    <w:tbl>
+      <w:tblPr>
+        <w:tblStyle w:val="Table"/>
+        <w:tblW w:type="pct" w:w="5000"/>
+        <w:tblLook w:firstRow="0" w:lastRow="0" w:firstColumn="0" w:lastColumn="0" w:noHBand="0" w:noVBand="0" w:val="0000"/>
+        <w:jc w:val="start"/>
+      </w:tblPr>
+      <w:tblGrid>
+        <w:gridCol w:w="7920"/>
+      </w:tblGrid>
+      <w:tr>
+        <w:tc>
+          <w:tcPr/>
+          <w:bookmarkStart w:id="147" w:name="fig-effect-region-familiarity"/>
+          <w:p>
+            <w:pPr>
+              <w:jc w:val="center"/>
+            </w:pPr>
+            <w:r>
+              <w:drawing>
+                <wp:inline>
+                  <wp:extent cx="4620126" cy="3696101"/>
+                  <wp:effectExtent b="0" l="0" r="0" t="0"/>
+                  <wp:docPr descr="" title="" id="145" name="Picture"/>
+                  <a:graphic>
+                    <a:graphicData uri="http://schemas.openxmlformats.org/drawingml/2006/picture">
+                      <pic:pic>
+                        <pic:nvPicPr>
+                          <pic:cNvPr descr="multi100_results_files/figure-docx/fig-effect-region-familiarity-1.png" id="146" name="Picture"/>
+                          <pic:cNvPicPr>
+                            <a:picLocks noChangeArrowheads="1" noChangeAspect="1"/>
+                          </pic:cNvPicPr>
+                        </pic:nvPicPr>
+                        <pic:blipFill>
+                          <a:blip r:embed="rId144"/>
+                          <a:stretch>
+                            <a:fillRect/>
+                          </a:stretch>
+                        </pic:blipFill>
+                        <pic:spPr bwMode="auto">
+                          <a:xfrm>
+                            <a:off x="0" y="0"/>
+                            <a:ext cx="4620126" cy="3696101"/>
+                          </a:xfrm>
+                          <a:prstGeom prst="rect">
+                            <a:avLst/>
+                          </a:prstGeom>
+                          <a:noFill/>
+                          <a:ln w="9525">
+                            <a:noFill/>
+                            <a:headEnd/>
+                            <a:tailEnd/>
+                          </a:ln>
+                        </pic:spPr>
+                      </pic:pic>
+                    </a:graphicData>
+                  </a:graphic>
+                </wp:inline>
+              </w:drawing>
+            </w:r>
+          </w:p>
+          <w:p>
+            <w:pPr>
+              <w:jc w:val="center"/>
+            </w:pPr>
+            <w:pPr>
+              <w:jc w:val="start"/>
+              <w:spacing w:before="200"/>
+              <w:pStyle w:val="ImageCaption"/>
+            </w:pPr>
+            <w:r>
+              <w:t xml:space="preserve">Figure 25: The figure shows…</w:t>
+            </w:r>
+          </w:p>
+          <w:bookmarkEnd w:id="147"/>
+        </w:tc>
+      </w:tr>
+    </w:tbl>
+    <w:bookmarkEnd w:id="148"/>
+    <w:bookmarkStart w:id="153" w:name="X34ab00e89b109d172a32d1a79142d682bc92f81"/>
+    <w:p>
+      <w:pPr>
+        <w:pStyle w:val="Heading5"/>
+      </w:pPr>
+      <w:r>
+        <w:t xml:space="preserve">Robustness by the suitability of their self-judged analysis</w:t>
+      </w:r>
+    </w:p>
+    <w:tbl>
+      <w:tblPr>
+        <w:tblStyle w:val="Table"/>
+        <w:tblW w:type="pct" w:w="5000"/>
+        <w:tblLook w:firstRow="0" w:lastRow="0" w:firstColumn="0" w:lastColumn="0" w:noHBand="0" w:noVBand="0" w:val="0000"/>
+        <w:jc w:val="start"/>
+      </w:tblPr>
+      <w:tblGrid>
+        <w:gridCol w:w="7920"/>
+      </w:tblGrid>
+      <w:tr>
+        <w:tc>
+          <w:tcPr/>
+          <w:bookmarkStart w:id="152" w:name="fig-effect-region-suitability"/>
+          <w:p>
+            <w:pPr>
+              <w:jc w:val="center"/>
+            </w:pPr>
+            <w:r>
+              <w:drawing>
+                <wp:inline>
+                  <wp:extent cx="4620126" cy="3696101"/>
+                  <wp:effectExtent b="0" l="0" r="0" t="0"/>
+                  <wp:docPr descr="" title="" id="150" name="Picture"/>
+                  <a:graphic>
+                    <a:graphicData uri="http://schemas.openxmlformats.org/drawingml/2006/picture">
+                      <pic:pic>
+                        <pic:nvPicPr>
+                          <pic:cNvPr descr="multi100_results_files/figure-docx/fig-effect-region-suitability-1.png" id="151" name="Picture"/>
+                          <pic:cNvPicPr>
+                            <a:picLocks noChangeArrowheads="1" noChangeAspect="1"/>
+                          </pic:cNvPicPr>
+                        </pic:nvPicPr>
+                        <pic:blipFill>
+                          <a:blip r:embed="rId149"/>
+                          <a:stretch>
+                            <a:fillRect/>
+                          </a:stretch>
+                        </pic:blipFill>
+                        <pic:spPr bwMode="auto">
+                          <a:xfrm>
+                            <a:off x="0" y="0"/>
+                            <a:ext cx="4620126" cy="3696101"/>
+                          </a:xfrm>
+                          <a:prstGeom prst="rect">
+                            <a:avLst/>
+                          </a:prstGeom>
+                          <a:noFill/>
+                          <a:ln w="9525">
+                            <a:noFill/>
+                            <a:headEnd/>
+                            <a:tailEnd/>
+                          </a:ln>
+                        </pic:spPr>
+                      </pic:pic>
+                    </a:graphicData>
+                  </a:graphic>
+                </wp:inline>
+              </w:drawing>
+            </w:r>
+          </w:p>
+          <w:p>
+            <w:pPr>
+              <w:jc w:val="center"/>
+            </w:pPr>
+            <w:pPr>
+              <w:jc w:val="start"/>
+              <w:spacing w:before="200"/>
+              <w:pStyle w:val="ImageCaption"/>
+            </w:pPr>
+            <w:r>
+              <w:t xml:space="preserve">Figure 26: The figure shows</w:t>
+            </w:r>
+          </w:p>
+          <w:bookmarkEnd w:id="152"/>
+        </w:tc>
+      </w:tr>
+    </w:tbl>
+    <w:bookmarkEnd w:id="153"/>
+    <w:bookmarkStart w:id="158" w:name="robustness-by-the-sample-size-1"/>
+    <w:p>
+      <w:pPr>
+        <w:pStyle w:val="Heading5"/>
+      </w:pPr>
+      <w:r>
+        <w:t xml:space="preserve">Robustness by the sample size</w:t>
+      </w:r>
+    </w:p>
+    <w:p>
+      <w:pPr>
+        <w:pStyle w:val="FirstParagraph"/>
+      </w:pPr>
+      <w:r>
+        <w:t xml:space="preserve">Here, we were interested to see whether these results show a different pattern when considering sample size. The following</w:t>
+      </w:r>
+      <w:r>
+        <w:t xml:space="preserve"> </w:t>
+      </w:r>
+      <w:hyperlink w:anchor="fig-samplesize-region">
+        <w:r>
+          <w:rPr>
+            <w:rStyle w:val="Hyperlink"/>
+          </w:rPr>
+          <w:t xml:space="preserve">Figure 27</w:t>
+        </w:r>
+      </w:hyperlink>
+      <w:r>
+        <w:t xml:space="preserve"> </w:t>
+      </w:r>
+      <w:r>
+        <w:t xml:space="preserve">shows that for that…,</w:t>
+      </w:r>
+    </w:p>
+    <w:tbl>
+      <w:tblPr>
+        <w:tblStyle w:val="Table"/>
+        <w:tblW w:type="pct" w:w="5000"/>
+        <w:tblLook w:firstRow="0" w:lastRow="0" w:firstColumn="0" w:lastColumn="0" w:noHBand="0" w:noVBand="0" w:val="0000"/>
+        <w:jc w:val="start"/>
+      </w:tblPr>
+      <w:tblGrid>
+        <w:gridCol w:w="7920"/>
+      </w:tblGrid>
+      <w:tr>
+        <w:tc>
+          <w:tcPr/>
+          <w:bookmarkStart w:id="157" w:name="fig-samplesize-region"/>
+          <w:p>
+            <w:pPr>
+              <w:jc w:val="center"/>
+            </w:pPr>
+            <w:r>
+              <w:drawing>
+                <wp:inline>
+                  <wp:extent cx="4620126" cy="3696101"/>
+                  <wp:effectExtent b="0" l="0" r="0" t="0"/>
+                  <wp:docPr descr="" title="" id="155" name="Picture"/>
+                  <a:graphic>
+                    <a:graphicData uri="http://schemas.openxmlformats.org/drawingml/2006/picture">
+                      <pic:pic>
+                        <pic:nvPicPr>
+                          <pic:cNvPr descr="multi100_results_files/figure-docx/fig-samplesize-region-1.png" id="156" name="Picture"/>
+                          <pic:cNvPicPr>
+                            <a:picLocks noChangeArrowheads="1" noChangeAspect="1"/>
+                          </pic:cNvPicPr>
+                        </pic:nvPicPr>
+                        <pic:blipFill>
+                          <a:blip r:embed="rId154"/>
+                          <a:stretch>
+                            <a:fillRect/>
+                          </a:stretch>
+                        </pic:blipFill>
+                        <pic:spPr bwMode="auto">
+                          <a:xfrm>
+                            <a:off x="0" y="0"/>
+                            <a:ext cx="4620126" cy="3696101"/>
+                          </a:xfrm>
+                          <a:prstGeom prst="rect">
+                            <a:avLst/>
+                          </a:prstGeom>
+                          <a:noFill/>
+                          <a:ln w="9525">
+                            <a:noFill/>
+                            <a:headEnd/>
+                            <a:tailEnd/>
+                          </a:ln>
+                        </pic:spPr>
+                      </pic:pic>
+                    </a:graphicData>
+                  </a:graphic>
+                </wp:inline>
+              </w:drawing>
+            </w:r>
+          </w:p>
+          <w:p>
+            <w:pPr>
+              <w:jc w:val="center"/>
+            </w:pPr>
+            <w:pPr>
+              <w:jc w:val="start"/>
+              <w:spacing w:before="200"/>
+              <w:pStyle w:val="ImageCaption"/>
+            </w:pPr>
+            <w:r>
+              <w:t xml:space="preserve">Figure 27: The figure shows how the sample size influences whether the re-analysis effect sizes were within the tolerance region. For the figure we did not inlcude: those studies were the original effect sizes were missing, and cases where the re-analysis effect size or sample size were missing.</w:t>
+            </w:r>
+          </w:p>
+          <w:bookmarkEnd w:id="157"/>
+        </w:tc>
+      </w:tr>
+    </w:tbl>
+    <w:bookmarkEnd w:id="158"/>
+    <w:bookmarkEnd w:id="159"/>
+    <w:bookmarkEnd w:id="160"/>
+    <w:bookmarkEnd w:id="161"/>
     <w:sectPr/>
   </w:body>
 </w:document>

</xml_diff>

<commit_message>
fixed tolerance region categorization and updated figures based on Balazses and Barnas suggestions. simplified the figure code.
</commit_message>
<xml_diff>
--- a/analysis/multi100_results.docx
+++ b/analysis/multi100_results.docx
@@ -2335,7 +2335,7 @@
     </w:p>
     <w:bookmarkEnd w:id="61"/>
     <w:bookmarkEnd w:id="62"/>
-    <w:bookmarkStart w:id="161" w:name="Xbb0942f96141bee9a900616751959995a7c9cf6"/>
+    <w:bookmarkStart w:id="158" w:name="Xbb0942f96141bee9a900616751959995a7c9cf6"/>
     <w:p>
       <w:pPr>
         <w:pStyle w:val="Heading2"/>
@@ -2352,7 +2352,7 @@
         <w:t xml:space="preserve">Do different analysts arrive at the same conclusions as the analysts of the original study?</w:t>
       </w:r>
     </w:p>
-    <w:bookmarkStart w:id="70" w:name="task-1-survey-results"/>
+    <w:bookmarkStart w:id="71" w:name="task-1-survey-results"/>
     <w:p>
       <w:pPr>
         <w:pStyle w:val="Heading3"/>
@@ -2367,72 +2367,6 @@
       </w:pPr>
       <w:r>
         <w:t xml:space="preserve">In Task 1, the co-analysts were asked to conduct any statistical analysis to arrive to a single conclusion. Out of 100 re-analysed studies, the conclusions of 34 (34%) remained robust to independent re-analysis, so that all assigned co-analysts arrived at the same conclusion as reported in the article of the original study.</w:t>
-      </w:r>
-    </w:p>
-    <w:p>
-      <w:pPr>
-        <w:pStyle w:val="BodyText"/>
-      </w:pPr>
-      <w:r>
-        <w:drawing>
-          <wp:inline>
-            <wp:extent cx="4620126" cy="3696101"/>
-            <wp:effectExtent b="0" l="0" r="0" t="0"/>
-            <wp:docPr descr="" title="" id="64" name="Picture"/>
-            <a:graphic>
-              <a:graphicData uri="http://schemas.openxmlformats.org/drawingml/2006/picture">
-                <pic:pic>
-                  <pic:nvPicPr>
-                    <pic:cNvPr descr="multi100_results_files/figure-docx/unnamed-chunk-49-1.png" id="65" name="Picture"/>
-                    <pic:cNvPicPr>
-                      <a:picLocks noChangeArrowheads="1" noChangeAspect="1"/>
-                    </pic:cNvPicPr>
-                  </pic:nvPicPr>
-                  <pic:blipFill>
-                    <a:blip r:embed="rId63"/>
-                    <a:stretch>
-                      <a:fillRect/>
-                    </a:stretch>
-                  </pic:blipFill>
-                  <pic:spPr bwMode="auto">
-                    <a:xfrm>
-                      <a:off x="0" y="0"/>
-                      <a:ext cx="4620126" cy="3696101"/>
-                    </a:xfrm>
-                    <a:prstGeom prst="rect">
-                      <a:avLst/>
-                    </a:prstGeom>
-                    <a:noFill/>
-                    <a:ln w="9525">
-                      <a:noFill/>
-                      <a:headEnd/>
-                      <a:tailEnd/>
-                    </a:ln>
-                  </pic:spPr>
-                </pic:pic>
-              </a:graphicData>
-            </a:graphic>
-          </wp:inline>
-        </w:drawing>
-      </w:r>
-    </w:p>
-    <w:p>
-      <w:pPr>
-        <w:pStyle w:val="BodyText"/>
-      </w:pPr>
-      <w:hyperlink w:anchor="fig-conclusions-main">
-        <w:r>
-          <w:rPr>
-            <w:rStyle w:val="Hyperlink"/>
-          </w:rPr>
-          <w:t xml:space="preserve">Figure 8</w:t>
-        </w:r>
-      </w:hyperlink>
-      <w:r>
-        <w:t xml:space="preserve"> </w:t>
-      </w:r>
-      <w:r>
-        <w:t xml:space="preserve">shows the histotrophic display of the different and identical conclusions resulting from the re-analysis of each of the studies.</w:t>
       </w:r>
     </w:p>
     <w:tbl>
@@ -2448,7 +2382,7 @@
       <w:tr>
         <w:tc>
           <w:tcPr/>
-          <w:bookmarkStart w:id="69" w:name="fig-conclusions-main"/>
+          <w:bookmarkStart w:id="66" w:name="fig-conclusions-main-robustness"/>
           <w:p>
             <w:pPr>
               <w:jc w:val="center"/>
@@ -2458,18 +2392,18 @@
                 <wp:inline>
                   <wp:extent cx="4620126" cy="3696101"/>
                   <wp:effectExtent b="0" l="0" r="0" t="0"/>
-                  <wp:docPr descr="" title="" id="67" name="Picture"/>
+                  <wp:docPr descr="" title="" id="64" name="Picture"/>
                   <a:graphic>
                     <a:graphicData uri="http://schemas.openxmlformats.org/drawingml/2006/picture">
                       <pic:pic>
                         <pic:nvPicPr>
-                          <pic:cNvPr descr="multi100_results_files/figure-docx/fig-conclusions-main-1.png" id="68" name="Picture"/>
+                          <pic:cNvPr descr="multi100_results_files/figure-docx/fig-conclusions-main-robustness-1.png" id="65" name="Picture"/>
                           <pic:cNvPicPr>
                             <a:picLocks noChangeArrowheads="1" noChangeAspect="1"/>
                           </pic:cNvPicPr>
                         </pic:nvPicPr>
                         <pic:blipFill>
-                          <a:blip r:embed="rId66"/>
+                          <a:blip r:embed="rId63"/>
                           <a:stretch>
                             <a:fillRect/>
                           </a:stretch>
@@ -2506,10 +2440,10 @@
               <w:pStyle w:val="ImageCaption"/>
             </w:pPr>
             <w:r>
-              <w:t xml:space="preserve">Figure 8: The figure shows the histrophic display of the type of conclusions resulting from the re-analysis of each study.</w:t>
-            </w:r>
-          </w:p>
-          <w:bookmarkEnd w:id="69"/>
+              <w:t xml:space="preserve">Figure 8: The figure shows</w:t>
+            </w:r>
+          </w:p>
+          <w:bookmarkEnd w:id="66"/>
         </w:tc>
       </w:tr>
     </w:tbl>
@@ -2517,40 +2451,7 @@
       <w:pPr>
         <w:pStyle w:val="BodyText"/>
       </w:pPr>
-      <w:r>
-        <w:t xml:space="preserve">Across all the re-analyses, 73.47 % (371 out of 505) of them arrived at the same conclusion; 24.36% (123 out of 505) to no effects, and 2.18% (11 out of 505) to opposite effect compared to the original conclusion.</w:t>
-      </w:r>
-    </w:p>
-    <w:bookmarkEnd w:id="70"/>
-    <w:bookmarkStart w:id="160" w:name="robustness"/>
-    <w:p>
-      <w:pPr>
-        <w:pStyle w:val="Heading3"/>
-      </w:pPr>
-      <w:r>
-        <w:t xml:space="preserve">Robustness</w:t>
-      </w:r>
-    </w:p>
-    <w:bookmarkStart w:id="79" w:name="robustness-by-field"/>
-    <w:p>
-      <w:pPr>
-        <w:pStyle w:val="Heading4"/>
-      </w:pPr>
-      <w:r>
-        <w:t xml:space="preserve">Robustness by field</w:t>
-      </w:r>
-    </w:p>
-    <w:p>
-      <w:pPr>
-        <w:pStyle w:val="FirstParagraph"/>
-      </w:pPr>
-      <w:r>
-        <w:t xml:space="preserve">We were interested to see whether these results show a different pattern when inspecting them in different fields.</w:t>
-      </w:r>
-      <w:r>
-        <w:t xml:space="preserve"> </w:t>
-      </w:r>
-      <w:hyperlink w:anchor="fig-discipline-robustness">
+      <w:hyperlink w:anchor="fig-conclusions-main">
         <w:r>
           <w:rPr>
             <w:rStyle w:val="Hyperlink"/>
@@ -2562,21 +2463,7 @@
         <w:t xml:space="preserve"> </w:t>
       </w:r>
       <w:r>
-        <w:t xml:space="preserve">shows that for the major fields with more than 10 papers (Economics, Political Science, and Psychology) the pattern was comparably similar. We found no outstanding differences between the fields for the percentage of different and identical conclusions neither (see</w:t>
-      </w:r>
-      <w:r>
-        <w:t xml:space="preserve"> </w:t>
-      </w:r>
-      <w:hyperlink w:anchor="fig-conclusions-discipline">
-        <w:r>
-          <w:rPr>
-            <w:rStyle w:val="Hyperlink"/>
-          </w:rPr>
-          <w:t xml:space="preserve">Figure 10</w:t>
-        </w:r>
-      </w:hyperlink>
-      <w:r>
-        <w:t xml:space="preserve">).</w:t>
+        <w:t xml:space="preserve">shows the histotrophic display of the different and identical conclusions resulting from the re-analysis of each of the studies.</w:t>
       </w:r>
     </w:p>
     <w:tbl>
@@ -2592,7 +2479,7 @@
       <w:tr>
         <w:tc>
           <w:tcPr/>
-          <w:bookmarkStart w:id="74" w:name="fig-discipline-robustness"/>
+          <w:bookmarkStart w:id="70" w:name="fig-conclusions-main"/>
           <w:p>
             <w:pPr>
               <w:jc w:val="center"/>
@@ -2602,18 +2489,18 @@
                 <wp:inline>
                   <wp:extent cx="4620126" cy="3696101"/>
                   <wp:effectExtent b="0" l="0" r="0" t="0"/>
-                  <wp:docPr descr="" title="" id="72" name="Picture"/>
+                  <wp:docPr descr="" title="" id="68" name="Picture"/>
                   <a:graphic>
                     <a:graphicData uri="http://schemas.openxmlformats.org/drawingml/2006/picture">
                       <pic:pic>
                         <pic:nvPicPr>
-                          <pic:cNvPr descr="multi100_results_files/figure-docx/fig-discipline-robustness-1.png" id="73" name="Picture"/>
+                          <pic:cNvPr descr="multi100_results_files/figure-docx/fig-conclusions-main-1.png" id="69" name="Picture"/>
                           <pic:cNvPicPr>
                             <a:picLocks noChangeArrowheads="1" noChangeAspect="1"/>
                           </pic:cNvPicPr>
                         </pic:nvPicPr>
                         <pic:blipFill>
-                          <a:blip r:embed="rId71"/>
+                          <a:blip r:embed="rId67"/>
                           <a:stretch>
                             <a:fillRect/>
                           </a:stretch>
@@ -2650,10 +2537,10 @@
               <w:pStyle w:val="ImageCaption"/>
             </w:pPr>
             <w:r>
-              <w:t xml:space="preserve">Figure 9: The figure shows the inferential robustness of the studies by major fields.</w:t>
-            </w:r>
-          </w:p>
-          <w:bookmarkEnd w:id="74"/>
+              <w:t xml:space="preserve">Figure 9: The figure shows the histrophic display of the type of conclusions resulting from the re-analysis of each study.</w:t>
+            </w:r>
+          </w:p>
+          <w:bookmarkEnd w:id="70"/>
         </w:tc>
       </w:tr>
     </w:tbl>
@@ -2662,7 +2549,65 @@
         <w:pStyle w:val="BodyText"/>
       </w:pPr>
       <w:r>
+        <w:t xml:space="preserve">Across all the re-analyses, 73.47 % (371 out of 505) of them arrived at the same conclusion; 24.36% (123 out of 505) to no effects, and 2.18% (11 out of 505) to opposite effect compared to the original conclusion.</w:t>
+      </w:r>
+    </w:p>
+    <w:bookmarkEnd w:id="71"/>
+    <w:bookmarkStart w:id="157" w:name="robustness"/>
+    <w:p>
+      <w:pPr>
+        <w:pStyle w:val="Heading3"/>
+      </w:pPr>
+      <w:r>
+        <w:t xml:space="preserve">Robustness</w:t>
+      </w:r>
+    </w:p>
+    <w:bookmarkStart w:id="80" w:name="robustness-by-field"/>
+    <w:p>
+      <w:pPr>
+        <w:pStyle w:val="Heading4"/>
+      </w:pPr>
+      <w:r>
+        <w:t xml:space="preserve">Robustness by field</w:t>
+      </w:r>
+    </w:p>
+    <w:p>
+      <w:pPr>
+        <w:pStyle w:val="FirstParagraph"/>
+      </w:pPr>
+      <w:r>
+        <w:t xml:space="preserve">We were interested to see whether these results show a different pattern when inspecting them in different fields.</w:t>
+      </w:r>
+      <w:r>
         <w:t xml:space="preserve"> </w:t>
+      </w:r>
+      <w:hyperlink w:anchor="fig-discipline-robustness">
+        <w:r>
+          <w:rPr>
+            <w:rStyle w:val="Hyperlink"/>
+          </w:rPr>
+          <w:t xml:space="preserve">Figure 10</w:t>
+        </w:r>
+      </w:hyperlink>
+      <w:r>
+        <w:t xml:space="preserve"> </w:t>
+      </w:r>
+      <w:r>
+        <w:t xml:space="preserve">shows that for the major fields with more than 10 papers (Economics, Political Science, and Psychology) the pattern was comparably similar. We found no outstanding differences between the fields for the percentage of different and identical conclusions neither (see</w:t>
+      </w:r>
+      <w:r>
+        <w:t xml:space="preserve"> </w:t>
+      </w:r>
+      <w:hyperlink w:anchor="fig-conclusions-discipline">
+        <w:r>
+          <w:rPr>
+            <w:rStyle w:val="Hyperlink"/>
+          </w:rPr>
+          <w:t xml:space="preserve">Figure 11</w:t>
+        </w:r>
+      </w:hyperlink>
+      <w:r>
+        <w:t xml:space="preserve">).</w:t>
       </w:r>
     </w:p>
     <w:tbl>
@@ -2678,7 +2623,7 @@
       <w:tr>
         <w:tc>
           <w:tcPr/>
-          <w:bookmarkStart w:id="78" w:name="fig-conclusions-discipline"/>
+          <w:bookmarkStart w:id="75" w:name="fig-discipline-robustness"/>
           <w:p>
             <w:pPr>
               <w:jc w:val="center"/>
@@ -2688,18 +2633,18 @@
                 <wp:inline>
                   <wp:extent cx="4620126" cy="3696101"/>
                   <wp:effectExtent b="0" l="0" r="0" t="0"/>
-                  <wp:docPr descr="" title="" id="76" name="Picture"/>
+                  <wp:docPr descr="" title="" id="73" name="Picture"/>
                   <a:graphic>
                     <a:graphicData uri="http://schemas.openxmlformats.org/drawingml/2006/picture">
                       <pic:pic>
                         <pic:nvPicPr>
-                          <pic:cNvPr descr="multi100_results_files/figure-docx/fig-conclusions-discipline-1.png" id="77" name="Picture"/>
+                          <pic:cNvPr descr="multi100_results_files/figure-docx/fig-discipline-robustness-1.png" id="74" name="Picture"/>
                           <pic:cNvPicPr>
                             <a:picLocks noChangeArrowheads="1" noChangeAspect="1"/>
                           </pic:cNvPicPr>
                         </pic:nvPicPr>
                         <pic:blipFill>
-                          <a:blip r:embed="rId75"/>
+                          <a:blip r:embed="rId72"/>
                           <a:stretch>
                             <a:fillRect/>
                           </a:stretch>
@@ -2736,63 +2681,19 @@
               <w:pStyle w:val="ImageCaption"/>
             </w:pPr>
             <w:r>
-              <w:t xml:space="preserve">Figure 10: The figure shows percentage of identical, inconclusive, and different conclusion of the studies by major fields. The figure displays the count of re-analyses next to each field name.</w:t>
-            </w:r>
-          </w:p>
-          <w:bookmarkEnd w:id="78"/>
+              <w:t xml:space="preserve">Figure 10: The figure shows the inferential robustness of the studies by major fields.</w:t>
+            </w:r>
+          </w:p>
+          <w:bookmarkEnd w:id="75"/>
         </w:tc>
       </w:tr>
     </w:tbl>
-    <w:bookmarkEnd w:id="79"/>
-    <w:bookmarkStart w:id="88" w:name="X987c19ce3f91218f163698a835a768a296f59f2"/>
-    <w:p>
-      <w:pPr>
-        <w:pStyle w:val="Heading4"/>
-      </w:pPr>
-      <w:r>
-        <w:t xml:space="preserve">Robustness by study type (observational, experimental)</w:t>
-      </w:r>
-    </w:p>
-    <w:p>
-      <w:pPr>
-        <w:pStyle w:val="FirstParagraph"/>
-      </w:pPr>
-      <w:r>
-        <w:t xml:space="preserve">Here, we were interested to see whether these results show a different pattern when separating them by study type.</w:t>
-      </w:r>
+    <w:p>
+      <w:pPr>
+        <w:pStyle w:val="BodyText"/>
+      </w:pPr>
       <w:r>
         <w:t xml:space="preserve"> </w:t>
-      </w:r>
-      <w:hyperlink w:anchor="fig-studytype-robustness">
-        <w:r>
-          <w:rPr>
-            <w:rStyle w:val="Hyperlink"/>
-          </w:rPr>
-          <w:t xml:space="preserve">Figure 11</w:t>
-        </w:r>
-      </w:hyperlink>
-      <w:r>
-        <w:t xml:space="preserve"> </w:t>
-      </w:r>
-      <w:r>
-        <w:t xml:space="preserve">illustrates that nearly half of the results from experimental studies remained robust upon independent re-analysis, whereas only one-third of observational studies yielded robust conclusions. Moreover,</w:t>
-      </w:r>
-      <w:r>
-        <w:t xml:space="preserve"> </w:t>
-      </w:r>
-      <w:hyperlink w:anchor="fig-conclusions-studytype">
-        <w:r>
-          <w:rPr>
-            <w:rStyle w:val="Hyperlink"/>
-          </w:rPr>
-          <w:t xml:space="preserve">Figure 12</w:t>
-        </w:r>
-      </w:hyperlink>
-      <w:r>
-        <w:t xml:space="preserve"> </w:t>
-      </w:r>
-      <w:r>
-        <w:t xml:space="preserve">indicates that, for both study types, the majority of the re-analyses reached the same conclusions as the original study.</w:t>
       </w:r>
     </w:p>
     <w:tbl>
@@ -2808,7 +2709,7 @@
       <w:tr>
         <w:tc>
           <w:tcPr/>
-          <w:bookmarkStart w:id="83" w:name="fig-studytype-robustness"/>
+          <w:bookmarkStart w:id="79" w:name="fig-conclusions-discipline"/>
           <w:p>
             <w:pPr>
               <w:jc w:val="center"/>
@@ -2818,18 +2719,18 @@
                 <wp:inline>
                   <wp:extent cx="4620126" cy="3696101"/>
                   <wp:effectExtent b="0" l="0" r="0" t="0"/>
-                  <wp:docPr descr="" title="" id="81" name="Picture"/>
+                  <wp:docPr descr="" title="" id="77" name="Picture"/>
                   <a:graphic>
                     <a:graphicData uri="http://schemas.openxmlformats.org/drawingml/2006/picture">
                       <pic:pic>
                         <pic:nvPicPr>
-                          <pic:cNvPr descr="multi100_results_files/figure-docx/fig-studytype-robustness-1.png" id="82" name="Picture"/>
+                          <pic:cNvPr descr="multi100_results_files/figure-docx/fig-conclusions-discipline-1.png" id="78" name="Picture"/>
                           <pic:cNvPicPr>
                             <a:picLocks noChangeArrowheads="1" noChangeAspect="1"/>
                           </pic:cNvPicPr>
                         </pic:nvPicPr>
                         <pic:blipFill>
-                          <a:blip r:embed="rId80"/>
+                          <a:blip r:embed="rId76"/>
                           <a:stretch>
                             <a:fillRect/>
                           </a:stretch>
@@ -2866,19 +2767,63 @@
               <w:pStyle w:val="ImageCaption"/>
             </w:pPr>
             <w:r>
-              <w:t xml:space="preserve">Figure 11: The figure shows the inferential robustness of the studies by study type (experimental or observational). The figure displays the count of re-analyses next to each field name.</w:t>
-            </w:r>
-          </w:p>
-          <w:bookmarkEnd w:id="83"/>
+              <w:t xml:space="preserve">Figure 11: The figure shows percentage of identical, inconclusive, and different conclusion of the studies by major fields. The figure displays the count of re-analyses next to each field name.</w:t>
+            </w:r>
+          </w:p>
+          <w:bookmarkEnd w:id="79"/>
         </w:tc>
       </w:tr>
     </w:tbl>
-    <w:p>
-      <w:pPr>
-        <w:pStyle w:val="BodyText"/>
-      </w:pPr>
+    <w:bookmarkEnd w:id="80"/>
+    <w:bookmarkStart w:id="89" w:name="X987c19ce3f91218f163698a835a768a296f59f2"/>
+    <w:p>
+      <w:pPr>
+        <w:pStyle w:val="Heading4"/>
+      </w:pPr>
+      <w:r>
+        <w:t xml:space="preserve">Robustness by study type (observational, experimental)</w:t>
+      </w:r>
+    </w:p>
+    <w:p>
+      <w:pPr>
+        <w:pStyle w:val="FirstParagraph"/>
+      </w:pPr>
+      <w:r>
+        <w:t xml:space="preserve">Here, we were interested to see whether these results show a different pattern when separating them by study type.</w:t>
+      </w:r>
       <w:r>
         <w:t xml:space="preserve"> </w:t>
+      </w:r>
+      <w:hyperlink w:anchor="fig-studytype-robustness">
+        <w:r>
+          <w:rPr>
+            <w:rStyle w:val="Hyperlink"/>
+          </w:rPr>
+          <w:t xml:space="preserve">Figure 12</w:t>
+        </w:r>
+      </w:hyperlink>
+      <w:r>
+        <w:t xml:space="preserve"> </w:t>
+      </w:r>
+      <w:r>
+        <w:t xml:space="preserve">illustrates that nearly half of the results from experimental studies remained robust upon independent re-analysis, whereas only one-third of observational studies yielded robust conclusions. Moreover,</w:t>
+      </w:r>
+      <w:r>
+        <w:t xml:space="preserve"> </w:t>
+      </w:r>
+      <w:hyperlink w:anchor="fig-conclusions-studytype">
+        <w:r>
+          <w:rPr>
+            <w:rStyle w:val="Hyperlink"/>
+          </w:rPr>
+          <w:t xml:space="preserve">Figure 13</w:t>
+        </w:r>
+      </w:hyperlink>
+      <w:r>
+        <w:t xml:space="preserve"> </w:t>
+      </w:r>
+      <w:r>
+        <w:t xml:space="preserve">indicates that, for both study types, the majority of the re-analyses reached the same conclusions as the original study.</w:t>
       </w:r>
     </w:p>
     <w:tbl>
@@ -2894,7 +2839,7 @@
       <w:tr>
         <w:tc>
           <w:tcPr/>
-          <w:bookmarkStart w:id="87" w:name="fig-conclusions-studytype"/>
+          <w:bookmarkStart w:id="84" w:name="fig-studytype-robustness"/>
           <w:p>
             <w:pPr>
               <w:jc w:val="center"/>
@@ -2904,18 +2849,18 @@
                 <wp:inline>
                   <wp:extent cx="4620126" cy="3696101"/>
                   <wp:effectExtent b="0" l="0" r="0" t="0"/>
-                  <wp:docPr descr="" title="" id="85" name="Picture"/>
+                  <wp:docPr descr="" title="" id="82" name="Picture"/>
                   <a:graphic>
                     <a:graphicData uri="http://schemas.openxmlformats.org/drawingml/2006/picture">
                       <pic:pic>
                         <pic:nvPicPr>
-                          <pic:cNvPr descr="multi100_results_files/figure-docx/fig-conclusions-studytype-1.png" id="86" name="Picture"/>
+                          <pic:cNvPr descr="multi100_results_files/figure-docx/fig-studytype-robustness-1.png" id="83" name="Picture"/>
                           <pic:cNvPicPr>
                             <a:picLocks noChangeArrowheads="1" noChangeAspect="1"/>
                           </pic:cNvPicPr>
                         </pic:nvPicPr>
                         <pic:blipFill>
-                          <a:blip r:embed="rId84"/>
+                          <a:blip r:embed="rId81"/>
                           <a:stretch>
                             <a:fillRect/>
                           </a:stretch>
@@ -2952,29 +2897,19 @@
               <w:pStyle w:val="ImageCaption"/>
             </w:pPr>
             <w:r>
-              <w:t xml:space="preserve">Figure 12: The figure shows percentage of identical, inconclusive, and different conclusion of the studies by study type (experimental or observational).</w:t>
-            </w:r>
-          </w:p>
-          <w:bookmarkEnd w:id="87"/>
+              <w:t xml:space="preserve">Figure 12: The figure shows the inferential robustness of the studies by study type (experimental or observational). The figure displays the count of re-analyses next to each field name.</w:t>
+            </w:r>
+          </w:p>
+          <w:bookmarkEnd w:id="84"/>
         </w:tc>
       </w:tr>
     </w:tbl>
-    <w:bookmarkEnd w:id="88"/>
-    <w:bookmarkStart w:id="93" w:name="Xbbd42e98a05cb75b8ebc09da10fa26d8e0576b4"/>
-    <w:p>
-      <w:pPr>
-        <w:pStyle w:val="Heading4"/>
-      </w:pPr>
-      <w:r>
-        <w:t xml:space="preserve">Robustness by expertise (self-reported expertise in data analysis)</w:t>
-      </w:r>
-    </w:p>
-    <w:p>
-      <w:pPr>
-        <w:pStyle w:val="FirstParagraph"/>
-      </w:pPr>
-      <w:r>
-        <w:t xml:space="preserve">Here, we were interested to see whether these results show a different pattern when inspecting them along the reported expertise of the co-analysts. The following figure shows these results.</w:t>
+    <w:p>
+      <w:pPr>
+        <w:pStyle w:val="BodyText"/>
+      </w:pPr>
+      <w:r>
+        <w:t xml:space="preserve"> </w:t>
       </w:r>
     </w:p>
     <w:tbl>
@@ -2990,7 +2925,7 @@
       <w:tr>
         <w:tc>
           <w:tcPr/>
-          <w:bookmarkStart w:id="92" w:name="fig-conclusions-expertise"/>
+          <w:bookmarkStart w:id="88" w:name="fig-conclusions-studytype"/>
           <w:p>
             <w:pPr>
               <w:jc w:val="center"/>
@@ -3000,18 +2935,18 @@
                 <wp:inline>
                   <wp:extent cx="4620126" cy="3696101"/>
                   <wp:effectExtent b="0" l="0" r="0" t="0"/>
-                  <wp:docPr descr="" title="" id="90" name="Picture"/>
+                  <wp:docPr descr="" title="" id="86" name="Picture"/>
                   <a:graphic>
                     <a:graphicData uri="http://schemas.openxmlformats.org/drawingml/2006/picture">
                       <pic:pic>
                         <pic:nvPicPr>
-                          <pic:cNvPr descr="multi100_results_files/figure-docx/fig-conclusions-expertise-1.png" id="91" name="Picture"/>
+                          <pic:cNvPr descr="multi100_results_files/figure-docx/fig-conclusions-studytype-1.png" id="87" name="Picture"/>
                           <pic:cNvPicPr>
                             <a:picLocks noChangeArrowheads="1" noChangeAspect="1"/>
                           </pic:cNvPicPr>
                         </pic:nvPicPr>
                         <pic:blipFill>
-                          <a:blip r:embed="rId89"/>
+                          <a:blip r:embed="rId85"/>
                           <a:stretch>
                             <a:fillRect/>
                           </a:stretch>
@@ -3048,21 +2983,21 @@
               <w:pStyle w:val="ImageCaption"/>
             </w:pPr>
             <w:r>
-              <w:t xml:space="preserve">Figure 13: The figure shows … The figure does not display the bottom two categories where for each less than 3 responses were collected.</w:t>
-            </w:r>
-          </w:p>
-          <w:bookmarkEnd w:id="92"/>
+              <w:t xml:space="preserve">Figure 13: The figure shows percentage of identical, inconclusive, and different conclusion of the studies by study type (experimental or observational).</w:t>
+            </w:r>
+          </w:p>
+          <w:bookmarkEnd w:id="88"/>
         </w:tc>
       </w:tr>
     </w:tbl>
-    <w:bookmarkEnd w:id="93"/>
-    <w:bookmarkStart w:id="98" w:name="Xdf6d20924b20e3272f9014898f0c933f1e1335c"/>
+    <w:bookmarkEnd w:id="89"/>
+    <w:bookmarkStart w:id="94" w:name="Xbbd42e98a05cb75b8ebc09da10fa26d8e0576b4"/>
     <w:p>
       <w:pPr>
         <w:pStyle w:val="Heading4"/>
       </w:pPr>
       <w:r>
-        <w:t xml:space="preserve">Robustness by prior familiarity with the dataset</w:t>
+        <w:t xml:space="preserve">Robustness by expertise (self-reported expertise in data analysis)</w:t>
       </w:r>
     </w:p>
     <w:p>
@@ -3070,7 +3005,7 @@
         <w:pStyle w:val="FirstParagraph"/>
       </w:pPr>
       <w:r>
-        <w:t xml:space="preserve">Here, we were interested to see whether these results show a different pattern when inspecting them along their prior familiarity with the dataset. The following figure shows that for these results.</w:t>
+        <w:t xml:space="preserve">Here, we were interested to see whether these results show a different pattern when inspecting them along the reported expertise of the co-analysts. The following figure shows these results.</w:t>
       </w:r>
     </w:p>
     <w:tbl>
@@ -3086,7 +3021,7 @@
       <w:tr>
         <w:tc>
           <w:tcPr/>
-          <w:bookmarkStart w:id="97" w:name="fig-conclusions-familiarity"/>
+          <w:bookmarkStart w:id="93" w:name="fig-conclusions-expertise"/>
           <w:p>
             <w:pPr>
               <w:jc w:val="center"/>
@@ -3096,18 +3031,18 @@
                 <wp:inline>
                   <wp:extent cx="4620126" cy="3696101"/>
                   <wp:effectExtent b="0" l="0" r="0" t="0"/>
-                  <wp:docPr descr="" title="" id="95" name="Picture"/>
+                  <wp:docPr descr="" title="" id="91" name="Picture"/>
                   <a:graphic>
                     <a:graphicData uri="http://schemas.openxmlformats.org/drawingml/2006/picture">
                       <pic:pic>
                         <pic:nvPicPr>
-                          <pic:cNvPr descr="multi100_results_files/figure-docx/fig-conclusions-familiarity-1.png" id="96" name="Picture"/>
+                          <pic:cNvPr descr="multi100_results_files/figure-docx/fig-conclusions-expertise-1.png" id="92" name="Picture"/>
                           <pic:cNvPicPr>
                             <a:picLocks noChangeArrowheads="1" noChangeAspect="1"/>
                           </pic:cNvPicPr>
                         </pic:nvPicPr>
                         <pic:blipFill>
-                          <a:blip r:embed="rId94"/>
+                          <a:blip r:embed="rId90"/>
                           <a:stretch>
                             <a:fillRect/>
                           </a:stretch>
@@ -3144,21 +3079,29 @@
               <w:pStyle w:val="ImageCaption"/>
             </w:pPr>
             <w:r>
-              <w:t xml:space="preserve">Figure 14: The figure shows</w:t>
-            </w:r>
-          </w:p>
-          <w:bookmarkEnd w:id="97"/>
+              <w:t xml:space="preserve">Figure 14: The figure shows … The figure does not display the bottom two categories where for each less than 3 responses were collected.</w:t>
+            </w:r>
+          </w:p>
+          <w:bookmarkEnd w:id="93"/>
         </w:tc>
       </w:tr>
     </w:tbl>
-    <w:bookmarkEnd w:id="98"/>
-    <w:bookmarkStart w:id="103" w:name="Xc9960a085ab4e153b3088d53d44b9c35e355956"/>
+    <w:bookmarkEnd w:id="94"/>
+    <w:bookmarkStart w:id="99" w:name="Xdf6d20924b20e3272f9014898f0c933f1e1335c"/>
     <w:p>
       <w:pPr>
         <w:pStyle w:val="Heading4"/>
       </w:pPr>
       <w:r>
-        <w:t xml:space="preserve">Robustness by the suitability of their self-judged analysis</w:t>
+        <w:t xml:space="preserve">Robustness by prior familiarity with the dataset</w:t>
+      </w:r>
+    </w:p>
+    <w:p>
+      <w:pPr>
+        <w:pStyle w:val="FirstParagraph"/>
+      </w:pPr>
+      <w:r>
+        <w:t xml:space="preserve">Here, we were interested to see whether these results show a different pattern when inspecting them along their prior familiarity with the dataset. The following figure shows that for these results.</w:t>
       </w:r>
     </w:p>
     <w:tbl>
@@ -3174,7 +3117,7 @@
       <w:tr>
         <w:tc>
           <w:tcPr/>
-          <w:bookmarkStart w:id="102" w:name="fig-conclusions-suitability"/>
+          <w:bookmarkStart w:id="98" w:name="fig-conclusions-familiarity"/>
           <w:p>
             <w:pPr>
               <w:jc w:val="center"/>
@@ -3184,18 +3127,18 @@
                 <wp:inline>
                   <wp:extent cx="4620126" cy="3696101"/>
                   <wp:effectExtent b="0" l="0" r="0" t="0"/>
-                  <wp:docPr descr="" title="" id="100" name="Picture"/>
+                  <wp:docPr descr="" title="" id="96" name="Picture"/>
                   <a:graphic>
                     <a:graphicData uri="http://schemas.openxmlformats.org/drawingml/2006/picture">
                       <pic:pic>
                         <pic:nvPicPr>
-                          <pic:cNvPr descr="multi100_results_files/figure-docx/fig-conclusions-suitability-1.png" id="101" name="Picture"/>
+                          <pic:cNvPr descr="multi100_results_files/figure-docx/fig-conclusions-familiarity-1.png" id="97" name="Picture"/>
                           <pic:cNvPicPr>
                             <a:picLocks noChangeArrowheads="1" noChangeAspect="1"/>
                           </pic:cNvPicPr>
                         </pic:nvPicPr>
                         <pic:blipFill>
-                          <a:blip r:embed="rId99"/>
+                          <a:blip r:embed="rId95"/>
                           <a:stretch>
                             <a:fillRect/>
                           </a:stretch>
@@ -3235,26 +3178,18 @@
               <w:t xml:space="preserve">Figure 15: The figure shows</w:t>
             </w:r>
           </w:p>
-          <w:bookmarkEnd w:id="102"/>
+          <w:bookmarkEnd w:id="98"/>
         </w:tc>
       </w:tr>
     </w:tbl>
-    <w:bookmarkEnd w:id="103"/>
-    <w:bookmarkStart w:id="108" w:name="robustness-by-the-sample-size"/>
+    <w:bookmarkEnd w:id="99"/>
+    <w:bookmarkStart w:id="104" w:name="Xc9960a085ab4e153b3088d53d44b9c35e355956"/>
     <w:p>
       <w:pPr>
         <w:pStyle w:val="Heading4"/>
       </w:pPr>
       <w:r>
-        <w:t xml:space="preserve">Robustness by the sample size</w:t>
-      </w:r>
-    </w:p>
-    <w:p>
-      <w:pPr>
-        <w:pStyle w:val="FirstParagraph"/>
-      </w:pPr>
-      <w:r>
-        <w:t xml:space="preserve">Here, we were interested to see whether these results show a different pattern when considering sample size. The following figure shows that for that…,</w:t>
+        <w:t xml:space="preserve">Robustness by the suitability of their self-judged analysis</w:t>
       </w:r>
     </w:p>
     <w:tbl>
@@ -3270,7 +3205,7 @@
       <w:tr>
         <w:tc>
           <w:tcPr/>
-          <w:bookmarkStart w:id="107" w:name="fig-conclusions-samplesize"/>
+          <w:bookmarkStart w:id="103" w:name="fig-conclusions-suitability"/>
           <w:p>
             <w:pPr>
               <w:jc w:val="center"/>
@@ -3280,18 +3215,18 @@
                 <wp:inline>
                   <wp:extent cx="4620126" cy="3696101"/>
                   <wp:effectExtent b="0" l="0" r="0" t="0"/>
-                  <wp:docPr descr="" title="" id="105" name="Picture"/>
+                  <wp:docPr descr="" title="" id="101" name="Picture"/>
                   <a:graphic>
                     <a:graphicData uri="http://schemas.openxmlformats.org/drawingml/2006/picture">
                       <pic:pic>
                         <pic:nvPicPr>
-                          <pic:cNvPr descr="multi100_results_files/figure-docx/fig-conclusions-samplesize-1.png" id="106" name="Picture"/>
+                          <pic:cNvPr descr="multi100_results_files/figure-docx/fig-conclusions-suitability-1.png" id="102" name="Picture"/>
                           <pic:cNvPicPr>
                             <a:picLocks noChangeArrowheads="1" noChangeAspect="1"/>
                           </pic:cNvPicPr>
                         </pic:nvPicPr>
                         <pic:blipFill>
-                          <a:blip r:embed="rId104"/>
+                          <a:blip r:embed="rId100"/>
                           <a:stretch>
                             <a:fillRect/>
                           </a:stretch>
@@ -3331,18 +3266,18 @@
               <w:t xml:space="preserve">Figure 16: The figure shows</w:t>
             </w:r>
           </w:p>
-          <w:bookmarkEnd w:id="107"/>
+          <w:bookmarkEnd w:id="103"/>
         </w:tc>
       </w:tr>
     </w:tbl>
-    <w:bookmarkEnd w:id="108"/>
-    <w:bookmarkStart w:id="159" w:name="X19613cc9aa00056d1b0ab2c7548dc7c194c2a36"/>
+    <w:bookmarkEnd w:id="104"/>
+    <w:bookmarkStart w:id="109" w:name="robustness-by-the-sample-size"/>
     <w:p>
       <w:pPr>
         <w:pStyle w:val="Heading4"/>
       </w:pPr>
       <w:r>
-        <w:t xml:space="preserve">How robust are statistical findings published in social sciences to analytical choices?</w:t>
+        <w:t xml:space="preserve">Robustness by the sample size</w:t>
       </w:r>
     </w:p>
     <w:p>
@@ -3350,7 +3285,7 @@
         <w:pStyle w:val="FirstParagraph"/>
       </w:pPr>
       <w:r>
-        <w:t xml:space="preserve">A main question of our study was whether different analysts arrive at the same effect estimates (+/- 0.05 Cohen’s d) as the analyst of the original study?</w:t>
+        <w:t xml:space="preserve">Here, we were interested to see whether these results show a different pattern when considering sample size. The following figure shows that for that…,</w:t>
       </w:r>
     </w:p>
     <w:tbl>
@@ -3366,7 +3301,7 @@
       <w:tr>
         <w:tc>
           <w:tcPr/>
-          <w:bookmarkStart w:id="112" w:name="fig-effect-main"/>
+          <w:bookmarkStart w:id="108" w:name="fig-conclusions-samplesize"/>
           <w:p>
             <w:pPr>
               <w:jc w:val="center"/>
@@ -3376,18 +3311,18 @@
                 <wp:inline>
                   <wp:extent cx="4620126" cy="3696101"/>
                   <wp:effectExtent b="0" l="0" r="0" t="0"/>
-                  <wp:docPr descr="" title="" id="110" name="Picture"/>
+                  <wp:docPr descr="" title="" id="106" name="Picture"/>
                   <a:graphic>
                     <a:graphicData uri="http://schemas.openxmlformats.org/drawingml/2006/picture">
                       <pic:pic>
                         <pic:nvPicPr>
-                          <pic:cNvPr descr="multi100_results_files/figure-docx/fig-effect-main-1.png" id="111" name="Picture"/>
+                          <pic:cNvPr descr="multi100_results_files/figure-docx/fig-conclusions-samplesize-1.png" id="107" name="Picture"/>
                           <pic:cNvPicPr>
                             <a:picLocks noChangeArrowheads="1" noChangeAspect="1"/>
                           </pic:cNvPicPr>
                         </pic:nvPicPr>
                         <pic:blipFill>
-                          <a:blip r:embed="rId109"/>
+                          <a:blip r:embed="rId105"/>
                           <a:stretch>
                             <a:fillRect/>
                           </a:stretch>
@@ -3427,32 +3362,26 @@
               <w:t xml:space="preserve">Figure 17: The figure shows</w:t>
             </w:r>
           </w:p>
-          <w:bookmarkEnd w:id="112"/>
+          <w:bookmarkEnd w:id="108"/>
         </w:tc>
       </w:tr>
     </w:tbl>
-    <w:p>
-      <w:pPr>
-        <w:pStyle w:val="BodyText"/>
-      </w:pPr>
-      <w:r>
-        <w:t xml:space="preserve">Fig X displays the calculated Cohen’s d-s for the re-analyses of each study (colored dots) and the Cohen’s d for the original study (black rectangle) with the +/-0.05 Cohen’s d tolerance region around it. For 7 papers the Cohen’s d for the original analysis cannot be calculated due to insufficient information in the original reports. In these cases, we show only the calculated effect sizes for the re-analyses. For 87 analyses by the re-analyst the Cohen’s d cannot be calculated.</w:t>
-      </w:r>
-    </w:p>
-    <w:p>
-      <w:pPr>
-        <w:pStyle w:val="BodyText"/>
-      </w:pPr>
-      <w:r>
-        <w:t xml:space="preserve">Fig X displays the calculated marginal ES-s for the re-analyses of each study (where they are available)</w:t>
-      </w:r>
-    </w:p>
-    <w:p>
-      <w:pPr>
-        <w:pStyle w:val="BodyText"/>
-      </w:pPr>
-      <w:r>
-        <w:t xml:space="preserve">Fig X displays the calculated marginal ES-s AND corresponding Cohen’s d-s for the re-analyses of each study (where they are available)</w:t>
+    <w:bookmarkEnd w:id="109"/>
+    <w:bookmarkStart w:id="156" w:name="X19613cc9aa00056d1b0ab2c7548dc7c194c2a36"/>
+    <w:p>
+      <w:pPr>
+        <w:pStyle w:val="Heading4"/>
+      </w:pPr>
+      <w:r>
+        <w:t xml:space="preserve">How robust are statistical findings published in social sciences to analytical choices?</w:t>
+      </w:r>
+    </w:p>
+    <w:p>
+      <w:pPr>
+        <w:pStyle w:val="FirstParagraph"/>
+      </w:pPr>
+      <w:r>
+        <w:t xml:space="preserve">A main question of our study was whether different analysts arrive at the same effect estimates (+/- 0.05 Cohen’s d) as the analyst of the original study?</w:t>
       </w:r>
     </w:p>
     <w:tbl>
@@ -3468,7 +3397,7 @@
       <w:tr>
         <w:tc>
           <w:tcPr/>
-          <w:bookmarkStart w:id="116" w:name="fig-effect-region-all"/>
+          <w:bookmarkStart w:id="113" w:name="fig-effect-main"/>
           <w:p>
             <w:pPr>
               <w:jc w:val="center"/>
@@ -3478,18 +3407,18 @@
                 <wp:inline>
                   <wp:extent cx="4620126" cy="3696101"/>
                   <wp:effectExtent b="0" l="0" r="0" t="0"/>
-                  <wp:docPr descr="" title="" id="114" name="Picture"/>
+                  <wp:docPr descr="" title="" id="111" name="Picture"/>
                   <a:graphic>
                     <a:graphicData uri="http://schemas.openxmlformats.org/drawingml/2006/picture">
                       <pic:pic>
                         <pic:nvPicPr>
-                          <pic:cNvPr descr="multi100_results_files/figure-docx/fig-effect-region-all-1.png" id="115" name="Picture"/>
+                          <pic:cNvPr descr="multi100_results_files/figure-docx/fig-effect-main-1.png" id="112" name="Picture"/>
                           <pic:cNvPicPr>
                             <a:picLocks noChangeArrowheads="1" noChangeAspect="1"/>
                           </pic:cNvPicPr>
                         </pic:nvPicPr>
                         <pic:blipFill>
-                          <a:blip r:embed="rId113"/>
+                          <a:blip r:embed="rId110"/>
                           <a:stretch>
                             <a:fillRect/>
                           </a:stretch>
@@ -3529,7 +3458,7 @@
               <w:t xml:space="preserve">Figure 18: The figure shows</w:t>
             </w:r>
           </w:p>
-          <w:bookmarkEnd w:id="116"/>
+          <w:bookmarkEnd w:id="113"/>
         </w:tc>
       </w:tr>
     </w:tbl>
@@ -3538,24 +3467,7 @@
         <w:pStyle w:val="BodyText"/>
       </w:pPr>
       <w:r>
-        <w:t xml:space="preserve">Here, we were interested in what percentage of the new effect sizes were beyond the tolerance region (+/- 0.05 Cohen’s d). We found that 96% (89 out of 93) of the studies contained at least one re-analysis result where the effect size was beyond the tolerance region (+/- 0.05 Cohen’s d) of the result of the original study.</w:t>
-      </w:r>
-    </w:p>
-    <w:bookmarkStart w:id="129" w:name="robustness-by-field-1"/>
-    <w:p>
-      <w:pPr>
-        <w:pStyle w:val="Heading5"/>
-      </w:pPr>
-      <w:r>
-        <w:t xml:space="preserve">Robustness by field</w:t>
-      </w:r>
-    </w:p>
-    <w:p>
-      <w:pPr>
-        <w:pStyle w:val="FirstParagraph"/>
-      </w:pPr>
-      <w:r>
-        <w:t xml:space="preserve">We were interested to see whether these robustness results show a different pattern when inspecting them in different fields. The following figure shows that for the major fields (&gt;=10 studies).</w:t>
+        <w:t xml:space="preserve"> </w:t>
       </w:r>
     </w:p>
     <w:tbl>
@@ -3571,7 +3483,7 @@
       <w:tr>
         <w:tc>
           <w:tcPr/>
-          <w:bookmarkStart w:id="120" w:name="fig-effect-region-discipline"/>
+          <w:bookmarkStart w:id="117" w:name="fig-effect-region-all"/>
           <w:p>
             <w:pPr>
               <w:jc w:val="center"/>
@@ -3581,18 +3493,18 @@
                 <wp:inline>
                   <wp:extent cx="4620126" cy="3696101"/>
                   <wp:effectExtent b="0" l="0" r="0" t="0"/>
-                  <wp:docPr descr="" title="" id="118" name="Picture"/>
+                  <wp:docPr descr="" title="" id="115" name="Picture"/>
                   <a:graphic>
                     <a:graphicData uri="http://schemas.openxmlformats.org/drawingml/2006/picture">
                       <pic:pic>
                         <pic:nvPicPr>
-                          <pic:cNvPr descr="multi100_results_files/figure-docx/fig-effect-region-discipline-1.png" id="119" name="Picture"/>
+                          <pic:cNvPr descr="multi100_results_files/figure-docx/fig-effect-region-all-1.png" id="116" name="Picture"/>
                           <pic:cNvPicPr>
                             <a:picLocks noChangeArrowheads="1" noChangeAspect="1"/>
                           </pic:cNvPicPr>
                         </pic:nvPicPr>
                         <pic:blipFill>
-                          <a:blip r:embed="rId117"/>
+                          <a:blip r:embed="rId114"/>
                           <a:stretch>
                             <a:fillRect/>
                           </a:stretch>
@@ -3632,7 +3544,7 @@
               <w:t xml:space="preserve">Figure 19: The figure shows</w:t>
             </w:r>
           </w:p>
-          <w:bookmarkEnd w:id="120"/>
+          <w:bookmarkEnd w:id="117"/>
         </w:tc>
       </w:tr>
     </w:tbl>
@@ -3641,7 +3553,24 @@
         <w:pStyle w:val="BodyText"/>
       </w:pPr>
       <w:r>
-        <w:t xml:space="preserve"> </w:t>
+        <w:t xml:space="preserve">Here, we were interested in what percentage of the new effect sizes were beyond the tolerance region (+/- 0.05 Cohen’s d). We found that 96% (89 out of 93) of the studies contained at least one re-analysis result where the effect size was beyond the tolerance region (+/- 0.05 Cohen’s d) of the result of the original study. Out of the 392 reanalyses effect sizes with available tolerance regions 67.86% (266) were outside of the tolerance region.</w:t>
+      </w:r>
+    </w:p>
+    <w:bookmarkStart w:id="126" w:name="robustness-by-field-1"/>
+    <w:p>
+      <w:pPr>
+        <w:pStyle w:val="Heading5"/>
+      </w:pPr>
+      <w:r>
+        <w:t xml:space="preserve">Robustness by field</w:t>
+      </w:r>
+    </w:p>
+    <w:p>
+      <w:pPr>
+        <w:pStyle w:val="FirstParagraph"/>
+      </w:pPr>
+      <w:r>
+        <w:t xml:space="preserve">We were interested to see whether these robustness results show a different pattern when inspecting them in different fields. The following figure shows that for the major fields (&gt;=10 studies).</w:t>
       </w:r>
     </w:p>
     <w:tbl>
@@ -3657,7 +3586,7 @@
       <w:tr>
         <w:tc>
           <w:tcPr/>
-          <w:bookmarkStart w:id="124" w:name="fig-effect-robustness-discipline"/>
+          <w:bookmarkStart w:id="121" w:name="fig-effect-region-discipline"/>
           <w:p>
             <w:pPr>
               <w:jc w:val="center"/>
@@ -3667,18 +3596,18 @@
                 <wp:inline>
                   <wp:extent cx="4620126" cy="3696101"/>
                   <wp:effectExtent b="0" l="0" r="0" t="0"/>
-                  <wp:docPr descr="" title="" id="122" name="Picture"/>
+                  <wp:docPr descr="" title="" id="119" name="Picture"/>
                   <a:graphic>
                     <a:graphicData uri="http://schemas.openxmlformats.org/drawingml/2006/picture">
                       <pic:pic>
                         <pic:nvPicPr>
-                          <pic:cNvPr descr="multi100_results_files/figure-docx/fig-effect-robustness-discipline-1.png" id="123" name="Picture"/>
+                          <pic:cNvPr descr="multi100_results_files/figure-docx/fig-effect-region-discipline-1.png" id="120" name="Picture"/>
                           <pic:cNvPicPr>
                             <a:picLocks noChangeArrowheads="1" noChangeAspect="1"/>
                           </pic:cNvPicPr>
                         </pic:nvPicPr>
                         <pic:blipFill>
-                          <a:blip r:embed="rId121"/>
+                          <a:blip r:embed="rId118"/>
                           <a:stretch>
                             <a:fillRect/>
                           </a:stretch>
@@ -3718,7 +3647,7 @@
               <w:t xml:space="preserve">Figure 20: The figure shows</w:t>
             </w:r>
           </w:p>
-          <w:bookmarkEnd w:id="124"/>
+          <w:bookmarkEnd w:id="121"/>
         </w:tc>
       </w:tr>
     </w:tbl>
@@ -3743,7 +3672,7 @@
       <w:tr>
         <w:tc>
           <w:tcPr/>
-          <w:bookmarkStart w:id="128" w:name="fig-effect-robustness-discipline-rain"/>
+          <w:bookmarkStart w:id="125" w:name="fig-effect-robustness-discipline"/>
           <w:p>
             <w:pPr>
               <w:jc w:val="center"/>
@@ -3753,18 +3682,18 @@
                 <wp:inline>
                   <wp:extent cx="4620126" cy="3696101"/>
                   <wp:effectExtent b="0" l="0" r="0" t="0"/>
-                  <wp:docPr descr="" title="" id="126" name="Picture"/>
+                  <wp:docPr descr="" title="" id="123" name="Picture"/>
                   <a:graphic>
                     <a:graphicData uri="http://schemas.openxmlformats.org/drawingml/2006/picture">
                       <pic:pic>
                         <pic:nvPicPr>
-                          <pic:cNvPr descr="multi100_results_files/figure-docx/fig-effect-robustness-discipline-rain-1.png" id="127" name="Picture"/>
+                          <pic:cNvPr descr="multi100_results_files/figure-docx/fig-effect-robustness-discipline-1.png" id="124" name="Picture"/>
                           <pic:cNvPicPr>
                             <a:picLocks noChangeArrowheads="1" noChangeAspect="1"/>
                           </pic:cNvPicPr>
                         </pic:nvPicPr>
                         <pic:blipFill>
-                          <a:blip r:embed="rId125"/>
+                          <a:blip r:embed="rId122"/>
                           <a:stretch>
                             <a:fillRect/>
                           </a:stretch>
@@ -3804,12 +3733,12 @@
               <w:t xml:space="preserve">Figure 21: The figure shows</w:t>
             </w:r>
           </w:p>
-          <w:bookmarkEnd w:id="128"/>
+          <w:bookmarkEnd w:id="125"/>
         </w:tc>
       </w:tr>
     </w:tbl>
-    <w:bookmarkEnd w:id="129"/>
-    <w:bookmarkStart w:id="138" w:name="X3d2dbb54349e59c1e11b3342f9d29aa6f2a0418"/>
+    <w:bookmarkEnd w:id="126"/>
+    <w:bookmarkStart w:id="135" w:name="X3d2dbb54349e59c1e11b3342f9d29aa6f2a0418"/>
     <w:p>
       <w:pPr>
         <w:pStyle w:val="Heading5"/>
@@ -3839,7 +3768,7 @@
       <w:tr>
         <w:tc>
           <w:tcPr/>
-          <w:bookmarkStart w:id="133" w:name="fig-effect-region-studytype"/>
+          <w:bookmarkStart w:id="130" w:name="fig-effect-region-studytype"/>
           <w:p>
             <w:pPr>
               <w:jc w:val="center"/>
@@ -3849,18 +3778,18 @@
                 <wp:inline>
                   <wp:extent cx="4620126" cy="3696101"/>
                   <wp:effectExtent b="0" l="0" r="0" t="0"/>
-                  <wp:docPr descr="" title="" id="131" name="Picture"/>
+                  <wp:docPr descr="" title="" id="128" name="Picture"/>
                   <a:graphic>
                     <a:graphicData uri="http://schemas.openxmlformats.org/drawingml/2006/picture">
                       <pic:pic>
                         <pic:nvPicPr>
-                          <pic:cNvPr descr="multi100_results_files/figure-docx/fig-effect-region-studytype-1.png" id="132" name="Picture"/>
+                          <pic:cNvPr descr="multi100_results_files/figure-docx/fig-effect-region-studytype-1.png" id="129" name="Picture"/>
                           <pic:cNvPicPr>
                             <a:picLocks noChangeArrowheads="1" noChangeAspect="1"/>
                           </pic:cNvPicPr>
                         </pic:nvPicPr>
                         <pic:blipFill>
-                          <a:blip r:embed="rId130"/>
+                          <a:blip r:embed="rId127"/>
                           <a:stretch>
                             <a:fillRect/>
                           </a:stretch>
@@ -3900,7 +3829,7 @@
               <w:t xml:space="preserve">Figure 22: The figure shows</w:t>
             </w:r>
           </w:p>
-          <w:bookmarkEnd w:id="133"/>
+          <w:bookmarkEnd w:id="130"/>
         </w:tc>
       </w:tr>
     </w:tbl>
@@ -3925,7 +3854,7 @@
       <w:tr>
         <w:tc>
           <w:tcPr/>
-          <w:bookmarkStart w:id="137" w:name="fig-effect-robustness-studytype"/>
+          <w:bookmarkStart w:id="134" w:name="fig-effect-robustness-studytype"/>
           <w:p>
             <w:pPr>
               <w:jc w:val="center"/>
@@ -3935,18 +3864,18 @@
                 <wp:inline>
                   <wp:extent cx="4620126" cy="3696101"/>
                   <wp:effectExtent b="0" l="0" r="0" t="0"/>
-                  <wp:docPr descr="" title="" id="135" name="Picture"/>
+                  <wp:docPr descr="" title="" id="132" name="Picture"/>
                   <a:graphic>
                     <a:graphicData uri="http://schemas.openxmlformats.org/drawingml/2006/picture">
                       <pic:pic>
                         <pic:nvPicPr>
-                          <pic:cNvPr descr="multi100_results_files/figure-docx/fig-effect-robustness-studytype-1.png" id="136" name="Picture"/>
+                          <pic:cNvPr descr="multi100_results_files/figure-docx/fig-effect-robustness-studytype-1.png" id="133" name="Picture"/>
                           <pic:cNvPicPr>
                             <a:picLocks noChangeArrowheads="1" noChangeAspect="1"/>
                           </pic:cNvPicPr>
                         </pic:nvPicPr>
                         <pic:blipFill>
-                          <a:blip r:embed="rId134"/>
+                          <a:blip r:embed="rId131"/>
                           <a:stretch>
                             <a:fillRect/>
                           </a:stretch>
@@ -3986,12 +3915,12 @@
               <w:t xml:space="preserve">Figure 23: The figure shows</w:t>
             </w:r>
           </w:p>
-          <w:bookmarkEnd w:id="137"/>
+          <w:bookmarkEnd w:id="134"/>
         </w:tc>
       </w:tr>
     </w:tbl>
-    <w:bookmarkEnd w:id="138"/>
-    <w:bookmarkStart w:id="143" w:name="X1cf1df07ddc83795dadf63bf13e7dad54d7d9a3"/>
+    <w:bookmarkEnd w:id="135"/>
+    <w:bookmarkStart w:id="140" w:name="X1cf1df07ddc83795dadf63bf13e7dad54d7d9a3"/>
     <w:p>
       <w:pPr>
         <w:pStyle w:val="Heading5"/>
@@ -4021,7 +3950,7 @@
       <w:tr>
         <w:tc>
           <w:tcPr/>
-          <w:bookmarkStart w:id="142" w:name="fig-effect-region-expertise"/>
+          <w:bookmarkStart w:id="139" w:name="fig-effect-region-expertise"/>
           <w:p>
             <w:pPr>
               <w:jc w:val="center"/>
@@ -4031,18 +3960,18 @@
                 <wp:inline>
                   <wp:extent cx="4620126" cy="3696101"/>
                   <wp:effectExtent b="0" l="0" r="0" t="0"/>
-                  <wp:docPr descr="" title="" id="140" name="Picture"/>
+                  <wp:docPr descr="" title="" id="137" name="Picture"/>
                   <a:graphic>
                     <a:graphicData uri="http://schemas.openxmlformats.org/drawingml/2006/picture">
                       <pic:pic>
                         <pic:nvPicPr>
-                          <pic:cNvPr descr="multi100_results_files/figure-docx/fig-effect-region-expertise-1.png" id="141" name="Picture"/>
+                          <pic:cNvPr descr="multi100_results_files/figure-docx/fig-effect-region-expertise-1.png" id="138" name="Picture"/>
                           <pic:cNvPicPr>
                             <a:picLocks noChangeArrowheads="1" noChangeAspect="1"/>
                           </pic:cNvPicPr>
                         </pic:nvPicPr>
                         <pic:blipFill>
-                          <a:blip r:embed="rId139"/>
+                          <a:blip r:embed="rId136"/>
                           <a:stretch>
                             <a:fillRect/>
                           </a:stretch>
@@ -4082,12 +4011,12 @@
               <w:t xml:space="preserve">Figure 24: The figure shows</w:t>
             </w:r>
           </w:p>
-          <w:bookmarkEnd w:id="142"/>
+          <w:bookmarkEnd w:id="139"/>
         </w:tc>
       </w:tr>
     </w:tbl>
-    <w:bookmarkEnd w:id="143"/>
-    <w:bookmarkStart w:id="148" w:name="X4aeefd5375d2e0c5dd702e54ce13a40373c9958"/>
+    <w:bookmarkEnd w:id="140"/>
+    <w:bookmarkStart w:id="145" w:name="X4aeefd5375d2e0c5dd702e54ce13a40373c9958"/>
     <w:p>
       <w:pPr>
         <w:pStyle w:val="Heading5"/>
@@ -4134,7 +4063,7 @@
       <w:tr>
         <w:tc>
           <w:tcPr/>
-          <w:bookmarkStart w:id="147" w:name="fig-effect-region-familiarity"/>
+          <w:bookmarkStart w:id="144" w:name="fig-effect-region-familiarity"/>
           <w:p>
             <w:pPr>
               <w:jc w:val="center"/>
@@ -4144,18 +4073,18 @@
                 <wp:inline>
                   <wp:extent cx="4620126" cy="3696101"/>
                   <wp:effectExtent b="0" l="0" r="0" t="0"/>
-                  <wp:docPr descr="" title="" id="145" name="Picture"/>
+                  <wp:docPr descr="" title="" id="142" name="Picture"/>
                   <a:graphic>
                     <a:graphicData uri="http://schemas.openxmlformats.org/drawingml/2006/picture">
                       <pic:pic>
                         <pic:nvPicPr>
-                          <pic:cNvPr descr="multi100_results_files/figure-docx/fig-effect-region-familiarity-1.png" id="146" name="Picture"/>
+                          <pic:cNvPr descr="multi100_results_files/figure-docx/fig-effect-region-familiarity-1.png" id="143" name="Picture"/>
                           <pic:cNvPicPr>
                             <a:picLocks noChangeArrowheads="1" noChangeAspect="1"/>
                           </pic:cNvPicPr>
                         </pic:nvPicPr>
                         <pic:blipFill>
-                          <a:blip r:embed="rId144"/>
+                          <a:blip r:embed="rId141"/>
                           <a:stretch>
                             <a:fillRect/>
                           </a:stretch>
@@ -4195,12 +4124,12 @@
               <w:t xml:space="preserve">Figure 25: The figure shows…</w:t>
             </w:r>
           </w:p>
-          <w:bookmarkEnd w:id="147"/>
+          <w:bookmarkEnd w:id="144"/>
         </w:tc>
       </w:tr>
     </w:tbl>
-    <w:bookmarkEnd w:id="148"/>
-    <w:bookmarkStart w:id="153" w:name="X34ab00e89b109d172a32d1a79142d682bc92f81"/>
+    <w:bookmarkEnd w:id="145"/>
+    <w:bookmarkStart w:id="150" w:name="X34ab00e89b109d172a32d1a79142d682bc92f81"/>
     <w:p>
       <w:pPr>
         <w:pStyle w:val="Heading5"/>
@@ -4222,7 +4151,7 @@
       <w:tr>
         <w:tc>
           <w:tcPr/>
-          <w:bookmarkStart w:id="152" w:name="fig-effect-region-suitability"/>
+          <w:bookmarkStart w:id="149" w:name="fig-effect-region-suitability"/>
           <w:p>
             <w:pPr>
               <w:jc w:val="center"/>
@@ -4232,18 +4161,18 @@
                 <wp:inline>
                   <wp:extent cx="4620126" cy="3696101"/>
                   <wp:effectExtent b="0" l="0" r="0" t="0"/>
-                  <wp:docPr descr="" title="" id="150" name="Picture"/>
+                  <wp:docPr descr="" title="" id="147" name="Picture"/>
                   <a:graphic>
                     <a:graphicData uri="http://schemas.openxmlformats.org/drawingml/2006/picture">
                       <pic:pic>
                         <pic:nvPicPr>
-                          <pic:cNvPr descr="multi100_results_files/figure-docx/fig-effect-region-suitability-1.png" id="151" name="Picture"/>
+                          <pic:cNvPr descr="multi100_results_files/figure-docx/fig-effect-region-suitability-1.png" id="148" name="Picture"/>
                           <pic:cNvPicPr>
                             <a:picLocks noChangeArrowheads="1" noChangeAspect="1"/>
                           </pic:cNvPicPr>
                         </pic:nvPicPr>
                         <pic:blipFill>
-                          <a:blip r:embed="rId149"/>
+                          <a:blip r:embed="rId146"/>
                           <a:stretch>
                             <a:fillRect/>
                           </a:stretch>
@@ -4283,12 +4212,12 @@
               <w:t xml:space="preserve">Figure 26: The figure shows</w:t>
             </w:r>
           </w:p>
-          <w:bookmarkEnd w:id="152"/>
+          <w:bookmarkEnd w:id="149"/>
         </w:tc>
       </w:tr>
     </w:tbl>
-    <w:bookmarkEnd w:id="153"/>
-    <w:bookmarkStart w:id="158" w:name="robustness-by-the-sample-size-1"/>
+    <w:bookmarkEnd w:id="150"/>
+    <w:bookmarkStart w:id="155" w:name="robustness-by-the-sample-size-1"/>
     <w:p>
       <w:pPr>
         <w:pStyle w:val="Heading5"/>
@@ -4335,7 +4264,7 @@
       <w:tr>
         <w:tc>
           <w:tcPr/>
-          <w:bookmarkStart w:id="157" w:name="fig-samplesize-region"/>
+          <w:bookmarkStart w:id="154" w:name="fig-samplesize-region"/>
           <w:p>
             <w:pPr>
               <w:jc w:val="center"/>
@@ -4345,18 +4274,18 @@
                 <wp:inline>
                   <wp:extent cx="4620126" cy="3696101"/>
                   <wp:effectExtent b="0" l="0" r="0" t="0"/>
-                  <wp:docPr descr="" title="" id="155" name="Picture"/>
+                  <wp:docPr descr="" title="" id="152" name="Picture"/>
                   <a:graphic>
                     <a:graphicData uri="http://schemas.openxmlformats.org/drawingml/2006/picture">
                       <pic:pic>
                         <pic:nvPicPr>
-                          <pic:cNvPr descr="multi100_results_files/figure-docx/fig-samplesize-region-1.png" id="156" name="Picture"/>
+                          <pic:cNvPr descr="multi100_results_files/figure-docx/fig-samplesize-region-1.png" id="153" name="Picture"/>
                           <pic:cNvPicPr>
                             <a:picLocks noChangeArrowheads="1" noChangeAspect="1"/>
                           </pic:cNvPicPr>
                         </pic:nvPicPr>
                         <pic:blipFill>
-                          <a:blip r:embed="rId154"/>
+                          <a:blip r:embed="rId151"/>
                           <a:stretch>
                             <a:fillRect/>
                           </a:stretch>
@@ -4396,14 +4325,14 @@
               <w:t xml:space="preserve">Figure 27: The figure shows how the sample size influences whether the re-analysis effect sizes were within the tolerance region. For the figure we did not inlcude: those studies were the original effect sizes were missing, and cases where the re-analysis effect size or sample size were missing.</w:t>
             </w:r>
           </w:p>
-          <w:bookmarkEnd w:id="157"/>
+          <w:bookmarkEnd w:id="154"/>
         </w:tc>
       </w:tr>
     </w:tbl>
+    <w:bookmarkEnd w:id="155"/>
+    <w:bookmarkEnd w:id="156"/>
+    <w:bookmarkEnd w:id="157"/>
     <w:bookmarkEnd w:id="158"/>
-    <w:bookmarkEnd w:id="159"/>
-    <w:bookmarkEnd w:id="160"/>
-    <w:bookmarkEnd w:id="161"/>
     <w:sectPr/>
   </w:body>
 </w:document>

</xml_diff>

<commit_message>
changes in the analysis
</commit_message>
<xml_diff>
--- a/analysis/multi100_results.docx
+++ b/analysis/multi100_results.docx
@@ -40,7 +40,7 @@
         <w:pStyle w:val="BodyText"/>
       </w:pPr>
       <w:r>
-        <w:t xml:space="preserve">Out of the submitted analyses 4 were omitted from the summary analysis their analysis failed the peer evaluation.</w:t>
+        <w:t xml:space="preserve">Out of the submitted analyses 4 of them were omitted from the summary analysis their analysis as their analysis failed the peer evaluation.</w:t>
       </w:r>
     </w:p>
     <w:p>
@@ -56,7 +56,7 @@
         <w:pStyle w:val="BodyText"/>
       </w:pPr>
       <w:r>
-        <w:t xml:space="preserve">Although we invited more than 5 co-analysts to each of the 100 studies, due to drop-outs the final number of completed analyses ranged between 4 and 7. Table 1 shows the the distribution of analyses per studies.</w:t>
+        <w:t xml:space="preserve">Although we invited more than 5 co-analysts to each of the 100 studies, due to drop-outs and peer evaluation exclusions the final number of completed analyses ranged between 4 and 7. Table 1 shows the the distribution of analyses per studies.</w:t>
       </w:r>
     </w:p>
     <w:tbl xmlns:w="http://schemas.openxmlformats.org/wordprocessingml/2006/main" xmlns:wp="http://schemas.openxmlformats.org/drawingml/2006/wordprocessingDrawing" xmlns:r="http://schemas.openxmlformats.org/officeDocument/2006/relationships" xmlns:w14="http://schemas.microsoft.com/office/word/2010/wordml">
@@ -351,7 +351,7 @@
         <w:pStyle w:val="FirstParagraph"/>
       </w:pPr>
       <w:r>
-        <w:t xml:space="preserve">Out of all the co-analysts who submitted their work by the deadline, there were 23 professors, 41 associate professors, 106 assistant professors, 107 post-doctoral researchers, 122 doctoral students, 59 from other academic/research positions, and from other positions.</w:t>
+        <w:t xml:space="preserve">Out of all the co-analysts who submitted their work by the deadline, there were professors, associate professors, assistant professors, post-doctoral researchers, doctoral students, from other academic/research positions.</w:t>
       </w:r>
     </w:p>
     <w:p>
@@ -1577,7 +1577,10 @@
         </w:r>
       </w:hyperlink>
       <w:r>
-        <w:t xml:space="preserve">. shows that the most frequent category was 2-3 times a week.</w:t>
+        <w:t xml:space="preserve"> </w:t>
+      </w:r>
+      <w:r>
+        <w:t xml:space="preserve">shows that the most frequent category was 2-3 times a week.</w:t>
       </w:r>
     </w:p>
     <w:tbl>
@@ -1895,7 +1898,7 @@
         <w:pStyle w:val="FirstParagraph"/>
       </w:pPr>
       <w:r>
-        <w:t xml:space="preserve">A difference in Task 2 compared to Task 1 was that the co-analysts received some constraints for their analysis in order to make them linkable to a single result in the original study (see Methods for more details).</w:t>
+        <w:t xml:space="preserve">A difference in Task 2 compared to Task 1 was that the co-analysts received some constraints for their analysis to make their result comparable to a single result in the original study (see Methods for more details).</w:t>
       </w:r>
     </w:p>
     <w:p>
@@ -1903,7 +1906,7 @@
         <w:pStyle w:val="BodyText"/>
       </w:pPr>
       <w:r>
-        <w:t xml:space="preserve">In Task 2, when we asked the co-analysts to present one main statistical result, in 97.62% of the analyses (493 out of 505), conclusion was based on p-value and Bayes Factor was used in 2.38% of the cases (12 out of 505).</w:t>
+        <w:t xml:space="preserve">In Task 2, when we asked the co-analysts to present one main statistical result, in 97.62% of the analyses (493 out of 505), conclusion was based on the p-value. Bayes Factor was used in 2.38% of the cases (12 out of 505).</w:t>
       </w:r>
     </w:p>
     <w:p>
@@ -1911,7 +1914,7 @@
         <w:pStyle w:val="BodyText"/>
       </w:pPr>
       <w:r>
-        <w:t xml:space="preserve">For 47.72 % (241 out of 505) of the analyses, the co-analysts reported that they had to make additional calculations in the second task. In the remaining 52.28% (264 out of 505) of the cases, the co-analysts indicated that despite the requirements of the instructions, they could conduct the same analyses as in Task 1.</w:t>
+        <w:t xml:space="preserve">For 47.72 % (241 out of 505) of the analyses, the co-analysts reported having to make additional calculations in Task 2 compared to Task 1. In the remaining 52.28% (264 out of 505) of the cases, the co-analysts indicated that despite the requirements of the instructions, they could conduct the same analyses as in Task 1.</w:t>
       </w:r>
     </w:p>
     <w:p>
@@ -1919,7 +1922,7 @@
         <w:pStyle w:val="BodyText"/>
       </w:pPr>
       <w:r>
-        <w:t xml:space="preserve">In Task 2, 12.67% of the results (64 our of 505) were in the opposite direction as claimed by the original study, disregarding whether the effect was conclusive/significant.</w:t>
+        <w:t xml:space="preserve">In Task 2, 12.67% of the results (64 out of 505) were in the opposite direction as claimed by the original study, disregarding whether the effect was conclusive/significant.</w:t>
       </w:r>
     </w:p>
     <w:p>
@@ -2020,7 +2023,7 @@
       </w:tr>
     </w:tbl>
     <w:bookmarkEnd w:id="50"/>
-    <w:bookmarkStart w:id="62" w:name="peer-evaluation"/>
+    <w:bookmarkStart w:id="68" w:name="peer-evaluation"/>
     <w:p>
       <w:pPr>
         <w:pStyle w:val="Heading2"/>
@@ -2029,7 +2032,7 @@
         <w:t xml:space="preserve">Peer evaluation</w:t>
       </w:r>
     </w:p>
-    <w:bookmarkStart w:id="60" w:name="peer-evaluators"/>
+    <w:bookmarkStart w:id="64" w:name="peer-evaluators"/>
     <w:p>
       <w:pPr>
         <w:pStyle w:val="Heading3"/>
@@ -2038,335 +2041,32 @@
         <w:t xml:space="preserve">Peer evaluators</w:t>
       </w:r>
     </w:p>
+    <w:bookmarkStart w:id="63" w:name="Xb3ae8a7203a65a5c3164fe06b8f5819a9169b6e"/>
+    <w:p>
+      <w:pPr>
+        <w:pStyle w:val="Heading4"/>
+      </w:pPr>
+      <w:r>
+        <w:t xml:space="preserve">Basic demographics of the peer evaluators</w:t>
+      </w:r>
+    </w:p>
     <w:p>
       <w:pPr>
         <w:pStyle w:val="FirstParagraph"/>
       </w:pPr>
-      <w:r>
-        <w:t xml:space="preserve">Basic demographic info.</w:t>
-      </w:r>
-    </w:p>
-    <w:p>
-      <w:pPr>
-        <w:pStyle w:val="BodyText"/>
-      </w:pPr>
-      <w:r>
-        <w:t xml:space="preserve">Experience with conducting statistical analysis:</w:t>
-      </w:r>
-    </w:p>
-    <w:p>
-      <w:pPr>
-        <w:pStyle w:val="BodyText"/>
-      </w:pPr>
-      <w:r>
-        <w:drawing>
-          <wp:inline>
-            <wp:extent cx="4620126" cy="3696101"/>
-            <wp:effectExtent b="0" l="0" r="0" t="0"/>
-            <wp:docPr descr="" title="" id="52" name="Picture"/>
-            <a:graphic>
-              <a:graphicData uri="http://schemas.openxmlformats.org/drawingml/2006/picture">
-                <pic:pic>
-                  <pic:nvPicPr>
-                    <pic:cNvPr descr="multi100_results_files/figure-docx/unnamed-chunk-35-1.png" id="53" name="Picture"/>
-                    <pic:cNvPicPr>
-                      <a:picLocks noChangeArrowheads="1" noChangeAspect="1"/>
-                    </pic:cNvPicPr>
-                  </pic:nvPicPr>
-                  <pic:blipFill>
-                    <a:blip r:embed="rId51"/>
-                    <a:stretch>
-                      <a:fillRect/>
-                    </a:stretch>
-                  </pic:blipFill>
-                  <pic:spPr bwMode="auto">
-                    <a:xfrm>
-                      <a:off x="0" y="0"/>
-                      <a:ext cx="4620126" cy="3696101"/>
-                    </a:xfrm>
-                    <a:prstGeom prst="rect">
-                      <a:avLst/>
-                    </a:prstGeom>
-                    <a:noFill/>
-                    <a:ln w="9525">
-                      <a:noFill/>
-                      <a:headEnd/>
-                      <a:tailEnd/>
-                    </a:ln>
-                  </pic:spPr>
-                </pic:pic>
-              </a:graphicData>
-            </a:graphic>
-          </wp:inline>
-        </w:drawing>
-      </w:r>
-    </w:p>
-    <w:p>
-      <w:pPr>
-        <w:pStyle w:val="BodyText"/>
-      </w:pPr>
-      <w:r>
-        <w:t xml:space="preserve">Frequency of data analysis:</w:t>
-      </w:r>
-    </w:p>
-    <w:p>
-      <w:pPr>
-        <w:pStyle w:val="BodyText"/>
-      </w:pPr>
-      <w:r>
-        <w:drawing>
-          <wp:inline>
-            <wp:extent cx="4620126" cy="3696101"/>
-            <wp:effectExtent b="0" l="0" r="0" t="0"/>
-            <wp:docPr descr="" title="" id="55" name="Picture"/>
-            <a:graphic>
-              <a:graphicData uri="http://schemas.openxmlformats.org/drawingml/2006/picture">
-                <pic:pic>
-                  <pic:nvPicPr>
-                    <pic:cNvPr descr="multi100_results_files/figure-docx/unnamed-chunk-37-1.png" id="56" name="Picture"/>
-                    <pic:cNvPicPr>
-                      <a:picLocks noChangeArrowheads="1" noChangeAspect="1"/>
-                    </pic:cNvPicPr>
-                  </pic:nvPicPr>
-                  <pic:blipFill>
-                    <a:blip r:embed="rId54"/>
-                    <a:stretch>
-                      <a:fillRect/>
-                    </a:stretch>
-                  </pic:blipFill>
-                  <pic:spPr bwMode="auto">
-                    <a:xfrm>
-                      <a:off x="0" y="0"/>
-                      <a:ext cx="4620126" cy="3696101"/>
-                    </a:xfrm>
-                    <a:prstGeom prst="rect">
-                      <a:avLst/>
-                    </a:prstGeom>
-                    <a:noFill/>
-                    <a:ln w="9525">
-                      <a:noFill/>
-                      <a:headEnd/>
-                      <a:tailEnd/>
-                    </a:ln>
-                  </pic:spPr>
-                </pic:pic>
-              </a:graphicData>
-            </a:graphic>
-          </wp:inline>
-        </w:drawing>
-      </w:r>
-    </w:p>
-    <w:p>
-      <w:pPr>
-        <w:pStyle w:val="BodyText"/>
-      </w:pPr>
-      <w:r>
-        <w:t xml:space="preserve">Self-reported expertise in data-analysis:</w:t>
-      </w:r>
-    </w:p>
-    <w:p>
-      <w:pPr>
-        <w:pStyle w:val="BodyText"/>
-      </w:pPr>
-      <w:r>
-        <w:drawing>
-          <wp:inline>
-            <wp:extent cx="4620126" cy="3696101"/>
-            <wp:effectExtent b="0" l="0" r="0" t="0"/>
-            <wp:docPr descr="" title="" id="58" name="Picture"/>
-            <a:graphic>
-              <a:graphicData uri="http://schemas.openxmlformats.org/drawingml/2006/picture">
-                <pic:pic>
-                  <pic:nvPicPr>
-                    <pic:cNvPr descr="multi100_results_files/figure-docx/unnamed-chunk-38-1.png" id="59" name="Picture"/>
-                    <pic:cNvPicPr>
-                      <a:picLocks noChangeArrowheads="1" noChangeAspect="1"/>
-                    </pic:cNvPicPr>
-                  </pic:nvPicPr>
-                  <pic:blipFill>
-                    <a:blip r:embed="rId57"/>
-                    <a:stretch>
-                      <a:fillRect/>
-                    </a:stretch>
-                  </pic:blipFill>
-                  <pic:spPr bwMode="auto">
-                    <a:xfrm>
-                      <a:off x="0" y="0"/>
-                      <a:ext cx="4620126" cy="3696101"/>
-                    </a:xfrm>
-                    <a:prstGeom prst="rect">
-                      <a:avLst/>
-                    </a:prstGeom>
-                    <a:noFill/>
-                    <a:ln w="9525">
-                      <a:noFill/>
-                      <a:headEnd/>
-                      <a:tailEnd/>
-                    </a:ln>
-                  </pic:spPr>
-                </pic:pic>
-              </a:graphicData>
-            </a:graphic>
-          </wp:inline>
-        </w:drawing>
-      </w:r>
-    </w:p>
-    <w:bookmarkEnd w:id="60"/>
-    <w:bookmarkStart w:id="61" w:name="peer-evaluations"/>
-    <w:p>
-      <w:pPr>
-        <w:pStyle w:val="Heading3"/>
-      </w:pPr>
-      <w:r>
-        <w:t xml:space="preserve">Peer evaluations</w:t>
-      </w:r>
-    </w:p>
-    <w:p>
-      <w:pPr>
-        <w:pStyle w:val="FirstParagraph"/>
-      </w:pPr>
-      <w:r>
-        <w:t xml:space="preserve">Nr. of peer evaluations:</w:t>
-      </w:r>
-    </w:p>
-    <w:p>
-      <w:pPr>
-        <w:pStyle w:val="BodyText"/>
-      </w:pPr>
-      <w:r>
-        <w:t xml:space="preserve">Descriptives of peer evaluations.</w:t>
-      </w:r>
-    </w:p>
-    <w:p>
-      <w:pPr>
-        <w:pStyle w:val="BodyText"/>
-      </w:pPr>
-      <w:r>
-        <w:t xml:space="preserve">For those analyses where there were more than one peer evaluations, for 49.51% (101 out of 204) of the analysis the evaluators disagreed on the analytical pipeline for task 1, and 53.43% (109 out of 204) for task 2.</w:t>
-      </w:r>
-    </w:p>
-    <w:p>
-      <w:pPr>
-        <w:pStyle w:val="BodyText"/>
-      </w:pPr>
-      <w:r>
-        <w:t xml:space="preserve">99.8% (488 out of 489) of acceptable analysis pipelines (Task 1) - the outcome of the procedure</w:t>
-      </w:r>
-    </w:p>
-    <w:p>
-      <w:pPr>
-        <w:pStyle w:val="BodyText"/>
-      </w:pPr>
-      <w:r>
-        <w:t xml:space="preserve">7 of peer elevators’ responses we need to adjust for this variable (comment from Marci: we only adjusted the unacceptable responses to acceptable but with low quality I think we can be explicit about that)</w:t>
-      </w:r>
-    </w:p>
-    <w:p>
-      <w:pPr>
-        <w:pStyle w:val="BodyText"/>
-      </w:pPr>
-      <w:r>
-        <w:t xml:space="preserve">99.8% (488 out of 489) analysis pipelines (Task 2) were acceptable, and % ( out of ) analysis pipelines (Task 2) were incomplete</w:t>
-      </w:r>
-    </w:p>
-    <w:p>
-      <w:pPr>
-        <w:pStyle w:val="BodyText"/>
-      </w:pPr>
-      <w:r>
-        <w:t xml:space="preserve">38 responses of peer evaluations we need to adjust for this variable (comment form marci: again we only modified the unacceptable to acceptable)</w:t>
-      </w:r>
-    </w:p>
-    <w:p>
-      <w:pPr>
-        <w:pStyle w:val="BodyText"/>
-      </w:pPr>
-      <w:r>
-        <w:t xml:space="preserve">For those analyses where there were more than one peer evaluator, 0.49% (1 out of 204) of evaluators disagreed on the adequacy of the conclusions.</w:t>
-      </w:r>
-    </w:p>
-    <w:p>
-      <w:pPr>
-        <w:pStyle w:val="BodyText"/>
-      </w:pPr>
-      <w:r>
-        <w:t xml:space="preserve">99.39% (486 out of 489) the co-analyst’s self-categorization of the results was adequate.</w:t>
-      </w:r>
-    </w:p>
-    <w:p>
-      <w:pPr>
-        <w:pStyle w:val="BodyText"/>
-      </w:pPr>
-      <w:r>
-        <w:t xml:space="preserve">35 peer evaluations we need to adjust</w:t>
-      </w:r>
-    </w:p>
-    <w:p>
-      <w:pPr>
-        <w:pStyle w:val="BodyText"/>
-      </w:pPr>
-      <w:r>
-        <w:t xml:space="preserve">99.59% (487 out of 489) conclusions adequately followed from the results of the analysis for Task 1.</w:t>
-      </w:r>
-    </w:p>
-    <w:p>
-      <w:pPr>
-        <w:pStyle w:val="BodyText"/>
-      </w:pPr>
-      <w:r>
-        <w:t xml:space="preserve">% (x out of y) of cases where the correction of the self-categorization of the conclusion was necessary (comment from marci: this is 0 right now as we discussed, harry will go through them)</w:t>
-      </w:r>
-    </w:p>
-    <w:p>
-      <w:pPr>
-        <w:pStyle w:val="BodyText"/>
-      </w:pPr>
-      <w:r>
-        <w:t xml:space="preserve">Nr. of analytical reproducibility checks:</w:t>
-      </w:r>
-    </w:p>
-    <w:p>
-      <w:pPr>
-        <w:pStyle w:val="BodyText"/>
-      </w:pPr>
-      <w:r>
-        <w:t xml:space="preserve">74.3% (185 out of 249 of the analytical reproducibility checks were successful</w:t>
-      </w:r>
-    </w:p>
-    <w:bookmarkEnd w:id="61"/>
-    <w:bookmarkEnd w:id="62"/>
-    <w:bookmarkStart w:id="158" w:name="Xbb0942f96141bee9a900616751959995a7c9cf6"/>
-    <w:p>
-      <w:pPr>
-        <w:pStyle w:val="Heading2"/>
-      </w:pPr>
-      <w:r>
-        <w:t xml:space="preserve">How robust are the conclusions to analytical choices published in social sciences?</w:t>
-      </w:r>
-    </w:p>
-    <w:p>
-      <w:pPr>
-        <w:pStyle w:val="FirstParagraph"/>
-      </w:pPr>
-      <w:r>
-        <w:t xml:space="preserve">Do different analysts arrive at the same conclusions as the analysts of the original study?</w:t>
-      </w:r>
-    </w:p>
-    <w:bookmarkStart w:id="71" w:name="task-1-survey-results"/>
-    <w:p>
-      <w:pPr>
-        <w:pStyle w:val="Heading3"/>
-      </w:pPr>
-      <w:r>
-        <w:t xml:space="preserve">Task 1 Survey results</w:t>
-      </w:r>
-    </w:p>
-    <w:p>
-      <w:pPr>
-        <w:pStyle w:val="FirstParagraph"/>
-      </w:pPr>
-      <w:r>
-        <w:t xml:space="preserve">In Task 1, the co-analysts were asked to conduct any statistical analysis to arrive to a single conclusion. Out of 100 re-analysed studies, the conclusions of 34 (34%) remained robust to independent re-analysis, so that all assigned co-analysts arrived at the same conclusion as reported in the article of the original study.</w:t>
+      <w:hyperlink w:anchor="fig-evaluator-years">
+        <w:r>
+          <w:rPr>
+            <w:rStyle w:val="Hyperlink"/>
+          </w:rPr>
+          <w:t xml:space="preserve">Figure 8</w:t>
+        </w:r>
+      </w:hyperlink>
+      <w:r>
+        <w:t xml:space="preserve"> </w:t>
+      </w:r>
+      <w:r>
+        <w:t xml:space="preserve">shows that most peer evaluators have many years of experience with conducting statistical analysis.</w:t>
       </w:r>
     </w:p>
     <w:tbl>
@@ -2382,7 +2082,7 @@
       <w:tr>
         <w:tc>
           <w:tcPr/>
-          <w:bookmarkStart w:id="66" w:name="fig-conclusions-main-robustness"/>
+          <w:bookmarkStart w:id="54" w:name="fig-evaluator-years"/>
           <w:p>
             <w:pPr>
               <w:jc w:val="center"/>
@@ -2392,18 +2092,18 @@
                 <wp:inline>
                   <wp:extent cx="4620126" cy="3696101"/>
                   <wp:effectExtent b="0" l="0" r="0" t="0"/>
-                  <wp:docPr descr="" title="" id="64" name="Picture"/>
+                  <wp:docPr descr="" title="" id="52" name="Picture"/>
                   <a:graphic>
                     <a:graphicData uri="http://schemas.openxmlformats.org/drawingml/2006/picture">
                       <pic:pic>
                         <pic:nvPicPr>
-                          <pic:cNvPr descr="multi100_results_files/figure-docx/fig-conclusions-main-robustness-1.png" id="65" name="Picture"/>
+                          <pic:cNvPr descr="multi100_results_files/figure-docx/fig-evaluator-years-1.png" id="53" name="Picture"/>
                           <pic:cNvPicPr>
                             <a:picLocks noChangeArrowheads="1" noChangeAspect="1"/>
                           </pic:cNvPicPr>
                         </pic:nvPicPr>
                         <pic:blipFill>
-                          <a:blip r:embed="rId63"/>
+                          <a:blip r:embed="rId51"/>
                           <a:stretch>
                             <a:fillRect/>
                           </a:stretch>
@@ -2440,10 +2140,10 @@
               <w:pStyle w:val="ImageCaption"/>
             </w:pPr>
             <w:r>
-              <w:t xml:space="preserve">Figure 8: The figure shows</w:t>
-            </w:r>
-          </w:p>
-          <w:bookmarkEnd w:id="66"/>
+              <w:t xml:space="preserve">Figure 8: The figure shows the peer evaluators’ years of experience with data analysis. When a peer evaluator submitted more than one evaluation and a year passed between the responses, we kept only their first response.</w:t>
+            </w:r>
+          </w:p>
+          <w:bookmarkEnd w:id="54"/>
         </w:tc>
       </w:tr>
     </w:tbl>
@@ -2451,7 +2151,7 @@
       <w:pPr>
         <w:pStyle w:val="BodyText"/>
       </w:pPr>
-      <w:hyperlink w:anchor="fig-conclusions-main">
+      <w:hyperlink w:anchor="fig-evaluator-analysis-frequency">
         <w:r>
           <w:rPr>
             <w:rStyle w:val="Hyperlink"/>
@@ -2463,7 +2163,7 @@
         <w:t xml:space="preserve"> </w:t>
       </w:r>
       <w:r>
-        <w:t xml:space="preserve">shows the histotrophic display of the different and identical conclusions resulting from the re-analysis of each of the studies.</w:t>
+        <w:t xml:space="preserve">indicates that peer evaluators regularly perform data analysis.</w:t>
       </w:r>
     </w:p>
     <w:tbl>
@@ -2479,7 +2179,7 @@
       <w:tr>
         <w:tc>
           <w:tcPr/>
-          <w:bookmarkStart w:id="70" w:name="fig-conclusions-main"/>
+          <w:bookmarkStart w:id="58" w:name="fig-evaluator-analysis-frequency"/>
           <w:p>
             <w:pPr>
               <w:jc w:val="center"/>
@@ -2489,18 +2189,18 @@
                 <wp:inline>
                   <wp:extent cx="4620126" cy="3696101"/>
                   <wp:effectExtent b="0" l="0" r="0" t="0"/>
-                  <wp:docPr descr="" title="" id="68" name="Picture"/>
+                  <wp:docPr descr="" title="" id="56" name="Picture"/>
                   <a:graphic>
                     <a:graphicData uri="http://schemas.openxmlformats.org/drawingml/2006/picture">
                       <pic:pic>
                         <pic:nvPicPr>
-                          <pic:cNvPr descr="multi100_results_files/figure-docx/fig-conclusions-main-1.png" id="69" name="Picture"/>
+                          <pic:cNvPr descr="multi100_results_files/figure-docx/fig-evaluator-analysis-frequency-1.png" id="57" name="Picture"/>
                           <pic:cNvPicPr>
                             <a:picLocks noChangeArrowheads="1" noChangeAspect="1"/>
                           </pic:cNvPicPr>
                         </pic:nvPicPr>
                         <pic:blipFill>
-                          <a:blip r:embed="rId67"/>
+                          <a:blip r:embed="rId55"/>
                           <a:stretch>
                             <a:fillRect/>
                           </a:stretch>
@@ -2537,10 +2237,10 @@
               <w:pStyle w:val="ImageCaption"/>
             </w:pPr>
             <w:r>
-              <w:t xml:space="preserve">Figure 9: The figure shows the histrophic display of the type of conclusions resulting from the re-analysis of each study.</w:t>
-            </w:r>
-          </w:p>
-          <w:bookmarkEnd w:id="70"/>
+              <w:t xml:space="preserve">Figure 9: The figure shows how regularly the peer evaluators perform data analysis.</w:t>
+            </w:r>
+          </w:p>
+          <w:bookmarkEnd w:id="58"/>
         </w:tc>
       </w:tr>
     </w:tbl>
@@ -2548,40 +2248,7 @@
       <w:pPr>
         <w:pStyle w:val="BodyText"/>
       </w:pPr>
-      <w:r>
-        <w:t xml:space="preserve">Across all the re-analyses, 73.47 % (371 out of 505) of them arrived at the same conclusion; 24.36% (123 out of 505) to no effects, and 2.18% (11 out of 505) to opposite effect compared to the original conclusion.</w:t>
-      </w:r>
-    </w:p>
-    <w:bookmarkEnd w:id="71"/>
-    <w:bookmarkStart w:id="157" w:name="inferential-robustness"/>
-    <w:p>
-      <w:pPr>
-        <w:pStyle w:val="Heading3"/>
-      </w:pPr>
-      <w:r>
-        <w:t xml:space="preserve">Inferential robustness</w:t>
-      </w:r>
-    </w:p>
-    <w:bookmarkStart w:id="80" w:name="inferential-robustness-by-discipline"/>
-    <w:p>
-      <w:pPr>
-        <w:pStyle w:val="Heading4"/>
-      </w:pPr>
-      <w:r>
-        <w:t xml:space="preserve">Inferential robustness by discipline</w:t>
-      </w:r>
-    </w:p>
-    <w:p>
-      <w:pPr>
-        <w:pStyle w:val="FirstParagraph"/>
-      </w:pPr>
-      <w:r>
-        <w:t xml:space="preserve">We were interested to see whether these results show a different pattern when inspecting them in different disciplines.</w:t>
-      </w:r>
-      <w:r>
-        <w:t xml:space="preserve"> </w:t>
-      </w:r>
-      <w:hyperlink w:anchor="fig-discipline-robustness">
+      <w:hyperlink w:anchor="fig-evaluator-expertise">
         <w:r>
           <w:rPr>
             <w:rStyle w:val="Hyperlink"/>
@@ -2593,21 +2260,7 @@
         <w:t xml:space="preserve"> </w:t>
       </w:r>
       <w:r>
-        <w:t xml:space="preserve">shows that for the major fields with more than 10 papers (Economics, Political Science, and Psychology) the pattern was comparably similar. We found no outstanding differences between the fields for the percentage of different and identical conclusions neither (see</w:t>
-      </w:r>
-      <w:r>
-        <w:t xml:space="preserve"> </w:t>
-      </w:r>
-      <w:hyperlink w:anchor="fig-conclusions-discipline">
-        <w:r>
-          <w:rPr>
-            <w:rStyle w:val="Hyperlink"/>
-          </w:rPr>
-          <w:t xml:space="preserve">Figure 11</w:t>
-        </w:r>
-      </w:hyperlink>
-      <w:r>
-        <w:t xml:space="preserve">).</w:t>
+        <w:t xml:space="preserve">indicates that most peer evaluators rate themselves close to expert level in data analysis.</w:t>
       </w:r>
     </w:p>
     <w:tbl>
@@ -2623,7 +2276,7 @@
       <w:tr>
         <w:tc>
           <w:tcPr/>
-          <w:bookmarkStart w:id="75" w:name="fig-discipline-robustness"/>
+          <w:bookmarkStart w:id="62" w:name="fig-evaluator-expertise"/>
           <w:p>
             <w:pPr>
               <w:jc w:val="center"/>
@@ -2633,18 +2286,18 @@
                 <wp:inline>
                   <wp:extent cx="4620126" cy="3696101"/>
                   <wp:effectExtent b="0" l="0" r="0" t="0"/>
-                  <wp:docPr descr="" title="" id="73" name="Picture"/>
+                  <wp:docPr descr="" title="" id="60" name="Picture"/>
                   <a:graphic>
                     <a:graphicData uri="http://schemas.openxmlformats.org/drawingml/2006/picture">
                       <pic:pic>
                         <pic:nvPicPr>
-                          <pic:cNvPr descr="multi100_results_files/figure-docx/fig-discipline-robustness-1.png" id="74" name="Picture"/>
+                          <pic:cNvPr descr="multi100_results_files/figure-docx/fig-evaluator-expertise-1.png" id="61" name="Picture"/>
                           <pic:cNvPicPr>
                             <a:picLocks noChangeArrowheads="1" noChangeAspect="1"/>
                           </pic:cNvPicPr>
                         </pic:nvPicPr>
                         <pic:blipFill>
-                          <a:blip r:embed="rId72"/>
+                          <a:blip r:embed="rId59"/>
                           <a:stretch>
                             <a:fillRect/>
                           </a:stretch>
@@ -2681,19 +2334,262 @@
               <w:pStyle w:val="ImageCaption"/>
             </w:pPr>
             <w:r>
-              <w:t xml:space="preserve">Figure 10: The figure shows the inferential robustness of the studies by major fields (more than 10 papers).</w:t>
-            </w:r>
-          </w:p>
-          <w:bookmarkEnd w:id="75"/>
+              <w:t xml:space="preserve">Figure 10: The figure shows the peer evaluators’ self-rated level of expertise in data analysis. When a peer evaluator submitted more than one re-analysis, we kept only their first response.</w:t>
+            </w:r>
+          </w:p>
+          <w:bookmarkEnd w:id="62"/>
         </w:tc>
       </w:tr>
     </w:tbl>
+    <w:bookmarkEnd w:id="63"/>
+    <w:bookmarkEnd w:id="64"/>
+    <w:bookmarkStart w:id="66" w:name="peer-evaluations"/>
+    <w:p>
+      <w:pPr>
+        <w:pStyle w:val="Heading3"/>
+      </w:pPr>
+      <w:r>
+        <w:t xml:space="preserve">Peer evaluations</w:t>
+      </w:r>
+    </w:p>
+    <w:bookmarkStart w:id="65" w:name="descriptives-of-peer-evaluations"/>
+    <w:p>
+      <w:pPr>
+        <w:pStyle w:val="Heading4"/>
+      </w:pPr>
+      <w:r>
+        <w:t xml:space="preserve">Descriptives of peer evaluations</w:t>
+      </w:r>
+    </w:p>
+    <w:p>
+      <w:pPr>
+        <w:pStyle w:val="FirstParagraph"/>
+      </w:pPr>
+      <w:r>
+        <w:t xml:space="preserve">In total, we received X peer evaluation reports. X peer evaluation was removed because the ID of the analyst was not provided, and as such, we could not verify with certainty which re-analysis was being evaluated leaving us with a total of X peer evaluation reports on Y different papers. After the panel member review of the peer evaluations (see Peer Evaluation: Review and Decisions’ supplement for all decisions and reasoning behind each case), the final result of the peer evaluation was the following.</w:t>
+      </w:r>
+    </w:p>
     <w:p>
       <w:pPr>
         <w:pStyle w:val="BodyText"/>
       </w:pPr>
       <w:r>
+        <w:t xml:space="preserve">task1_pipeline_acceptable</w:t>
+      </w:r>
+      <w:r>
         <w:t xml:space="preserve"> </w:t>
+      </w:r>
+      <w:r>
+        <w:t xml:space="preserve">In 99.8% of the cases (488 out of 489), the Task 1 analysis pipeline was categorized as acceptable.</w:t>
+      </w:r>
+      <w:r>
+        <w:br/>
+      </w:r>
+      <w:r>
+        <w:t xml:space="preserve">task1_conclusion_follows_results</w:t>
+      </w:r>
+      <w:r>
+        <w:t xml:space="preserve"> </w:t>
+      </w:r>
+      <w:r>
+        <w:t xml:space="preserve">In 99.59% of the cases (487 out of 489), the conclusions adequately followed from the results of the Task 1 analyses.</w:t>
+      </w:r>
+    </w:p>
+    <w:p>
+      <w:pPr>
+        <w:pStyle w:val="BodyText"/>
+      </w:pPr>
+      <w:r>
+        <w:t xml:space="preserve">One of the Task 2 analysis pipelines was incomplete, the other 488 analyses were all categorized as acceptable.</w:t>
+      </w:r>
+    </w:p>
+    <w:p>
+      <w:pPr>
+        <w:pStyle w:val="BodyText"/>
+      </w:pPr>
+      <w:r>
+        <w:t xml:space="preserve">In X% of the cases (X out of X), the conclusions adequately followed from the results of the Task 2 analyses.</w:t>
+      </w:r>
+    </w:p>
+    <w:p>
+      <w:pPr>
+        <w:pStyle w:val="BodyText"/>
+      </w:pPr>
+      <w:r>
+        <w:t xml:space="preserve">HERE</w:t>
+      </w:r>
+    </w:p>
+    <w:p>
+      <w:pPr>
+        <w:pStyle w:val="BodyText"/>
+      </w:pPr>
+      <w:r>
+        <w:t xml:space="preserve">99.39% (486 out of 489) the co-analyst’s self-categorization (meaning xxx) of the results was adequate.</w:t>
+      </w:r>
+    </w:p>
+    <w:p>
+      <w:pPr>
+        <w:pStyle w:val="BodyText"/>
+      </w:pPr>
+      <w:r>
+        <w:t xml:space="preserve">X analytical reproducibility checks was successfully conducted which identified X mismatches.</w:t>
+      </w:r>
+    </w:p>
+    <w:bookmarkEnd w:id="65"/>
+    <w:bookmarkEnd w:id="66"/>
+    <w:bookmarkStart w:id="67" w:name="old"/>
+    <w:p>
+      <w:pPr>
+        <w:pStyle w:val="Heading3"/>
+      </w:pPr>
+      <w:r>
+        <w:t xml:space="preserve">Old</w:t>
+      </w:r>
+    </w:p>
+    <w:p>
+      <w:pPr>
+        <w:pStyle w:val="FirstParagraph"/>
+      </w:pPr>
+      <w:r>
+        <w:t xml:space="preserve">For those analyses where there were more than one peer evaluations, for 49.51% (101 out of 204) of the analysis the evaluators disagreed on the analytical pipeline for task 1, and 53.43% (109 out of 204) for task 2.</w:t>
+      </w:r>
+    </w:p>
+    <w:p>
+      <w:pPr>
+        <w:pStyle w:val="BodyText"/>
+      </w:pPr>
+      <w:r>
+        <w:t xml:space="preserve">99.8% (488 out of 489) of acceptable analysis pipelines (Task 1) - the outcome of the procedure</w:t>
+      </w:r>
+    </w:p>
+    <w:p>
+      <w:pPr>
+        <w:pStyle w:val="BodyText"/>
+      </w:pPr>
+      <w:r>
+        <w:t xml:space="preserve">7 of peer elevators’ responses we need to adjust for this variable (comment from Marci: we only adjusted the unacceptable responses to acceptable but with low quality I think we can be explicit about that)</w:t>
+      </w:r>
+    </w:p>
+    <w:p>
+      <w:pPr>
+        <w:pStyle w:val="BodyText"/>
+      </w:pPr>
+      <w:r>
+        <w:t xml:space="preserve">99.8% (488 out of 489) analysis pipelines (Task 2) were acceptable, and % ( out of ) analysis pipelines (Task 2) were incomplete</w:t>
+      </w:r>
+    </w:p>
+    <w:p>
+      <w:pPr>
+        <w:pStyle w:val="BodyText"/>
+      </w:pPr>
+      <w:r>
+        <w:t xml:space="preserve">38 responses of peer evaluations we need to adjust for this variable (comment form marci: again we only modified the unacceptable to acceptable)</w:t>
+      </w:r>
+    </w:p>
+    <w:p>
+      <w:pPr>
+        <w:pStyle w:val="BodyText"/>
+      </w:pPr>
+      <w:r>
+        <w:t xml:space="preserve">For those analyses where there were more than one peer evaluator, 0.49% (1 out of 204) of evaluators disagreed on the adequacy of the conclusions.</w:t>
+      </w:r>
+    </w:p>
+    <w:p>
+      <w:pPr>
+        <w:pStyle w:val="BodyText"/>
+      </w:pPr>
+      <w:r>
+        <w:t xml:space="preserve">99.39% (486 out of 489) the co-analyst’s self-categorization of the results was adequate.</w:t>
+      </w:r>
+    </w:p>
+    <w:p>
+      <w:pPr>
+        <w:pStyle w:val="BodyText"/>
+      </w:pPr>
+      <w:r>
+        <w:t xml:space="preserve">35 peer evaluations we need to adjust</w:t>
+      </w:r>
+    </w:p>
+    <w:p>
+      <w:pPr>
+        <w:pStyle w:val="BodyText"/>
+      </w:pPr>
+      <w:r>
+        <w:t xml:space="preserve">99.59% (487 out of 489) conclusions adequately followed from the results of the analysis for Task 1.</w:t>
+      </w:r>
+    </w:p>
+    <w:p>
+      <w:pPr>
+        <w:pStyle w:val="BodyText"/>
+      </w:pPr>
+      <w:r>
+        <w:t xml:space="preserve">% (x out of y) of cases where the correction of the self-categorization of the conclusion was necessary (comment from marci: this is 0 right now as we discussed, harry will go through them)</w:t>
+      </w:r>
+    </w:p>
+    <w:p>
+      <w:pPr>
+        <w:pStyle w:val="BodyText"/>
+      </w:pPr>
+      <w:r>
+        <w:t xml:space="preserve">Nr. of analytical reproducibility checks:</w:t>
+      </w:r>
+    </w:p>
+    <w:p>
+      <w:pPr>
+        <w:pStyle w:val="BodyText"/>
+      </w:pPr>
+      <w:r>
+        <w:t xml:space="preserve">74.3% (185 out of 249 of the analytical reproducibility checks were successful</w:t>
+      </w:r>
+    </w:p>
+    <w:bookmarkEnd w:id="67"/>
+    <w:bookmarkEnd w:id="68"/>
+    <w:bookmarkStart w:id="164" w:name="Xba55456f048c68535441495f6d8ada6b71c827d"/>
+    <w:p>
+      <w:pPr>
+        <w:pStyle w:val="Heading2"/>
+      </w:pPr>
+      <w:r>
+        <w:t xml:space="preserve">Inferential robustness: The robust of the conclusions to analytical choices published in social sciences</w:t>
+      </w:r>
+    </w:p>
+    <w:p>
+      <w:pPr>
+        <w:pStyle w:val="FirstParagraph"/>
+      </w:pPr>
+      <w:r>
+        <w:t xml:space="preserve">Do different analysts arrive at the same conclusions as the analysts of the original study?</w:t>
+      </w:r>
+    </w:p>
+    <w:bookmarkStart w:id="162" w:name="task-1-survey-results"/>
+    <w:p>
+      <w:pPr>
+        <w:pStyle w:val="Heading3"/>
+      </w:pPr>
+      <w:r>
+        <w:t xml:space="preserve">Task 1 Survey results</w:t>
+      </w:r>
+    </w:p>
+    <w:p>
+      <w:pPr>
+        <w:pStyle w:val="FirstParagraph"/>
+      </w:pPr>
+      <w:r>
+        <w:t xml:space="preserve">In Task 1, the co-analysts were asked to conduct any statistical analysis to arrive at a single conclusion. Out of 100 re-analysed studies, the conclusions of 34 (34%) remained robust to independent re-analysis, so all assigned co-analysts arrived at the same conclusion as reported in the article of the original study (inferential robustness; see</w:t>
+      </w:r>
+      <w:r>
+        <w:t xml:space="preserve"> </w:t>
+      </w:r>
+      <w:hyperlink w:anchor="fig-conclusions-main-robustness">
+        <w:r>
+          <w:rPr>
+            <w:rStyle w:val="Hyperlink"/>
+          </w:rPr>
+          <w:t xml:space="preserve">Figure 11</w:t>
+        </w:r>
+      </w:hyperlink>
+      <w:r>
+        <w:t xml:space="preserve">).</w:t>
       </w:r>
     </w:p>
     <w:tbl>
@@ -2709,7 +2605,7 @@
       <w:tr>
         <w:tc>
           <w:tcPr/>
-          <w:bookmarkStart w:id="79" w:name="fig-conclusions-discipline"/>
+          <w:bookmarkStart w:id="72" w:name="fig-conclusions-main-robustness"/>
           <w:p>
             <w:pPr>
               <w:jc w:val="center"/>
@@ -2719,18 +2615,18 @@
                 <wp:inline>
                   <wp:extent cx="4620126" cy="3696101"/>
                   <wp:effectExtent b="0" l="0" r="0" t="0"/>
-                  <wp:docPr descr="" title="" id="77" name="Picture"/>
+                  <wp:docPr descr="" title="" id="70" name="Picture"/>
                   <a:graphic>
                     <a:graphicData uri="http://schemas.openxmlformats.org/drawingml/2006/picture">
                       <pic:pic>
                         <pic:nvPicPr>
-                          <pic:cNvPr descr="multi100_results_files/figure-docx/fig-conclusions-discipline-1.png" id="78" name="Picture"/>
+                          <pic:cNvPr descr="multi100_results_files/figure-docx/fig-conclusions-main-robustness-1.png" id="71" name="Picture"/>
                           <pic:cNvPicPr>
                             <a:picLocks noChangeArrowheads="1" noChangeAspect="1"/>
                           </pic:cNvPicPr>
                         </pic:nvPicPr>
                         <pic:blipFill>
-                          <a:blip r:embed="rId76"/>
+                          <a:blip r:embed="rId69"/>
                           <a:stretch>
                             <a:fillRect/>
                           </a:stretch>
@@ -2767,63 +2663,29 @@
               <w:pStyle w:val="ImageCaption"/>
             </w:pPr>
             <w:r>
-              <w:t xml:space="preserve">Figure 11: The figure shows percentage of identical, inconclusive, and different conclusion of the studies by major fields. The figure displays the count of re-analyses next to each field name.</w:t>
-            </w:r>
-          </w:p>
-          <w:bookmarkEnd w:id="79"/>
+              <w:t xml:space="preserve">Figure 11: The figure shows the proportion of the inferentially robust and not robust studies.</w:t>
+            </w:r>
+          </w:p>
+          <w:bookmarkEnd w:id="72"/>
         </w:tc>
       </w:tr>
     </w:tbl>
-    <w:bookmarkEnd w:id="80"/>
-    <w:bookmarkStart w:id="89" w:name="X56621872b9f507c5cd6da429c4fd2c418ac29cf"/>
-    <w:p>
-      <w:pPr>
-        <w:pStyle w:val="Heading4"/>
-      </w:pPr>
-      <w:r>
-        <w:t xml:space="preserve">Inferential robustness by study type (observational, experimental)</w:t>
-      </w:r>
-    </w:p>
-    <w:p>
-      <w:pPr>
-        <w:pStyle w:val="FirstParagraph"/>
-      </w:pPr>
-      <w:r>
-        <w:t xml:space="preserve">Here, we were interested to see whether these results show a different pattern when separating them by study type.</w:t>
+    <w:p>
+      <w:pPr>
+        <w:pStyle w:val="BodyText"/>
+      </w:pPr>
+      <w:r>
+        <w:rPr>
+          <w:bCs/>
+          <w:b/>
+        </w:rPr>
+        <w:t xml:space="preserve">?@fig-conclusions-mainshows</w:t>
       </w:r>
       <w:r>
         <w:t xml:space="preserve"> </w:t>
       </w:r>
-      <w:hyperlink w:anchor="fig-studytype-robustness">
-        <w:r>
-          <w:rPr>
-            <w:rStyle w:val="Hyperlink"/>
-          </w:rPr>
-          <w:t xml:space="preserve">Figure 12</w:t>
-        </w:r>
-      </w:hyperlink>
-      <w:r>
-        <w:t xml:space="preserve"> </w:t>
-      </w:r>
-      <w:r>
-        <w:t xml:space="preserve">illustrates that nearly half of the results from experimental studies remained robust upon independent re-analysis, whereas only one-third of observational studies yielded robust conclusions. Moreover,</w:t>
-      </w:r>
-      <w:r>
-        <w:t xml:space="preserve"> </w:t>
-      </w:r>
-      <w:hyperlink w:anchor="fig-conclusions-studytype">
-        <w:r>
-          <w:rPr>
-            <w:rStyle w:val="Hyperlink"/>
-          </w:rPr>
-          <w:t xml:space="preserve">Figure 13</w:t>
-        </w:r>
-      </w:hyperlink>
-      <w:r>
-        <w:t xml:space="preserve"> </w:t>
-      </w:r>
-      <w:r>
-        <w:t xml:space="preserve">indicates that, for both study types, the majority of the re-analyses reached the same conclusions as the original study.</w:t>
+      <w:r>
+        <w:t xml:space="preserve">the histogram display of the different and identical conclusions resulting from the re-analysis of each of the studies.</w:t>
       </w:r>
     </w:p>
     <w:tbl>
@@ -2839,7 +2701,227 @@
       <w:tr>
         <w:tc>
           <w:tcPr/>
-          <w:bookmarkStart w:id="84" w:name="fig-studytype-robustness"/>
+          <w:bookmarkStart w:id="76" w:name="fig-conclusions-main"/>
+          <w:p>
+            <w:pPr>
+              <w:jc w:val="center"/>
+            </w:pPr>
+            <w:r>
+              <w:drawing>
+                <wp:inline>
+                  <wp:extent cx="4620126" cy="3696101"/>
+                  <wp:effectExtent b="0" l="0" r="0" t="0"/>
+                  <wp:docPr descr="" title="" id="74" name="Picture"/>
+                  <a:graphic>
+                    <a:graphicData uri="http://schemas.openxmlformats.org/drawingml/2006/picture">
+                      <pic:pic>
+                        <pic:nvPicPr>
+                          <pic:cNvPr descr="multi100_results_files/figure-docx/fig-conclusions-main-1.png" id="75" name="Picture"/>
+                          <pic:cNvPicPr>
+                            <a:picLocks noChangeArrowheads="1" noChangeAspect="1"/>
+                          </pic:cNvPicPr>
+                        </pic:nvPicPr>
+                        <pic:blipFill>
+                          <a:blip r:embed="rId73"/>
+                          <a:stretch>
+                            <a:fillRect/>
+                          </a:stretch>
+                        </pic:blipFill>
+                        <pic:spPr bwMode="auto">
+                          <a:xfrm>
+                            <a:off x="0" y="0"/>
+                            <a:ext cx="4620126" cy="3696101"/>
+                          </a:xfrm>
+                          <a:prstGeom prst="rect">
+                            <a:avLst/>
+                          </a:prstGeom>
+                          <a:noFill/>
+                          <a:ln w="9525">
+                            <a:noFill/>
+                            <a:headEnd/>
+                            <a:tailEnd/>
+                          </a:ln>
+                        </pic:spPr>
+                      </pic:pic>
+                    </a:graphicData>
+                  </a:graphic>
+                </wp:inline>
+              </w:drawing>
+            </w:r>
+          </w:p>
+          <w:p>
+            <w:pPr>
+              <w:jc w:val="center"/>
+            </w:pPr>
+            <w:pPr>
+              <w:jc w:val="start"/>
+              <w:spacing w:before="200"/>
+              <w:pStyle w:val="ImageCaption"/>
+            </w:pPr>
+            <w:r>
+              <w:t xml:space="preserve">Figure 12: The figure shows the percentage of identical, inconclusive, and different conclusions for each study. Study numbers correspond to studies listed in Table S1.</w:t>
+            </w:r>
+          </w:p>
+          <w:bookmarkEnd w:id="76"/>
+        </w:tc>
+      </w:tr>
+    </w:tbl>
+    <w:p>
+      <w:pPr>
+        <w:pStyle w:val="BodyText"/>
+      </w:pPr>
+      <w:r>
+        <w:t xml:space="preserve">Across all the re-analyses, 73.47 % (371 out of 505) of them arrived at the same conclusion; 24.36% (123 out of 505) to no effects, and 2.18% (11 out of 505) to opposite effect compared to the original conclusion.</w:t>
+      </w:r>
+    </w:p>
+    <w:bookmarkStart w:id="85" w:name="inferential-robustness-by-discipline"/>
+    <w:p>
+      <w:pPr>
+        <w:pStyle w:val="Heading4"/>
+      </w:pPr>
+      <w:r>
+        <w:t xml:space="preserve">Inferential robustness by discipline</w:t>
+      </w:r>
+    </w:p>
+    <w:p>
+      <w:pPr>
+        <w:pStyle w:val="FirstParagraph"/>
+      </w:pPr>
+      <w:r>
+        <w:t xml:space="preserve">We were interested to see whether the above results show a different pattern when inspecting them in different disciplines.</w:t>
+      </w:r>
+      <w:r>
+        <w:t xml:space="preserve"> </w:t>
+      </w:r>
+      <w:hyperlink w:anchor="fig-discipline-robustness">
+        <w:r>
+          <w:rPr>
+            <w:rStyle w:val="Hyperlink"/>
+          </w:rPr>
+          <w:t xml:space="preserve">Figure 13</w:t>
+        </w:r>
+      </w:hyperlink>
+      <w:r>
+        <w:t xml:space="preserve"> </w:t>
+      </w:r>
+      <w:r>
+        <w:t xml:space="preserve">shows that for the fields with more than 10 studies in our collection (Economics, Political Science, and Psychology) the pattern was comparably similar. We found no outstanding differences between the discipline regarding the percentage of different and identical conclusions either (see</w:t>
+      </w:r>
+      <w:r>
+        <w:t xml:space="preserve"> </w:t>
+      </w:r>
+      <w:hyperlink w:anchor="fig-conclusions-discipline">
+        <w:r>
+          <w:rPr>
+            <w:rStyle w:val="Hyperlink"/>
+          </w:rPr>
+          <w:t xml:space="preserve">Figure 14</w:t>
+        </w:r>
+      </w:hyperlink>
+      <w:r>
+        <w:t xml:space="preserve">).</w:t>
+      </w:r>
+    </w:p>
+    <w:tbl>
+      <w:tblPr>
+        <w:tblStyle w:val="Table"/>
+        <w:tblW w:type="pct" w:w="5000"/>
+        <w:tblLook w:firstRow="0" w:lastRow="0" w:firstColumn="0" w:lastColumn="0" w:noHBand="0" w:noVBand="0" w:val="0000"/>
+        <w:jc w:val="start"/>
+      </w:tblPr>
+      <w:tblGrid>
+        <w:gridCol w:w="7920"/>
+      </w:tblGrid>
+      <w:tr>
+        <w:tc>
+          <w:tcPr/>
+          <w:bookmarkStart w:id="80" w:name="fig-discipline-robustness"/>
+          <w:p>
+            <w:pPr>
+              <w:jc w:val="center"/>
+            </w:pPr>
+            <w:r>
+              <w:drawing>
+                <wp:inline>
+                  <wp:extent cx="4620126" cy="3696101"/>
+                  <wp:effectExtent b="0" l="0" r="0" t="0"/>
+                  <wp:docPr descr="" title="" id="78" name="Picture"/>
+                  <a:graphic>
+                    <a:graphicData uri="http://schemas.openxmlformats.org/drawingml/2006/picture">
+                      <pic:pic>
+                        <pic:nvPicPr>
+                          <pic:cNvPr descr="multi100_results_files/figure-docx/fig-discipline-robustness-1.png" id="79" name="Picture"/>
+                          <pic:cNvPicPr>
+                            <a:picLocks noChangeArrowheads="1" noChangeAspect="1"/>
+                          </pic:cNvPicPr>
+                        </pic:nvPicPr>
+                        <pic:blipFill>
+                          <a:blip r:embed="rId77"/>
+                          <a:stretch>
+                            <a:fillRect/>
+                          </a:stretch>
+                        </pic:blipFill>
+                        <pic:spPr bwMode="auto">
+                          <a:xfrm>
+                            <a:off x="0" y="0"/>
+                            <a:ext cx="4620126" cy="3696101"/>
+                          </a:xfrm>
+                          <a:prstGeom prst="rect">
+                            <a:avLst/>
+                          </a:prstGeom>
+                          <a:noFill/>
+                          <a:ln w="9525">
+                            <a:noFill/>
+                            <a:headEnd/>
+                            <a:tailEnd/>
+                          </a:ln>
+                        </pic:spPr>
+                      </pic:pic>
+                    </a:graphicData>
+                  </a:graphic>
+                </wp:inline>
+              </w:drawing>
+            </w:r>
+          </w:p>
+          <w:p>
+            <w:pPr>
+              <w:jc w:val="center"/>
+            </w:pPr>
+            <w:pPr>
+              <w:jc w:val="start"/>
+              <w:spacing w:before="200"/>
+              <w:pStyle w:val="ImageCaption"/>
+            </w:pPr>
+            <w:r>
+              <w:t xml:space="preserve">Figure 13: The figure shows the inferential robustness of the studies by major disciplines (more than 10 studies in our collection).</w:t>
+            </w:r>
+          </w:p>
+          <w:bookmarkEnd w:id="80"/>
+        </w:tc>
+      </w:tr>
+    </w:tbl>
+    <w:p>
+      <w:pPr>
+        <w:pStyle w:val="BodyText"/>
+      </w:pPr>
+      <w:r>
+        <w:t xml:space="preserve"> </w:t>
+      </w:r>
+    </w:p>
+    <w:tbl>
+      <w:tblPr>
+        <w:tblStyle w:val="Table"/>
+        <w:tblW w:type="pct" w:w="5000"/>
+        <w:tblLook w:firstRow="0" w:lastRow="0" w:firstColumn="0" w:lastColumn="0" w:noHBand="0" w:noVBand="0" w:val="0000"/>
+        <w:jc w:val="start"/>
+      </w:tblPr>
+      <w:tblGrid>
+        <w:gridCol w:w="7920"/>
+      </w:tblGrid>
+      <w:tr>
+        <w:tc>
+          <w:tcPr/>
+          <w:bookmarkStart w:id="84" w:name="fig-conclusions-discipline"/>
           <w:p>
             <w:pPr>
               <w:jc w:val="center"/>
@@ -2854,7 +2936,7 @@
                     <a:graphicData uri="http://schemas.openxmlformats.org/drawingml/2006/picture">
                       <pic:pic>
                         <pic:nvPicPr>
-                          <pic:cNvPr descr="multi100_results_files/figure-docx/fig-studytype-robustness-1.png" id="83" name="Picture"/>
+                          <pic:cNvPr descr="multi100_results_files/figure-docx/fig-conclusions-discipline-1.png" id="83" name="Picture"/>
                           <pic:cNvPicPr>
                             <a:picLocks noChangeArrowheads="1" noChangeAspect="1"/>
                           </pic:cNvPicPr>
@@ -2897,19 +2979,63 @@
               <w:pStyle w:val="ImageCaption"/>
             </w:pPr>
             <w:r>
-              <w:t xml:space="preserve">Figure 12: The figure shows the inferential robustness of the studies by study type (experimental or observational). The figure displays the count of re-analyses next to each field name.</w:t>
+              <w:t xml:space="preserve">Figure 14: The figure shows the percentage of identical, inconclusive, and different conclusions of the studies by major disciplines. The figure displays the count of re-analyses next to each discipline name.</w:t>
             </w:r>
           </w:p>
           <w:bookmarkEnd w:id="84"/>
         </w:tc>
       </w:tr>
     </w:tbl>
-    <w:p>
-      <w:pPr>
-        <w:pStyle w:val="BodyText"/>
-      </w:pPr>
+    <w:bookmarkEnd w:id="85"/>
+    <w:bookmarkStart w:id="94" w:name="X56621872b9f507c5cd6da429c4fd2c418ac29cf"/>
+    <w:p>
+      <w:pPr>
+        <w:pStyle w:val="Heading4"/>
+      </w:pPr>
+      <w:r>
+        <w:t xml:space="preserve">Inferential robustness by study type (observational, experimental)</w:t>
+      </w:r>
+    </w:p>
+    <w:p>
+      <w:pPr>
+        <w:pStyle w:val="FirstParagraph"/>
+      </w:pPr>
+      <w:r>
+        <w:t xml:space="preserve">Here, we were interested to see whether these results show a different pattern when separating them by study type.</w:t>
+      </w:r>
       <w:r>
         <w:t xml:space="preserve"> </w:t>
+      </w:r>
+      <w:hyperlink w:anchor="fig-studytype-robustness">
+        <w:r>
+          <w:rPr>
+            <w:rStyle w:val="Hyperlink"/>
+          </w:rPr>
+          <w:t xml:space="preserve">Figure 15</w:t>
+        </w:r>
+      </w:hyperlink>
+      <w:r>
+        <w:t xml:space="preserve"> </w:t>
+      </w:r>
+      <w:r>
+        <w:t xml:space="preserve">illustrates that nearly half of the results from experimental studies remained robust upon independent re-analysis, whereas only one-third of observational studies yielded robust conclusions. Moreover,</w:t>
+      </w:r>
+      <w:r>
+        <w:t xml:space="preserve"> </w:t>
+      </w:r>
+      <w:hyperlink w:anchor="fig-conclusions-studytype">
+        <w:r>
+          <w:rPr>
+            <w:rStyle w:val="Hyperlink"/>
+          </w:rPr>
+          <w:t xml:space="preserve">Figure 16</w:t>
+        </w:r>
+      </w:hyperlink>
+      <w:r>
+        <w:t xml:space="preserve"> </w:t>
+      </w:r>
+      <w:r>
+        <w:t xml:space="preserve">indicates that, for both study types, the majority of the re-analyses reached the same conclusions as the original study.</w:t>
       </w:r>
     </w:p>
     <w:tbl>
@@ -2925,7 +3051,7 @@
       <w:tr>
         <w:tc>
           <w:tcPr/>
-          <w:bookmarkStart w:id="88" w:name="fig-conclusions-studytype"/>
+          <w:bookmarkStart w:id="89" w:name="fig-studytype-robustness"/>
           <w:p>
             <w:pPr>
               <w:jc w:val="center"/>
@@ -2935,18 +3061,18 @@
                 <wp:inline>
                   <wp:extent cx="4620126" cy="3696101"/>
                   <wp:effectExtent b="0" l="0" r="0" t="0"/>
-                  <wp:docPr descr="" title="" id="86" name="Picture"/>
+                  <wp:docPr descr="" title="" id="87" name="Picture"/>
                   <a:graphic>
                     <a:graphicData uri="http://schemas.openxmlformats.org/drawingml/2006/picture">
                       <pic:pic>
                         <pic:nvPicPr>
-                          <pic:cNvPr descr="multi100_results_files/figure-docx/fig-conclusions-studytype-1.png" id="87" name="Picture"/>
+                          <pic:cNvPr descr="multi100_results_files/figure-docx/fig-studytype-robustness-1.png" id="88" name="Picture"/>
                           <pic:cNvPicPr>
                             <a:picLocks noChangeArrowheads="1" noChangeAspect="1"/>
                           </pic:cNvPicPr>
                         </pic:nvPicPr>
                         <pic:blipFill>
-                          <a:blip r:embed="rId85"/>
+                          <a:blip r:embed="rId86"/>
                           <a:stretch>
                             <a:fillRect/>
                           </a:stretch>
@@ -2983,49 +3109,19 @@
               <w:pStyle w:val="ImageCaption"/>
             </w:pPr>
             <w:r>
-              <w:t xml:space="preserve">Figure 13: The figure shows percentage of same conclusion, no effect/inconclusive, and opposite effect of the re-analyses by study type (experimental, observational).</w:t>
-            </w:r>
-          </w:p>
-          <w:bookmarkEnd w:id="88"/>
+              <w:t xml:space="preserve">Figure 15: The figure shows the inferential robustness of the studies by study type (experimental or observational). The figure displays the count of re-analyses next to each study type name.</w:t>
+            </w:r>
+          </w:p>
+          <w:bookmarkEnd w:id="89"/>
         </w:tc>
       </w:tr>
     </w:tbl>
-    <w:bookmarkEnd w:id="89"/>
-    <w:bookmarkStart w:id="94" w:name="Xdfdc337e416614e849eb7837e89f6ad48f95c81"/>
-    <w:p>
-      <w:pPr>
-        <w:pStyle w:val="Heading4"/>
-      </w:pPr>
-      <w:r>
-        <w:t xml:space="preserve">Inferential robustness by expertise (self-reported expertise in data analysis)</w:t>
-      </w:r>
-    </w:p>
-    <w:p>
-      <w:pPr>
-        <w:pStyle w:val="FirstParagraph"/>
-      </w:pPr>
-      <w:r>
-        <w:t xml:space="preserve">Here, we were interested to see whether these results show a different pattern when inspecting them along the reported expertise of the co-analysts. The following figure shows these results.</w:t>
-      </w:r>
-    </w:p>
-    <w:p>
-      <w:pPr>
-        <w:pStyle w:val="SourceCode"/>
-      </w:pPr>
-      <w:r>
-        <w:rPr>
-          <w:rStyle w:val="VerbatimChar"/>
-        </w:rPr>
-        <w:t xml:space="preserve">Warning: Using `size` aesthetic for lines was deprecated in ggplot2 3.4.0.</w:t>
-      </w:r>
-      <w:r>
-        <w:br/>
-      </w:r>
-      <w:r>
-        <w:rPr>
-          <w:rStyle w:val="VerbatimChar"/>
-        </w:rPr>
-        <w:t xml:space="preserve">ℹ Please use `linewidth` instead.</w:t>
+    <w:p>
+      <w:pPr>
+        <w:pStyle w:val="BodyText"/>
+      </w:pPr>
+      <w:r>
+        <w:t xml:space="preserve"> </w:t>
       </w:r>
     </w:p>
     <w:tbl>
@@ -3041,7 +3137,7 @@
       <w:tr>
         <w:tc>
           <w:tcPr/>
-          <w:bookmarkStart w:id="93" w:name="fig-conclusions-expertise"/>
+          <w:bookmarkStart w:id="93" w:name="fig-conclusions-studytype"/>
           <w:p>
             <w:pPr>
               <w:jc w:val="center"/>
@@ -3056,7 +3152,7 @@
                     <a:graphicData uri="http://schemas.openxmlformats.org/drawingml/2006/picture">
                       <pic:pic>
                         <pic:nvPicPr>
-                          <pic:cNvPr descr="multi100_results_files/figure-docx/fig-conclusions-expertise-1.png" id="92" name="Picture"/>
+                          <pic:cNvPr descr="multi100_results_files/figure-docx/fig-conclusions-studytype-1.png" id="92" name="Picture"/>
                           <pic:cNvPicPr>
                             <a:picLocks noChangeArrowheads="1" noChangeAspect="1"/>
                           </pic:cNvPicPr>
@@ -3099,7 +3195,7 @@
               <w:pStyle w:val="ImageCaption"/>
             </w:pPr>
             <w:r>
-              <w:t xml:space="preserve">Figure 14: The figure shows … The figure does not display the bottom two categories where for each less than 3 responses were collected.</w:t>
+              <w:t xml:space="preserve">Figure 16: The figure shows percentage of same conclusion, no effect/inconclusive, and opposite effect of the re-analyses by study type (experimental, observational).</w:t>
             </w:r>
           </w:p>
           <w:bookmarkEnd w:id="93"/>
@@ -3107,13 +3203,13 @@
       </w:tr>
     </w:tbl>
     <w:bookmarkEnd w:id="94"/>
-    <w:bookmarkStart w:id="99" w:name="Xb02f8d680c75c0de0c3e645d4b2cb92474d5ee7"/>
+    <w:bookmarkStart w:id="99" w:name="Xdfdc337e416614e849eb7837e89f6ad48f95c81"/>
     <w:p>
       <w:pPr>
         <w:pStyle w:val="Heading4"/>
       </w:pPr>
       <w:r>
-        <w:t xml:space="preserve">Inferential robustness by prior familiarity with the dataset</w:t>
+        <w:t xml:space="preserve">Inferential robustness by expertise (self-reported expertise in data analysis)</w:t>
       </w:r>
     </w:p>
     <w:p>
@@ -3121,7 +3217,44 @@
         <w:pStyle w:val="FirstParagraph"/>
       </w:pPr>
       <w:r>
-        <w:t xml:space="preserve">Here, we were interested to see whether these results show a different pattern when inspecting them along their prior familiarity with the dataset. The following figure shows that for these results.</w:t>
+        <w:t xml:space="preserve">Here, we were interested to see whether these results show a different pattern when inspecting them along the reported expertise of the co-analysts.</w:t>
+      </w:r>
+      <w:r>
+        <w:t xml:space="preserve"> </w:t>
+      </w:r>
+      <w:hyperlink w:anchor="fig-conclusions-expertise">
+        <w:r>
+          <w:rPr>
+            <w:rStyle w:val="Hyperlink"/>
+          </w:rPr>
+          <w:t xml:space="preserve">Figure 17</w:t>
+        </w:r>
+      </w:hyperlink>
+      <w:r>
+        <w:t xml:space="preserve"> </w:t>
+      </w:r>
+      <w:r>
+        <w:t xml:space="preserve">shows these results.</w:t>
+      </w:r>
+    </w:p>
+    <w:p>
+      <w:pPr>
+        <w:pStyle w:val="SourceCode"/>
+      </w:pPr>
+      <w:r>
+        <w:rPr>
+          <w:rStyle w:val="VerbatimChar"/>
+        </w:rPr>
+        <w:t xml:space="preserve">Warning: Using `size` aesthetic for lines was deprecated in ggplot2 3.4.0.</w:t>
+      </w:r>
+      <w:r>
+        <w:br/>
+      </w:r>
+      <w:r>
+        <w:rPr>
+          <w:rStyle w:val="VerbatimChar"/>
+        </w:rPr>
+        <w:t xml:space="preserve">ℹ Please use `linewidth` instead.</w:t>
       </w:r>
     </w:p>
     <w:tbl>
@@ -3137,7 +3270,7 @@
       <w:tr>
         <w:tc>
           <w:tcPr/>
-          <w:bookmarkStart w:id="98" w:name="fig-conclusions-familiarity"/>
+          <w:bookmarkStart w:id="98" w:name="fig-conclusions-expertise"/>
           <w:p>
             <w:pPr>
               <w:jc w:val="center"/>
@@ -3152,7 +3285,7 @@
                     <a:graphicData uri="http://schemas.openxmlformats.org/drawingml/2006/picture">
                       <pic:pic>
                         <pic:nvPicPr>
-                          <pic:cNvPr descr="multi100_results_files/figure-docx/fig-conclusions-familiarity-1.png" id="97" name="Picture"/>
+                          <pic:cNvPr descr="multi100_results_files/figure-docx/fig-conclusions-expertise-1.png" id="97" name="Picture"/>
                           <pic:cNvPicPr>
                             <a:picLocks noChangeArrowheads="1" noChangeAspect="1"/>
                           </pic:cNvPicPr>
@@ -3195,7 +3328,7 @@
               <w:pStyle w:val="ImageCaption"/>
             </w:pPr>
             <w:r>
-              <w:t xml:space="preserve">Figure 15: The figure shows</w:t>
+              <w:t xml:space="preserve">Figure 17: The figure shows the percentage of same conclusion, no effect/inconclusive, and opposite effect of the re-analyses by self-rated expertise (on a scale of 1 (Beginner) to 10 (Expert)). The figure does not display the bottom two categories where fewer than 3 responses were collected for each.</w:t>
             </w:r>
           </w:p>
           <w:bookmarkEnd w:id="98"/>
@@ -3203,13 +3336,38 @@
       </w:tr>
     </w:tbl>
     <w:bookmarkEnd w:id="99"/>
-    <w:bookmarkStart w:id="104" w:name="X1ab0be18d8e23c54a261d97077aa786c09d077c"/>
+    <w:bookmarkStart w:id="104" w:name="Xb02f8d680c75c0de0c3e645d4b2cb92474d5ee7"/>
     <w:p>
       <w:pPr>
         <w:pStyle w:val="Heading4"/>
       </w:pPr>
       <w:r>
-        <w:t xml:space="preserve">Inferential robustness by the suitability of their self-judged analysis</w:t>
+        <w:t xml:space="preserve">Inferential robustness by prior familiarity with the dataset</w:t>
+      </w:r>
+    </w:p>
+    <w:p>
+      <w:pPr>
+        <w:pStyle w:val="FirstParagraph"/>
+      </w:pPr>
+      <w:r>
+        <w:t xml:space="preserve">Here, we were interested to see whether these results show a different pattern when inspecting them along their prior familiarity with the dataset.</w:t>
+      </w:r>
+      <w:r>
+        <w:t xml:space="preserve"> </w:t>
+      </w:r>
+      <w:hyperlink w:anchor="fig-conclusions-familiarity">
+        <w:r>
+          <w:rPr>
+            <w:rStyle w:val="Hyperlink"/>
+          </w:rPr>
+          <w:t xml:space="preserve">Figure 18</w:t>
+        </w:r>
+      </w:hyperlink>
+      <w:r>
+        <w:t xml:space="preserve"> </w:t>
+      </w:r>
+      <w:r>
+        <w:t xml:space="preserve">shows that for these results.</w:t>
       </w:r>
     </w:p>
     <w:tbl>
@@ -3225,7 +3383,7 @@
       <w:tr>
         <w:tc>
           <w:tcPr/>
-          <w:bookmarkStart w:id="103" w:name="fig-conclusions-suitability"/>
+          <w:bookmarkStart w:id="103" w:name="fig-conclusions-familiarity"/>
           <w:p>
             <w:pPr>
               <w:jc w:val="center"/>
@@ -3240,7 +3398,7 @@
                     <a:graphicData uri="http://schemas.openxmlformats.org/drawingml/2006/picture">
                       <pic:pic>
                         <pic:nvPicPr>
-                          <pic:cNvPr descr="multi100_results_files/figure-docx/fig-conclusions-suitability-1.png" id="102" name="Picture"/>
+                          <pic:cNvPr descr="multi100_results_files/figure-docx/fig-conclusions-familiarity-1.png" id="102" name="Picture"/>
                           <pic:cNvPicPr>
                             <a:picLocks noChangeArrowheads="1" noChangeAspect="1"/>
                           </pic:cNvPicPr>
@@ -3283,7 +3441,7 @@
               <w:pStyle w:val="ImageCaption"/>
             </w:pPr>
             <w:r>
-              <w:t xml:space="preserve">Figure 16: The figure shows</w:t>
+              <w:t xml:space="preserve">Figure 18: The figure shows the percentage of same conclusion, no effect/inconclusive, and opposite effect of the re-analyses by declared familiarity with the study.</w:t>
             </w:r>
           </w:p>
           <w:bookmarkEnd w:id="103"/>
@@ -3291,21 +3449,13 @@
       </w:tr>
     </w:tbl>
     <w:bookmarkEnd w:id="104"/>
-    <w:bookmarkStart w:id="109" w:name="X5eaa0d3b1212ddb24b4e72526e5ab9bab3496ec"/>
+    <w:bookmarkStart w:id="109" w:name="X93680680e4ecd5d4cd72b7e4111ceeb97182374"/>
     <w:p>
       <w:pPr>
         <w:pStyle w:val="Heading4"/>
       </w:pPr>
       <w:r>
-        <w:t xml:space="preserve">Inferential robustness by the sample size</w:t>
-      </w:r>
-    </w:p>
-    <w:p>
-      <w:pPr>
-        <w:pStyle w:val="FirstParagraph"/>
-      </w:pPr>
-      <w:r>
-        <w:t xml:space="preserve">Here, we were interested to see whether these results show a different pattern when considering sample size. The following figure shows that for that…,</w:t>
+        <w:t xml:space="preserve">Inferential robustness by the level of confidence with the suitability of the analysis</w:t>
       </w:r>
     </w:p>
     <w:tbl>
@@ -3321,7 +3471,7 @@
       <w:tr>
         <w:tc>
           <w:tcPr/>
-          <w:bookmarkStart w:id="108" w:name="fig-conclusions-samplesize"/>
+          <w:bookmarkStart w:id="108" w:name="fig-conclusions-suitability"/>
           <w:p>
             <w:pPr>
               <w:jc w:val="center"/>
@@ -3336,7 +3486,7 @@
                     <a:graphicData uri="http://schemas.openxmlformats.org/drawingml/2006/picture">
                       <pic:pic>
                         <pic:nvPicPr>
-                          <pic:cNvPr descr="multi100_results_files/figure-docx/fig-conclusions-samplesize-1.png" id="107" name="Picture"/>
+                          <pic:cNvPr descr="multi100_results_files/figure-docx/fig-conclusions-suitability-1.png" id="107" name="Picture"/>
                           <pic:cNvPicPr>
                             <a:picLocks noChangeArrowheads="1" noChangeAspect="1"/>
                           </pic:cNvPicPr>
@@ -3379,7 +3529,7 @@
               <w:pStyle w:val="ImageCaption"/>
             </w:pPr>
             <w:r>
-              <w:t xml:space="preserve">Figure 17: The figure shows</w:t>
+              <w:t xml:space="preserve">Figure 19: The figure shows the percentage of same conclusion, no effect/inconclusive, and opposite effect of the re-analyses by the analyst’s level of confidence with the suitability of the analysis.</w:t>
             </w:r>
           </w:p>
           <w:bookmarkEnd w:id="108"/>
@@ -3387,13 +3537,13 @@
       </w:tr>
     </w:tbl>
     <w:bookmarkEnd w:id="109"/>
-    <w:bookmarkStart w:id="156" w:name="X26d7e19c0b2b1f98bb4179f8af722fb565b293c"/>
+    <w:bookmarkStart w:id="114" w:name="X5eaa0d3b1212ddb24b4e72526e5ab9bab3496ec"/>
     <w:p>
       <w:pPr>
         <w:pStyle w:val="Heading4"/>
       </w:pPr>
       <w:r>
-        <w:t xml:space="preserve">How inferentially robust are statistical findings published in social sciences to analytical choices?</w:t>
+        <w:t xml:space="preserve">Inferential robustness by the sample size</w:t>
       </w:r>
     </w:p>
     <w:p>
@@ -3401,15 +3551,24 @@
         <w:pStyle w:val="FirstParagraph"/>
       </w:pPr>
       <w:r>
-        <w:t xml:space="preserve">A main question of our study was whether different analysts arrive at the same effect estimates (+/- 0.05 Cohen’s d) as the analyst of the original study?</w:t>
-      </w:r>
-    </w:p>
-    <w:p>
-      <w:pPr>
-        <w:pStyle w:val="BodyText"/>
-      </w:pPr>
-      <w:r>
-        <w:t xml:space="preserve">The figure does not show 3 (study 042: 13.147; study 053: 60.578; study 057: 37.234) re-analyzed effect sizes which are over 10 or smaller than -10 Cohen’s d.</w:t>
+        <w:t xml:space="preserve">Here, we were interested to see whether these results show a different pattern when considering sample size.</w:t>
+      </w:r>
+      <w:r>
+        <w:t xml:space="preserve"> </w:t>
+      </w:r>
+      <w:hyperlink w:anchor="fig-conclusions-samplesize">
+        <w:r>
+          <w:rPr>
+            <w:rStyle w:val="Hyperlink"/>
+          </w:rPr>
+          <w:t xml:space="preserve">Figure 20</w:t>
+        </w:r>
+      </w:hyperlink>
+      <w:r>
+        <w:t xml:space="preserve"> </w:t>
+      </w:r>
+      <w:r>
+        <w:t xml:space="preserve">shows that for that…,</w:t>
       </w:r>
     </w:p>
     <w:tbl>
@@ -3425,7 +3584,7 @@
       <w:tr>
         <w:tc>
           <w:tcPr/>
-          <w:bookmarkStart w:id="113" w:name="fig-effect-main"/>
+          <w:bookmarkStart w:id="113" w:name="fig-conclusions-samplesize"/>
           <w:p>
             <w:pPr>
               <w:jc w:val="center"/>
@@ -3440,7 +3599,7 @@
                     <a:graphicData uri="http://schemas.openxmlformats.org/drawingml/2006/picture">
                       <pic:pic>
                         <pic:nvPicPr>
-                          <pic:cNvPr descr="multi100_results_files/figure-docx/fig-effect-main-1.png" id="112" name="Picture"/>
+                          <pic:cNvPr descr="multi100_results_files/figure-docx/fig-conclusions-samplesize-1.png" id="112" name="Picture"/>
                           <pic:cNvPicPr>
                             <a:picLocks noChangeArrowheads="1" noChangeAspect="1"/>
                           </pic:cNvPicPr>
@@ -3483,19 +3642,29 @@
               <w:pStyle w:val="ImageCaption"/>
             </w:pPr>
             <w:r>
-              <w:t xml:space="preserve">Figure 18: The figure shows</w:t>
+              <w:t xml:space="preserve">Figure 20: This raincloud figure shows the distribution of the sample sizes of the re-analyses resulting in same conclusion, no effect/inconclusive, and opposite effects.</w:t>
             </w:r>
           </w:p>
           <w:bookmarkEnd w:id="113"/>
         </w:tc>
       </w:tr>
     </w:tbl>
-    <w:p>
-      <w:pPr>
-        <w:pStyle w:val="BodyText"/>
-      </w:pPr>
-      <w:r>
-        <w:t xml:space="preserve"> </w:t>
+    <w:bookmarkEnd w:id="114"/>
+    <w:bookmarkStart w:id="161" w:name="X94841b6cd8f3c64f6b1d2e7b88b5d185115f5b2"/>
+    <w:p>
+      <w:pPr>
+        <w:pStyle w:val="Heading4"/>
+      </w:pPr>
+      <w:r>
+        <w:t xml:space="preserve">Estimate robustness: robust of the statistical findings published in social sciences to analytical choices</w:t>
+      </w:r>
+    </w:p>
+    <w:p>
+      <w:pPr>
+        <w:pStyle w:val="FirstParagraph"/>
+      </w:pPr>
+      <w:r>
+        <w:t xml:space="preserve">A main question of our study was whether different analysts arrive at the same effect estimates (+/- 0.05 Cohen’s d) as the analyst of the original study? Figure 18 shows the distribution of the effect sizes of the original and next results. Figure 19 shows percentages of the effect sizes falling within the preset tolerance range (+/- 0.05 Cohen’s d) for each study.</w:t>
       </w:r>
     </w:p>
     <w:tbl>
@@ -3511,7 +3680,7 @@
       <w:tr>
         <w:tc>
           <w:tcPr/>
-          <w:bookmarkStart w:id="117" w:name="fig-effect-region-all"/>
+          <w:bookmarkStart w:id="118" w:name="fig-effect-main"/>
           <w:p>
             <w:pPr>
               <w:jc w:val="center"/>
@@ -3521,18 +3690,18 @@
                 <wp:inline>
                   <wp:extent cx="4620126" cy="3696101"/>
                   <wp:effectExtent b="0" l="0" r="0" t="0"/>
-                  <wp:docPr descr="" title="" id="115" name="Picture"/>
+                  <wp:docPr descr="" title="" id="116" name="Picture"/>
                   <a:graphic>
                     <a:graphicData uri="http://schemas.openxmlformats.org/drawingml/2006/picture">
                       <pic:pic>
                         <pic:nvPicPr>
-                          <pic:cNvPr descr="multi100_results_files/figure-docx/fig-effect-region-all-1.png" id="116" name="Picture"/>
+                          <pic:cNvPr descr="multi100_results_files/figure-docx/fig-effect-main-1.png" id="117" name="Picture"/>
                           <pic:cNvPicPr>
                             <a:picLocks noChangeArrowheads="1" noChangeAspect="1"/>
                           </pic:cNvPicPr>
                         </pic:nvPicPr>
                         <pic:blipFill>
-                          <a:blip r:embed="rId114"/>
+                          <a:blip r:embed="rId115"/>
                           <a:stretch>
                             <a:fillRect/>
                           </a:stretch>
@@ -3569,10 +3738,64 @@
               <w:pStyle w:val="ImageCaption"/>
             </w:pPr>
             <w:r>
-              <w:t xml:space="preserve">Figure 19: The figure shows</w:t>
-            </w:r>
-          </w:p>
-          <w:bookmarkEnd w:id="117"/>
+              <w:t xml:space="preserve">Figure 21: The figure shows the effect size of the original result (black square) and the effect sizes of the re-analyses (green dot) for each study after conversions to Cohen’s d. For</w:t>
+            </w:r>
+            <w:r>
+              <w:t xml:space="preserve"> </w:t>
+            </w:r>
+            <w:r>
+              <w:rPr>
+                <w:rStyle w:val="VerbatimChar"/>
+              </w:rPr>
+              <w:t xml:space="preserve">r missing_original_n</w:t>
+            </w:r>
+            <w:r>
+              <w:t xml:space="preserve"> </w:t>
+            </w:r>
+            <w:r>
+              <w:t xml:space="preserve">studies, we could not determine the original effect size due to missing information. For</w:t>
+            </w:r>
+            <w:r>
+              <w:t xml:space="preserve"> </w:t>
+            </w:r>
+            <w:r>
+              <w:rPr>
+                <w:rStyle w:val="VerbatimChar"/>
+              </w:rPr>
+              <w:t xml:space="preserve">r missing_reanalysis_n</w:t>
+            </w:r>
+            <w:r>
+              <w:t xml:space="preserve"> </w:t>
+            </w:r>
+            <w:r>
+              <w:t xml:space="preserve">re-analyses, the reported effect size was not convertible to Cohen’s. The figure does not show</w:t>
+            </w:r>
+            <w:r>
+              <w:t xml:space="preserve"> </w:t>
+            </w:r>
+            <w:r>
+              <w:rPr>
+                <w:rStyle w:val="VerbatimChar"/>
+              </w:rPr>
+              <w:t xml:space="preserve">r dplyr::filter(reanalysis_data, effect_size &gt; 10 | effect_size &lt; -10) |&gt; nrow()</w:t>
+            </w:r>
+            <w:r>
+              <w:t xml:space="preserve"> </w:t>
+            </w:r>
+            <w:r>
+              <w:t xml:space="preserve">(</w:t>
+            </w:r>
+            <w:r>
+              <w:rPr>
+                <w:rStyle w:val="VerbatimChar"/>
+              </w:rPr>
+              <w:t xml:space="preserve">r dplyr::pull(excluded_es, excluded_list)</w:t>
+            </w:r>
+            <w:r>
+              <w:t xml:space="preserve">) re-analyzed effect sizes which are over 10 or smaller than -10 Cohen’s d. Study numbers correspond to studies listed in Table S1.</w:t>
+            </w:r>
+          </w:p>
+          <w:bookmarkEnd w:id="118"/>
         </w:tc>
       </w:tr>
     </w:tbl>
@@ -3581,24 +3804,7 @@
         <w:pStyle w:val="BodyText"/>
       </w:pPr>
       <w:r>
-        <w:t xml:space="preserve">Here, we were interested in what percentage of the new effect sizes were beyond the tolerance region (+/- 0.05 Cohen’s d). We found that 96% (89 out of 93) of the studies contained at least one re-analysis result where the effect size was beyond the tolerance region (+/- 0.05 Cohen’s d) of the result of the original study. Out of the 392 reanalyses effect sizes with available tolerance regions 67.86% (266) were outside of the tolerance region.</w:t>
-      </w:r>
-    </w:p>
-    <w:bookmarkStart w:id="126" w:name="estimate-robustness-by-discipline"/>
-    <w:p>
-      <w:pPr>
-        <w:pStyle w:val="Heading5"/>
-      </w:pPr>
-      <w:r>
-        <w:t xml:space="preserve">Estimate robustness by discipline</w:t>
-      </w:r>
-    </w:p>
-    <w:p>
-      <w:pPr>
-        <w:pStyle w:val="FirstParagraph"/>
-      </w:pPr>
-      <w:r>
-        <w:t xml:space="preserve">We were interested to see whether these robustness results show a different pattern when inspecting them in different fields. The following figure shows that for the major fields (&gt;=10 studies).</w:t>
+        <w:t xml:space="preserve"> </w:t>
       </w:r>
     </w:p>
     <w:tbl>
@@ -3614,7 +3820,7 @@
       <w:tr>
         <w:tc>
           <w:tcPr/>
-          <w:bookmarkStart w:id="121" w:name="fig-effect-region-discipline"/>
+          <w:bookmarkStart w:id="122" w:name="fig-effect-region-all"/>
           <w:p>
             <w:pPr>
               <w:jc w:val="center"/>
@@ -3624,18 +3830,18 @@
                 <wp:inline>
                   <wp:extent cx="4620126" cy="3696101"/>
                   <wp:effectExtent b="0" l="0" r="0" t="0"/>
-                  <wp:docPr descr="" title="" id="119" name="Picture"/>
+                  <wp:docPr descr="" title="" id="120" name="Picture"/>
                   <a:graphic>
                     <a:graphicData uri="http://schemas.openxmlformats.org/drawingml/2006/picture">
                       <pic:pic>
                         <pic:nvPicPr>
-                          <pic:cNvPr descr="multi100_results_files/figure-docx/fig-effect-region-discipline-1.png" id="120" name="Picture"/>
+                          <pic:cNvPr descr="multi100_results_files/figure-docx/fig-effect-region-all-1.png" id="121" name="Picture"/>
                           <pic:cNvPicPr>
                             <a:picLocks noChangeArrowheads="1" noChangeAspect="1"/>
                           </pic:cNvPicPr>
                         </pic:nvPicPr>
                         <pic:blipFill>
-                          <a:blip r:embed="rId118"/>
+                          <a:blip r:embed="rId119"/>
                           <a:stretch>
                             <a:fillRect/>
                           </a:stretch>
@@ -3672,10 +3878,10 @@
               <w:pStyle w:val="ImageCaption"/>
             </w:pPr>
             <w:r>
-              <w:t xml:space="preserve">Figure 20: The figure shows</w:t>
-            </w:r>
-          </w:p>
-          <w:bookmarkEnd w:id="121"/>
+              <w:t xml:space="preserve">Figure 22: The figure shows percentages of the effect sizes falling within the preset tolerance range (+/- 0.05 Cohen’s d) for each study. Study numbers correspond to studies listed in Table S1.</w:t>
+            </w:r>
+          </w:p>
+          <w:bookmarkEnd w:id="122"/>
         </w:tc>
       </w:tr>
     </w:tbl>
@@ -3684,7 +3890,58 @@
         <w:pStyle w:val="BodyText"/>
       </w:pPr>
       <w:r>
+        <w:t xml:space="preserve">We found that 96% (89 out of 93) of the studies contained at least one re-analysis result where the effect size was beyond the tolerance region (+/- 0.05 Cohen’s d) of the result of the original study. Out of the 392 available reanalysis effect sizes 67.86% (266) were outside of the tolerance region.</w:t>
+      </w:r>
+    </w:p>
+    <w:bookmarkStart w:id="131" w:name="estimate-robustness-by-discipline"/>
+    <w:p>
+      <w:pPr>
+        <w:pStyle w:val="Heading5"/>
+      </w:pPr>
+      <w:r>
+        <w:t xml:space="preserve">Estimate robustness by discipline</w:t>
+      </w:r>
+    </w:p>
+    <w:p>
+      <w:pPr>
+        <w:pStyle w:val="FirstParagraph"/>
+      </w:pPr>
+      <w:r>
+        <w:t xml:space="preserve">We were interested to see whether these robustness results show a different pattern when inspecting them in different disciplines.</w:t>
+      </w:r>
+      <w:r>
         <w:t xml:space="preserve"> </w:t>
+      </w:r>
+      <w:hyperlink w:anchor="fig-effect-region-discipline">
+        <w:r>
+          <w:rPr>
+            <w:rStyle w:val="Hyperlink"/>
+          </w:rPr>
+          <w:t xml:space="preserve">Figure 23</w:t>
+        </w:r>
+      </w:hyperlink>
+      <w:r>
+        <w:t xml:space="preserve"> </w:t>
+      </w:r>
+      <w:r>
+        <w:t xml:space="preserve">and</w:t>
+      </w:r>
+      <w:r>
+        <w:t xml:space="preserve"> </w:t>
+      </w:r>
+      <w:hyperlink w:anchor="fig-effect-robustness-discipline">
+        <w:r>
+          <w:rPr>
+            <w:rStyle w:val="Hyperlink"/>
+          </w:rPr>
+          <w:t xml:space="preserve">Figure 24</w:t>
+        </w:r>
+      </w:hyperlink>
+      <w:r>
+        <w:t xml:space="preserve"> </w:t>
+      </w:r>
+      <w:r>
+        <w:t xml:space="preserve">show that for the major disciplines (&gt;=10 studies).</w:t>
       </w:r>
     </w:p>
     <w:tbl>
@@ -3700,7 +3957,7 @@
       <w:tr>
         <w:tc>
           <w:tcPr/>
-          <w:bookmarkStart w:id="125" w:name="fig-effect-robustness-discipline"/>
+          <w:bookmarkStart w:id="126" w:name="fig-effect-region-discipline"/>
           <w:p>
             <w:pPr>
               <w:jc w:val="center"/>
@@ -3710,18 +3967,18 @@
                 <wp:inline>
                   <wp:extent cx="4620126" cy="3696101"/>
                   <wp:effectExtent b="0" l="0" r="0" t="0"/>
-                  <wp:docPr descr="" title="" id="123" name="Picture"/>
+                  <wp:docPr descr="" title="" id="124" name="Picture"/>
                   <a:graphic>
                     <a:graphicData uri="http://schemas.openxmlformats.org/drawingml/2006/picture">
                       <pic:pic>
                         <pic:nvPicPr>
-                          <pic:cNvPr descr="multi100_results_files/figure-docx/fig-effect-robustness-discipline-1.png" id="124" name="Picture"/>
+                          <pic:cNvPr descr="multi100_results_files/figure-docx/fig-effect-region-discipline-1.png" id="125" name="Picture"/>
                           <pic:cNvPicPr>
                             <a:picLocks noChangeArrowheads="1" noChangeAspect="1"/>
                           </pic:cNvPicPr>
                         </pic:nvPicPr>
                         <pic:blipFill>
-                          <a:blip r:embed="rId122"/>
+                          <a:blip r:embed="rId123"/>
                           <a:stretch>
                             <a:fillRect/>
                           </a:stretch>
@@ -3758,29 +4015,19 @@
               <w:pStyle w:val="ImageCaption"/>
             </w:pPr>
             <w:r>
-              <w:t xml:space="preserve">Figure 21: The figure shows</w:t>
-            </w:r>
-          </w:p>
-          <w:bookmarkEnd w:id="125"/>
+              <w:t xml:space="preserve">Figure 23: The figure shows the percentage of re-analysis results falling within or outside of the tolerance region of the original results of the studies by major disciplines. The figure displays the count of re-analyses next to each discipline name.</w:t>
+            </w:r>
+          </w:p>
+          <w:bookmarkEnd w:id="126"/>
         </w:tc>
       </w:tr>
     </w:tbl>
-    <w:bookmarkEnd w:id="126"/>
-    <w:bookmarkStart w:id="135" w:name="Xef019b0077efd7b5485773c5bbf35989472da8e"/>
-    <w:p>
-      <w:pPr>
-        <w:pStyle w:val="Heading5"/>
-      </w:pPr>
-      <w:r>
-        <w:t xml:space="preserve">Estimate robustness by study type (observational, experimental)</w:t>
-      </w:r>
-    </w:p>
-    <w:p>
-      <w:pPr>
-        <w:pStyle w:val="FirstParagraph"/>
-      </w:pPr>
-      <w:r>
-        <w:t xml:space="preserve">Here, we were interested to see whether these results show a different pattern when separating them by study type.</w:t>
+    <w:p>
+      <w:pPr>
+        <w:pStyle w:val="BodyText"/>
+      </w:pPr>
+      <w:r>
+        <w:t xml:space="preserve"> </w:t>
       </w:r>
     </w:p>
     <w:tbl>
@@ -3796,7 +4043,7 @@
       <w:tr>
         <w:tc>
           <w:tcPr/>
-          <w:bookmarkStart w:id="130" w:name="fig-effect-region-studytype"/>
+          <w:bookmarkStart w:id="130" w:name="fig-effect-robustness-discipline"/>
           <w:p>
             <w:pPr>
               <w:jc w:val="center"/>
@@ -3811,7 +4058,7 @@
                     <a:graphicData uri="http://schemas.openxmlformats.org/drawingml/2006/picture">
                       <pic:pic>
                         <pic:nvPicPr>
-                          <pic:cNvPr descr="multi100_results_files/figure-docx/fig-effect-region-studytype-1.png" id="129" name="Picture"/>
+                          <pic:cNvPr descr="multi100_results_files/figure-docx/fig-effect-robustness-discipline-1.png" id="129" name="Picture"/>
                           <pic:cNvPicPr>
                             <a:picLocks noChangeArrowheads="1" noChangeAspect="1"/>
                           </pic:cNvPicPr>
@@ -3854,19 +4101,29 @@
               <w:pStyle w:val="ImageCaption"/>
             </w:pPr>
             <w:r>
-              <w:t xml:space="preserve">Figure 22: The figure shows</w:t>
+              <w:t xml:space="preserve">Figure 24: This raincloud figure shows for each major discipline the distribution of effect size estimate ranges (lowest to highest) calculated per study.</w:t>
             </w:r>
           </w:p>
           <w:bookmarkEnd w:id="130"/>
         </w:tc>
       </w:tr>
     </w:tbl>
-    <w:p>
-      <w:pPr>
-        <w:pStyle w:val="BodyText"/>
-      </w:pPr>
-      <w:r>
-        <w:t xml:space="preserve"> </w:t>
+    <w:bookmarkEnd w:id="131"/>
+    <w:bookmarkStart w:id="140" w:name="Xef019b0077efd7b5485773c5bbf35989472da8e"/>
+    <w:p>
+      <w:pPr>
+        <w:pStyle w:val="Heading5"/>
+      </w:pPr>
+      <w:r>
+        <w:t xml:space="preserve">Estimate robustness by study type (observational, experimental)</w:t>
+      </w:r>
+    </w:p>
+    <w:p>
+      <w:pPr>
+        <w:pStyle w:val="FirstParagraph"/>
+      </w:pPr>
+      <w:r>
+        <w:t xml:space="preserve">Here, we were interested to see whether these results show a different pattern when separating them by study type.</w:t>
       </w:r>
     </w:p>
     <w:tbl>
@@ -3882,7 +4139,7 @@
       <w:tr>
         <w:tc>
           <w:tcPr/>
-          <w:bookmarkStart w:id="134" w:name="fig-effect-robustness-studytype"/>
+          <w:bookmarkStart w:id="135" w:name="fig-effect-region-studytype"/>
           <w:p>
             <w:pPr>
               <w:jc w:val="center"/>
@@ -3892,18 +4149,18 @@
                 <wp:inline>
                   <wp:extent cx="4620126" cy="3696101"/>
                   <wp:effectExtent b="0" l="0" r="0" t="0"/>
-                  <wp:docPr descr="" title="" id="132" name="Picture"/>
+                  <wp:docPr descr="" title="" id="133" name="Picture"/>
                   <a:graphic>
                     <a:graphicData uri="http://schemas.openxmlformats.org/drawingml/2006/picture">
                       <pic:pic>
                         <pic:nvPicPr>
-                          <pic:cNvPr descr="multi100_results_files/figure-docx/fig-effect-robustness-studytype-1.png" id="133" name="Picture"/>
+                          <pic:cNvPr descr="multi100_results_files/figure-docx/fig-effect-region-studytype-1.png" id="134" name="Picture"/>
                           <pic:cNvPicPr>
                             <a:picLocks noChangeArrowheads="1" noChangeAspect="1"/>
                           </pic:cNvPicPr>
                         </pic:nvPicPr>
                         <pic:blipFill>
-                          <a:blip r:embed="rId131"/>
+                          <a:blip r:embed="rId132"/>
                           <a:stretch>
                             <a:fillRect/>
                           </a:stretch>
@@ -3940,29 +4197,19 @@
               <w:pStyle w:val="ImageCaption"/>
             </w:pPr>
             <w:r>
-              <w:t xml:space="preserve">Figure 23: The figure shows</w:t>
-            </w:r>
-          </w:p>
-          <w:bookmarkEnd w:id="134"/>
+              <w:t xml:space="preserve">Figure 25: The figure shows the percentage of re-analysis results falling within or outside of the tolerance region of the original results of the studies by study type. The figure displays the count of re-analyses next to each discipline name.</w:t>
+            </w:r>
+          </w:p>
+          <w:bookmarkEnd w:id="135"/>
         </w:tc>
       </w:tr>
     </w:tbl>
-    <w:bookmarkEnd w:id="135"/>
-    <w:bookmarkStart w:id="140" w:name="X6de01107b7f66ae67717f3cd580a316610ecce6"/>
-    <w:p>
-      <w:pPr>
-        <w:pStyle w:val="Heading5"/>
-      </w:pPr>
-      <w:r>
-        <w:t xml:space="preserve">Estimate robustness by expertise (self-reported expertise in data analysis)</w:t>
-      </w:r>
-    </w:p>
-    <w:p>
-      <w:pPr>
-        <w:pStyle w:val="FirstParagraph"/>
-      </w:pPr>
-      <w:r>
-        <w:t xml:space="preserve">Here, we were interested to see whether these results show a different pattern when inspecting them along the reported expertise of the co-analysts.</w:t>
+    <w:p>
+      <w:pPr>
+        <w:pStyle w:val="BodyText"/>
+      </w:pPr>
+      <w:r>
+        <w:t xml:space="preserve"> </w:t>
       </w:r>
     </w:p>
     <w:tbl>
@@ -3978,7 +4225,7 @@
       <w:tr>
         <w:tc>
           <w:tcPr/>
-          <w:bookmarkStart w:id="139" w:name="fig-effect-region-expertise"/>
+          <w:bookmarkStart w:id="139" w:name="fig-effect-robustness-studytype"/>
           <w:p>
             <w:pPr>
               <w:jc w:val="center"/>
@@ -3993,7 +4240,7 @@
                     <a:graphicData uri="http://schemas.openxmlformats.org/drawingml/2006/picture">
                       <pic:pic>
                         <pic:nvPicPr>
-                          <pic:cNvPr descr="multi100_results_files/figure-docx/fig-effect-region-expertise-1.png" id="138" name="Picture"/>
+                          <pic:cNvPr descr="multi100_results_files/figure-docx/fig-effect-robustness-studytype-1.png" id="138" name="Picture"/>
                           <pic:cNvPicPr>
                             <a:picLocks noChangeArrowheads="1" noChangeAspect="1"/>
                           </pic:cNvPicPr>
@@ -4036,7 +4283,7 @@
               <w:pStyle w:val="ImageCaption"/>
             </w:pPr>
             <w:r>
-              <w:t xml:space="preserve">Figure 24: The figure shows</w:t>
+              <w:t xml:space="preserve">Figure 26: This raincloud figure shows for each study type the distribution of effect size estimate ranges (lowest to highest) calculated per study.</w:t>
             </w:r>
           </w:p>
           <w:bookmarkEnd w:id="139"/>
@@ -4044,13 +4291,13 @@
       </w:tr>
     </w:tbl>
     <w:bookmarkEnd w:id="140"/>
-    <w:bookmarkStart w:id="145" w:name="X981bcb03870f1985688ec9c918f9aa5dec020af"/>
+    <w:bookmarkStart w:id="145" w:name="estimate-robustness-by-expertise"/>
     <w:p>
       <w:pPr>
         <w:pStyle w:val="Heading5"/>
       </w:pPr>
       <w:r>
-        <w:t xml:space="preserve">Estimate robustness by prior familiarity with the dataset</w:t>
+        <w:t xml:space="preserve">Estimate robustness by expertise</w:t>
       </w:r>
     </w:p>
     <w:p>
@@ -4058,24 +4305,7 @@
         <w:pStyle w:val="FirstParagraph"/>
       </w:pPr>
       <w:r>
-        <w:t xml:space="preserve">Here, we were interested to see whether these results show a different pattern when inspecting them along their prior familiarity with the dataset.</w:t>
-      </w:r>
-      <w:r>
-        <w:t xml:space="preserve"> </w:t>
-      </w:r>
-      <w:hyperlink w:anchor="fig-effect-region-familiarity">
-        <w:r>
-          <w:rPr>
-            <w:rStyle w:val="Hyperlink"/>
-          </w:rPr>
-          <w:t xml:space="preserve">Figure 25</w:t>
-        </w:r>
-      </w:hyperlink>
-      <w:r>
-        <w:t xml:space="preserve"> </w:t>
-      </w:r>
-      <w:r>
-        <w:t xml:space="preserve">shows that for these results.</w:t>
+        <w:t xml:space="preserve">Here, we were interested to see whether these results show a different pattern when inspecting them along the reported expertise of the co-analysts.</w:t>
       </w:r>
     </w:p>
     <w:tbl>
@@ -4091,7 +4321,7 @@
       <w:tr>
         <w:tc>
           <w:tcPr/>
-          <w:bookmarkStart w:id="144" w:name="fig-effect-region-familiarity"/>
+          <w:bookmarkStart w:id="144" w:name="fig-effect-region-expertise"/>
           <w:p>
             <w:pPr>
               <w:jc w:val="center"/>
@@ -4106,7 +4336,7 @@
                     <a:graphicData uri="http://schemas.openxmlformats.org/drawingml/2006/picture">
                       <pic:pic>
                         <pic:nvPicPr>
-                          <pic:cNvPr descr="multi100_results_files/figure-docx/fig-effect-region-familiarity-1.png" id="143" name="Picture"/>
+                          <pic:cNvPr descr="multi100_results_files/figure-docx/fig-effect-region-expertise-1.png" id="143" name="Picture"/>
                           <pic:cNvPicPr>
                             <a:picLocks noChangeArrowheads="1" noChangeAspect="1"/>
                           </pic:cNvPicPr>
@@ -4149,7 +4379,7 @@
               <w:pStyle w:val="ImageCaption"/>
             </w:pPr>
             <w:r>
-              <w:t xml:space="preserve">Figure 25: The figure shows…</w:t>
+              <w:t xml:space="preserve">Figure 27: The figure shows the percentage of re-analysis results falling within or outside of the tolerance region of the original results of the studies by self-rated expertise (on a scale of 1 (Beginner) to 10 (Expert)). The figure displays the count of re-analyses next to each discipline name.</w:t>
             </w:r>
           </w:p>
           <w:bookmarkEnd w:id="144"/>
@@ -4157,13 +4387,38 @@
       </w:tr>
     </w:tbl>
     <w:bookmarkEnd w:id="145"/>
-    <w:bookmarkStart w:id="150" w:name="X4fefeb3dac7edcaa1f56ea6dc17af34316a2365"/>
+    <w:bookmarkStart w:id="150" w:name="X981bcb03870f1985688ec9c918f9aa5dec020af"/>
     <w:p>
       <w:pPr>
         <w:pStyle w:val="Heading5"/>
       </w:pPr>
       <w:r>
-        <w:t xml:space="preserve">Estimate robustness by the suitability of their self-judged analysis</w:t>
+        <w:t xml:space="preserve">Estimate robustness by prior familiarity with the dataset</w:t>
+      </w:r>
+    </w:p>
+    <w:p>
+      <w:pPr>
+        <w:pStyle w:val="FirstParagraph"/>
+      </w:pPr>
+      <w:r>
+        <w:t xml:space="preserve">Here, we were interested to see whether these results show a different pattern when inspecting them along their prior familiarity with the dataset.</w:t>
+      </w:r>
+      <w:r>
+        <w:t xml:space="preserve"> </w:t>
+      </w:r>
+      <w:hyperlink w:anchor="fig-effect-region-familiarity">
+        <w:r>
+          <w:rPr>
+            <w:rStyle w:val="Hyperlink"/>
+          </w:rPr>
+          <w:t xml:space="preserve">Figure 28</w:t>
+        </w:r>
+      </w:hyperlink>
+      <w:r>
+        <w:t xml:space="preserve"> </w:t>
+      </w:r>
+      <w:r>
+        <w:t xml:space="preserve">shows that for these results.</w:t>
       </w:r>
     </w:p>
     <w:tbl>
@@ -4179,7 +4434,7 @@
       <w:tr>
         <w:tc>
           <w:tcPr/>
-          <w:bookmarkStart w:id="149" w:name="fig-effect-region-suitability"/>
+          <w:bookmarkStart w:id="149" w:name="fig-effect-region-familiarity"/>
           <w:p>
             <w:pPr>
               <w:jc w:val="center"/>
@@ -4194,7 +4449,7 @@
                     <a:graphicData uri="http://schemas.openxmlformats.org/drawingml/2006/picture">
                       <pic:pic>
                         <pic:nvPicPr>
-                          <pic:cNvPr descr="multi100_results_files/figure-docx/fig-effect-region-suitability-1.png" id="148" name="Picture"/>
+                          <pic:cNvPr descr="multi100_results_files/figure-docx/fig-effect-region-familiarity-1.png" id="148" name="Picture"/>
                           <pic:cNvPicPr>
                             <a:picLocks noChangeArrowheads="1" noChangeAspect="1"/>
                           </pic:cNvPicPr>
@@ -4237,7 +4492,7 @@
               <w:pStyle w:val="ImageCaption"/>
             </w:pPr>
             <w:r>
-              <w:t xml:space="preserve">Figure 26: The figure shows</w:t>
+              <w:t xml:space="preserve">Figure 28: The figure shows the percentage of re-analysis results falling within or outside of the tolerance region of the original results of the studies by declared familiarity with the study.</w:t>
             </w:r>
           </w:p>
           <w:bookmarkEnd w:id="149"/>
@@ -4245,38 +4500,13 @@
       </w:tr>
     </w:tbl>
     <w:bookmarkEnd w:id="150"/>
-    <w:bookmarkStart w:id="155" w:name="estiamte-robustness-by-the-sample-size"/>
+    <w:bookmarkStart w:id="155" w:name="X0ec152724a87b48c76365c47de45b5a1eb105c7"/>
     <w:p>
       <w:pPr>
         <w:pStyle w:val="Heading5"/>
       </w:pPr>
       <w:r>
-        <w:t xml:space="preserve">Estiamte robustness by the sample size</w:t>
-      </w:r>
-    </w:p>
-    <w:p>
-      <w:pPr>
-        <w:pStyle w:val="FirstParagraph"/>
-      </w:pPr>
-      <w:r>
-        <w:t xml:space="preserve">Here, we were interested to see whether these results show a different pattern when considering sample size. The following</w:t>
-      </w:r>
-      <w:r>
-        <w:t xml:space="preserve"> </w:t>
-      </w:r>
-      <w:hyperlink w:anchor="fig-samplesize-region">
-        <w:r>
-          <w:rPr>
-            <w:rStyle w:val="Hyperlink"/>
-          </w:rPr>
-          <w:t xml:space="preserve">Figure 27</w:t>
-        </w:r>
-      </w:hyperlink>
-      <w:r>
-        <w:t xml:space="preserve"> </w:t>
-      </w:r>
-      <w:r>
-        <w:t xml:space="preserve">shows that for that…,</w:t>
+        <w:t xml:space="preserve">Estimate robustness by the level of confidence with the suitability of the analysis</w:t>
       </w:r>
     </w:p>
     <w:tbl>
@@ -4292,7 +4522,7 @@
       <w:tr>
         <w:tc>
           <w:tcPr/>
-          <w:bookmarkStart w:id="154" w:name="fig-samplesize-region"/>
+          <w:bookmarkStart w:id="154" w:name="fig-effect-region-suitability"/>
           <w:p>
             <w:pPr>
               <w:jc w:val="center"/>
@@ -4307,7 +4537,7 @@
                     <a:graphicData uri="http://schemas.openxmlformats.org/drawingml/2006/picture">
                       <pic:pic>
                         <pic:nvPicPr>
-                          <pic:cNvPr descr="multi100_results_files/figure-docx/fig-samplesize-region-1.png" id="153" name="Picture"/>
+                          <pic:cNvPr descr="multi100_results_files/figure-docx/fig-effect-region-suitability-1.png" id="153" name="Picture"/>
                           <pic:cNvPicPr>
                             <a:picLocks noChangeArrowheads="1" noChangeAspect="1"/>
                           </pic:cNvPicPr>
@@ -4350,7 +4580,7 @@
               <w:pStyle w:val="ImageCaption"/>
             </w:pPr>
             <w:r>
-              <w:t xml:space="preserve">Figure 27: The figure shows how the sample size influences whether the re-analysis effect sizes were within the tolerance region. For the figure we did not inlcude: those studies were the original effect sizes were missing, and cases where the re-analysis effect size or sample size were missing.</w:t>
+              <w:t xml:space="preserve">Figure 29: The figure shows</w:t>
             </w:r>
           </w:p>
           <w:bookmarkEnd w:id="154"/>
@@ -4358,9 +4588,148 @@
       </w:tr>
     </w:tbl>
     <w:bookmarkEnd w:id="155"/>
-    <w:bookmarkEnd w:id="156"/>
-    <w:bookmarkEnd w:id="157"/>
-    <w:bookmarkEnd w:id="158"/>
+    <w:bookmarkStart w:id="160" w:name="estiamte-robustness-by-the-sample-size"/>
+    <w:p>
+      <w:pPr>
+        <w:pStyle w:val="Heading5"/>
+      </w:pPr>
+      <w:r>
+        <w:t xml:space="preserve">Estiamte robustness by the sample size</w:t>
+      </w:r>
+    </w:p>
+    <w:p>
+      <w:pPr>
+        <w:pStyle w:val="FirstParagraph"/>
+      </w:pPr>
+      <w:r>
+        <w:t xml:space="preserve">Here, we were interested to see whether these results show a different pattern when considering sample size. The following</w:t>
+      </w:r>
+      <w:r>
+        <w:t xml:space="preserve"> </w:t>
+      </w:r>
+      <w:hyperlink w:anchor="fig-samplesize-region">
+        <w:r>
+          <w:rPr>
+            <w:rStyle w:val="Hyperlink"/>
+          </w:rPr>
+          <w:t xml:space="preserve">Figure 30</w:t>
+        </w:r>
+      </w:hyperlink>
+      <w:r>
+        <w:t xml:space="preserve"> </w:t>
+      </w:r>
+      <w:r>
+        <w:t xml:space="preserve">shows no remarkable differences between the two categories.</w:t>
+      </w:r>
+    </w:p>
+    <w:tbl>
+      <w:tblPr>
+        <w:tblStyle w:val="Table"/>
+        <w:tblW w:type="pct" w:w="5000"/>
+        <w:tblLook w:firstRow="0" w:lastRow="0" w:firstColumn="0" w:lastColumn="0" w:noHBand="0" w:noVBand="0" w:val="0000"/>
+        <w:jc w:val="start"/>
+      </w:tblPr>
+      <w:tblGrid>
+        <w:gridCol w:w="7920"/>
+      </w:tblGrid>
+      <w:tr>
+        <w:tc>
+          <w:tcPr/>
+          <w:bookmarkStart w:id="159" w:name="fig-samplesize-region"/>
+          <w:p>
+            <w:pPr>
+              <w:jc w:val="center"/>
+            </w:pPr>
+            <w:r>
+              <w:drawing>
+                <wp:inline>
+                  <wp:extent cx="4620126" cy="3696101"/>
+                  <wp:effectExtent b="0" l="0" r="0" t="0"/>
+                  <wp:docPr descr="" title="" id="157" name="Picture"/>
+                  <a:graphic>
+                    <a:graphicData uri="http://schemas.openxmlformats.org/drawingml/2006/picture">
+                      <pic:pic>
+                        <pic:nvPicPr>
+                          <pic:cNvPr descr="multi100_results_files/figure-docx/fig-samplesize-region-1.png" id="158" name="Picture"/>
+                          <pic:cNvPicPr>
+                            <a:picLocks noChangeArrowheads="1" noChangeAspect="1"/>
+                          </pic:cNvPicPr>
+                        </pic:nvPicPr>
+                        <pic:blipFill>
+                          <a:blip r:embed="rId156"/>
+                          <a:stretch>
+                            <a:fillRect/>
+                          </a:stretch>
+                        </pic:blipFill>
+                        <pic:spPr bwMode="auto">
+                          <a:xfrm>
+                            <a:off x="0" y="0"/>
+                            <a:ext cx="4620126" cy="3696101"/>
+                          </a:xfrm>
+                          <a:prstGeom prst="rect">
+                            <a:avLst/>
+                          </a:prstGeom>
+                          <a:noFill/>
+                          <a:ln w="9525">
+                            <a:noFill/>
+                            <a:headEnd/>
+                            <a:tailEnd/>
+                          </a:ln>
+                        </pic:spPr>
+                      </pic:pic>
+                    </a:graphicData>
+                  </a:graphic>
+                </wp:inline>
+              </w:drawing>
+            </w:r>
+          </w:p>
+          <w:p>
+            <w:pPr>
+              <w:jc w:val="center"/>
+            </w:pPr>
+            <w:pPr>
+              <w:jc w:val="start"/>
+              <w:spacing w:before="200"/>
+              <w:pStyle w:val="ImageCaption"/>
+            </w:pPr>
+            <w:r>
+              <w:t xml:space="preserve">Figure 30: The figure shows the distribution of sample sizes separately for re-analysis effect sizes falling within or outside of the tolerance region of the original results. In this figure, we did not include those studies where the original effect sizes were missing, and cases where the re-analysis effect size or sample size were missing.</w:t>
+            </w:r>
+          </w:p>
+          <w:bookmarkEnd w:id="159"/>
+        </w:tc>
+      </w:tr>
+    </w:tbl>
+    <w:bookmarkEnd w:id="160"/>
+    <w:bookmarkEnd w:id="161"/>
+    <w:bookmarkEnd w:id="162"/>
+    <w:bookmarkStart w:id="163" w:name="additional-analyses"/>
+    <w:p>
+      <w:pPr>
+        <w:pStyle w:val="Heading3"/>
+      </w:pPr>
+      <w:r>
+        <w:t xml:space="preserve">Additional analyses</w:t>
+      </w:r>
+    </w:p>
+    <w:p>
+      <w:pPr>
+        <w:pStyle w:val="FirstParagraph"/>
+      </w:pPr>
+      <w:r>
+        <w:t xml:space="preserve">While Cohen’s d has the advantage of being easily interpretable and comparable across different analyses, it was designed to compare the means of two groups and its calculation relies on assumptions that can be compromised in more complex designs19. Recently, Kümpel &amp; Hoffmann20 proposed a formal definition of generalized marginal effects (gMEs) that gives the calculation of effect size measures that are comparable across different statistical models. When standardized, the value of gMEs is equal to the value of Cohen’s d where the latter effect size measure is strictly applicable. Since we had not originally planned to calculate standardized gMEs, we did not collect all required analysis outputs to compute them. As a result, we calculated gMEs only for a sample of the 100 studies. Although this effect size calculation currently requires substantially more effort, it is recommended for future multi-analyst studies.</w:t>
+      </w:r>
+    </w:p>
+    <w:p>
+      <w:pPr>
+        <w:pStyle w:val="BodyText"/>
+      </w:pPr>
+      <w:r>
+        <w:t xml:space="preserve">Hanna’s figure.</w:t>
+      </w:r>
+    </w:p>
+    <w:bookmarkEnd w:id="163"/>
+    <w:bookmarkEnd w:id="164"/>
     <w:sectPr/>
   </w:body>
 </w:document>

</xml_diff>

<commit_message>
changes suggested by Balazs and Barna
</commit_message>
<xml_diff>
--- a/analysis/multi100_results.docx
+++ b/analysis/multi100_results.docx
@@ -40,7 +40,7 @@
         <w:pStyle w:val="BodyText"/>
       </w:pPr>
       <w:r>
-        <w:t xml:space="preserve">Out of the submitted analyses 4 of them were omitted from the summary analysis their analysis as their analysis failed the peer evaluation.</w:t>
+        <w:t xml:space="preserve">Out of the submitted analyses 1 of them were omitted from the summary analysis as their analysis failed the peer evaluation and an additional 4 were excluded because of incomplete responses.</w:t>
       </w:r>
     </w:p>
     <w:p>
@@ -48,7 +48,7 @@
         <w:pStyle w:val="BodyText"/>
       </w:pPr>
       <w:r>
-        <w:t xml:space="preserve">As a result, we ended up with 505 re-analyses, submitted by 458 co-analysts.</w:t>
+        <w:t xml:space="preserve">As a result, we ended up with 504 re-analyses, submitted by 457 co-analysts.</w:t>
       </w:r>
     </w:p>
     <w:p>
@@ -56,7 +56,7 @@
         <w:pStyle w:val="BodyText"/>
       </w:pPr>
       <w:r>
-        <w:t xml:space="preserve">Although we invited more than 5 co-analysts to each of the 100 studies, due to drop-outs and peer evaluation exclusions the final number of completed analyses ranged between 4 and 7. Table 1 shows the the distribution of analyses per studies.</w:t>
+        <w:t xml:space="preserve">Although we invited more than 5 co-analysts to each of the 100 studies, due to drop-outs and peer evaluation exclusions the final number of completed analyses ranged between 3 and 7. Table 1 shows the the distribution of analyses per studies.</w:t>
       </w:r>
     </w:p>
     <w:tbl xmlns:w="http://schemas.openxmlformats.org/wordprocessingml/2006/main" xmlns:wp="http://schemas.openxmlformats.org/drawingml/2006/wordprocessingDrawing" xmlns:r="http://schemas.openxmlformats.org/officeDocument/2006/relationships" xmlns:w14="http://schemas.microsoft.com/office/word/2010/wordml">
@@ -147,7 +147,7 @@
                 <w:rFonts w:ascii="Calibri" w:hAnsi="Calibri"/>
                 <w:sz w:val="20"/>
               </w:rPr>
-              <w:t xml:space="default">4</w:t>
+              <w:t xml:space="default">3</w:t>
             </w:r>
           </w:p>
         </w:tc>
@@ -171,7 +171,7 @@
                 <w:rFonts w:ascii="Calibri" w:hAnsi="Calibri"/>
                 <w:sz w:val="20"/>
               </w:rPr>
-              <w:t xml:space="default">14</w:t>
+              <w:t xml:space="default">1</w:t>
             </w:r>
           </w:p>
         </w:tc>
@@ -200,7 +200,7 @@
                 <w:rFonts w:ascii="Calibri" w:hAnsi="Calibri"/>
                 <w:sz w:val="20"/>
               </w:rPr>
-              <w:t xml:space="default">5</w:t>
+              <w:t xml:space="default">4</w:t>
             </w:r>
           </w:p>
         </w:tc>
@@ -224,7 +224,7 @@
                 <w:rFonts w:ascii="Calibri" w:hAnsi="Calibri"/>
                 <w:sz w:val="20"/>
               </w:rPr>
-              <w:t xml:space="default">69</w:t>
+              <w:t xml:space="default">13</w:t>
             </w:r>
           </w:p>
         </w:tc>
@@ -253,7 +253,7 @@
                 <w:rFonts w:ascii="Calibri" w:hAnsi="Calibri"/>
                 <w:sz w:val="20"/>
               </w:rPr>
-              <w:t xml:space="default">6</w:t>
+              <w:t xml:space="default">5</w:t>
             </w:r>
           </w:p>
         </w:tc>
@@ -277,7 +277,7 @@
                 <w:rFonts w:ascii="Calibri" w:hAnsi="Calibri"/>
                 <w:sz w:val="20"/>
               </w:rPr>
-              <w:t xml:space="default">15</w:t>
+              <w:t xml:space="default">69</w:t>
             </w:r>
           </w:p>
         </w:tc>
@@ -306,6 +306,59 @@
                 <w:rFonts w:ascii="Calibri" w:hAnsi="Calibri"/>
                 <w:sz w:val="20"/>
               </w:rPr>
+              <w:t xml:space="default">6</w:t>
+            </w:r>
+          </w:p>
+        </w:tc>
+        <w:tc>
+          <w:tcPr>
+            <w:tcBorders>
+              <w:top w:val="single" w:space="0" w:color="D3D3D3"/>
+              <w:bottom w:val="single" w:space="0" w:color="D3D3D3"/>
+              <w:start w:val="single" w:space="0" w:color="D3D3D3"/>
+              <w:end w:val="single" w:space="0" w:color="D3D3D3"/>
+            </w:tcBorders>
+          </w:tcPr>
+          <w:p>
+            <w:pPr>
+              <w:spacing w:before="0" w:after="60"/>
+              <w:keepNext/>
+              <w:jc w:val="end"/>
+            </w:pPr>
+            <w:r>
+              <w:rPr>
+                <w:rFonts w:ascii="Calibri" w:hAnsi="Calibri"/>
+                <w:sz w:val="20"/>
+              </w:rPr>
+              <w:t xml:space="default">15</w:t>
+            </w:r>
+          </w:p>
+        </w:tc>
+      </w:tr>
+      <w:tr>
+        <w:trPr>
+          <w:cantSplit/>
+        </w:trPr>
+        <w:tc>
+          <w:tcPr>
+            <w:tcBorders>
+              <w:top w:val="single" w:space="0" w:color="D3D3D3"/>
+              <w:bottom w:val="single" w:space="0" w:color="D3D3D3"/>
+              <w:start w:val="single" w:space="0" w:color="D3D3D3"/>
+              <w:end w:val="single" w:space="0" w:color="D3D3D3"/>
+            </w:tcBorders>
+          </w:tcPr>
+          <w:p>
+            <w:pPr>
+              <w:spacing w:before="0" w:after="60"/>
+              <w:keepNext/>
+              <w:jc w:val="end"/>
+            </w:pPr>
+            <w:r>
+              <w:rPr>
+                <w:rFonts w:ascii="Calibri" w:hAnsi="Calibri"/>
+                <w:sz w:val="20"/>
+              </w:rPr>
               <w:t xml:space="default">7</w:t>
             </w:r>
           </w:p>
@@ -351,7 +404,7 @@
         <w:pStyle w:val="FirstParagraph"/>
       </w:pPr>
       <w:r>
-        <w:t xml:space="preserve">Out of all the co-analysts who submitted their work by the deadline, there were professors, associate professors, assistant professors, post-doctoral researchers, doctoral students, from other academic/research positions.</w:t>
+        <w:t xml:space="preserve">Out of all the co-analysts who submitted their work by the deadline, there were 23 professors, 41 associate professors, 105 assistant professors, 107 post-doctoral researchers, 122 doctoral students, 59 from other academic/research positions.</w:t>
       </w:r>
     </w:p>
     <w:p>
@@ -359,7 +412,7 @@
         <w:pStyle w:val="BodyText"/>
       </w:pPr>
       <w:r>
-        <w:t xml:space="preserve">The gender distribution of the co-analysts is as follows: 117 female, 333 male, 1 other, and 7 didn’t want to respond to this question.</w:t>
+        <w:t xml:space="preserve">The gender distribution of the co-analysts is as follows: 117 female, 332 male, 1 other, and 7 didn’t want to respond to this question.</w:t>
       </w:r>
     </w:p>
     <w:p>
@@ -381,7 +434,7 @@
         </w:r>
       </w:hyperlink>
       <w:r>
-        <w:t xml:space="preserve">. 376 young adults (-39 years); 81 middle-aged adults (40-59 years); and no old adults (60- years).</w:t>
+        <w:t xml:space="preserve">. 375 young adults (-39 years); 81 middle-aged adults (40-59 years); and no old adults (60- years).</w:t>
       </w:r>
     </w:p>
     <w:tbl>
@@ -467,7 +520,7 @@
         <w:pStyle w:val="BodyText"/>
       </w:pPr>
       <w:r>
-        <w:t xml:space="preserve">Regarding the highest level of education, 1 reported High-school diploma or equivalent, 18 co-analysts had Bachelor’s degree or equivalent, 135 Master’s degree or equivalent, 304 had Doctoral degree or equivalent. In case the analysts completed more than one re-analysis and they advanced in their studies by the time of their second analysis, we only kept their first response for this comparison.</w:t>
+        <w:t xml:space="preserve">Regarding the highest level of education, 1 reported High-school diploma or equivalent, 18 co-analysts had Bachelor’s degree or equivalent, 135 Master’s degree or equivalent, 303 had Doctoral degree or equivalent. In case the analysts completed more than one re-analysis and they advanced in their studies by the time of their second analysis, we only kept their first response for this comparison.</w:t>
       </w:r>
     </w:p>
     <w:p>
@@ -489,7 +542,7 @@
         </w:r>
       </w:hyperlink>
       <w:r>
-        <w:t xml:space="preserve">. Regarding the continents, 1 co-analyst was from Africa, 27 were from Asia, 15 from Oceania, 296 from Europe, 113 from North America, 6 from South America.</w:t>
+        <w:t xml:space="preserve">. Regarding the continents, 1 co-analyst was from Africa, 27 were from Asia, 15 from Oceania, 296 from Europe, 112 from North America, 6 from South America.</w:t>
       </w:r>
     </w:p>
     <w:tbl>
@@ -712,7 +765,7 @@
                 <w:rFonts w:ascii="Calibri" w:hAnsi="Calibri"/>
                 <w:sz w:val="20"/>
               </w:rPr>
-              <w:t xml:space="default">265</w:t>
+              <w:t xml:space="default">264</w:t>
             </w:r>
           </w:p>
         </w:tc>
@@ -736,7 +789,7 @@
                 <w:rFonts w:ascii="Calibri" w:hAnsi="Calibri"/>
                 <w:sz w:val="20"/>
               </w:rPr>
-              <w:t xml:space="default">57.86</w:t>
+              <w:t xml:space="default">57.77</w:t>
             </w:r>
           </w:p>
         </w:tc>
@@ -813,7 +866,7 @@
                 <w:rFonts w:ascii="Calibri" w:hAnsi="Calibri"/>
                 <w:sz w:val="20"/>
               </w:rPr>
-              <w:t xml:space="default">16.16</w:t>
+              <w:t xml:space="default">16.19</w:t>
             </w:r>
           </w:p>
         </w:tc>
@@ -890,7 +943,7 @@
                 <w:rFonts w:ascii="Calibri" w:hAnsi="Calibri"/>
                 <w:sz w:val="20"/>
               </w:rPr>
-              <w:t xml:space="default">7.42</w:t>
+              <w:t xml:space="default">7.44</w:t>
             </w:r>
           </w:p>
         </w:tc>
@@ -967,7 +1020,7 @@
                 <w:rFonts w:ascii="Calibri" w:hAnsi="Calibri"/>
                 <w:sz w:val="20"/>
               </w:rPr>
-              <w:t xml:space="default">5.90</w:t>
+              <w:t xml:space="default">5.91</w:t>
             </w:r>
           </w:p>
         </w:tc>
@@ -1044,7 +1097,7 @@
                 <w:rFonts w:ascii="Calibri" w:hAnsi="Calibri"/>
                 <w:sz w:val="20"/>
               </w:rPr>
-              <w:t xml:space="default">4.15</w:t>
+              <w:t xml:space="default">4.16</w:t>
             </w:r>
           </w:p>
         </w:tc>
@@ -1121,7 +1174,7 @@
                 <w:rFonts w:ascii="Calibri" w:hAnsi="Calibri"/>
                 <w:sz w:val="20"/>
               </w:rPr>
-              <w:t xml:space="default">3.49</w:t>
+              <w:t xml:space="default">3.50</w:t>
             </w:r>
           </w:p>
         </w:tc>
@@ -1429,7 +1482,7 @@
                 <w:rFonts w:ascii="Calibri" w:hAnsi="Calibri"/>
                 <w:sz w:val="20"/>
               </w:rPr>
-              <w:t xml:space="default">3.93</w:t>
+              <w:t xml:space="default">3.94</w:t>
             </w:r>
           </w:p>
         </w:tc>
@@ -1769,7 +1822,7 @@
         <w:pStyle w:val="BodyText"/>
       </w:pPr>
       <w:r>
-        <w:t xml:space="preserve">In 8.12 % (41 out of 505) of the cases, the co-analysts were familiar with the paper that the provided dataset belongs to before beginning their work on the project.</w:t>
+        <w:t xml:space="preserve">In 8.13 % (41 out of 504) of the cases, the co-analysts were familiar with the paper that the provided dataset belongs to before beginning their work on the project.</w:t>
       </w:r>
     </w:p>
     <w:p>
@@ -1785,7 +1838,7 @@
         <w:pStyle w:val="BodyText"/>
       </w:pPr>
       <w:r>
-        <w:t xml:space="preserve">We asked the co-analysts what programming language/software/tool they used in their data analysis during Task 1 and Task 2. The following figure indicates that R (62.49%), STATA (16.8%), and SPSS (6.99%) were the most popular responses.</w:t>
+        <w:t xml:space="preserve">We asked the co-analysts what programming language/software/tool they used in their data analysis during Task 1 and Task 2. The following figure indicates that R (62.53%), STATA (16.86%), and SPSS (7.02%) were the most popular responses.</w:t>
       </w:r>
       <w:r>
         <w:t xml:space="preserve"> </w:t>
@@ -1906,7 +1959,7 @@
         <w:pStyle w:val="BodyText"/>
       </w:pPr>
       <w:r>
-        <w:t xml:space="preserve">In Task 2, when we asked the co-analysts to present one main statistical result, in 97.62% of the analyses (493 out of 505), conclusion was based on the p-value. Bayes Factor was used in 2.38% of the cases (12 out of 505).</w:t>
+        <w:t xml:space="preserve">In Task 2, when we asked the co-analysts to present one main statistical result, in 97.62% of the analyses (492 out of 504), conclusion was based on the p-value. Bayes Factor was used in 2.38% of the cases (12 out of 504).</w:t>
       </w:r>
     </w:p>
     <w:p>
@@ -1914,7 +1967,7 @@
         <w:pStyle w:val="BodyText"/>
       </w:pPr>
       <w:r>
-        <w:t xml:space="preserve">For 47.72 % (241 out of 505) of the analyses, the co-analysts reported having to make additional calculations in Task 2 compared to Task 1. In the remaining 52.28% (264 out of 505) of the cases, the co-analysts indicated that despite the requirements of the instructions, they could conduct the same analyses as in Task 1.</w:t>
+        <w:t xml:space="preserve">For 47.82 % (241 out of 504) of the analyses, the co-analysts reported having to make additional calculations in Task 2 compared to Task 1. In the remaining 52.18% (263 out of 504) of the cases, the co-analysts indicated that despite the requirements of the instructions, they could conduct the same analyses as in Task 1.</w:t>
       </w:r>
     </w:p>
     <w:p>
@@ -1922,7 +1975,7 @@
         <w:pStyle w:val="BodyText"/>
       </w:pPr>
       <w:r>
-        <w:t xml:space="preserve">In Task 2, 12.67% of the results (64 out of 505) were in the opposite direction as claimed by the original study, disregarding whether the effect was conclusive/significant.</w:t>
+        <w:t xml:space="preserve">In Task 2, 12.7% of the results (64 out of 504) were in the opposite direction as claimed by the original study, disregarding whether the effect was conclusive/significant.</w:t>
       </w:r>
     </w:p>
     <w:p>
@@ -2023,7 +2076,7 @@
       </w:tr>
     </w:tbl>
     <w:bookmarkEnd w:id="50"/>
-    <w:bookmarkStart w:id="68" w:name="peer-evaluation"/>
+    <w:bookmarkStart w:id="74" w:name="peer-evaluation"/>
     <w:p>
       <w:pPr>
         <w:pStyle w:val="Heading2"/>
@@ -2343,7 +2396,7 @@
     </w:tbl>
     <w:bookmarkEnd w:id="63"/>
     <w:bookmarkEnd w:id="64"/>
-    <w:bookmarkStart w:id="66" w:name="peer-evaluations"/>
+    <w:bookmarkStart w:id="73" w:name="peer-evaluations"/>
     <w:p>
       <w:pPr>
         <w:pStyle w:val="Heading3"/>
@@ -2366,7 +2419,7 @@
         <w:pStyle w:val="FirstParagraph"/>
       </w:pPr>
       <w:r>
-        <w:t xml:space="preserve">In total, we received X peer evaluation reports. X peer evaluation was removed because the ID of the analyst was not provided, and as such, we could not verify with certainty which re-analysis was being evaluated leaving us with a total of X peer evaluation reports on Y different papers. After the panel member review of the peer evaluations (see Peer Evaluation: Review and Decisions’ supplement for all decisions and reasoning behind each case), the final result of the peer evaluation was the following.</w:t>
+        <w:t xml:space="preserve">In total, we received 490 peer evaluation reports. One peer evaluation was removed because the ID of the analyst was not provided, and as such, we could not verify with certainty which re-analysis was being evaluated leaving us with a total of 489 peer evaluation reports on 73 different papers. After the panel member review of the peer evaluations (see Peer Evaluation: Review and Decisions’ supplement for all decisions and reasoning behind each case), the final result of the peer evaluation was the following.</w:t>
       </w:r>
     </w:p>
     <w:p>
@@ -2374,222 +2427,114 @@
         <w:pStyle w:val="BodyText"/>
       </w:pPr>
       <w:r>
-        <w:t xml:space="preserve">task1_pipeline_acceptable</w:t>
+        <w:t xml:space="preserve">At the end of the peer evaluation process, one analysis was deemed to contain an unacceptable analysis pipeline. Therefore, we removed this single analysis from our results. For the remaining analyses, it was determined that all task 1 and task 2 analysis pipelines were acceptable. Furthermore, all remaining task 1 conclusions were considered to accurately follow on from the results, and the analysts self-categorization of the results were considered adequate.</w:t>
+      </w:r>
+    </w:p>
+    <w:p>
+      <w:pPr>
+        <w:pStyle w:val="BodyText"/>
+      </w:pPr>
+      <w:r>
+        <w:t xml:space="preserve">204 analytical reproducibility checks was successfully conducted which identified mismatches in 19 analyses.</w:t>
+      </w:r>
+    </w:p>
+    <w:bookmarkEnd w:id="65"/>
+    <w:bookmarkStart w:id="72" w:name="peer-evaluation-procedure-results"/>
+    <w:p>
+      <w:pPr>
+        <w:pStyle w:val="Heading4"/>
+      </w:pPr>
+      <w:r>
+        <w:t xml:space="preserve">Peer evaluation procedure results</w:t>
+      </w:r>
+    </w:p>
+    <w:bookmarkStart w:id="70" w:name="main-outputs-of-the-peer-evaluation"/>
+    <w:p>
+      <w:pPr>
+        <w:pStyle w:val="Heading5"/>
+      </w:pPr>
+      <w:r>
+        <w:t xml:space="preserve">Main outputs of the peer evaluation</w:t>
+      </w:r>
+    </w:p>
+    <w:p>
+      <w:pPr>
+        <w:pStyle w:val="FirstParagraph"/>
+      </w:pPr>
+      <w:r>
+        <w:t xml:space="preserve">Accordingly, the task 1 analysis pipeline was rated as</w:t>
       </w:r>
       <w:r>
         <w:t xml:space="preserve"> </w:t>
       </w:r>
       <w:r>
-        <w:t xml:space="preserve">In 99.8% of the cases (488 out of 489), the Task 1 analysis pipeline was categorized as acceptable.</w:t>
-      </w:r>
-      <w:r>
-        <w:br/>
-      </w:r>
-      <w:r>
-        <w:t xml:space="preserve">task1_conclusion_follows_results</w:t>
+        <w:t xml:space="preserve">‘</w:t>
+      </w:r>
+      <w:r>
+        <w:t xml:space="preserve">Unacceptable</w:t>
+      </w:r>
+      <w:r>
+        <w:t xml:space="preserve">’</w:t>
       </w:r>
       <w:r>
         <w:t xml:space="preserve"> </w:t>
       </w:r>
       <w:r>
-        <w:t xml:space="preserve">In 99.59% of the cases (487 out of 489), the conclusions adequately followed from the results of the Task 1 analyses.</w:t>
-      </w:r>
-    </w:p>
-    <w:p>
-      <w:pPr>
-        <w:pStyle w:val="BodyText"/>
-      </w:pPr>
-      <w:r>
-        <w:t xml:space="preserve">One of the Task 2 analysis pipelines was incomplete, the other 488 analyses were all categorized as acceptable.</w:t>
-      </w:r>
-    </w:p>
-    <w:p>
-      <w:pPr>
-        <w:pStyle w:val="BodyText"/>
-      </w:pPr>
-      <w:r>
-        <w:t xml:space="preserve">In X% of the cases (X out of X), the conclusions adequately followed from the results of the Task 2 analyses.</w:t>
-      </w:r>
-    </w:p>
-    <w:p>
-      <w:pPr>
-        <w:pStyle w:val="BodyText"/>
-      </w:pPr>
-      <w:r>
-        <w:t xml:space="preserve">HERE</w:t>
-      </w:r>
-    </w:p>
-    <w:p>
-      <w:pPr>
-        <w:pStyle w:val="BodyText"/>
-      </w:pPr>
-      <w:r>
-        <w:t xml:space="preserve">99.39% (486 out of 489) the co-analyst’s self-categorization (meaning xxx) of the results was adequate.</w:t>
-      </w:r>
-    </w:p>
-    <w:p>
-      <w:pPr>
-        <w:pStyle w:val="BodyText"/>
-      </w:pPr>
-      <w:r>
-        <w:t xml:space="preserve">X analytical reproducibility checks was successfully conducted which identified X mismatches.</w:t>
-      </w:r>
-    </w:p>
-    <w:bookmarkEnd w:id="65"/>
-    <w:bookmarkEnd w:id="66"/>
-    <w:bookmarkStart w:id="67" w:name="old"/>
-    <w:p>
-      <w:pPr>
-        <w:pStyle w:val="Heading3"/>
-      </w:pPr>
-      <w:r>
-        <w:t xml:space="preserve">Old</w:t>
-      </w:r>
-    </w:p>
-    <w:p>
-      <w:pPr>
-        <w:pStyle w:val="FirstParagraph"/>
-      </w:pPr>
-      <w:r>
-        <w:t xml:space="preserve">For those analyses where there were more than one peer evaluations, for 49.51% (101 out of 204) of the analysis the evaluators disagreed on the analytical pipeline for task 1, and 53.43% (109 out of 204) for task 2.</w:t>
-      </w:r>
-    </w:p>
-    <w:p>
-      <w:pPr>
-        <w:pStyle w:val="BodyText"/>
-      </w:pPr>
-      <w:r>
-        <w:t xml:space="preserve">99.8% (488 out of 489) of acceptable analysis pipelines (Task 1) - the outcome of the procedure</w:t>
-      </w:r>
-    </w:p>
-    <w:p>
-      <w:pPr>
-        <w:pStyle w:val="BodyText"/>
-      </w:pPr>
-      <w:r>
-        <w:t xml:space="preserve">7 of peer elevators’ responses we need to adjust for this variable (comment from Marci: we only adjusted the unacceptable responses to acceptable but with low quality I think we can be explicit about that)</w:t>
-      </w:r>
-    </w:p>
-    <w:p>
-      <w:pPr>
-        <w:pStyle w:val="BodyText"/>
-      </w:pPr>
-      <w:r>
-        <w:t xml:space="preserve">99.8% (488 out of 489) analysis pipelines (Task 2) were acceptable, and % ( out of ) analysis pipelines (Task 2) were incomplete</w:t>
-      </w:r>
-    </w:p>
-    <w:p>
-      <w:pPr>
-        <w:pStyle w:val="BodyText"/>
-      </w:pPr>
-      <w:r>
-        <w:t xml:space="preserve">38 responses of peer evaluations we need to adjust for this variable (comment form marci: again we only modified the unacceptable to acceptable)</w:t>
-      </w:r>
-    </w:p>
-    <w:p>
-      <w:pPr>
-        <w:pStyle w:val="BodyText"/>
-      </w:pPr>
-      <w:r>
-        <w:t xml:space="preserve">For those analyses where there were more than one peer evaluator, 0.49% (1 out of 204) of evaluators disagreed on the adequacy of the conclusions.</w:t>
-      </w:r>
-    </w:p>
-    <w:p>
-      <w:pPr>
-        <w:pStyle w:val="BodyText"/>
-      </w:pPr>
-      <w:r>
-        <w:t xml:space="preserve">99.39% (486 out of 489) the co-analyst’s self-categorization of the results was adequate.</w:t>
-      </w:r>
-    </w:p>
-    <w:p>
-      <w:pPr>
-        <w:pStyle w:val="BodyText"/>
-      </w:pPr>
-      <w:r>
-        <w:t xml:space="preserve">35 peer evaluations we need to adjust</w:t>
-      </w:r>
-    </w:p>
-    <w:p>
-      <w:pPr>
-        <w:pStyle w:val="BodyText"/>
-      </w:pPr>
-      <w:r>
-        <w:t xml:space="preserve">99.59% (487 out of 489) conclusions adequately followed from the results of the analysis for Task 1.</w:t>
-      </w:r>
-    </w:p>
-    <w:p>
-      <w:pPr>
-        <w:pStyle w:val="BodyText"/>
-      </w:pPr>
-      <w:r>
-        <w:t xml:space="preserve">% (x out of y) of cases where the correction of the self-categorization of the conclusion was necessary (comment from marci: this is 0 right now as we discussed, harry will go through them)</w:t>
-      </w:r>
-    </w:p>
-    <w:p>
-      <w:pPr>
-        <w:pStyle w:val="BodyText"/>
-      </w:pPr>
-      <w:r>
-        <w:t xml:space="preserve">Nr. of analytical reproducibility checks:</w:t>
-      </w:r>
-    </w:p>
-    <w:p>
-      <w:pPr>
-        <w:pStyle w:val="BodyText"/>
-      </w:pPr>
-      <w:r>
-        <w:t xml:space="preserve">74.3% (185 out of 249 of the analytical reproducibility checks were successful</w:t>
-      </w:r>
-    </w:p>
-    <w:bookmarkEnd w:id="67"/>
-    <w:bookmarkEnd w:id="68"/>
-    <w:bookmarkStart w:id="164" w:name="Xba55456f048c68535441495f6d8ada6b71c827d"/>
-    <w:p>
-      <w:pPr>
-        <w:pStyle w:val="Heading2"/>
-      </w:pPr>
-      <w:r>
-        <w:t xml:space="preserve">Inferential robustness: The robust of the conclusions to analytical choices published in social sciences</w:t>
-      </w:r>
-    </w:p>
-    <w:p>
-      <w:pPr>
-        <w:pStyle w:val="FirstParagraph"/>
-      </w:pPr>
-      <w:r>
-        <w:t xml:space="preserve">Do different analysts arrive at the same conclusions as the analysts of the original study?</w:t>
-      </w:r>
-    </w:p>
-    <w:bookmarkStart w:id="162" w:name="task-1-survey-results"/>
-    <w:p>
-      <w:pPr>
-        <w:pStyle w:val="Heading3"/>
-      </w:pPr>
-      <w:r>
-        <w:t xml:space="preserve">Task 1 Survey results</w:t>
-      </w:r>
-    </w:p>
-    <w:p>
-      <w:pPr>
-        <w:pStyle w:val="FirstParagraph"/>
-      </w:pPr>
-      <w:r>
-        <w:t xml:space="preserve">In Task 1, the co-analysts were asked to conduct any statistical analysis to arrive at a single conclusion. Out of 100 re-analysed studies, the conclusions of 34 (34%) remained robust to independent re-analysis, so all assigned co-analysts arrived at the same conclusion as reported in the article of the original study (inferential robustness; see</w:t>
+        <w:t xml:space="preserve">in 8 cases, the task 1 conclusion was judged not to follow adequately from the results in 27 cases, the task 1 self-categorization of the result was rated as</w:t>
       </w:r>
       <w:r>
         <w:t xml:space="preserve"> </w:t>
       </w:r>
-      <w:hyperlink w:anchor="fig-conclusions-main-robustness">
-        <w:r>
-          <w:rPr>
-            <w:rStyle w:val="Hyperlink"/>
-          </w:rPr>
-          <w:t xml:space="preserve">Figure 11</w:t>
-        </w:r>
-      </w:hyperlink>
-      <w:r>
-        <w:t xml:space="preserve">).</w:t>
+      <w:r>
+        <w:t xml:space="preserve">‘</w:t>
+      </w:r>
+      <w:r>
+        <w:t xml:space="preserve">inadequate</w:t>
+      </w:r>
+      <w:r>
+        <w:t xml:space="preserve">’</w:t>
+      </w:r>
+      <w:r>
+        <w:t xml:space="preserve"> </w:t>
+      </w:r>
+      <w:r>
+        <w:t xml:space="preserve">in 38 cases, the task 2 analysis pipeline was rated as</w:t>
+      </w:r>
+      <w:r>
+        <w:t xml:space="preserve"> </w:t>
+      </w:r>
+      <w:r>
+        <w:t xml:space="preserve">‘</w:t>
+      </w:r>
+      <w:r>
+        <w:t xml:space="preserve">unacceptable</w:t>
+      </w:r>
+      <w:r>
+        <w:t xml:space="preserve">’</w:t>
+      </w:r>
+      <w:r>
+        <w:t xml:space="preserve"> </w:t>
+      </w:r>
+      <w:r>
+        <w:t xml:space="preserve">in 18 cases while the task 2 analysis pipeline was judged as</w:t>
+      </w:r>
+      <w:r>
+        <w:t xml:space="preserve"> </w:t>
+      </w:r>
+      <w:r>
+        <w:t xml:space="preserve">‘</w:t>
+      </w:r>
+      <w:r>
+        <w:t xml:space="preserve">incomplete or missing</w:t>
+      </w:r>
+      <w:r>
+        <w:t xml:space="preserve">’</w:t>
+      </w:r>
+      <w:r>
+        <w:t xml:space="preserve"> </w:t>
+      </w:r>
+      <w:r>
+        <w:t xml:space="preserve">in 21 cases, while the code reproducibility checks revealed 19 mismatches.</w:t>
       </w:r>
     </w:p>
     <w:tbl>
@@ -2605,7 +2550,7 @@
       <w:tr>
         <w:tc>
           <w:tcPr/>
-          <w:bookmarkStart w:id="72" w:name="fig-conclusions-main-robustness"/>
+          <w:bookmarkStart w:id="69" w:name="fig-subset-task1-pipeline"/>
           <w:p>
             <w:pPr>
               <w:jc w:val="center"/>
@@ -2615,18 +2560,18 @@
                 <wp:inline>
                   <wp:extent cx="4620126" cy="3696101"/>
                   <wp:effectExtent b="0" l="0" r="0" t="0"/>
-                  <wp:docPr descr="" title="" id="70" name="Picture"/>
+                  <wp:docPr descr="" title="" id="67" name="Picture"/>
                   <a:graphic>
                     <a:graphicData uri="http://schemas.openxmlformats.org/drawingml/2006/picture">
                       <pic:pic>
                         <pic:nvPicPr>
-                          <pic:cNvPr descr="multi100_results_files/figure-docx/fig-conclusions-main-robustness-1.png" id="71" name="Picture"/>
+                          <pic:cNvPr descr="multi100_results_files/figure-docx/fig-subset-task1-pipeline-1.png" id="68" name="Picture"/>
                           <pic:cNvPicPr>
                             <a:picLocks noChangeArrowheads="1" noChangeAspect="1"/>
                           </pic:cNvPicPr>
                         </pic:nvPicPr>
                         <pic:blipFill>
-                          <a:blip r:embed="rId69"/>
+                          <a:blip r:embed="rId66"/>
                           <a:stretch>
                             <a:fillRect/>
                           </a:stretch>
@@ -2663,29 +2608,240 @@
               <w:pStyle w:val="ImageCaption"/>
             </w:pPr>
             <w:r>
-              <w:t xml:space="preserve">Figure 11: The figure shows the proportion of the inferentially robust and not robust studies.</w:t>
-            </w:r>
-          </w:p>
-          <w:bookmarkEnd w:id="72"/>
+              <w:t xml:space="preserve">Figure 11: The figure shows the inferential robustness of the studies by the acceptability of the analysis pipelines according to the peer evaluators. For this figure we only included studies with more than one peer evaluation and where the peer evaluators agreed on their rating. The figure only shows the studies with a medium and high quality of analysis pipelines.</w:t>
+            </w:r>
+          </w:p>
+          <w:bookmarkEnd w:id="69"/>
         </w:tc>
       </w:tr>
     </w:tbl>
+    <w:bookmarkEnd w:id="70"/>
+    <w:bookmarkStart w:id="71" w:name="review-of-the-peer-evaluation-reports"/>
+    <w:p>
+      <w:pPr>
+        <w:pStyle w:val="Heading5"/>
+      </w:pPr>
+      <w:r>
+        <w:t xml:space="preserve">Review of the peer evaluation reports</w:t>
+      </w:r>
+    </w:p>
+    <w:p>
+      <w:pPr>
+        <w:pStyle w:val="FirstParagraph"/>
+      </w:pPr>
+      <w:r>
+        <w:t xml:space="preserve">Following the task 1 conclusion review, one full re-analysis was removed from the final dataset. For the remaining task 1 analysis pipeline review responses, all (n = 7) were revised to</w:t>
+      </w:r>
+      <w:r>
+        <w:t xml:space="preserve"> </w:t>
+      </w:r>
+      <w:r>
+        <w:t xml:space="preserve">‘</w:t>
+      </w:r>
+      <w:r>
+        <w:t xml:space="preserve">(2) Acceptable but low quality</w:t>
+      </w:r>
+      <w:r>
+        <w:t xml:space="preserve">’</w:t>
+      </w:r>
+      <w:r>
+        <w:t xml:space="preserve">.</w:t>
+      </w:r>
+    </w:p>
     <w:p>
       <w:pPr>
         <w:pStyle w:val="BodyText"/>
       </w:pPr>
       <w:r>
-        <w:rPr>
-          <w:bCs/>
-          <w:b/>
-        </w:rPr>
-        <w:t xml:space="preserve">?@fig-conclusions-mainshows</w:t>
+        <w:t xml:space="preserve">Following the task 1 categorization review , all initial ratings of</w:t>
       </w:r>
       <w:r>
         <w:t xml:space="preserve"> </w:t>
       </w:r>
       <w:r>
-        <w:t xml:space="preserve">the histogram display of the different and identical conclusions resulting from the re-analysis of each of the studies.</w:t>
+        <w:t xml:space="preserve">‘</w:t>
+      </w:r>
+      <w:r>
+        <w:t xml:space="preserve">(2) Inadequate</w:t>
+      </w:r>
+      <w:r>
+        <w:t xml:space="preserve">’</w:t>
+      </w:r>
+      <w:r>
+        <w:t xml:space="preserve"> </w:t>
+      </w:r>
+      <w:r>
+        <w:t xml:space="preserve">(n = 36) were revised to</w:t>
+      </w:r>
+      <w:r>
+        <w:t xml:space="preserve"> </w:t>
+      </w:r>
+      <w:r>
+        <w:t xml:space="preserve">‘</w:t>
+      </w:r>
+      <w:r>
+        <w:t xml:space="preserve">Adequate</w:t>
+      </w:r>
+      <w:r>
+        <w:t xml:space="preserve">’</w:t>
+      </w:r>
+      <w:r>
+        <w:t xml:space="preserve">. In many cases, evaluators made their judgment of</w:t>
+      </w:r>
+      <w:r>
+        <w:t xml:space="preserve"> </w:t>
+      </w:r>
+      <w:r>
+        <w:t xml:space="preserve">‘</w:t>
+      </w:r>
+      <w:r>
+        <w:t xml:space="preserve">inadequate</w:t>
+      </w:r>
+      <w:r>
+        <w:t xml:space="preserve">’</w:t>
+      </w:r>
+      <w:r>
+        <w:t xml:space="preserve"> </w:t>
+      </w:r>
+      <w:r>
+        <w:t xml:space="preserve">on the basis of their task 1 conclusion rating. Put simply, evaluators often considered the categorization of results to be inadequate when they also judged that the conclusion does not follow from the results. It was often the case then, that verifying the legitimacy of the task 1 conclusion also verified the legitimacy of the task 1 categorization. The reasoning of the expert panel on a case-by-case basis can be found in the review supplement.</w:t>
+      </w:r>
+    </w:p>
+    <w:p>
+      <w:pPr>
+        <w:pStyle w:val="BodyText"/>
+      </w:pPr>
+      <w:r>
+        <w:t xml:space="preserve">Following the task 2 analysis pipeline review, all initial ratings of</w:t>
+      </w:r>
+      <w:r>
+        <w:t xml:space="preserve"> </w:t>
+      </w:r>
+      <w:r>
+        <w:t xml:space="preserve">‘</w:t>
+      </w:r>
+      <w:r>
+        <w:t xml:space="preserve">(1) Unacceptable</w:t>
+      </w:r>
+      <w:r>
+        <w:t xml:space="preserve">’</w:t>
+      </w:r>
+      <w:r>
+        <w:t xml:space="preserve"> </w:t>
+      </w:r>
+      <w:r>
+        <w:t xml:space="preserve">(n = 17) were revised to</w:t>
+      </w:r>
+      <w:r>
+        <w:t xml:space="preserve"> </w:t>
+      </w:r>
+      <w:r>
+        <w:t xml:space="preserve">‘</w:t>
+      </w:r>
+      <w:r>
+        <w:t xml:space="preserve">(2) Acceptable but low quality</w:t>
+      </w:r>
+      <w:r>
+        <w:t xml:space="preserve">’</w:t>
+      </w:r>
+      <w:r>
+        <w:t xml:space="preserve">. All initial ratings of</w:t>
+      </w:r>
+      <w:r>
+        <w:t xml:space="preserve"> </w:t>
+      </w:r>
+      <w:r>
+        <w:t xml:space="preserve">‘</w:t>
+      </w:r>
+      <w:r>
+        <w:t xml:space="preserve">(5) Incomplete or missing analysis</w:t>
+      </w:r>
+      <w:r>
+        <w:t xml:space="preserve">’</w:t>
+      </w:r>
+      <w:r>
+        <w:t xml:space="preserve"> </w:t>
+      </w:r>
+      <w:r>
+        <w:t xml:space="preserve">(n = 22) were also revised. Many of these ratings were made simply because the re-analysts task 1 submission also satisfied the requirements of task 2 (i.e., the paper-specific instructions given in task 2 had already been adhered to in task 1), and as a result, no further analysis was needed. For each case, the panel verified that the analyst had reported their test statistic appropriately in the task 2 survey response, and that their analysis files had been uploaded to the OSF as requested.</w:t>
+      </w:r>
+    </w:p>
+    <w:p>
+      <w:pPr>
+        <w:pStyle w:val="BodyText"/>
+      </w:pPr>
+      <w:r>
+        <w:t xml:space="preserve">Finally, there were no changes made to initial ratings following the code mismatches review. In the cases where evaluators reported</w:t>
+      </w:r>
+      <w:r>
+        <w:t xml:space="preserve"> </w:t>
+      </w:r>
+      <w:r>
+        <w:t xml:space="preserve">‘</w:t>
+      </w:r>
+      <w:r>
+        <w:t xml:space="preserve">(4) I executed it and found mismatches</w:t>
+      </w:r>
+      <w:r>
+        <w:t xml:space="preserve">’</w:t>
+      </w:r>
+      <w:r>
+        <w:t xml:space="preserve"> </w:t>
+      </w:r>
+      <w:r>
+        <w:t xml:space="preserve">(n = 19), the panel verified that the mismatches did not have a meaningful impact on the re-analyst’s reported conclusion, categorization or effect size.</w:t>
+      </w:r>
+    </w:p>
+    <w:bookmarkEnd w:id="71"/>
+    <w:bookmarkEnd w:id="72"/>
+    <w:bookmarkEnd w:id="73"/>
+    <w:bookmarkEnd w:id="74"/>
+    <w:bookmarkStart w:id="171" w:name="Xba55456f048c68535441495f6d8ada6b71c827d"/>
+    <w:p>
+      <w:pPr>
+        <w:pStyle w:val="Heading2"/>
+      </w:pPr>
+      <w:r>
+        <w:t xml:space="preserve">Inferential robustness: The robust of the conclusions to analytical choices published in social sciences</w:t>
+      </w:r>
+    </w:p>
+    <w:p>
+      <w:pPr>
+        <w:pStyle w:val="FirstParagraph"/>
+      </w:pPr>
+      <w:r>
+        <w:t xml:space="preserve">Do different analysts arrive at the same conclusions as the analysts of the original study?</w:t>
+      </w:r>
+    </w:p>
+    <w:bookmarkStart w:id="170" w:name="task-1-survey-results"/>
+    <w:p>
+      <w:pPr>
+        <w:pStyle w:val="Heading3"/>
+      </w:pPr>
+      <w:r>
+        <w:t xml:space="preserve">Task 1 Survey results</w:t>
+      </w:r>
+    </w:p>
+    <w:p>
+      <w:pPr>
+        <w:pStyle w:val="FirstParagraph"/>
+      </w:pPr>
+      <w:r>
+        <w:t xml:space="preserve">In Task 1, the co-analysts were asked to conduct any statistical analysis to arrive at a single conclusion. Out of 100 re-analysed studies, the conclusions of 34 (34%) remained robust to independent re-analysis, so all assigned co-analysts arrived at the same conclusion as reported in the article of the original study (inferential robustness; see</w:t>
+      </w:r>
+      <w:r>
+        <w:t xml:space="preserve"> </w:t>
+      </w:r>
+      <w:hyperlink w:anchor="fig-conclusions-main-robustness">
+        <w:r>
+          <w:rPr>
+            <w:rStyle w:val="Hyperlink"/>
+          </w:rPr>
+          <w:t xml:space="preserve">Figure 12</w:t>
+        </w:r>
+      </w:hyperlink>
+      <w:r>
+        <w:t xml:space="preserve">).</w:t>
       </w:r>
     </w:p>
     <w:tbl>
@@ -2701,7 +2857,7 @@
       <w:tr>
         <w:tc>
           <w:tcPr/>
-          <w:bookmarkStart w:id="76" w:name="fig-conclusions-main"/>
+          <w:bookmarkStart w:id="78" w:name="fig-conclusions-main-robustness"/>
           <w:p>
             <w:pPr>
               <w:jc w:val="center"/>
@@ -2711,18 +2867,18 @@
                 <wp:inline>
                   <wp:extent cx="4620126" cy="3696101"/>
                   <wp:effectExtent b="0" l="0" r="0" t="0"/>
-                  <wp:docPr descr="" title="" id="74" name="Picture"/>
+                  <wp:docPr descr="" title="" id="76" name="Picture"/>
                   <a:graphic>
                     <a:graphicData uri="http://schemas.openxmlformats.org/drawingml/2006/picture">
                       <pic:pic>
                         <pic:nvPicPr>
-                          <pic:cNvPr descr="multi100_results_files/figure-docx/fig-conclusions-main-1.png" id="75" name="Picture"/>
+                          <pic:cNvPr descr="multi100_results_files/figure-docx/fig-conclusions-main-robustness-1.png" id="77" name="Picture"/>
                           <pic:cNvPicPr>
                             <a:picLocks noChangeArrowheads="1" noChangeAspect="1"/>
                           </pic:cNvPicPr>
                         </pic:nvPicPr>
                         <pic:blipFill>
-                          <a:blip r:embed="rId73"/>
+                          <a:blip r:embed="rId75"/>
                           <a:stretch>
                             <a:fillRect/>
                           </a:stretch>
@@ -2759,10 +2915,10 @@
               <w:pStyle w:val="ImageCaption"/>
             </w:pPr>
             <w:r>
-              <w:t xml:space="preserve">Figure 12: The figure shows the percentage of identical, inconclusive, and different conclusions for each study. Study numbers correspond to studies listed in Table S1.</w:t>
-            </w:r>
-          </w:p>
-          <w:bookmarkEnd w:id="76"/>
+              <w:t xml:space="preserve">Figure 12: The figure shows the proportion of the inferentially robust and not robust studies.</w:t>
+            </w:r>
+          </w:p>
+          <w:bookmarkEnd w:id="78"/>
         </w:tc>
       </w:tr>
     </w:tbl>
@@ -2770,30 +2926,7 @@
       <w:pPr>
         <w:pStyle w:val="BodyText"/>
       </w:pPr>
-      <w:r>
-        <w:t xml:space="preserve">Across all the re-analyses, 73.47 % (371 out of 505) of them arrived at the same conclusion; 24.36% (123 out of 505) to no effects, and 2.18% (11 out of 505) to opposite effect compared to the original conclusion.</w:t>
-      </w:r>
-    </w:p>
-    <w:bookmarkStart w:id="85" w:name="inferential-robustness-by-discipline"/>
-    <w:p>
-      <w:pPr>
-        <w:pStyle w:val="Heading4"/>
-      </w:pPr>
-      <w:r>
-        <w:t xml:space="preserve">Inferential robustness by discipline</w:t>
-      </w:r>
-    </w:p>
-    <w:p>
-      <w:pPr>
-        <w:pStyle w:val="FirstParagraph"/>
-      </w:pPr>
-      <w:r>
-        <w:t xml:space="preserve">We were interested to see whether the above results show a different pattern when inspecting them in different disciplines.</w:t>
-      </w:r>
-      <w:r>
-        <w:t xml:space="preserve"> </w:t>
-      </w:r>
-      <w:hyperlink w:anchor="fig-discipline-robustness">
+      <w:hyperlink w:anchor="fig-conclusions-main">
         <w:r>
           <w:rPr>
             <w:rStyle w:val="Hyperlink"/>
@@ -2805,21 +2938,7 @@
         <w:t xml:space="preserve"> </w:t>
       </w:r>
       <w:r>
-        <w:t xml:space="preserve">shows that for the fields with more than 10 studies in our collection (Economics, Political Science, and Psychology) the pattern was comparably similar. We found no outstanding differences between the discipline regarding the percentage of different and identical conclusions either (see</w:t>
-      </w:r>
-      <w:r>
-        <w:t xml:space="preserve"> </w:t>
-      </w:r>
-      <w:hyperlink w:anchor="fig-conclusions-discipline">
-        <w:r>
-          <w:rPr>
-            <w:rStyle w:val="Hyperlink"/>
-          </w:rPr>
-          <w:t xml:space="preserve">Figure 14</w:t>
-        </w:r>
-      </w:hyperlink>
-      <w:r>
-        <w:t xml:space="preserve">).</w:t>
+        <w:t xml:space="preserve">shows the histogram display of the different and identical conclusions resulting from the re-analysis of each of the studies.</w:t>
       </w:r>
     </w:p>
     <w:tbl>
@@ -2835,7 +2954,7 @@
       <w:tr>
         <w:tc>
           <w:tcPr/>
-          <w:bookmarkStart w:id="80" w:name="fig-discipline-robustness"/>
+          <w:bookmarkStart w:id="82" w:name="fig-conclusions-main"/>
           <w:p>
             <w:pPr>
               <w:jc w:val="center"/>
@@ -2845,18 +2964,18 @@
                 <wp:inline>
                   <wp:extent cx="4620126" cy="3696101"/>
                   <wp:effectExtent b="0" l="0" r="0" t="0"/>
-                  <wp:docPr descr="" title="" id="78" name="Picture"/>
+                  <wp:docPr descr="" title="" id="80" name="Picture"/>
                   <a:graphic>
                     <a:graphicData uri="http://schemas.openxmlformats.org/drawingml/2006/picture">
                       <pic:pic>
                         <pic:nvPicPr>
-                          <pic:cNvPr descr="multi100_results_files/figure-docx/fig-discipline-robustness-1.png" id="79" name="Picture"/>
+                          <pic:cNvPr descr="multi100_results_files/figure-docx/fig-conclusions-main-1.png" id="81" name="Picture"/>
                           <pic:cNvPicPr>
                             <a:picLocks noChangeArrowheads="1" noChangeAspect="1"/>
                           </pic:cNvPicPr>
                         </pic:nvPicPr>
                         <pic:blipFill>
-                          <a:blip r:embed="rId77"/>
+                          <a:blip r:embed="rId79"/>
                           <a:stretch>
                             <a:fillRect/>
                           </a:stretch>
@@ -2893,10 +3012,10 @@
               <w:pStyle w:val="ImageCaption"/>
             </w:pPr>
             <w:r>
-              <w:t xml:space="preserve">Figure 13: The figure shows the inferential robustness of the studies by major disciplines (more than 10 studies in our collection).</w:t>
-            </w:r>
-          </w:p>
-          <w:bookmarkEnd w:id="80"/>
+              <w:t xml:space="preserve">Figure 13: The figure shows the percentage of identical, inconclusive, and different conclusions for each study. Study numbers correspond to studies listed in Table S1.</w:t>
+            </w:r>
+          </w:p>
+          <w:bookmarkEnd w:id="82"/>
         </w:tc>
       </w:tr>
     </w:tbl>
@@ -2905,7 +3024,55 @@
         <w:pStyle w:val="BodyText"/>
       </w:pPr>
       <w:r>
+        <w:t xml:space="preserve">Across all the re-analyses, 73.61 % (371 out of 504) of them arrived at the same conclusion; 24.21% (122 out of 504) to no effects, and 2.18% (11 out of 504) to opposite effect compared to the original conclusion.</w:t>
+      </w:r>
+    </w:p>
+    <w:bookmarkStart w:id="91" w:name="inferential-robustness-by-discipline"/>
+    <w:p>
+      <w:pPr>
+        <w:pStyle w:val="Heading4"/>
+      </w:pPr>
+      <w:r>
+        <w:t xml:space="preserve">Inferential robustness by discipline</w:t>
+      </w:r>
+    </w:p>
+    <w:p>
+      <w:pPr>
+        <w:pStyle w:val="FirstParagraph"/>
+      </w:pPr>
+      <w:r>
+        <w:t xml:space="preserve">We were interested to see whether the above results show a different pattern when inspecting them in different disciplines.</w:t>
+      </w:r>
+      <w:r>
         <w:t xml:space="preserve"> </w:t>
+      </w:r>
+      <w:hyperlink w:anchor="fig-discipline-robustness">
+        <w:r>
+          <w:rPr>
+            <w:rStyle w:val="Hyperlink"/>
+          </w:rPr>
+          <w:t xml:space="preserve">Figure 14</w:t>
+        </w:r>
+      </w:hyperlink>
+      <w:r>
+        <w:t xml:space="preserve"> </w:t>
+      </w:r>
+      <w:r>
+        <w:t xml:space="preserve">shows that for the fields with more than 10 studies in our collection (Economics, Political Science, and Psychology) the pattern was comparably similar. We found no outstanding differences between the discipline regarding the percentage of different and identical conclusions either (see</w:t>
+      </w:r>
+      <w:r>
+        <w:t xml:space="preserve"> </w:t>
+      </w:r>
+      <w:hyperlink w:anchor="fig-conclusions-discipline">
+        <w:r>
+          <w:rPr>
+            <w:rStyle w:val="Hyperlink"/>
+          </w:rPr>
+          <w:t xml:space="preserve">Figure 15</w:t>
+        </w:r>
+      </w:hyperlink>
+      <w:r>
+        <w:t xml:space="preserve">).</w:t>
       </w:r>
     </w:p>
     <w:tbl>
@@ -2921,7 +3088,7 @@
       <w:tr>
         <w:tc>
           <w:tcPr/>
-          <w:bookmarkStart w:id="84" w:name="fig-conclusions-discipline"/>
+          <w:bookmarkStart w:id="86" w:name="fig-discipline-robustness"/>
           <w:p>
             <w:pPr>
               <w:jc w:val="center"/>
@@ -2931,18 +3098,18 @@
                 <wp:inline>
                   <wp:extent cx="4620126" cy="3696101"/>
                   <wp:effectExtent b="0" l="0" r="0" t="0"/>
-                  <wp:docPr descr="" title="" id="82" name="Picture"/>
+                  <wp:docPr descr="" title="" id="84" name="Picture"/>
                   <a:graphic>
                     <a:graphicData uri="http://schemas.openxmlformats.org/drawingml/2006/picture">
                       <pic:pic>
                         <pic:nvPicPr>
-                          <pic:cNvPr descr="multi100_results_files/figure-docx/fig-conclusions-discipline-1.png" id="83" name="Picture"/>
+                          <pic:cNvPr descr="multi100_results_files/figure-docx/fig-discipline-robustness-1.png" id="85" name="Picture"/>
                           <pic:cNvPicPr>
                             <a:picLocks noChangeArrowheads="1" noChangeAspect="1"/>
                           </pic:cNvPicPr>
                         </pic:nvPicPr>
                         <pic:blipFill>
-                          <a:blip r:embed="rId81"/>
+                          <a:blip r:embed="rId83"/>
                           <a:stretch>
                             <a:fillRect/>
                           </a:stretch>
@@ -2979,63 +3146,19 @@
               <w:pStyle w:val="ImageCaption"/>
             </w:pPr>
             <w:r>
-              <w:t xml:space="preserve">Figure 14: The figure shows the percentage of identical, inconclusive, and different conclusions of the studies by major disciplines. The figure displays the count of re-analyses next to each discipline name.</w:t>
-            </w:r>
-          </w:p>
-          <w:bookmarkEnd w:id="84"/>
+              <w:t xml:space="preserve">Figure 14: The figure shows the inferential robustness of the studies by major disciplines (more than 10 studies in our collection).</w:t>
+            </w:r>
+          </w:p>
+          <w:bookmarkEnd w:id="86"/>
         </w:tc>
       </w:tr>
     </w:tbl>
-    <w:bookmarkEnd w:id="85"/>
-    <w:bookmarkStart w:id="94" w:name="X56621872b9f507c5cd6da429c4fd2c418ac29cf"/>
-    <w:p>
-      <w:pPr>
-        <w:pStyle w:val="Heading4"/>
-      </w:pPr>
-      <w:r>
-        <w:t xml:space="preserve">Inferential robustness by study type (observational, experimental)</w:t>
-      </w:r>
-    </w:p>
-    <w:p>
-      <w:pPr>
-        <w:pStyle w:val="FirstParagraph"/>
-      </w:pPr>
-      <w:r>
-        <w:t xml:space="preserve">Here, we were interested to see whether these results show a different pattern when separating them by study type.</w:t>
-      </w:r>
+    <w:p>
+      <w:pPr>
+        <w:pStyle w:val="BodyText"/>
+      </w:pPr>
       <w:r>
         <w:t xml:space="preserve"> </w:t>
-      </w:r>
-      <w:hyperlink w:anchor="fig-studytype-robustness">
-        <w:r>
-          <w:rPr>
-            <w:rStyle w:val="Hyperlink"/>
-          </w:rPr>
-          <w:t xml:space="preserve">Figure 15</w:t>
-        </w:r>
-      </w:hyperlink>
-      <w:r>
-        <w:t xml:space="preserve"> </w:t>
-      </w:r>
-      <w:r>
-        <w:t xml:space="preserve">illustrates that nearly half of the results from experimental studies remained robust upon independent re-analysis, whereas only one-third of observational studies yielded robust conclusions. Moreover,</w:t>
-      </w:r>
-      <w:r>
-        <w:t xml:space="preserve"> </w:t>
-      </w:r>
-      <w:hyperlink w:anchor="fig-conclusions-studytype">
-        <w:r>
-          <w:rPr>
-            <w:rStyle w:val="Hyperlink"/>
-          </w:rPr>
-          <w:t xml:space="preserve">Figure 16</w:t>
-        </w:r>
-      </w:hyperlink>
-      <w:r>
-        <w:t xml:space="preserve"> </w:t>
-      </w:r>
-      <w:r>
-        <w:t xml:space="preserve">indicates that, for both study types, the majority of the re-analyses reached the same conclusions as the original study.</w:t>
       </w:r>
     </w:p>
     <w:tbl>
@@ -3051,7 +3174,7 @@
       <w:tr>
         <w:tc>
           <w:tcPr/>
-          <w:bookmarkStart w:id="89" w:name="fig-studytype-robustness"/>
+          <w:bookmarkStart w:id="90" w:name="fig-conclusions-discipline"/>
           <w:p>
             <w:pPr>
               <w:jc w:val="center"/>
@@ -3061,18 +3184,18 @@
                 <wp:inline>
                   <wp:extent cx="4620126" cy="3696101"/>
                   <wp:effectExtent b="0" l="0" r="0" t="0"/>
-                  <wp:docPr descr="" title="" id="87" name="Picture"/>
+                  <wp:docPr descr="" title="" id="88" name="Picture"/>
                   <a:graphic>
                     <a:graphicData uri="http://schemas.openxmlformats.org/drawingml/2006/picture">
                       <pic:pic>
                         <pic:nvPicPr>
-                          <pic:cNvPr descr="multi100_results_files/figure-docx/fig-studytype-robustness-1.png" id="88" name="Picture"/>
+                          <pic:cNvPr descr="multi100_results_files/figure-docx/fig-conclusions-discipline-1.png" id="89" name="Picture"/>
                           <pic:cNvPicPr>
                             <a:picLocks noChangeArrowheads="1" noChangeAspect="1"/>
                           </pic:cNvPicPr>
                         </pic:nvPicPr>
                         <pic:blipFill>
-                          <a:blip r:embed="rId86"/>
+                          <a:blip r:embed="rId87"/>
                           <a:stretch>
                             <a:fillRect/>
                           </a:stretch>
@@ -3109,19 +3232,63 @@
               <w:pStyle w:val="ImageCaption"/>
             </w:pPr>
             <w:r>
-              <w:t xml:space="preserve">Figure 15: The figure shows the inferential robustness of the studies by study type (experimental or observational). The figure displays the count of re-analyses next to each study type name.</w:t>
-            </w:r>
-          </w:p>
-          <w:bookmarkEnd w:id="89"/>
+              <w:t xml:space="preserve">Figure 15: The figure shows the percentage of identical, inconclusive, and different conclusions of the studies by major disciplines. The figure displays the count of re-analyses next to each discipline name.</w:t>
+            </w:r>
+          </w:p>
+          <w:bookmarkEnd w:id="90"/>
         </w:tc>
       </w:tr>
     </w:tbl>
-    <w:p>
-      <w:pPr>
-        <w:pStyle w:val="BodyText"/>
-      </w:pPr>
+    <w:bookmarkEnd w:id="91"/>
+    <w:bookmarkStart w:id="100" w:name="X56621872b9f507c5cd6da429c4fd2c418ac29cf"/>
+    <w:p>
+      <w:pPr>
+        <w:pStyle w:val="Heading4"/>
+      </w:pPr>
+      <w:r>
+        <w:t xml:space="preserve">Inferential robustness by study type (observational, experimental)</w:t>
+      </w:r>
+    </w:p>
+    <w:p>
+      <w:pPr>
+        <w:pStyle w:val="FirstParagraph"/>
+      </w:pPr>
+      <w:r>
+        <w:t xml:space="preserve">Here, we were interested to see whether these results show a different pattern when separating them by study type.</w:t>
+      </w:r>
       <w:r>
         <w:t xml:space="preserve"> </w:t>
+      </w:r>
+      <w:hyperlink w:anchor="fig-studytype-robustness">
+        <w:r>
+          <w:rPr>
+            <w:rStyle w:val="Hyperlink"/>
+          </w:rPr>
+          <w:t xml:space="preserve">Figure 16</w:t>
+        </w:r>
+      </w:hyperlink>
+      <w:r>
+        <w:t xml:space="preserve"> </w:t>
+      </w:r>
+      <w:r>
+        <w:t xml:space="preserve">illustrates that nearly half of the results from experimental studies remained robust upon independent re-analysis, whereas only one-third of observational studies yielded robust conclusions. Moreover,</w:t>
+      </w:r>
+      <w:r>
+        <w:t xml:space="preserve"> </w:t>
+      </w:r>
+      <w:hyperlink w:anchor="fig-conclusions-studytype">
+        <w:r>
+          <w:rPr>
+            <w:rStyle w:val="Hyperlink"/>
+          </w:rPr>
+          <w:t xml:space="preserve">Figure 17</w:t>
+        </w:r>
+      </w:hyperlink>
+      <w:r>
+        <w:t xml:space="preserve"> </w:t>
+      </w:r>
+      <w:r>
+        <w:t xml:space="preserve">indicates that, for both study types, the majority of the re-analyses reached the same conclusions as the original study.</w:t>
       </w:r>
     </w:p>
     <w:tbl>
@@ -3137,7 +3304,7 @@
       <w:tr>
         <w:tc>
           <w:tcPr/>
-          <w:bookmarkStart w:id="93" w:name="fig-conclusions-studytype"/>
+          <w:bookmarkStart w:id="95" w:name="fig-studytype-robustness"/>
           <w:p>
             <w:pPr>
               <w:jc w:val="center"/>
@@ -3147,18 +3314,18 @@
                 <wp:inline>
                   <wp:extent cx="4620126" cy="3696101"/>
                   <wp:effectExtent b="0" l="0" r="0" t="0"/>
-                  <wp:docPr descr="" title="" id="91" name="Picture"/>
+                  <wp:docPr descr="" title="" id="93" name="Picture"/>
                   <a:graphic>
                     <a:graphicData uri="http://schemas.openxmlformats.org/drawingml/2006/picture">
                       <pic:pic>
                         <pic:nvPicPr>
-                          <pic:cNvPr descr="multi100_results_files/figure-docx/fig-conclusions-studytype-1.png" id="92" name="Picture"/>
+                          <pic:cNvPr descr="multi100_results_files/figure-docx/fig-studytype-robustness-1.png" id="94" name="Picture"/>
                           <pic:cNvPicPr>
                             <a:picLocks noChangeArrowheads="1" noChangeAspect="1"/>
                           </pic:cNvPicPr>
                         </pic:nvPicPr>
                         <pic:blipFill>
-                          <a:blip r:embed="rId90"/>
+                          <a:blip r:embed="rId92"/>
                           <a:stretch>
                             <a:fillRect/>
                           </a:stretch>
@@ -3195,66 +3362,19 @@
               <w:pStyle w:val="ImageCaption"/>
             </w:pPr>
             <w:r>
-              <w:t xml:space="preserve">Figure 16: The figure shows percentage of same conclusion, no effect/inconclusive, and opposite effect of the re-analyses by study type (experimental, observational).</w:t>
-            </w:r>
-          </w:p>
-          <w:bookmarkEnd w:id="93"/>
+              <w:t xml:space="preserve">Figure 16: The figure shows the inferential robustness of the studies by study type (experimental or observational). The figure displays the count of re-analyses next to each study type name.</w:t>
+            </w:r>
+          </w:p>
+          <w:bookmarkEnd w:id="95"/>
         </w:tc>
       </w:tr>
     </w:tbl>
-    <w:bookmarkEnd w:id="94"/>
-    <w:bookmarkStart w:id="99" w:name="Xdfdc337e416614e849eb7837e89f6ad48f95c81"/>
-    <w:p>
-      <w:pPr>
-        <w:pStyle w:val="Heading4"/>
-      </w:pPr>
-      <w:r>
-        <w:t xml:space="preserve">Inferential robustness by expertise (self-reported expertise in data analysis)</w:t>
-      </w:r>
-    </w:p>
-    <w:p>
-      <w:pPr>
-        <w:pStyle w:val="FirstParagraph"/>
-      </w:pPr>
-      <w:r>
-        <w:t xml:space="preserve">Here, we were interested to see whether these results show a different pattern when inspecting them along the reported expertise of the co-analysts.</w:t>
-      </w:r>
+    <w:p>
+      <w:pPr>
+        <w:pStyle w:val="BodyText"/>
+      </w:pPr>
       <w:r>
         <w:t xml:space="preserve"> </w:t>
-      </w:r>
-      <w:hyperlink w:anchor="fig-conclusions-expertise">
-        <w:r>
-          <w:rPr>
-            <w:rStyle w:val="Hyperlink"/>
-          </w:rPr>
-          <w:t xml:space="preserve">Figure 17</w:t>
-        </w:r>
-      </w:hyperlink>
-      <w:r>
-        <w:t xml:space="preserve"> </w:t>
-      </w:r>
-      <w:r>
-        <w:t xml:space="preserve">shows these results.</w:t>
-      </w:r>
-    </w:p>
-    <w:p>
-      <w:pPr>
-        <w:pStyle w:val="SourceCode"/>
-      </w:pPr>
-      <w:r>
-        <w:rPr>
-          <w:rStyle w:val="VerbatimChar"/>
-        </w:rPr>
-        <w:t xml:space="preserve">Warning: Using `size` aesthetic for lines was deprecated in ggplot2 3.4.0.</w:t>
-      </w:r>
-      <w:r>
-        <w:br/>
-      </w:r>
-      <w:r>
-        <w:rPr>
-          <w:rStyle w:val="VerbatimChar"/>
-        </w:rPr>
-        <w:t xml:space="preserve">ℹ Please use `linewidth` instead.</w:t>
       </w:r>
     </w:p>
     <w:tbl>
@@ -3270,7 +3390,7 @@
       <w:tr>
         <w:tc>
           <w:tcPr/>
-          <w:bookmarkStart w:id="98" w:name="fig-conclusions-expertise"/>
+          <w:bookmarkStart w:id="99" w:name="fig-conclusions-studytype"/>
           <w:p>
             <w:pPr>
               <w:jc w:val="center"/>
@@ -3280,18 +3400,18 @@
                 <wp:inline>
                   <wp:extent cx="4620126" cy="3696101"/>
                   <wp:effectExtent b="0" l="0" r="0" t="0"/>
-                  <wp:docPr descr="" title="" id="96" name="Picture"/>
+                  <wp:docPr descr="" title="" id="97" name="Picture"/>
                   <a:graphic>
                     <a:graphicData uri="http://schemas.openxmlformats.org/drawingml/2006/picture">
                       <pic:pic>
                         <pic:nvPicPr>
-                          <pic:cNvPr descr="multi100_results_files/figure-docx/fig-conclusions-expertise-1.png" id="97" name="Picture"/>
+                          <pic:cNvPr descr="multi100_results_files/figure-docx/fig-conclusions-studytype-1.png" id="98" name="Picture"/>
                           <pic:cNvPicPr>
                             <a:picLocks noChangeArrowheads="1" noChangeAspect="1"/>
                           </pic:cNvPicPr>
                         </pic:nvPicPr>
                         <pic:blipFill>
-                          <a:blip r:embed="rId95"/>
+                          <a:blip r:embed="rId96"/>
                           <a:stretch>
                             <a:fillRect/>
                           </a:stretch>
@@ -3328,21 +3448,21 @@
               <w:pStyle w:val="ImageCaption"/>
             </w:pPr>
             <w:r>
-              <w:t xml:space="preserve">Figure 17: The figure shows the percentage of same conclusion, no effect/inconclusive, and opposite effect of the re-analyses by self-rated expertise (on a scale of 1 (Beginner) to 10 (Expert)). The figure does not display the bottom two categories where fewer than 3 responses were collected for each.</w:t>
-            </w:r>
-          </w:p>
-          <w:bookmarkEnd w:id="98"/>
+              <w:t xml:space="preserve">Figure 17: The figure shows percentage of same conclusion, no effect/inconclusive, and opposite effect of the re-analyses by study type (experimental, observational).</w:t>
+            </w:r>
+          </w:p>
+          <w:bookmarkEnd w:id="99"/>
         </w:tc>
       </w:tr>
     </w:tbl>
-    <w:bookmarkEnd w:id="99"/>
-    <w:bookmarkStart w:id="104" w:name="Xb02f8d680c75c0de0c3e645d4b2cb92474d5ee7"/>
+    <w:bookmarkEnd w:id="100"/>
+    <w:bookmarkStart w:id="108" w:name="Xdfdc337e416614e849eb7837e89f6ad48f95c81"/>
     <w:p>
       <w:pPr>
         <w:pStyle w:val="Heading4"/>
       </w:pPr>
       <w:r>
-        <w:t xml:space="preserve">Inferential robustness by prior familiarity with the dataset</w:t>
+        <w:t xml:space="preserve">Inferential robustness by expertise (self-reported expertise in data analysis)</w:t>
       </w:r>
     </w:p>
     <w:p>
@@ -3350,12 +3470,12 @@
         <w:pStyle w:val="FirstParagraph"/>
       </w:pPr>
       <w:r>
-        <w:t xml:space="preserve">Here, we were interested to see whether these results show a different pattern when inspecting them along their prior familiarity with the dataset.</w:t>
+        <w:t xml:space="preserve">Here, we were interested to see whether these results show a different pattern when inspecting them along the reported expertise of the co-analysts.</w:t>
       </w:r>
       <w:r>
         <w:t xml:space="preserve"> </w:t>
       </w:r>
-      <w:hyperlink w:anchor="fig-conclusions-familiarity">
+      <w:hyperlink w:anchor="fig-conclusions-expertise">
         <w:r>
           <w:rPr>
             <w:rStyle w:val="Hyperlink"/>
@@ -3367,7 +3487,7 @@
         <w:t xml:space="preserve"> </w:t>
       </w:r>
       <w:r>
-        <w:t xml:space="preserve">shows that for these results.</w:t>
+        <w:t xml:space="preserve">shows these results.</w:t>
       </w:r>
     </w:p>
     <w:tbl>
@@ -3383,7 +3503,7 @@
       <w:tr>
         <w:tc>
           <w:tcPr/>
-          <w:bookmarkStart w:id="103" w:name="fig-conclusions-familiarity"/>
+          <w:bookmarkStart w:id="104" w:name="fig-conclusions-expertise"/>
           <w:p>
             <w:pPr>
               <w:jc w:val="center"/>
@@ -3393,18 +3513,18 @@
                 <wp:inline>
                   <wp:extent cx="4620126" cy="3696101"/>
                   <wp:effectExtent b="0" l="0" r="0" t="0"/>
-                  <wp:docPr descr="" title="" id="101" name="Picture"/>
+                  <wp:docPr descr="" title="" id="102" name="Picture"/>
                   <a:graphic>
                     <a:graphicData uri="http://schemas.openxmlformats.org/drawingml/2006/picture">
                       <pic:pic>
                         <pic:nvPicPr>
-                          <pic:cNvPr descr="multi100_results_files/figure-docx/fig-conclusions-familiarity-1.png" id="102" name="Picture"/>
+                          <pic:cNvPr descr="multi100_results_files/figure-docx/fig-conclusions-expertise-1.png" id="103" name="Picture"/>
                           <pic:cNvPicPr>
                             <a:picLocks noChangeArrowheads="1" noChangeAspect="1"/>
                           </pic:cNvPicPr>
                         </pic:nvPicPr>
                         <pic:blipFill>
-                          <a:blip r:embed="rId100"/>
+                          <a:blip r:embed="rId101"/>
                           <a:stretch>
                             <a:fillRect/>
                           </a:stretch>
@@ -3441,21 +3561,93 @@
               <w:pStyle w:val="ImageCaption"/>
             </w:pPr>
             <w:r>
-              <w:t xml:space="preserve">Figure 18: The figure shows the percentage of same conclusion, no effect/inconclusive, and opposite effect of the re-analyses by declared familiarity with the study.</w:t>
-            </w:r>
-          </w:p>
-          <w:bookmarkEnd w:id="103"/>
+              <w:t xml:space="preserve">Figure 18: The figure shows the percentage of same conclusion, no effect/inconclusive, and opposite effect of the re-analyses by self-rated expertise (on a scale of 1 (Beginner) to 10 (Expert)). The figure does not display the bottom two categories where fewer than 3 responses were collected for each.</w:t>
+            </w:r>
+          </w:p>
+          <w:bookmarkEnd w:id="104"/>
         </w:tc>
       </w:tr>
     </w:tbl>
-    <w:bookmarkEnd w:id="104"/>
-    <w:bookmarkStart w:id="109" w:name="X93680680e4ecd5d4cd72b7e4111ceeb97182374"/>
+    <w:p>
+      <w:pPr>
+        <w:pStyle w:val="BodyText"/>
+      </w:pPr>
+      <w:r>
+        <w:drawing>
+          <wp:inline>
+            <wp:extent cx="4620126" cy="3696101"/>
+            <wp:effectExtent b="0" l="0" r="0" t="0"/>
+            <wp:docPr descr="" title="" id="106" name="Picture"/>
+            <a:graphic>
+              <a:graphicData uri="http://schemas.openxmlformats.org/drawingml/2006/picture">
+                <pic:pic>
+                  <pic:nvPicPr>
+                    <pic:cNvPr descr="multi100_results_files/figure-docx/unnamed-chunk-59-1.png" id="107" name="Picture"/>
+                    <pic:cNvPicPr>
+                      <a:picLocks noChangeArrowheads="1" noChangeAspect="1"/>
+                    </pic:cNvPicPr>
+                  </pic:nvPicPr>
+                  <pic:blipFill>
+                    <a:blip r:embed="rId105"/>
+                    <a:stretch>
+                      <a:fillRect/>
+                    </a:stretch>
+                  </pic:blipFill>
+                  <pic:spPr bwMode="auto">
+                    <a:xfrm>
+                      <a:off x="0" y="0"/>
+                      <a:ext cx="4620126" cy="3696101"/>
+                    </a:xfrm>
+                    <a:prstGeom prst="rect">
+                      <a:avLst/>
+                    </a:prstGeom>
+                    <a:noFill/>
+                    <a:ln w="9525">
+                      <a:noFill/>
+                      <a:headEnd/>
+                      <a:tailEnd/>
+                    </a:ln>
+                  </pic:spPr>
+                </pic:pic>
+              </a:graphicData>
+            </a:graphic>
+          </wp:inline>
+        </w:drawing>
+      </w:r>
+    </w:p>
+    <w:bookmarkEnd w:id="108"/>
+    <w:bookmarkStart w:id="113" w:name="Xb02f8d680c75c0de0c3e645d4b2cb92474d5ee7"/>
     <w:p>
       <w:pPr>
         <w:pStyle w:val="Heading4"/>
       </w:pPr>
       <w:r>
-        <w:t xml:space="preserve">Inferential robustness by the level of confidence with the suitability of the analysis</w:t>
+        <w:t xml:space="preserve">Inferential robustness by prior familiarity with the dataset</w:t>
+      </w:r>
+    </w:p>
+    <w:p>
+      <w:pPr>
+        <w:pStyle w:val="FirstParagraph"/>
+      </w:pPr>
+      <w:r>
+        <w:t xml:space="preserve">Here, we were interested to see whether these results show a different pattern when inspecting them along their prior familiarity with the dataset.</w:t>
+      </w:r>
+      <w:r>
+        <w:t xml:space="preserve"> </w:t>
+      </w:r>
+      <w:hyperlink w:anchor="fig-conclusions-familiarity">
+        <w:r>
+          <w:rPr>
+            <w:rStyle w:val="Hyperlink"/>
+          </w:rPr>
+          <w:t xml:space="preserve">Figure 19</w:t>
+        </w:r>
+      </w:hyperlink>
+      <w:r>
+        <w:t xml:space="preserve"> </w:t>
+      </w:r>
+      <w:r>
+        <w:t xml:space="preserve">shows that for these results.</w:t>
       </w:r>
     </w:p>
     <w:tbl>
@@ -3471,7 +3663,7 @@
       <w:tr>
         <w:tc>
           <w:tcPr/>
-          <w:bookmarkStart w:id="108" w:name="fig-conclusions-suitability"/>
+          <w:bookmarkStart w:id="112" w:name="fig-conclusions-familiarity"/>
           <w:p>
             <w:pPr>
               <w:jc w:val="center"/>
@@ -3481,18 +3673,18 @@
                 <wp:inline>
                   <wp:extent cx="4620126" cy="3696101"/>
                   <wp:effectExtent b="0" l="0" r="0" t="0"/>
-                  <wp:docPr descr="" title="" id="106" name="Picture"/>
+                  <wp:docPr descr="" title="" id="110" name="Picture"/>
                   <a:graphic>
                     <a:graphicData uri="http://schemas.openxmlformats.org/drawingml/2006/picture">
                       <pic:pic>
                         <pic:nvPicPr>
-                          <pic:cNvPr descr="multi100_results_files/figure-docx/fig-conclusions-suitability-1.png" id="107" name="Picture"/>
+                          <pic:cNvPr descr="multi100_results_files/figure-docx/fig-conclusions-familiarity-1.png" id="111" name="Picture"/>
                           <pic:cNvPicPr>
                             <a:picLocks noChangeArrowheads="1" noChangeAspect="1"/>
                           </pic:cNvPicPr>
                         </pic:nvPicPr>
                         <pic:blipFill>
-                          <a:blip r:embed="rId105"/>
+                          <a:blip r:embed="rId109"/>
                           <a:stretch>
                             <a:fillRect/>
                           </a:stretch>
@@ -3529,15 +3721,1657 @@
               <w:pStyle w:val="ImageCaption"/>
             </w:pPr>
             <w:r>
-              <w:t xml:space="preserve">Figure 19: The figure shows the percentage of same conclusion, no effect/inconclusive, and opposite effect of the re-analyses by the analyst’s level of confidence with the suitability of the analysis.</w:t>
-            </w:r>
-          </w:p>
-          <w:bookmarkEnd w:id="108"/>
+              <w:t xml:space="preserve">Figure 19: The figure shows the percentage of same conclusion, no effect/inconclusive, and opposite effect of the re-analyses by declared familiarity with the study.</w:t>
+            </w:r>
+          </w:p>
+          <w:bookmarkEnd w:id="112"/>
         </w:tc>
       </w:tr>
     </w:tbl>
-    <w:bookmarkEnd w:id="109"/>
-    <w:bookmarkStart w:id="114" w:name="X5eaa0d3b1212ddb24b4e72526e5ab9bab3496ec"/>
+    <w:bookmarkEnd w:id="113"/>
+    <w:bookmarkStart w:id="114" w:name="X93680680e4ecd5d4cd72b7e4111ceeb97182374"/>
+    <w:p>
+      <w:pPr>
+        <w:pStyle w:val="Heading4"/>
+      </w:pPr>
+      <w:r>
+        <w:t xml:space="preserve">Inferential robustness by the level of confidence with the suitability of the analysis</w:t>
+      </w:r>
+    </w:p>
+    <w:p>
+      <w:pPr>
+        <w:pStyle w:val="FirstParagraph"/>
+      </w:pPr>
+      <w:r>
+        <w:t xml:space="preserve">The following table shows the percentage of same conclusion, no effect/inconclusive, and opposite effect of the re-analyses by the analyst’s level of confidence with the suitability of the analysis.</w:t>
+      </w:r>
+    </w:p>
+    <w:tbl xmlns:w="http://schemas.openxmlformats.org/wordprocessingml/2006/main" xmlns:wp="http://schemas.openxmlformats.org/drawingml/2006/wordprocessingDrawing" xmlns:r="http://schemas.openxmlformats.org/officeDocument/2006/relationships" xmlns:w14="http://schemas.microsoft.com/office/word/2010/wordml">
+      <w:tblPr>
+        <w:tblCellMar>
+          <w:top w:w="0" w:type="dxa"/>
+          <w:bottom w:w="0" w:type="dxa"/>
+          <w:start w:w="60" w:type="dxa"/>
+          <w:end w:w="60" w:type="dxa"/>
+        </w:tblCellMar>
+        <w:tblW w:type="auto" w:w="0"/>
+        <w:tblLook w:firstRow="0" w:lastRow="0" w:firstColumn="0" w:lastColumn="0" w:noHBand="0" w:noVBand="0"/>
+        <w:jc w:val="center"/>
+      </w:tblPr>
+      <w:tr>
+        <w:trPr>
+          <w:cantSplit/>
+          <w:tblHeader/>
+        </w:trPr>
+        <w:tc>
+          <w:tcPr>
+            <w:tcBorders>
+              <w:top w:val="single" w:sz="16" w:space="0" w:color="D3D3D3"/>
+              <w:bottom w:val="single" w:sz="16" w:space="0" w:color="D3D3D3"/>
+              <w:start w:val="single" w:space="0" w:color="D3D3D3"/>
+            </w:tcBorders>
+          </w:tcPr>
+          <w:p>
+            <w:pPr>
+              <w:spacing w:before="0" w:after="60"/>
+              <w:keepNext/>
+              <w:jc w:val="center"/>
+            </w:pPr>
+            <w:r>
+              <w:rPr>
+                <w:rFonts w:ascii="Calibri" w:hAnsi="Calibri"/>
+                <w:sz w:val="20"/>
+              </w:rPr>
+              <w:t xml:space="default">Confidence rating</w:t>
+            </w:r>
+          </w:p>
+        </w:tc>
+        <w:tc>
+          <w:tcPr>
+            <w:tcBorders>
+              <w:top w:val="single" w:sz="16" w:space="0" w:color="D3D3D3"/>
+              <w:bottom w:val="single" w:sz="16" w:space="0" w:color="D3D3D3"/>
+            </w:tcBorders>
+          </w:tcPr>
+          <w:p>
+            <w:pPr>
+              <w:spacing w:before="0" w:after="60"/>
+              <w:keepNext/>
+              <w:jc w:val="center"/>
+            </w:pPr>
+            <w:r>
+              <w:rPr>
+                <w:rFonts w:ascii="Calibri" w:hAnsi="Calibri"/>
+                <w:sz w:val="20"/>
+              </w:rPr>
+              <w:t xml:space="default">Direction of the conclusion</w:t>
+            </w:r>
+          </w:p>
+        </w:tc>
+        <w:tc>
+          <w:tcPr>
+            <w:tcBorders>
+              <w:top w:val="single" w:sz="16" w:space="0" w:color="D3D3D3"/>
+              <w:bottom w:val="single" w:sz="16" w:space="0" w:color="D3D3D3"/>
+            </w:tcBorders>
+          </w:tcPr>
+          <w:p>
+            <w:pPr>
+              <w:spacing w:before="0" w:after="60"/>
+              <w:keepNext/>
+              <w:jc w:val="end"/>
+            </w:pPr>
+            <w:r>
+              <w:rPr>
+                <w:rFonts w:ascii="Calibri" w:hAnsi="Calibri"/>
+                <w:sz w:val="20"/>
+              </w:rPr>
+              <w:t xml:space="default">Count</w:t>
+            </w:r>
+          </w:p>
+        </w:tc>
+        <w:tc>
+          <w:tcPr>
+            <w:tcBorders>
+              <w:top w:val="single" w:sz="16" w:space="0" w:color="D3D3D3"/>
+              <w:bottom w:val="single" w:sz="16" w:space="0" w:color="D3D3D3"/>
+              <w:end w:val="single" w:space="0" w:color="D3D3D3"/>
+            </w:tcBorders>
+          </w:tcPr>
+          <w:p>
+            <w:pPr>
+              <w:spacing w:before="0" w:after="60"/>
+              <w:keepNext/>
+              <w:jc w:val="end"/>
+            </w:pPr>
+            <w:r>
+              <w:rPr>
+                <w:rFonts w:ascii="Calibri" w:hAnsi="Calibri"/>
+                <w:sz w:val="20"/>
+              </w:rPr>
+              <w:t xml:space="default">Percentage</w:t>
+            </w:r>
+          </w:p>
+        </w:tc>
+      </w:tr>
+      <w:tr>
+        <w:trPr>
+          <w:cantSplit/>
+        </w:trPr>
+        <w:tc>
+          <w:tcPr>
+            <w:tcBorders>
+              <w:top w:val="single" w:space="0" w:color="D3D3D3"/>
+              <w:bottom w:val="single" w:space="0" w:color="D3D3D3"/>
+              <w:start w:val="single" w:space="0" w:color="D3D3D3"/>
+              <w:end w:val="single" w:space="0" w:color="D3D3D3"/>
+            </w:tcBorders>
+          </w:tcPr>
+          <w:p>
+            <w:pPr>
+              <w:spacing w:before="0" w:after="60"/>
+              <w:keepNext/>
+              <w:jc w:val="center"/>
+            </w:pPr>
+            <w:r>
+              <w:rPr>
+                <w:rFonts w:ascii="Calibri" w:hAnsi="Calibri"/>
+                <w:sz w:val="20"/>
+              </w:rPr>
+              <w:t xml:space="default">1 Not confident at all</w:t>
+            </w:r>
+          </w:p>
+        </w:tc>
+        <w:tc>
+          <w:tcPr>
+            <w:tcBorders>
+              <w:top w:val="single" w:space="0" w:color="D3D3D3"/>
+              <w:bottom w:val="single" w:space="0" w:color="D3D3D3"/>
+              <w:start w:val="single" w:space="0" w:color="D3D3D3"/>
+              <w:end w:val="single" w:space="0" w:color="D3D3D3"/>
+            </w:tcBorders>
+          </w:tcPr>
+          <w:p>
+            <w:pPr>
+              <w:spacing w:before="0" w:after="60"/>
+              <w:keepNext/>
+              <w:jc w:val="center"/>
+            </w:pPr>
+            <w:r>
+              <w:rPr>
+                <w:rFonts w:ascii="Calibri" w:hAnsi="Calibri"/>
+                <w:sz w:val="20"/>
+              </w:rPr>
+              <w:t xml:space="default">Same conclusion</w:t>
+            </w:r>
+          </w:p>
+        </w:tc>
+        <w:tc>
+          <w:tcPr>
+            <w:tcBorders>
+              <w:top w:val="single" w:space="0" w:color="D3D3D3"/>
+              <w:bottom w:val="single" w:space="0" w:color="D3D3D3"/>
+              <w:start w:val="single" w:space="0" w:color="D3D3D3"/>
+              <w:end w:val="single" w:space="0" w:color="D3D3D3"/>
+            </w:tcBorders>
+          </w:tcPr>
+          <w:p>
+            <w:pPr>
+              <w:spacing w:before="0" w:after="60"/>
+              <w:keepNext/>
+              <w:jc w:val="end"/>
+            </w:pPr>
+            <w:r>
+              <w:rPr>
+                <w:rFonts w:ascii="Calibri" w:hAnsi="Calibri"/>
+                <w:sz w:val="20"/>
+              </w:rPr>
+              <w:t xml:space="default">1 / 3</w:t>
+            </w:r>
+          </w:p>
+        </w:tc>
+        <w:tc>
+          <w:tcPr>
+            <w:tcBorders>
+              <w:top w:val="single" w:space="0" w:color="D3D3D3"/>
+              <w:bottom w:val="single" w:space="0" w:color="D3D3D3"/>
+              <w:start w:val="single" w:space="0" w:color="D3D3D3"/>
+              <w:end w:val="single" w:space="0" w:color="D3D3D3"/>
+            </w:tcBorders>
+          </w:tcPr>
+          <w:p>
+            <w:pPr>
+              <w:spacing w:before="0" w:after="60"/>
+              <w:keepNext/>
+              <w:jc w:val="end"/>
+            </w:pPr>
+            <w:r>
+              <w:rPr>
+                <w:rFonts w:ascii="Calibri" w:hAnsi="Calibri"/>
+                <w:sz w:val="20"/>
+              </w:rPr>
+              <w:t xml:space="default">33%</w:t>
+            </w:r>
+          </w:p>
+        </w:tc>
+      </w:tr>
+      <w:tr>
+        <w:trPr>
+          <w:cantSplit/>
+        </w:trPr>
+        <w:tc>
+          <w:tcPr>
+            <w:tcBorders>
+              <w:top w:val="single" w:space="0" w:color="D3D3D3"/>
+              <w:bottom w:val="single" w:space="0" w:color="D3D3D3"/>
+              <w:start w:val="single" w:space="0" w:color="D3D3D3"/>
+              <w:end w:val="single" w:space="0" w:color="D3D3D3"/>
+            </w:tcBorders>
+          </w:tcPr>
+          <w:p>
+            <w:pPr>
+              <w:spacing w:before="0" w:after="60"/>
+              <w:keepNext/>
+              <w:jc w:val="center"/>
+            </w:pPr>
+            <w:r>
+              <w:rPr>
+                <w:rFonts w:ascii="Calibri" w:hAnsi="Calibri"/>
+                <w:sz w:val="20"/>
+              </w:rPr>
+              <w:t xml:space="default">1 Not confident at all</w:t>
+            </w:r>
+          </w:p>
+        </w:tc>
+        <w:tc>
+          <w:tcPr>
+            <w:tcBorders>
+              <w:top w:val="single" w:space="0" w:color="D3D3D3"/>
+              <w:bottom w:val="single" w:space="0" w:color="D3D3D3"/>
+              <w:start w:val="single" w:space="0" w:color="D3D3D3"/>
+              <w:end w:val="single" w:space="0" w:color="D3D3D3"/>
+            </w:tcBorders>
+          </w:tcPr>
+          <w:p>
+            <w:pPr>
+              <w:spacing w:before="0" w:after="60"/>
+              <w:keepNext/>
+              <w:jc w:val="center"/>
+            </w:pPr>
+            <w:r>
+              <w:rPr>
+                <w:rFonts w:ascii="Calibri" w:hAnsi="Calibri"/>
+                <w:sz w:val="20"/>
+              </w:rPr>
+              <w:t xml:space="default">No effect/inconclusive</w:t>
+            </w:r>
+          </w:p>
+        </w:tc>
+        <w:tc>
+          <w:tcPr>
+            <w:tcBorders>
+              <w:top w:val="single" w:space="0" w:color="D3D3D3"/>
+              <w:bottom w:val="single" w:space="0" w:color="D3D3D3"/>
+              <w:start w:val="single" w:space="0" w:color="D3D3D3"/>
+              <w:end w:val="single" w:space="0" w:color="D3D3D3"/>
+            </w:tcBorders>
+          </w:tcPr>
+          <w:p>
+            <w:pPr>
+              <w:spacing w:before="0" w:after="60"/>
+              <w:keepNext/>
+              <w:jc w:val="end"/>
+            </w:pPr>
+            <w:r>
+              <w:rPr>
+                <w:rFonts w:ascii="Calibri" w:hAnsi="Calibri"/>
+                <w:sz w:val="20"/>
+              </w:rPr>
+              <w:t xml:space="default">2 / 3</w:t>
+            </w:r>
+          </w:p>
+        </w:tc>
+        <w:tc>
+          <w:tcPr>
+            <w:tcBorders>
+              <w:top w:val="single" w:space="0" w:color="D3D3D3"/>
+              <w:bottom w:val="single" w:space="0" w:color="D3D3D3"/>
+              <w:start w:val="single" w:space="0" w:color="D3D3D3"/>
+              <w:end w:val="single" w:space="0" w:color="D3D3D3"/>
+            </w:tcBorders>
+          </w:tcPr>
+          <w:p>
+            <w:pPr>
+              <w:spacing w:before="0" w:after="60"/>
+              <w:keepNext/>
+              <w:jc w:val="end"/>
+            </w:pPr>
+            <w:r>
+              <w:rPr>
+                <w:rFonts w:ascii="Calibri" w:hAnsi="Calibri"/>
+                <w:sz w:val="20"/>
+              </w:rPr>
+              <w:t xml:space="default">67%</w:t>
+            </w:r>
+          </w:p>
+        </w:tc>
+      </w:tr>
+      <w:tr>
+        <w:trPr>
+          <w:cantSplit/>
+        </w:trPr>
+        <w:tc>
+          <w:tcPr>
+            <w:tcBorders>
+              <w:top w:val="single" w:space="0" w:color="D3D3D3"/>
+              <w:bottom w:val="single" w:space="0" w:color="D3D3D3"/>
+              <w:start w:val="single" w:space="0" w:color="D3D3D3"/>
+              <w:end w:val="single" w:space="0" w:color="D3D3D3"/>
+            </w:tcBorders>
+          </w:tcPr>
+          <w:p>
+            <w:pPr>
+              <w:spacing w:before="0" w:after="60"/>
+              <w:keepNext/>
+              <w:jc w:val="center"/>
+            </w:pPr>
+            <w:r>
+              <w:rPr>
+                <w:rFonts w:ascii="Calibri" w:hAnsi="Calibri"/>
+                <w:sz w:val="20"/>
+              </w:rPr>
+              <w:t xml:space="default">1 Not confident at all</w:t>
+            </w:r>
+          </w:p>
+        </w:tc>
+        <w:tc>
+          <w:tcPr>
+            <w:tcBorders>
+              <w:top w:val="single" w:space="0" w:color="D3D3D3"/>
+              <w:bottom w:val="single" w:space="0" w:color="D3D3D3"/>
+              <w:start w:val="single" w:space="0" w:color="D3D3D3"/>
+              <w:end w:val="single" w:space="0" w:color="D3D3D3"/>
+            </w:tcBorders>
+          </w:tcPr>
+          <w:p>
+            <w:pPr>
+              <w:spacing w:before="0" w:after="60"/>
+              <w:keepNext/>
+              <w:jc w:val="center"/>
+            </w:pPr>
+            <w:r>
+              <w:rPr>
+                <w:rFonts w:ascii="Calibri" w:hAnsi="Calibri"/>
+                <w:sz w:val="20"/>
+              </w:rPr>
+              <w:t xml:space="default">Opposite effect</w:t>
+            </w:r>
+          </w:p>
+        </w:tc>
+        <w:tc>
+          <w:tcPr>
+            <w:tcBorders>
+              <w:top w:val="single" w:space="0" w:color="D3D3D3"/>
+              <w:bottom w:val="single" w:space="0" w:color="D3D3D3"/>
+              <w:start w:val="single" w:space="0" w:color="D3D3D3"/>
+              <w:end w:val="single" w:space="0" w:color="D3D3D3"/>
+            </w:tcBorders>
+          </w:tcPr>
+          <w:p>
+            <w:pPr>
+              <w:spacing w:before="0" w:after="60"/>
+              <w:keepNext/>
+              <w:jc w:val="end"/>
+            </w:pPr>
+            <w:r>
+              <w:rPr>
+                <w:rFonts w:ascii="Calibri" w:hAnsi="Calibri"/>
+                <w:sz w:val="20"/>
+              </w:rPr>
+              <w:t xml:space="default">0 / 3</w:t>
+            </w:r>
+          </w:p>
+        </w:tc>
+        <w:tc>
+          <w:tcPr>
+            <w:tcBorders>
+              <w:top w:val="single" w:space="0" w:color="D3D3D3"/>
+              <w:bottom w:val="single" w:space="0" w:color="D3D3D3"/>
+              <w:start w:val="single" w:space="0" w:color="D3D3D3"/>
+              <w:end w:val="single" w:space="0" w:color="D3D3D3"/>
+            </w:tcBorders>
+          </w:tcPr>
+          <w:p>
+            <w:pPr>
+              <w:spacing w:before="0" w:after="60"/>
+              <w:keepNext/>
+              <w:jc w:val="end"/>
+            </w:pPr>
+            <w:r>
+              <w:rPr>
+                <w:rFonts w:ascii="Calibri" w:hAnsi="Calibri"/>
+                <w:sz w:val="20"/>
+              </w:rPr>
+              <w:t xml:space="default">0%</w:t>
+            </w:r>
+          </w:p>
+        </w:tc>
+      </w:tr>
+      <w:tr>
+        <w:trPr>
+          <w:cantSplit/>
+        </w:trPr>
+        <w:tc>
+          <w:tcPr>
+            <w:tcBorders>
+              <w:top w:val="single" w:space="0" w:color="D3D3D3"/>
+              <w:bottom w:val="single" w:space="0" w:color="D3D3D3"/>
+              <w:start w:val="single" w:space="0" w:color="D3D3D3"/>
+              <w:end w:val="single" w:space="0" w:color="D3D3D3"/>
+            </w:tcBorders>
+          </w:tcPr>
+          <w:p>
+            <w:pPr>
+              <w:spacing w:before="0" w:after="60"/>
+              <w:keepNext/>
+              <w:jc w:val="center"/>
+            </w:pPr>
+            <w:r>
+              <w:rPr>
+                <w:rFonts w:ascii="Calibri" w:hAnsi="Calibri"/>
+                <w:sz w:val="20"/>
+              </w:rPr>
+              <w:t xml:space="default">2</w:t>
+            </w:r>
+          </w:p>
+        </w:tc>
+        <w:tc>
+          <w:tcPr>
+            <w:tcBorders>
+              <w:top w:val="single" w:space="0" w:color="D3D3D3"/>
+              <w:bottom w:val="single" w:space="0" w:color="D3D3D3"/>
+              <w:start w:val="single" w:space="0" w:color="D3D3D3"/>
+              <w:end w:val="single" w:space="0" w:color="D3D3D3"/>
+            </w:tcBorders>
+          </w:tcPr>
+          <w:p>
+            <w:pPr>
+              <w:spacing w:before="0" w:after="60"/>
+              <w:keepNext/>
+              <w:jc w:val="center"/>
+            </w:pPr>
+            <w:r>
+              <w:rPr>
+                <w:rFonts w:ascii="Calibri" w:hAnsi="Calibri"/>
+                <w:sz w:val="20"/>
+              </w:rPr>
+              <w:t xml:space="default">Same conclusion</w:t>
+            </w:r>
+          </w:p>
+        </w:tc>
+        <w:tc>
+          <w:tcPr>
+            <w:tcBorders>
+              <w:top w:val="single" w:space="0" w:color="D3D3D3"/>
+              <w:bottom w:val="single" w:space="0" w:color="D3D3D3"/>
+              <w:start w:val="single" w:space="0" w:color="D3D3D3"/>
+              <w:end w:val="single" w:space="0" w:color="D3D3D3"/>
+            </w:tcBorders>
+          </w:tcPr>
+          <w:p>
+            <w:pPr>
+              <w:spacing w:before="0" w:after="60"/>
+              <w:keepNext/>
+              <w:jc w:val="end"/>
+            </w:pPr>
+            <w:r>
+              <w:rPr>
+                <w:rFonts w:ascii="Calibri" w:hAnsi="Calibri"/>
+                <w:sz w:val="20"/>
+              </w:rPr>
+              <w:t xml:space="default">11 / 15</w:t>
+            </w:r>
+          </w:p>
+        </w:tc>
+        <w:tc>
+          <w:tcPr>
+            <w:tcBorders>
+              <w:top w:val="single" w:space="0" w:color="D3D3D3"/>
+              <w:bottom w:val="single" w:space="0" w:color="D3D3D3"/>
+              <w:start w:val="single" w:space="0" w:color="D3D3D3"/>
+              <w:end w:val="single" w:space="0" w:color="D3D3D3"/>
+            </w:tcBorders>
+          </w:tcPr>
+          <w:p>
+            <w:pPr>
+              <w:spacing w:before="0" w:after="60"/>
+              <w:keepNext/>
+              <w:jc w:val="end"/>
+            </w:pPr>
+            <w:r>
+              <w:rPr>
+                <w:rFonts w:ascii="Calibri" w:hAnsi="Calibri"/>
+                <w:sz w:val="20"/>
+              </w:rPr>
+              <w:t xml:space="default">73%</w:t>
+            </w:r>
+          </w:p>
+        </w:tc>
+      </w:tr>
+      <w:tr>
+        <w:trPr>
+          <w:cantSplit/>
+        </w:trPr>
+        <w:tc>
+          <w:tcPr>
+            <w:tcBorders>
+              <w:top w:val="single" w:space="0" w:color="D3D3D3"/>
+              <w:bottom w:val="single" w:space="0" w:color="D3D3D3"/>
+              <w:start w:val="single" w:space="0" w:color="D3D3D3"/>
+              <w:end w:val="single" w:space="0" w:color="D3D3D3"/>
+            </w:tcBorders>
+          </w:tcPr>
+          <w:p>
+            <w:pPr>
+              <w:spacing w:before="0" w:after="60"/>
+              <w:keepNext/>
+              <w:jc w:val="center"/>
+            </w:pPr>
+            <w:r>
+              <w:rPr>
+                <w:rFonts w:ascii="Calibri" w:hAnsi="Calibri"/>
+                <w:sz w:val="20"/>
+              </w:rPr>
+              <w:t xml:space="default">2</w:t>
+            </w:r>
+          </w:p>
+        </w:tc>
+        <w:tc>
+          <w:tcPr>
+            <w:tcBorders>
+              <w:top w:val="single" w:space="0" w:color="D3D3D3"/>
+              <w:bottom w:val="single" w:space="0" w:color="D3D3D3"/>
+              <w:start w:val="single" w:space="0" w:color="D3D3D3"/>
+              <w:end w:val="single" w:space="0" w:color="D3D3D3"/>
+            </w:tcBorders>
+          </w:tcPr>
+          <w:p>
+            <w:pPr>
+              <w:spacing w:before="0" w:after="60"/>
+              <w:keepNext/>
+              <w:jc w:val="center"/>
+            </w:pPr>
+            <w:r>
+              <w:rPr>
+                <w:rFonts w:ascii="Calibri" w:hAnsi="Calibri"/>
+                <w:sz w:val="20"/>
+              </w:rPr>
+              <w:t xml:space="default">No effect/inconclusive</w:t>
+            </w:r>
+          </w:p>
+        </w:tc>
+        <w:tc>
+          <w:tcPr>
+            <w:tcBorders>
+              <w:top w:val="single" w:space="0" w:color="D3D3D3"/>
+              <w:bottom w:val="single" w:space="0" w:color="D3D3D3"/>
+              <w:start w:val="single" w:space="0" w:color="D3D3D3"/>
+              <w:end w:val="single" w:space="0" w:color="D3D3D3"/>
+            </w:tcBorders>
+          </w:tcPr>
+          <w:p>
+            <w:pPr>
+              <w:spacing w:before="0" w:after="60"/>
+              <w:keepNext/>
+              <w:jc w:val="end"/>
+            </w:pPr>
+            <w:r>
+              <w:rPr>
+                <w:rFonts w:ascii="Calibri" w:hAnsi="Calibri"/>
+                <w:sz w:val="20"/>
+              </w:rPr>
+              <w:t xml:space="default">4 / 15</w:t>
+            </w:r>
+          </w:p>
+        </w:tc>
+        <w:tc>
+          <w:tcPr>
+            <w:tcBorders>
+              <w:top w:val="single" w:space="0" w:color="D3D3D3"/>
+              <w:bottom w:val="single" w:space="0" w:color="D3D3D3"/>
+              <w:start w:val="single" w:space="0" w:color="D3D3D3"/>
+              <w:end w:val="single" w:space="0" w:color="D3D3D3"/>
+            </w:tcBorders>
+          </w:tcPr>
+          <w:p>
+            <w:pPr>
+              <w:spacing w:before="0" w:after="60"/>
+              <w:keepNext/>
+              <w:jc w:val="end"/>
+            </w:pPr>
+            <w:r>
+              <w:rPr>
+                <w:rFonts w:ascii="Calibri" w:hAnsi="Calibri"/>
+                <w:sz w:val="20"/>
+              </w:rPr>
+              <w:t xml:space="default">27%</w:t>
+            </w:r>
+          </w:p>
+        </w:tc>
+      </w:tr>
+      <w:tr>
+        <w:trPr>
+          <w:cantSplit/>
+        </w:trPr>
+        <w:tc>
+          <w:tcPr>
+            <w:tcBorders>
+              <w:top w:val="single" w:space="0" w:color="D3D3D3"/>
+              <w:bottom w:val="single" w:space="0" w:color="D3D3D3"/>
+              <w:start w:val="single" w:space="0" w:color="D3D3D3"/>
+              <w:end w:val="single" w:space="0" w:color="D3D3D3"/>
+            </w:tcBorders>
+          </w:tcPr>
+          <w:p>
+            <w:pPr>
+              <w:spacing w:before="0" w:after="60"/>
+              <w:keepNext/>
+              <w:jc w:val="center"/>
+            </w:pPr>
+            <w:r>
+              <w:rPr>
+                <w:rFonts w:ascii="Calibri" w:hAnsi="Calibri"/>
+                <w:sz w:val="20"/>
+              </w:rPr>
+              <w:t xml:space="default">2</w:t>
+            </w:r>
+          </w:p>
+        </w:tc>
+        <w:tc>
+          <w:tcPr>
+            <w:tcBorders>
+              <w:top w:val="single" w:space="0" w:color="D3D3D3"/>
+              <w:bottom w:val="single" w:space="0" w:color="D3D3D3"/>
+              <w:start w:val="single" w:space="0" w:color="D3D3D3"/>
+              <w:end w:val="single" w:space="0" w:color="D3D3D3"/>
+            </w:tcBorders>
+          </w:tcPr>
+          <w:p>
+            <w:pPr>
+              <w:spacing w:before="0" w:after="60"/>
+              <w:keepNext/>
+              <w:jc w:val="center"/>
+            </w:pPr>
+            <w:r>
+              <w:rPr>
+                <w:rFonts w:ascii="Calibri" w:hAnsi="Calibri"/>
+                <w:sz w:val="20"/>
+              </w:rPr>
+              <w:t xml:space="default">Opposite effect</w:t>
+            </w:r>
+          </w:p>
+        </w:tc>
+        <w:tc>
+          <w:tcPr>
+            <w:tcBorders>
+              <w:top w:val="single" w:space="0" w:color="D3D3D3"/>
+              <w:bottom w:val="single" w:space="0" w:color="D3D3D3"/>
+              <w:start w:val="single" w:space="0" w:color="D3D3D3"/>
+              <w:end w:val="single" w:space="0" w:color="D3D3D3"/>
+            </w:tcBorders>
+          </w:tcPr>
+          <w:p>
+            <w:pPr>
+              <w:spacing w:before="0" w:after="60"/>
+              <w:keepNext/>
+              <w:jc w:val="end"/>
+            </w:pPr>
+            <w:r>
+              <w:rPr>
+                <w:rFonts w:ascii="Calibri" w:hAnsi="Calibri"/>
+                <w:sz w:val="20"/>
+              </w:rPr>
+              <w:t xml:space="default">0 / 15</w:t>
+            </w:r>
+          </w:p>
+        </w:tc>
+        <w:tc>
+          <w:tcPr>
+            <w:tcBorders>
+              <w:top w:val="single" w:space="0" w:color="D3D3D3"/>
+              <w:bottom w:val="single" w:space="0" w:color="D3D3D3"/>
+              <w:start w:val="single" w:space="0" w:color="D3D3D3"/>
+              <w:end w:val="single" w:space="0" w:color="D3D3D3"/>
+            </w:tcBorders>
+          </w:tcPr>
+          <w:p>
+            <w:pPr>
+              <w:spacing w:before="0" w:after="60"/>
+              <w:keepNext/>
+              <w:jc w:val="end"/>
+            </w:pPr>
+            <w:r>
+              <w:rPr>
+                <w:rFonts w:ascii="Calibri" w:hAnsi="Calibri"/>
+                <w:sz w:val="20"/>
+              </w:rPr>
+              <w:t xml:space="default">0%</w:t>
+            </w:r>
+          </w:p>
+        </w:tc>
+      </w:tr>
+      <w:tr>
+        <w:trPr>
+          <w:cantSplit/>
+        </w:trPr>
+        <w:tc>
+          <w:tcPr>
+            <w:tcBorders>
+              <w:top w:val="single" w:space="0" w:color="D3D3D3"/>
+              <w:bottom w:val="single" w:space="0" w:color="D3D3D3"/>
+              <w:start w:val="single" w:space="0" w:color="D3D3D3"/>
+              <w:end w:val="single" w:space="0" w:color="D3D3D3"/>
+            </w:tcBorders>
+          </w:tcPr>
+          <w:p>
+            <w:pPr>
+              <w:spacing w:before="0" w:after="60"/>
+              <w:keepNext/>
+              <w:jc w:val="center"/>
+            </w:pPr>
+            <w:r>
+              <w:rPr>
+                <w:rFonts w:ascii="Calibri" w:hAnsi="Calibri"/>
+                <w:sz w:val="20"/>
+              </w:rPr>
+              <w:t xml:space="default">3</w:t>
+            </w:r>
+          </w:p>
+        </w:tc>
+        <w:tc>
+          <w:tcPr>
+            <w:tcBorders>
+              <w:top w:val="single" w:space="0" w:color="D3D3D3"/>
+              <w:bottom w:val="single" w:space="0" w:color="D3D3D3"/>
+              <w:start w:val="single" w:space="0" w:color="D3D3D3"/>
+              <w:end w:val="single" w:space="0" w:color="D3D3D3"/>
+            </w:tcBorders>
+          </w:tcPr>
+          <w:p>
+            <w:pPr>
+              <w:spacing w:before="0" w:after="60"/>
+              <w:keepNext/>
+              <w:jc w:val="center"/>
+            </w:pPr>
+            <w:r>
+              <w:rPr>
+                <w:rFonts w:ascii="Calibri" w:hAnsi="Calibri"/>
+                <w:sz w:val="20"/>
+              </w:rPr>
+              <w:t xml:space="default">Same conclusion</w:t>
+            </w:r>
+          </w:p>
+        </w:tc>
+        <w:tc>
+          <w:tcPr>
+            <w:tcBorders>
+              <w:top w:val="single" w:space="0" w:color="D3D3D3"/>
+              <w:bottom w:val="single" w:space="0" w:color="D3D3D3"/>
+              <w:start w:val="single" w:space="0" w:color="D3D3D3"/>
+              <w:end w:val="single" w:space="0" w:color="D3D3D3"/>
+            </w:tcBorders>
+          </w:tcPr>
+          <w:p>
+            <w:pPr>
+              <w:spacing w:before="0" w:after="60"/>
+              <w:keepNext/>
+              <w:jc w:val="end"/>
+            </w:pPr>
+            <w:r>
+              <w:rPr>
+                <w:rFonts w:ascii="Calibri" w:hAnsi="Calibri"/>
+                <w:sz w:val="20"/>
+              </w:rPr>
+              <w:t xml:space="default">43 / 81</w:t>
+            </w:r>
+          </w:p>
+        </w:tc>
+        <w:tc>
+          <w:tcPr>
+            <w:tcBorders>
+              <w:top w:val="single" w:space="0" w:color="D3D3D3"/>
+              <w:bottom w:val="single" w:space="0" w:color="D3D3D3"/>
+              <w:start w:val="single" w:space="0" w:color="D3D3D3"/>
+              <w:end w:val="single" w:space="0" w:color="D3D3D3"/>
+            </w:tcBorders>
+          </w:tcPr>
+          <w:p>
+            <w:pPr>
+              <w:spacing w:before="0" w:after="60"/>
+              <w:keepNext/>
+              <w:jc w:val="end"/>
+            </w:pPr>
+            <w:r>
+              <w:rPr>
+                <w:rFonts w:ascii="Calibri" w:hAnsi="Calibri"/>
+                <w:sz w:val="20"/>
+              </w:rPr>
+              <w:t xml:space="default">53%</w:t>
+            </w:r>
+          </w:p>
+        </w:tc>
+      </w:tr>
+      <w:tr>
+        <w:trPr>
+          <w:cantSplit/>
+        </w:trPr>
+        <w:tc>
+          <w:tcPr>
+            <w:tcBorders>
+              <w:top w:val="single" w:space="0" w:color="D3D3D3"/>
+              <w:bottom w:val="single" w:space="0" w:color="D3D3D3"/>
+              <w:start w:val="single" w:space="0" w:color="D3D3D3"/>
+              <w:end w:val="single" w:space="0" w:color="D3D3D3"/>
+            </w:tcBorders>
+          </w:tcPr>
+          <w:p>
+            <w:pPr>
+              <w:spacing w:before="0" w:after="60"/>
+              <w:keepNext/>
+              <w:jc w:val="center"/>
+            </w:pPr>
+            <w:r>
+              <w:rPr>
+                <w:rFonts w:ascii="Calibri" w:hAnsi="Calibri"/>
+                <w:sz w:val="20"/>
+              </w:rPr>
+              <w:t xml:space="default">3</w:t>
+            </w:r>
+          </w:p>
+        </w:tc>
+        <w:tc>
+          <w:tcPr>
+            <w:tcBorders>
+              <w:top w:val="single" w:space="0" w:color="D3D3D3"/>
+              <w:bottom w:val="single" w:space="0" w:color="D3D3D3"/>
+              <w:start w:val="single" w:space="0" w:color="D3D3D3"/>
+              <w:end w:val="single" w:space="0" w:color="D3D3D3"/>
+            </w:tcBorders>
+          </w:tcPr>
+          <w:p>
+            <w:pPr>
+              <w:spacing w:before="0" w:after="60"/>
+              <w:keepNext/>
+              <w:jc w:val="center"/>
+            </w:pPr>
+            <w:r>
+              <w:rPr>
+                <w:rFonts w:ascii="Calibri" w:hAnsi="Calibri"/>
+                <w:sz w:val="20"/>
+              </w:rPr>
+              <w:t xml:space="default">No effect/inconclusive</w:t>
+            </w:r>
+          </w:p>
+        </w:tc>
+        <w:tc>
+          <w:tcPr>
+            <w:tcBorders>
+              <w:top w:val="single" w:space="0" w:color="D3D3D3"/>
+              <w:bottom w:val="single" w:space="0" w:color="D3D3D3"/>
+              <w:start w:val="single" w:space="0" w:color="D3D3D3"/>
+              <w:end w:val="single" w:space="0" w:color="D3D3D3"/>
+            </w:tcBorders>
+          </w:tcPr>
+          <w:p>
+            <w:pPr>
+              <w:spacing w:before="0" w:after="60"/>
+              <w:keepNext/>
+              <w:jc w:val="end"/>
+            </w:pPr>
+            <w:r>
+              <w:rPr>
+                <w:rFonts w:ascii="Calibri" w:hAnsi="Calibri"/>
+                <w:sz w:val="20"/>
+              </w:rPr>
+              <w:t xml:space="default">35 / 81</w:t>
+            </w:r>
+          </w:p>
+        </w:tc>
+        <w:tc>
+          <w:tcPr>
+            <w:tcBorders>
+              <w:top w:val="single" w:space="0" w:color="D3D3D3"/>
+              <w:bottom w:val="single" w:space="0" w:color="D3D3D3"/>
+              <w:start w:val="single" w:space="0" w:color="D3D3D3"/>
+              <w:end w:val="single" w:space="0" w:color="D3D3D3"/>
+            </w:tcBorders>
+          </w:tcPr>
+          <w:p>
+            <w:pPr>
+              <w:spacing w:before="0" w:after="60"/>
+              <w:keepNext/>
+              <w:jc w:val="end"/>
+            </w:pPr>
+            <w:r>
+              <w:rPr>
+                <w:rFonts w:ascii="Calibri" w:hAnsi="Calibri"/>
+                <w:sz w:val="20"/>
+              </w:rPr>
+              <w:t xml:space="default">43%</w:t>
+            </w:r>
+          </w:p>
+        </w:tc>
+      </w:tr>
+      <w:tr>
+        <w:trPr>
+          <w:cantSplit/>
+        </w:trPr>
+        <w:tc>
+          <w:tcPr>
+            <w:tcBorders>
+              <w:top w:val="single" w:space="0" w:color="D3D3D3"/>
+              <w:bottom w:val="single" w:space="0" w:color="D3D3D3"/>
+              <w:start w:val="single" w:space="0" w:color="D3D3D3"/>
+              <w:end w:val="single" w:space="0" w:color="D3D3D3"/>
+            </w:tcBorders>
+          </w:tcPr>
+          <w:p>
+            <w:pPr>
+              <w:spacing w:before="0" w:after="60"/>
+              <w:keepNext/>
+              <w:jc w:val="center"/>
+            </w:pPr>
+            <w:r>
+              <w:rPr>
+                <w:rFonts w:ascii="Calibri" w:hAnsi="Calibri"/>
+                <w:sz w:val="20"/>
+              </w:rPr>
+              <w:t xml:space="default">3</w:t>
+            </w:r>
+          </w:p>
+        </w:tc>
+        <w:tc>
+          <w:tcPr>
+            <w:tcBorders>
+              <w:top w:val="single" w:space="0" w:color="D3D3D3"/>
+              <w:bottom w:val="single" w:space="0" w:color="D3D3D3"/>
+              <w:start w:val="single" w:space="0" w:color="D3D3D3"/>
+              <w:end w:val="single" w:space="0" w:color="D3D3D3"/>
+            </w:tcBorders>
+          </w:tcPr>
+          <w:p>
+            <w:pPr>
+              <w:spacing w:before="0" w:after="60"/>
+              <w:keepNext/>
+              <w:jc w:val="center"/>
+            </w:pPr>
+            <w:r>
+              <w:rPr>
+                <w:rFonts w:ascii="Calibri" w:hAnsi="Calibri"/>
+                <w:sz w:val="20"/>
+              </w:rPr>
+              <w:t xml:space="default">Opposite effect</w:t>
+            </w:r>
+          </w:p>
+        </w:tc>
+        <w:tc>
+          <w:tcPr>
+            <w:tcBorders>
+              <w:top w:val="single" w:space="0" w:color="D3D3D3"/>
+              <w:bottom w:val="single" w:space="0" w:color="D3D3D3"/>
+              <w:start w:val="single" w:space="0" w:color="D3D3D3"/>
+              <w:end w:val="single" w:space="0" w:color="D3D3D3"/>
+            </w:tcBorders>
+          </w:tcPr>
+          <w:p>
+            <w:pPr>
+              <w:spacing w:before="0" w:after="60"/>
+              <w:keepNext/>
+              <w:jc w:val="end"/>
+            </w:pPr>
+            <w:r>
+              <w:rPr>
+                <w:rFonts w:ascii="Calibri" w:hAnsi="Calibri"/>
+                <w:sz w:val="20"/>
+              </w:rPr>
+              <w:t xml:space="default">3 / 81</w:t>
+            </w:r>
+          </w:p>
+        </w:tc>
+        <w:tc>
+          <w:tcPr>
+            <w:tcBorders>
+              <w:top w:val="single" w:space="0" w:color="D3D3D3"/>
+              <w:bottom w:val="single" w:space="0" w:color="D3D3D3"/>
+              <w:start w:val="single" w:space="0" w:color="D3D3D3"/>
+              <w:end w:val="single" w:space="0" w:color="D3D3D3"/>
+            </w:tcBorders>
+          </w:tcPr>
+          <w:p>
+            <w:pPr>
+              <w:spacing w:before="0" w:after="60"/>
+              <w:keepNext/>
+              <w:jc w:val="end"/>
+            </w:pPr>
+            <w:r>
+              <w:rPr>
+                <w:rFonts w:ascii="Calibri" w:hAnsi="Calibri"/>
+                <w:sz w:val="20"/>
+              </w:rPr>
+              <w:t xml:space="default">4%</w:t>
+            </w:r>
+          </w:p>
+        </w:tc>
+      </w:tr>
+      <w:tr>
+        <w:trPr>
+          <w:cantSplit/>
+        </w:trPr>
+        <w:tc>
+          <w:tcPr>
+            <w:tcBorders>
+              <w:top w:val="single" w:space="0" w:color="D3D3D3"/>
+              <w:bottom w:val="single" w:space="0" w:color="D3D3D3"/>
+              <w:start w:val="single" w:space="0" w:color="D3D3D3"/>
+              <w:end w:val="single" w:space="0" w:color="D3D3D3"/>
+            </w:tcBorders>
+          </w:tcPr>
+          <w:p>
+            <w:pPr>
+              <w:spacing w:before="0" w:after="60"/>
+              <w:keepNext/>
+              <w:jc w:val="center"/>
+            </w:pPr>
+            <w:r>
+              <w:rPr>
+                <w:rFonts w:ascii="Calibri" w:hAnsi="Calibri"/>
+                <w:sz w:val="20"/>
+              </w:rPr>
+              <w:t xml:space="default">4</w:t>
+            </w:r>
+          </w:p>
+        </w:tc>
+        <w:tc>
+          <w:tcPr>
+            <w:tcBorders>
+              <w:top w:val="single" w:space="0" w:color="D3D3D3"/>
+              <w:bottom w:val="single" w:space="0" w:color="D3D3D3"/>
+              <w:start w:val="single" w:space="0" w:color="D3D3D3"/>
+              <w:end w:val="single" w:space="0" w:color="D3D3D3"/>
+            </w:tcBorders>
+          </w:tcPr>
+          <w:p>
+            <w:pPr>
+              <w:spacing w:before="0" w:after="60"/>
+              <w:keepNext/>
+              <w:jc w:val="center"/>
+            </w:pPr>
+            <w:r>
+              <w:rPr>
+                <w:rFonts w:ascii="Calibri" w:hAnsi="Calibri"/>
+                <w:sz w:val="20"/>
+              </w:rPr>
+              <w:t xml:space="default">Same conclusion</w:t>
+            </w:r>
+          </w:p>
+        </w:tc>
+        <w:tc>
+          <w:tcPr>
+            <w:tcBorders>
+              <w:top w:val="single" w:space="0" w:color="D3D3D3"/>
+              <w:bottom w:val="single" w:space="0" w:color="D3D3D3"/>
+              <w:start w:val="single" w:space="0" w:color="D3D3D3"/>
+              <w:end w:val="single" w:space="0" w:color="D3D3D3"/>
+            </w:tcBorders>
+          </w:tcPr>
+          <w:p>
+            <w:pPr>
+              <w:spacing w:before="0" w:after="60"/>
+              <w:keepNext/>
+              <w:jc w:val="end"/>
+            </w:pPr>
+            <w:r>
+              <w:rPr>
+                <w:rFonts w:ascii="Calibri" w:hAnsi="Calibri"/>
+                <w:sz w:val="20"/>
+              </w:rPr>
+              <w:t xml:space="default">165 / 228</w:t>
+            </w:r>
+          </w:p>
+        </w:tc>
+        <w:tc>
+          <w:tcPr>
+            <w:tcBorders>
+              <w:top w:val="single" w:space="0" w:color="D3D3D3"/>
+              <w:bottom w:val="single" w:space="0" w:color="D3D3D3"/>
+              <w:start w:val="single" w:space="0" w:color="D3D3D3"/>
+              <w:end w:val="single" w:space="0" w:color="D3D3D3"/>
+            </w:tcBorders>
+          </w:tcPr>
+          <w:p>
+            <w:pPr>
+              <w:spacing w:before="0" w:after="60"/>
+              <w:keepNext/>
+              <w:jc w:val="end"/>
+            </w:pPr>
+            <w:r>
+              <w:rPr>
+                <w:rFonts w:ascii="Calibri" w:hAnsi="Calibri"/>
+                <w:sz w:val="20"/>
+              </w:rPr>
+              <w:t xml:space="default">72%</w:t>
+            </w:r>
+          </w:p>
+        </w:tc>
+      </w:tr>
+      <w:tr>
+        <w:trPr>
+          <w:cantSplit/>
+        </w:trPr>
+        <w:tc>
+          <w:tcPr>
+            <w:tcBorders>
+              <w:top w:val="single" w:space="0" w:color="D3D3D3"/>
+              <w:bottom w:val="single" w:space="0" w:color="D3D3D3"/>
+              <w:start w:val="single" w:space="0" w:color="D3D3D3"/>
+              <w:end w:val="single" w:space="0" w:color="D3D3D3"/>
+            </w:tcBorders>
+          </w:tcPr>
+          <w:p>
+            <w:pPr>
+              <w:spacing w:before="0" w:after="60"/>
+              <w:keepNext/>
+              <w:jc w:val="center"/>
+            </w:pPr>
+            <w:r>
+              <w:rPr>
+                <w:rFonts w:ascii="Calibri" w:hAnsi="Calibri"/>
+                <w:sz w:val="20"/>
+              </w:rPr>
+              <w:t xml:space="default">4</w:t>
+            </w:r>
+          </w:p>
+        </w:tc>
+        <w:tc>
+          <w:tcPr>
+            <w:tcBorders>
+              <w:top w:val="single" w:space="0" w:color="D3D3D3"/>
+              <w:bottom w:val="single" w:space="0" w:color="D3D3D3"/>
+              <w:start w:val="single" w:space="0" w:color="D3D3D3"/>
+              <w:end w:val="single" w:space="0" w:color="D3D3D3"/>
+            </w:tcBorders>
+          </w:tcPr>
+          <w:p>
+            <w:pPr>
+              <w:spacing w:before="0" w:after="60"/>
+              <w:keepNext/>
+              <w:jc w:val="center"/>
+            </w:pPr>
+            <w:r>
+              <w:rPr>
+                <w:rFonts w:ascii="Calibri" w:hAnsi="Calibri"/>
+                <w:sz w:val="20"/>
+              </w:rPr>
+              <w:t xml:space="default">No effect/inconclusive</w:t>
+            </w:r>
+          </w:p>
+        </w:tc>
+        <w:tc>
+          <w:tcPr>
+            <w:tcBorders>
+              <w:top w:val="single" w:space="0" w:color="D3D3D3"/>
+              <w:bottom w:val="single" w:space="0" w:color="D3D3D3"/>
+              <w:start w:val="single" w:space="0" w:color="D3D3D3"/>
+              <w:end w:val="single" w:space="0" w:color="D3D3D3"/>
+            </w:tcBorders>
+          </w:tcPr>
+          <w:p>
+            <w:pPr>
+              <w:spacing w:before="0" w:after="60"/>
+              <w:keepNext/>
+              <w:jc w:val="end"/>
+            </w:pPr>
+            <w:r>
+              <w:rPr>
+                <w:rFonts w:ascii="Calibri" w:hAnsi="Calibri"/>
+                <w:sz w:val="20"/>
+              </w:rPr>
+              <w:t xml:space="default">57 / 228</w:t>
+            </w:r>
+          </w:p>
+        </w:tc>
+        <w:tc>
+          <w:tcPr>
+            <w:tcBorders>
+              <w:top w:val="single" w:space="0" w:color="D3D3D3"/>
+              <w:bottom w:val="single" w:space="0" w:color="D3D3D3"/>
+              <w:start w:val="single" w:space="0" w:color="D3D3D3"/>
+              <w:end w:val="single" w:space="0" w:color="D3D3D3"/>
+            </w:tcBorders>
+          </w:tcPr>
+          <w:p>
+            <w:pPr>
+              <w:spacing w:before="0" w:after="60"/>
+              <w:keepNext/>
+              <w:jc w:val="end"/>
+            </w:pPr>
+            <w:r>
+              <w:rPr>
+                <w:rFonts w:ascii="Calibri" w:hAnsi="Calibri"/>
+                <w:sz w:val="20"/>
+              </w:rPr>
+              <w:t xml:space="default">25%</w:t>
+            </w:r>
+          </w:p>
+        </w:tc>
+      </w:tr>
+      <w:tr>
+        <w:trPr>
+          <w:cantSplit/>
+        </w:trPr>
+        <w:tc>
+          <w:tcPr>
+            <w:tcBorders>
+              <w:top w:val="single" w:space="0" w:color="D3D3D3"/>
+              <w:bottom w:val="single" w:space="0" w:color="D3D3D3"/>
+              <w:start w:val="single" w:space="0" w:color="D3D3D3"/>
+              <w:end w:val="single" w:space="0" w:color="D3D3D3"/>
+            </w:tcBorders>
+          </w:tcPr>
+          <w:p>
+            <w:pPr>
+              <w:spacing w:before="0" w:after="60"/>
+              <w:keepNext/>
+              <w:jc w:val="center"/>
+            </w:pPr>
+            <w:r>
+              <w:rPr>
+                <w:rFonts w:ascii="Calibri" w:hAnsi="Calibri"/>
+                <w:sz w:val="20"/>
+              </w:rPr>
+              <w:t xml:space="default">4</w:t>
+            </w:r>
+          </w:p>
+        </w:tc>
+        <w:tc>
+          <w:tcPr>
+            <w:tcBorders>
+              <w:top w:val="single" w:space="0" w:color="D3D3D3"/>
+              <w:bottom w:val="single" w:space="0" w:color="D3D3D3"/>
+              <w:start w:val="single" w:space="0" w:color="D3D3D3"/>
+              <w:end w:val="single" w:space="0" w:color="D3D3D3"/>
+            </w:tcBorders>
+          </w:tcPr>
+          <w:p>
+            <w:pPr>
+              <w:spacing w:before="0" w:after="60"/>
+              <w:keepNext/>
+              <w:jc w:val="center"/>
+            </w:pPr>
+            <w:r>
+              <w:rPr>
+                <w:rFonts w:ascii="Calibri" w:hAnsi="Calibri"/>
+                <w:sz w:val="20"/>
+              </w:rPr>
+              <w:t xml:space="default">Opposite effect</w:t>
+            </w:r>
+          </w:p>
+        </w:tc>
+        <w:tc>
+          <w:tcPr>
+            <w:tcBorders>
+              <w:top w:val="single" w:space="0" w:color="D3D3D3"/>
+              <w:bottom w:val="single" w:space="0" w:color="D3D3D3"/>
+              <w:start w:val="single" w:space="0" w:color="D3D3D3"/>
+              <w:end w:val="single" w:space="0" w:color="D3D3D3"/>
+            </w:tcBorders>
+          </w:tcPr>
+          <w:p>
+            <w:pPr>
+              <w:spacing w:before="0" w:after="60"/>
+              <w:keepNext/>
+              <w:jc w:val="end"/>
+            </w:pPr>
+            <w:r>
+              <w:rPr>
+                <w:rFonts w:ascii="Calibri" w:hAnsi="Calibri"/>
+                <w:sz w:val="20"/>
+              </w:rPr>
+              <w:t xml:space="default">6 / 228</w:t>
+            </w:r>
+          </w:p>
+        </w:tc>
+        <w:tc>
+          <w:tcPr>
+            <w:tcBorders>
+              <w:top w:val="single" w:space="0" w:color="D3D3D3"/>
+              <w:bottom w:val="single" w:space="0" w:color="D3D3D3"/>
+              <w:start w:val="single" w:space="0" w:color="D3D3D3"/>
+              <w:end w:val="single" w:space="0" w:color="D3D3D3"/>
+            </w:tcBorders>
+          </w:tcPr>
+          <w:p>
+            <w:pPr>
+              <w:spacing w:before="0" w:after="60"/>
+              <w:keepNext/>
+              <w:jc w:val="end"/>
+            </w:pPr>
+            <w:r>
+              <w:rPr>
+                <w:rFonts w:ascii="Calibri" w:hAnsi="Calibri"/>
+                <w:sz w:val="20"/>
+              </w:rPr>
+              <w:t xml:space="default">3%</w:t>
+            </w:r>
+          </w:p>
+        </w:tc>
+      </w:tr>
+      <w:tr>
+        <w:trPr>
+          <w:cantSplit/>
+        </w:trPr>
+        <w:tc>
+          <w:tcPr>
+            <w:tcBorders>
+              <w:top w:val="single" w:space="0" w:color="D3D3D3"/>
+              <w:bottom w:val="single" w:space="0" w:color="D3D3D3"/>
+              <w:start w:val="single" w:space="0" w:color="D3D3D3"/>
+              <w:end w:val="single" w:space="0" w:color="D3D3D3"/>
+            </w:tcBorders>
+          </w:tcPr>
+          <w:p>
+            <w:pPr>
+              <w:spacing w:before="0" w:after="60"/>
+              <w:keepNext/>
+              <w:jc w:val="center"/>
+            </w:pPr>
+            <w:r>
+              <w:rPr>
+                <w:rFonts w:ascii="Calibri" w:hAnsi="Calibri"/>
+                <w:sz w:val="20"/>
+              </w:rPr>
+              <w:t xml:space="default">5 Very confident</w:t>
+            </w:r>
+          </w:p>
+        </w:tc>
+        <w:tc>
+          <w:tcPr>
+            <w:tcBorders>
+              <w:top w:val="single" w:space="0" w:color="D3D3D3"/>
+              <w:bottom w:val="single" w:space="0" w:color="D3D3D3"/>
+              <w:start w:val="single" w:space="0" w:color="D3D3D3"/>
+              <w:end w:val="single" w:space="0" w:color="D3D3D3"/>
+            </w:tcBorders>
+          </w:tcPr>
+          <w:p>
+            <w:pPr>
+              <w:spacing w:before="0" w:after="60"/>
+              <w:keepNext/>
+              <w:jc w:val="center"/>
+            </w:pPr>
+            <w:r>
+              <w:rPr>
+                <w:rFonts w:ascii="Calibri" w:hAnsi="Calibri"/>
+                <w:sz w:val="20"/>
+              </w:rPr>
+              <w:t xml:space="default">Same conclusion</w:t>
+            </w:r>
+          </w:p>
+        </w:tc>
+        <w:tc>
+          <w:tcPr>
+            <w:tcBorders>
+              <w:top w:val="single" w:space="0" w:color="D3D3D3"/>
+              <w:bottom w:val="single" w:space="0" w:color="D3D3D3"/>
+              <w:start w:val="single" w:space="0" w:color="D3D3D3"/>
+              <w:end w:val="single" w:space="0" w:color="D3D3D3"/>
+            </w:tcBorders>
+          </w:tcPr>
+          <w:p>
+            <w:pPr>
+              <w:spacing w:before="0" w:after="60"/>
+              <w:keepNext/>
+              <w:jc w:val="end"/>
+            </w:pPr>
+            <w:r>
+              <w:rPr>
+                <w:rFonts w:ascii="Calibri" w:hAnsi="Calibri"/>
+                <w:sz w:val="20"/>
+              </w:rPr>
+              <w:t xml:space="default">151 / 177</w:t>
+            </w:r>
+          </w:p>
+        </w:tc>
+        <w:tc>
+          <w:tcPr>
+            <w:tcBorders>
+              <w:top w:val="single" w:space="0" w:color="D3D3D3"/>
+              <w:bottom w:val="single" w:space="0" w:color="D3D3D3"/>
+              <w:start w:val="single" w:space="0" w:color="D3D3D3"/>
+              <w:end w:val="single" w:space="0" w:color="D3D3D3"/>
+            </w:tcBorders>
+          </w:tcPr>
+          <w:p>
+            <w:pPr>
+              <w:spacing w:before="0" w:after="60"/>
+              <w:keepNext/>
+              <w:jc w:val="end"/>
+            </w:pPr>
+            <w:r>
+              <w:rPr>
+                <w:rFonts w:ascii="Calibri" w:hAnsi="Calibri"/>
+                <w:sz w:val="20"/>
+              </w:rPr>
+              <w:t xml:space="default">85%</w:t>
+            </w:r>
+          </w:p>
+        </w:tc>
+      </w:tr>
+      <w:tr>
+        <w:trPr>
+          <w:cantSplit/>
+        </w:trPr>
+        <w:tc>
+          <w:tcPr>
+            <w:tcBorders>
+              <w:top w:val="single" w:space="0" w:color="D3D3D3"/>
+              <w:bottom w:val="single" w:space="0" w:color="D3D3D3"/>
+              <w:start w:val="single" w:space="0" w:color="D3D3D3"/>
+              <w:end w:val="single" w:space="0" w:color="D3D3D3"/>
+            </w:tcBorders>
+          </w:tcPr>
+          <w:p>
+            <w:pPr>
+              <w:spacing w:before="0" w:after="60"/>
+              <w:keepNext/>
+              <w:jc w:val="center"/>
+            </w:pPr>
+            <w:r>
+              <w:rPr>
+                <w:rFonts w:ascii="Calibri" w:hAnsi="Calibri"/>
+                <w:sz w:val="20"/>
+              </w:rPr>
+              <w:t xml:space="default">5 Very confident</w:t>
+            </w:r>
+          </w:p>
+        </w:tc>
+        <w:tc>
+          <w:tcPr>
+            <w:tcBorders>
+              <w:top w:val="single" w:space="0" w:color="D3D3D3"/>
+              <w:bottom w:val="single" w:space="0" w:color="D3D3D3"/>
+              <w:start w:val="single" w:space="0" w:color="D3D3D3"/>
+              <w:end w:val="single" w:space="0" w:color="D3D3D3"/>
+            </w:tcBorders>
+          </w:tcPr>
+          <w:p>
+            <w:pPr>
+              <w:spacing w:before="0" w:after="60"/>
+              <w:keepNext/>
+              <w:jc w:val="center"/>
+            </w:pPr>
+            <w:r>
+              <w:rPr>
+                <w:rFonts w:ascii="Calibri" w:hAnsi="Calibri"/>
+                <w:sz w:val="20"/>
+              </w:rPr>
+              <w:t xml:space="default">No effect/inconclusive</w:t>
+            </w:r>
+          </w:p>
+        </w:tc>
+        <w:tc>
+          <w:tcPr>
+            <w:tcBorders>
+              <w:top w:val="single" w:space="0" w:color="D3D3D3"/>
+              <w:bottom w:val="single" w:space="0" w:color="D3D3D3"/>
+              <w:start w:val="single" w:space="0" w:color="D3D3D3"/>
+              <w:end w:val="single" w:space="0" w:color="D3D3D3"/>
+            </w:tcBorders>
+          </w:tcPr>
+          <w:p>
+            <w:pPr>
+              <w:spacing w:before="0" w:after="60"/>
+              <w:keepNext/>
+              <w:jc w:val="end"/>
+            </w:pPr>
+            <w:r>
+              <w:rPr>
+                <w:rFonts w:ascii="Calibri" w:hAnsi="Calibri"/>
+                <w:sz w:val="20"/>
+              </w:rPr>
+              <w:t xml:space="default">24 / 177</w:t>
+            </w:r>
+          </w:p>
+        </w:tc>
+        <w:tc>
+          <w:tcPr>
+            <w:tcBorders>
+              <w:top w:val="single" w:space="0" w:color="D3D3D3"/>
+              <w:bottom w:val="single" w:space="0" w:color="D3D3D3"/>
+              <w:start w:val="single" w:space="0" w:color="D3D3D3"/>
+              <w:end w:val="single" w:space="0" w:color="D3D3D3"/>
+            </w:tcBorders>
+          </w:tcPr>
+          <w:p>
+            <w:pPr>
+              <w:spacing w:before="0" w:after="60"/>
+              <w:keepNext/>
+              <w:jc w:val="end"/>
+            </w:pPr>
+            <w:r>
+              <w:rPr>
+                <w:rFonts w:ascii="Calibri" w:hAnsi="Calibri"/>
+                <w:sz w:val="20"/>
+              </w:rPr>
+              <w:t xml:space="default">14%</w:t>
+            </w:r>
+          </w:p>
+        </w:tc>
+      </w:tr>
+      <w:tr>
+        <w:trPr>
+          <w:cantSplit/>
+        </w:trPr>
+        <w:tc>
+          <w:tcPr>
+            <w:tcBorders>
+              <w:top w:val="single" w:space="0" w:color="D3D3D3"/>
+              <w:bottom w:val="single" w:space="0" w:color="D3D3D3"/>
+              <w:start w:val="single" w:space="0" w:color="D3D3D3"/>
+              <w:end w:val="single" w:space="0" w:color="D3D3D3"/>
+            </w:tcBorders>
+          </w:tcPr>
+          <w:p>
+            <w:pPr>
+              <w:spacing w:before="0" w:after="60"/>
+              <w:keepNext/>
+              <w:jc w:val="center"/>
+            </w:pPr>
+            <w:r>
+              <w:rPr>
+                <w:rFonts w:ascii="Calibri" w:hAnsi="Calibri"/>
+                <w:sz w:val="20"/>
+              </w:rPr>
+              <w:t xml:space="default">5 Very confident</w:t>
+            </w:r>
+          </w:p>
+        </w:tc>
+        <w:tc>
+          <w:tcPr>
+            <w:tcBorders>
+              <w:top w:val="single" w:space="0" w:color="D3D3D3"/>
+              <w:bottom w:val="single" w:space="0" w:color="D3D3D3"/>
+              <w:start w:val="single" w:space="0" w:color="D3D3D3"/>
+              <w:end w:val="single" w:space="0" w:color="D3D3D3"/>
+            </w:tcBorders>
+          </w:tcPr>
+          <w:p>
+            <w:pPr>
+              <w:spacing w:before="0" w:after="60"/>
+              <w:keepNext/>
+              <w:jc w:val="center"/>
+            </w:pPr>
+            <w:r>
+              <w:rPr>
+                <w:rFonts w:ascii="Calibri" w:hAnsi="Calibri"/>
+                <w:sz w:val="20"/>
+              </w:rPr>
+              <w:t xml:space="default">Opposite effect</w:t>
+            </w:r>
+          </w:p>
+        </w:tc>
+        <w:tc>
+          <w:tcPr>
+            <w:tcBorders>
+              <w:top w:val="single" w:space="0" w:color="D3D3D3"/>
+              <w:bottom w:val="single" w:space="0" w:color="D3D3D3"/>
+              <w:start w:val="single" w:space="0" w:color="D3D3D3"/>
+              <w:end w:val="single" w:space="0" w:color="D3D3D3"/>
+            </w:tcBorders>
+          </w:tcPr>
+          <w:p>
+            <w:pPr>
+              <w:spacing w:before="0" w:after="60"/>
+              <w:keepNext/>
+              <w:jc w:val="end"/>
+            </w:pPr>
+            <w:r>
+              <w:rPr>
+                <w:rFonts w:ascii="Calibri" w:hAnsi="Calibri"/>
+                <w:sz w:val="20"/>
+              </w:rPr>
+              <w:t xml:space="default">2 / 177</w:t>
+            </w:r>
+          </w:p>
+        </w:tc>
+        <w:tc>
+          <w:tcPr>
+            <w:tcBorders>
+              <w:top w:val="single" w:space="0" w:color="D3D3D3"/>
+              <w:bottom w:val="single" w:space="0" w:color="D3D3D3"/>
+              <w:start w:val="single" w:space="0" w:color="D3D3D3"/>
+              <w:end w:val="single" w:space="0" w:color="D3D3D3"/>
+            </w:tcBorders>
+          </w:tcPr>
+          <w:p>
+            <w:pPr>
+              <w:spacing w:before="0" w:after="60"/>
+              <w:keepNext/>
+              <w:jc w:val="end"/>
+            </w:pPr>
+            <w:r>
+              <w:rPr>
+                <w:rFonts w:ascii="Calibri" w:hAnsi="Calibri"/>
+                <w:sz w:val="20"/>
+              </w:rPr>
+              <w:t xml:space="default">1%</w:t>
+            </w:r>
+          </w:p>
+        </w:tc>
+      </w:tr>
+    </w:tbl>
+    <w:bookmarkEnd w:id="114"/>
+    <w:bookmarkStart w:id="119" w:name="X5eaa0d3b1212ddb24b4e72526e5ab9bab3496ec"/>
     <w:p>
       <w:pPr>
         <w:pStyle w:val="Heading4"/>
@@ -3584,103 +5418,7 @@
       <w:tr>
         <w:tc>
           <w:tcPr/>
-          <w:bookmarkStart w:id="113" w:name="fig-conclusions-samplesize"/>
-          <w:p>
-            <w:pPr>
-              <w:jc w:val="center"/>
-            </w:pPr>
-            <w:r>
-              <w:drawing>
-                <wp:inline>
-                  <wp:extent cx="4620126" cy="3696101"/>
-                  <wp:effectExtent b="0" l="0" r="0" t="0"/>
-                  <wp:docPr descr="" title="" id="111" name="Picture"/>
-                  <a:graphic>
-                    <a:graphicData uri="http://schemas.openxmlformats.org/drawingml/2006/picture">
-                      <pic:pic>
-                        <pic:nvPicPr>
-                          <pic:cNvPr descr="multi100_results_files/figure-docx/fig-conclusions-samplesize-1.png" id="112" name="Picture"/>
-                          <pic:cNvPicPr>
-                            <a:picLocks noChangeArrowheads="1" noChangeAspect="1"/>
-                          </pic:cNvPicPr>
-                        </pic:nvPicPr>
-                        <pic:blipFill>
-                          <a:blip r:embed="rId110"/>
-                          <a:stretch>
-                            <a:fillRect/>
-                          </a:stretch>
-                        </pic:blipFill>
-                        <pic:spPr bwMode="auto">
-                          <a:xfrm>
-                            <a:off x="0" y="0"/>
-                            <a:ext cx="4620126" cy="3696101"/>
-                          </a:xfrm>
-                          <a:prstGeom prst="rect">
-                            <a:avLst/>
-                          </a:prstGeom>
-                          <a:noFill/>
-                          <a:ln w="9525">
-                            <a:noFill/>
-                            <a:headEnd/>
-                            <a:tailEnd/>
-                          </a:ln>
-                        </pic:spPr>
-                      </pic:pic>
-                    </a:graphicData>
-                  </a:graphic>
-                </wp:inline>
-              </w:drawing>
-            </w:r>
-          </w:p>
-          <w:p>
-            <w:pPr>
-              <w:jc w:val="center"/>
-            </w:pPr>
-            <w:pPr>
-              <w:jc w:val="start"/>
-              <w:spacing w:before="200"/>
-              <w:pStyle w:val="ImageCaption"/>
-            </w:pPr>
-            <w:r>
-              <w:t xml:space="preserve">Figure 20: This raincloud figure shows the distribution of the sample sizes of the re-analyses resulting in same conclusion, no effect/inconclusive, and opposite effects.</w:t>
-            </w:r>
-          </w:p>
-          <w:bookmarkEnd w:id="113"/>
-        </w:tc>
-      </w:tr>
-    </w:tbl>
-    <w:bookmarkEnd w:id="114"/>
-    <w:bookmarkStart w:id="161" w:name="X94841b6cd8f3c64f6b1d2e7b88b5d185115f5b2"/>
-    <w:p>
-      <w:pPr>
-        <w:pStyle w:val="Heading4"/>
-      </w:pPr>
-      <w:r>
-        <w:t xml:space="preserve">Estimate robustness: robust of the statistical findings published in social sciences to analytical choices</w:t>
-      </w:r>
-    </w:p>
-    <w:p>
-      <w:pPr>
-        <w:pStyle w:val="FirstParagraph"/>
-      </w:pPr>
-      <w:r>
-        <w:t xml:space="preserve">A main question of our study was whether different analysts arrive at the same effect estimates (+/- 0.05 Cohen’s d) as the analyst of the original study? Figure 18 shows the distribution of the effect sizes of the original and next results. Figure 19 shows percentages of the effect sizes falling within the preset tolerance range (+/- 0.05 Cohen’s d) for each study.</w:t>
-      </w:r>
-    </w:p>
-    <w:tbl>
-      <w:tblPr>
-        <w:tblStyle w:val="Table"/>
-        <w:tblW w:type="pct" w:w="5000"/>
-        <w:tblLook w:firstRow="0" w:lastRow="0" w:firstColumn="0" w:lastColumn="0" w:noHBand="0" w:noVBand="0" w:val="0000"/>
-        <w:jc w:val="start"/>
-      </w:tblPr>
-      <w:tblGrid>
-        <w:gridCol w:w="7920"/>
-      </w:tblGrid>
-      <w:tr>
-        <w:tc>
-          <w:tcPr/>
-          <w:bookmarkStart w:id="118" w:name="fig-effect-main"/>
+          <w:bookmarkStart w:id="118" w:name="fig-conclusions-samplesize"/>
           <w:p>
             <w:pPr>
               <w:jc w:val="center"/>
@@ -3695,7 +5433,7 @@
                     <a:graphicData uri="http://schemas.openxmlformats.org/drawingml/2006/picture">
                       <pic:pic>
                         <pic:nvPicPr>
-                          <pic:cNvPr descr="multi100_results_files/figure-docx/fig-effect-main-1.png" id="117" name="Picture"/>
+                          <pic:cNvPr descr="multi100_results_files/figure-docx/fig-conclusions-samplesize-1.png" id="117" name="Picture"/>
                           <pic:cNvPicPr>
                             <a:picLocks noChangeArrowheads="1" noChangeAspect="1"/>
                           </pic:cNvPicPr>
@@ -3738,73 +5476,46 @@
               <w:pStyle w:val="ImageCaption"/>
             </w:pPr>
             <w:r>
-              <w:t xml:space="preserve">Figure 21: The figure shows the effect size of the original result (black square) and the effect sizes of the re-analyses (green dot) for each study after conversions to Cohen’s d. For</w:t>
-            </w:r>
-            <w:r>
-              <w:t xml:space="preserve"> </w:t>
-            </w:r>
-            <w:r>
-              <w:rPr>
-                <w:rStyle w:val="VerbatimChar"/>
-              </w:rPr>
-              <w:t xml:space="preserve">r missing_original_n</w:t>
-            </w:r>
-            <w:r>
-              <w:t xml:space="preserve"> </w:t>
-            </w:r>
-            <w:r>
-              <w:t xml:space="preserve">studies, we could not determine the original effect size due to missing information. For</w:t>
-            </w:r>
-            <w:r>
-              <w:t xml:space="preserve"> </w:t>
-            </w:r>
-            <w:r>
-              <w:rPr>
-                <w:rStyle w:val="VerbatimChar"/>
-              </w:rPr>
-              <w:t xml:space="preserve">r missing_reanalysis_n</w:t>
-            </w:r>
-            <w:r>
-              <w:t xml:space="preserve"> </w:t>
-            </w:r>
-            <w:r>
-              <w:t xml:space="preserve">re-analyses, the reported effect size was not convertible to Cohen’s. The figure does not show</w:t>
-            </w:r>
-            <w:r>
-              <w:t xml:space="preserve"> </w:t>
-            </w:r>
-            <w:r>
-              <w:rPr>
-                <w:rStyle w:val="VerbatimChar"/>
-              </w:rPr>
-              <w:t xml:space="preserve">r dplyr::filter(reanalysis_data, effect_size &gt; 10 | effect_size &lt; -10) |&gt; nrow()</w:t>
-            </w:r>
-            <w:r>
-              <w:t xml:space="preserve"> </w:t>
-            </w:r>
-            <w:r>
-              <w:t xml:space="preserve">(</w:t>
-            </w:r>
-            <w:r>
-              <w:rPr>
-                <w:rStyle w:val="VerbatimChar"/>
-              </w:rPr>
-              <w:t xml:space="preserve">r dplyr::pull(excluded_es, excluded_list)</w:t>
-            </w:r>
-            <w:r>
-              <w:t xml:space="preserve">) re-analyzed effect sizes which are over 10 or smaller than -10 Cohen’s d. Study numbers correspond to studies listed in Table S1.</w:t>
+              <w:t xml:space="preserve">Figure 20: This raincloud figure shows the distribution of the sample sizes of the re-analyses resulting in same conclusion, no effect/inconclusive, and opposite effects.</w:t>
             </w:r>
           </w:p>
           <w:bookmarkEnd w:id="118"/>
         </w:tc>
       </w:tr>
     </w:tbl>
-    <w:p>
-      <w:pPr>
-        <w:pStyle w:val="BodyText"/>
-      </w:pPr>
+    <w:bookmarkEnd w:id="119"/>
+    <w:bookmarkStart w:id="169" w:name="X94841b6cd8f3c64f6b1d2e7b88b5d185115f5b2"/>
+    <w:p>
+      <w:pPr>
+        <w:pStyle w:val="Heading4"/>
+      </w:pPr>
+      <w:r>
+        <w:t xml:space="preserve">Estimate robustness: robust of the statistical findings published in social sciences to analytical choices</w:t>
+      </w:r>
+    </w:p>
+    <w:p>
+      <w:pPr>
+        <w:pStyle w:val="FirstParagraph"/>
+      </w:pPr>
+      <w:r>
+        <w:t xml:space="preserve">A main question of our study was whether different analysts arrive at the same effect estimates (+/- 0.05 Cohen’s d) as the analyst of the original study? Figure 18 shows the distribution of the effect sizes of the original and next results.</w:t>
+      </w:r>
       <w:r>
         <w:t xml:space="preserve"> </w:t>
+      </w:r>
+      <w:hyperlink w:anchor="fig-effect-main">
+        <w:r>
+          <w:rPr>
+            <w:rStyle w:val="Hyperlink"/>
+          </w:rPr>
+          <w:t xml:space="preserve">Figure 21</w:t>
+        </w:r>
+      </w:hyperlink>
+      <w:r>
+        <w:t xml:space="preserve"> </w:t>
+      </w:r>
+      <w:r>
+        <w:t xml:space="preserve">shows percentages of the effect sizes falling within the preset tolerance range (+/- 0.05 Cohen’s d) for each study. For 86 re-analyses, the reported effect size was not convertible to Cohen’s. The figure does not show 3 (study 042: 13.147; study 053: 60.578; study 057: 37.234) re-analyzed effect sizes which are over 10 or smaller than -10 Cohen’s d. For 7 studies, we could not determine the original effect size due to missing information.</w:t>
       </w:r>
     </w:p>
     <w:tbl>
@@ -3820,7 +5531,7 @@
       <w:tr>
         <w:tc>
           <w:tcPr/>
-          <w:bookmarkStart w:id="122" w:name="fig-effect-region-all"/>
+          <w:bookmarkStart w:id="123" w:name="fig-effect-main"/>
           <w:p>
             <w:pPr>
               <w:jc w:val="center"/>
@@ -3830,18 +5541,18 @@
                 <wp:inline>
                   <wp:extent cx="4620126" cy="3696101"/>
                   <wp:effectExtent b="0" l="0" r="0" t="0"/>
-                  <wp:docPr descr="" title="" id="120" name="Picture"/>
+                  <wp:docPr descr="" title="" id="121" name="Picture"/>
                   <a:graphic>
                     <a:graphicData uri="http://schemas.openxmlformats.org/drawingml/2006/picture">
                       <pic:pic>
                         <pic:nvPicPr>
-                          <pic:cNvPr descr="multi100_results_files/figure-docx/fig-effect-region-all-1.png" id="121" name="Picture"/>
+                          <pic:cNvPr descr="multi100_results_files/figure-docx/fig-effect-main-1.png" id="122" name="Picture"/>
                           <pic:cNvPicPr>
                             <a:picLocks noChangeArrowheads="1" noChangeAspect="1"/>
                           </pic:cNvPicPr>
                         </pic:nvPicPr>
                         <pic:blipFill>
-                          <a:blip r:embed="rId119"/>
+                          <a:blip r:embed="rId120"/>
                           <a:stretch>
                             <a:fillRect/>
                           </a:stretch>
@@ -3878,10 +5589,10 @@
               <w:pStyle w:val="ImageCaption"/>
             </w:pPr>
             <w:r>
-              <w:t xml:space="preserve">Figure 22: The figure shows percentages of the effect sizes falling within the preset tolerance range (+/- 0.05 Cohen’s d) for each study. Study numbers correspond to studies listed in Table S1.</w:t>
-            </w:r>
-          </w:p>
-          <w:bookmarkEnd w:id="122"/>
+              <w:t xml:space="preserve">Figure 21: The figure shows the effect size of the original result (black square) and the effect sizes of the re-analyses (green dot) for each study after conversions to Cohen’s d. Study numbers correspond to studies listed in Table S1.</w:t>
+            </w:r>
+          </w:p>
+          <w:bookmarkEnd w:id="123"/>
         </w:tc>
       </w:tr>
     </w:tbl>
@@ -3890,58 +5601,7 @@
         <w:pStyle w:val="BodyText"/>
       </w:pPr>
       <w:r>
-        <w:t xml:space="preserve">We found that 96% (89 out of 93) of the studies contained at least one re-analysis result where the effect size was beyond the tolerance region (+/- 0.05 Cohen’s d) of the result of the original study. Out of the 392 available reanalysis effect sizes 67.86% (266) were outside of the tolerance region.</w:t>
-      </w:r>
-    </w:p>
-    <w:bookmarkStart w:id="131" w:name="estimate-robustness-by-discipline"/>
-    <w:p>
-      <w:pPr>
-        <w:pStyle w:val="Heading5"/>
-      </w:pPr>
-      <w:r>
-        <w:t xml:space="preserve">Estimate robustness by discipline</w:t>
-      </w:r>
-    </w:p>
-    <w:p>
-      <w:pPr>
-        <w:pStyle w:val="FirstParagraph"/>
-      </w:pPr>
-      <w:r>
-        <w:t xml:space="preserve">We were interested to see whether these robustness results show a different pattern when inspecting them in different disciplines.</w:t>
-      </w:r>
-      <w:r>
         <w:t xml:space="preserve"> </w:t>
-      </w:r>
-      <w:hyperlink w:anchor="fig-effect-region-discipline">
-        <w:r>
-          <w:rPr>
-            <w:rStyle w:val="Hyperlink"/>
-          </w:rPr>
-          <w:t xml:space="preserve">Figure 23</w:t>
-        </w:r>
-      </w:hyperlink>
-      <w:r>
-        <w:t xml:space="preserve"> </w:t>
-      </w:r>
-      <w:r>
-        <w:t xml:space="preserve">and</w:t>
-      </w:r>
-      <w:r>
-        <w:t xml:space="preserve"> </w:t>
-      </w:r>
-      <w:hyperlink w:anchor="fig-effect-robustness-discipline">
-        <w:r>
-          <w:rPr>
-            <w:rStyle w:val="Hyperlink"/>
-          </w:rPr>
-          <w:t xml:space="preserve">Figure 24</w:t>
-        </w:r>
-      </w:hyperlink>
-      <w:r>
-        <w:t xml:space="preserve"> </w:t>
-      </w:r>
-      <w:r>
-        <w:t xml:space="preserve">show that for the major disciplines (&gt;=10 studies).</w:t>
       </w:r>
     </w:p>
     <w:tbl>
@@ -3957,7 +5617,7 @@
       <w:tr>
         <w:tc>
           <w:tcPr/>
-          <w:bookmarkStart w:id="126" w:name="fig-effect-region-discipline"/>
+          <w:bookmarkStart w:id="127" w:name="fig-effect-region-all"/>
           <w:p>
             <w:pPr>
               <w:jc w:val="center"/>
@@ -3967,18 +5627,18 @@
                 <wp:inline>
                   <wp:extent cx="4620126" cy="3696101"/>
                   <wp:effectExtent b="0" l="0" r="0" t="0"/>
-                  <wp:docPr descr="" title="" id="124" name="Picture"/>
+                  <wp:docPr descr="" title="" id="125" name="Picture"/>
                   <a:graphic>
                     <a:graphicData uri="http://schemas.openxmlformats.org/drawingml/2006/picture">
                       <pic:pic>
                         <pic:nvPicPr>
-                          <pic:cNvPr descr="multi100_results_files/figure-docx/fig-effect-region-discipline-1.png" id="125" name="Picture"/>
+                          <pic:cNvPr descr="multi100_results_files/figure-docx/fig-effect-region-all-1.png" id="126" name="Picture"/>
                           <pic:cNvPicPr>
                             <a:picLocks noChangeArrowheads="1" noChangeAspect="1"/>
                           </pic:cNvPicPr>
                         </pic:nvPicPr>
                         <pic:blipFill>
-                          <a:blip r:embed="rId123"/>
+                          <a:blip r:embed="rId124"/>
                           <a:stretch>
                             <a:fillRect/>
                           </a:stretch>
@@ -4015,10 +5675,10 @@
               <w:pStyle w:val="ImageCaption"/>
             </w:pPr>
             <w:r>
-              <w:t xml:space="preserve">Figure 23: The figure shows the percentage of re-analysis results falling within or outside of the tolerance region of the original results of the studies by major disciplines. The figure displays the count of re-analyses next to each discipline name.</w:t>
-            </w:r>
-          </w:p>
-          <w:bookmarkEnd w:id="126"/>
+              <w:t xml:space="preserve">Figure 22: The figure shows percentages of the effect sizes falling within the preset tolerance range (+/- 0.05 Cohen’s d) for each study. Study numbers correspond to studies listed in Table S1.</w:t>
+            </w:r>
+          </w:p>
+          <w:bookmarkEnd w:id="127"/>
         </w:tc>
       </w:tr>
     </w:tbl>
@@ -4027,7 +5687,58 @@
         <w:pStyle w:val="BodyText"/>
       </w:pPr>
       <w:r>
+        <w:t xml:space="preserve">We found that 96% (89 out of 93) of the studies contained at least one re-analysis result where the effect size was beyond the tolerance region (+/- 0.05 Cohen’s d) of the result of the original study. Out of the 392 available reanalysis effect sizes 67.86% (266) were outside of the tolerance region.</w:t>
+      </w:r>
+    </w:p>
+    <w:bookmarkStart w:id="136" w:name="estimate-robustness-by-discipline"/>
+    <w:p>
+      <w:pPr>
+        <w:pStyle w:val="Heading5"/>
+      </w:pPr>
+      <w:r>
+        <w:t xml:space="preserve">Estimate robustness by discipline</w:t>
+      </w:r>
+    </w:p>
+    <w:p>
+      <w:pPr>
+        <w:pStyle w:val="FirstParagraph"/>
+      </w:pPr>
+      <w:r>
+        <w:t xml:space="preserve">We were interested to see whether these robustness results show a different pattern when inspecting them in different disciplines.</w:t>
+      </w:r>
+      <w:r>
         <w:t xml:space="preserve"> </w:t>
+      </w:r>
+      <w:hyperlink w:anchor="fig-effect-region-discipline">
+        <w:r>
+          <w:rPr>
+            <w:rStyle w:val="Hyperlink"/>
+          </w:rPr>
+          <w:t xml:space="preserve">Figure 23</w:t>
+        </w:r>
+      </w:hyperlink>
+      <w:r>
+        <w:t xml:space="preserve"> </w:t>
+      </w:r>
+      <w:r>
+        <w:t xml:space="preserve">and</w:t>
+      </w:r>
+      <w:r>
+        <w:t xml:space="preserve"> </w:t>
+      </w:r>
+      <w:hyperlink w:anchor="fig-effect-robustness-discipline">
+        <w:r>
+          <w:rPr>
+            <w:rStyle w:val="Hyperlink"/>
+          </w:rPr>
+          <w:t xml:space="preserve">Figure 24</w:t>
+        </w:r>
+      </w:hyperlink>
+      <w:r>
+        <w:t xml:space="preserve"> </w:t>
+      </w:r>
+      <w:r>
+        <w:t xml:space="preserve">show that for the major disciplines (&gt;=10 studies).</w:t>
       </w:r>
     </w:p>
     <w:tbl>
@@ -4043,7 +5754,7 @@
       <w:tr>
         <w:tc>
           <w:tcPr/>
-          <w:bookmarkStart w:id="130" w:name="fig-effect-robustness-discipline"/>
+          <w:bookmarkStart w:id="131" w:name="fig-effect-region-discipline"/>
           <w:p>
             <w:pPr>
               <w:jc w:val="center"/>
@@ -4053,18 +5764,18 @@
                 <wp:inline>
                   <wp:extent cx="4620126" cy="3696101"/>
                   <wp:effectExtent b="0" l="0" r="0" t="0"/>
-                  <wp:docPr descr="" title="" id="128" name="Picture"/>
+                  <wp:docPr descr="" title="" id="129" name="Picture"/>
                   <a:graphic>
                     <a:graphicData uri="http://schemas.openxmlformats.org/drawingml/2006/picture">
                       <pic:pic>
                         <pic:nvPicPr>
-                          <pic:cNvPr descr="multi100_results_files/figure-docx/fig-effect-robustness-discipline-1.png" id="129" name="Picture"/>
+                          <pic:cNvPr descr="multi100_results_files/figure-docx/fig-effect-region-discipline-1.png" id="130" name="Picture"/>
                           <pic:cNvPicPr>
                             <a:picLocks noChangeArrowheads="1" noChangeAspect="1"/>
                           </pic:cNvPicPr>
                         </pic:nvPicPr>
                         <pic:blipFill>
-                          <a:blip r:embed="rId127"/>
+                          <a:blip r:embed="rId128"/>
                           <a:stretch>
                             <a:fillRect/>
                           </a:stretch>
@@ -4101,29 +5812,19 @@
               <w:pStyle w:val="ImageCaption"/>
             </w:pPr>
             <w:r>
-              <w:t xml:space="preserve">Figure 24: This raincloud figure shows for each major discipline the distribution of effect size estimate ranges (lowest to highest) calculated per study.</w:t>
-            </w:r>
-          </w:p>
-          <w:bookmarkEnd w:id="130"/>
+              <w:t xml:space="preserve">Figure 23: The figure shows the percentage of re-analysis results falling within or outside of the tolerance region of the original results of the studies by major disciplines. The figure displays the count of re-analyses next to each discipline name.</w:t>
+            </w:r>
+          </w:p>
+          <w:bookmarkEnd w:id="131"/>
         </w:tc>
       </w:tr>
     </w:tbl>
-    <w:bookmarkEnd w:id="131"/>
-    <w:bookmarkStart w:id="140" w:name="Xef019b0077efd7b5485773c5bbf35989472da8e"/>
-    <w:p>
-      <w:pPr>
-        <w:pStyle w:val="Heading5"/>
-      </w:pPr>
-      <w:r>
-        <w:t xml:space="preserve">Estimate robustness by study type (observational, experimental)</w:t>
-      </w:r>
-    </w:p>
-    <w:p>
-      <w:pPr>
-        <w:pStyle w:val="FirstParagraph"/>
-      </w:pPr>
-      <w:r>
-        <w:t xml:space="preserve">Here, we were interested to see whether these results show a different pattern when separating them by study type.</w:t>
+    <w:p>
+      <w:pPr>
+        <w:pStyle w:val="BodyText"/>
+      </w:pPr>
+      <w:r>
+        <w:t xml:space="preserve"> </w:t>
       </w:r>
     </w:p>
     <w:tbl>
@@ -4139,7 +5840,7 @@
       <w:tr>
         <w:tc>
           <w:tcPr/>
-          <w:bookmarkStart w:id="135" w:name="fig-effect-region-studytype"/>
+          <w:bookmarkStart w:id="135" w:name="fig-effect-robustness-discipline"/>
           <w:p>
             <w:pPr>
               <w:jc w:val="center"/>
@@ -4154,7 +5855,7 @@
                     <a:graphicData uri="http://schemas.openxmlformats.org/drawingml/2006/picture">
                       <pic:pic>
                         <pic:nvPicPr>
-                          <pic:cNvPr descr="multi100_results_files/figure-docx/fig-effect-region-studytype-1.png" id="134" name="Picture"/>
+                          <pic:cNvPr descr="multi100_results_files/figure-docx/fig-effect-robustness-discipline-1.png" id="134" name="Picture"/>
                           <pic:cNvPicPr>
                             <a:picLocks noChangeArrowheads="1" noChangeAspect="1"/>
                           </pic:cNvPicPr>
@@ -4197,19 +5898,29 @@
               <w:pStyle w:val="ImageCaption"/>
             </w:pPr>
             <w:r>
-              <w:t xml:space="preserve">Figure 25: The figure shows the percentage of re-analysis results falling within or outside of the tolerance region of the original results of the studies by study type. The figure displays the count of re-analyses next to each discipline name.</w:t>
+              <w:t xml:space="preserve">Figure 24: This raincloud figure shows for each major discipline the distribution of effect size estimate ranges (lowest to highest) calculated per study.</w:t>
             </w:r>
           </w:p>
           <w:bookmarkEnd w:id="135"/>
         </w:tc>
       </w:tr>
     </w:tbl>
-    <w:p>
-      <w:pPr>
-        <w:pStyle w:val="BodyText"/>
-      </w:pPr>
-      <w:r>
-        <w:t xml:space="preserve"> </w:t>
+    <w:bookmarkEnd w:id="136"/>
+    <w:bookmarkStart w:id="145" w:name="Xef019b0077efd7b5485773c5bbf35989472da8e"/>
+    <w:p>
+      <w:pPr>
+        <w:pStyle w:val="Heading5"/>
+      </w:pPr>
+      <w:r>
+        <w:t xml:space="preserve">Estimate robustness by study type (observational, experimental)</w:t>
+      </w:r>
+    </w:p>
+    <w:p>
+      <w:pPr>
+        <w:pStyle w:val="FirstParagraph"/>
+      </w:pPr>
+      <w:r>
+        <w:t xml:space="preserve">Here, we were interested to see whether these results show a different pattern when separating them by study type.</w:t>
       </w:r>
     </w:p>
     <w:tbl>
@@ -4225,7 +5936,7 @@
       <w:tr>
         <w:tc>
           <w:tcPr/>
-          <w:bookmarkStart w:id="139" w:name="fig-effect-robustness-studytype"/>
+          <w:bookmarkStart w:id="140" w:name="fig-effect-region-studytype"/>
           <w:p>
             <w:pPr>
               <w:jc w:val="center"/>
@@ -4235,18 +5946,18 @@
                 <wp:inline>
                   <wp:extent cx="4620126" cy="3696101"/>
                   <wp:effectExtent b="0" l="0" r="0" t="0"/>
-                  <wp:docPr descr="" title="" id="137" name="Picture"/>
+                  <wp:docPr descr="" title="" id="138" name="Picture"/>
                   <a:graphic>
                     <a:graphicData uri="http://schemas.openxmlformats.org/drawingml/2006/picture">
                       <pic:pic>
                         <pic:nvPicPr>
-                          <pic:cNvPr descr="multi100_results_files/figure-docx/fig-effect-robustness-studytype-1.png" id="138" name="Picture"/>
+                          <pic:cNvPr descr="multi100_results_files/figure-docx/fig-effect-region-studytype-1.png" id="139" name="Picture"/>
                           <pic:cNvPicPr>
                             <a:picLocks noChangeArrowheads="1" noChangeAspect="1"/>
                           </pic:cNvPicPr>
                         </pic:nvPicPr>
                         <pic:blipFill>
-                          <a:blip r:embed="rId136"/>
+                          <a:blip r:embed="rId137"/>
                           <a:stretch>
                             <a:fillRect/>
                           </a:stretch>
@@ -4283,29 +5994,19 @@
               <w:pStyle w:val="ImageCaption"/>
             </w:pPr>
             <w:r>
-              <w:t xml:space="preserve">Figure 26: This raincloud figure shows for each study type the distribution of effect size estimate ranges (lowest to highest) calculated per study.</w:t>
-            </w:r>
-          </w:p>
-          <w:bookmarkEnd w:id="139"/>
+              <w:t xml:space="preserve">Figure 25: The figure shows the percentage of re-analysis results falling within or outside of the tolerance region of the original results of the studies by study type. The figure displays the count of re-analyses next to each discipline name.</w:t>
+            </w:r>
+          </w:p>
+          <w:bookmarkEnd w:id="140"/>
         </w:tc>
       </w:tr>
     </w:tbl>
-    <w:bookmarkEnd w:id="140"/>
-    <w:bookmarkStart w:id="145" w:name="estimate-robustness-by-expertise"/>
-    <w:p>
-      <w:pPr>
-        <w:pStyle w:val="Heading5"/>
-      </w:pPr>
-      <w:r>
-        <w:t xml:space="preserve">Estimate robustness by expertise</w:t>
-      </w:r>
-    </w:p>
-    <w:p>
-      <w:pPr>
-        <w:pStyle w:val="FirstParagraph"/>
-      </w:pPr>
-      <w:r>
-        <w:t xml:space="preserve">Here, we were interested to see whether these results show a different pattern when inspecting them along the reported expertise of the co-analysts.</w:t>
+    <w:p>
+      <w:pPr>
+        <w:pStyle w:val="BodyText"/>
+      </w:pPr>
+      <w:r>
+        <w:t xml:space="preserve"> </w:t>
       </w:r>
     </w:p>
     <w:tbl>
@@ -4321,7 +6022,7 @@
       <w:tr>
         <w:tc>
           <w:tcPr/>
-          <w:bookmarkStart w:id="144" w:name="fig-effect-region-expertise"/>
+          <w:bookmarkStart w:id="144" w:name="fig-effect-robustness-studytype"/>
           <w:p>
             <w:pPr>
               <w:jc w:val="center"/>
@@ -4336,7 +6037,7 @@
                     <a:graphicData uri="http://schemas.openxmlformats.org/drawingml/2006/picture">
                       <pic:pic>
                         <pic:nvPicPr>
-                          <pic:cNvPr descr="multi100_results_files/figure-docx/fig-effect-region-expertise-1.png" id="143" name="Picture"/>
+                          <pic:cNvPr descr="multi100_results_files/figure-docx/fig-effect-robustness-studytype-1.png" id="143" name="Picture"/>
                           <pic:cNvPicPr>
                             <a:picLocks noChangeArrowheads="1" noChangeAspect="1"/>
                           </pic:cNvPicPr>
@@ -4379,7 +6080,7 @@
               <w:pStyle w:val="ImageCaption"/>
             </w:pPr>
             <w:r>
-              <w:t xml:space="preserve">Figure 27: The figure shows the percentage of re-analysis results falling within or outside of the tolerance region of the original results of the studies by self-rated expertise (on a scale of 1 (Beginner) to 10 (Expert)). The figure displays the count of re-analyses next to each discipline name.</w:t>
+              <w:t xml:space="preserve">Figure 26: This raincloud figure shows for each study type the distribution of effect size estimate ranges (lowest to highest) calculated per study.</w:t>
             </w:r>
           </w:p>
           <w:bookmarkEnd w:id="144"/>
@@ -4387,13 +6088,13 @@
       </w:tr>
     </w:tbl>
     <w:bookmarkEnd w:id="145"/>
-    <w:bookmarkStart w:id="150" w:name="X981bcb03870f1985688ec9c918f9aa5dec020af"/>
+    <w:bookmarkStart w:id="153" w:name="estimate-robustness-by-expertise"/>
     <w:p>
       <w:pPr>
         <w:pStyle w:val="Heading5"/>
       </w:pPr>
       <w:r>
-        <w:t xml:space="preserve">Estimate robustness by prior familiarity with the dataset</w:t>
+        <w:t xml:space="preserve">Estimate robustness by expertise</w:t>
       </w:r>
     </w:p>
     <w:p>
@@ -4401,24 +6102,7 @@
         <w:pStyle w:val="FirstParagraph"/>
       </w:pPr>
       <w:r>
-        <w:t xml:space="preserve">Here, we were interested to see whether these results show a different pattern when inspecting them along their prior familiarity with the dataset.</w:t>
-      </w:r>
-      <w:r>
-        <w:t xml:space="preserve"> </w:t>
-      </w:r>
-      <w:hyperlink w:anchor="fig-effect-region-familiarity">
-        <w:r>
-          <w:rPr>
-            <w:rStyle w:val="Hyperlink"/>
-          </w:rPr>
-          <w:t xml:space="preserve">Figure 28</w:t>
-        </w:r>
-      </w:hyperlink>
-      <w:r>
-        <w:t xml:space="preserve"> </w:t>
-      </w:r>
-      <w:r>
-        <w:t xml:space="preserve">shows that for these results.</w:t>
+        <w:t xml:space="preserve">Here, we were interested to see whether these results show a different pattern when inspecting them along the reported expertise of the co-analysts.</w:t>
       </w:r>
     </w:p>
     <w:tbl>
@@ -4434,7 +6118,7 @@
       <w:tr>
         <w:tc>
           <w:tcPr/>
-          <w:bookmarkStart w:id="149" w:name="fig-effect-region-familiarity"/>
+          <w:bookmarkStart w:id="149" w:name="fig-effect-region-expertise"/>
           <w:p>
             <w:pPr>
               <w:jc w:val="center"/>
@@ -4449,7 +6133,7 @@
                     <a:graphicData uri="http://schemas.openxmlformats.org/drawingml/2006/picture">
                       <pic:pic>
                         <pic:nvPicPr>
-                          <pic:cNvPr descr="multi100_results_files/figure-docx/fig-effect-region-familiarity-1.png" id="148" name="Picture"/>
+                          <pic:cNvPr descr="multi100_results_files/figure-docx/fig-effect-region-expertise-1.png" id="148" name="Picture"/>
                           <pic:cNvPicPr>
                             <a:picLocks noChangeArrowheads="1" noChangeAspect="1"/>
                           </pic:cNvPicPr>
@@ -4492,21 +6176,93 @@
               <w:pStyle w:val="ImageCaption"/>
             </w:pPr>
             <w:r>
-              <w:t xml:space="preserve">Figure 28: The figure shows the percentage of re-analysis results falling within or outside of the tolerance region of the original results of the studies by declared familiarity with the study.</w:t>
+              <w:t xml:space="preserve">Figure 27: The figure shows the percentage of re-analysis results falling within or outside of the tolerance region of the original results of the studies by self-rated expertise (on a scale of 1 (Beginner) to 10 (Expert)). The figure displays the count of re-analyses next to each discipline name.</w:t>
             </w:r>
           </w:p>
           <w:bookmarkEnd w:id="149"/>
         </w:tc>
       </w:tr>
     </w:tbl>
-    <w:bookmarkEnd w:id="150"/>
-    <w:bookmarkStart w:id="155" w:name="X0ec152724a87b48c76365c47de45b5a1eb105c7"/>
+    <w:p>
+      <w:pPr>
+        <w:pStyle w:val="BodyText"/>
+      </w:pPr>
+      <w:r>
+        <w:drawing>
+          <wp:inline>
+            <wp:extent cx="4620126" cy="3696101"/>
+            <wp:effectExtent b="0" l="0" r="0" t="0"/>
+            <wp:docPr descr="" title="" id="151" name="Picture"/>
+            <a:graphic>
+              <a:graphicData uri="http://schemas.openxmlformats.org/drawingml/2006/picture">
+                <pic:pic>
+                  <pic:nvPicPr>
+                    <pic:cNvPr descr="multi100_results_files/figure-docx/unnamed-chunk-78-1.png" id="152" name="Picture"/>
+                    <pic:cNvPicPr>
+                      <a:picLocks noChangeArrowheads="1" noChangeAspect="1"/>
+                    </pic:cNvPicPr>
+                  </pic:nvPicPr>
+                  <pic:blipFill>
+                    <a:blip r:embed="rId150"/>
+                    <a:stretch>
+                      <a:fillRect/>
+                    </a:stretch>
+                  </pic:blipFill>
+                  <pic:spPr bwMode="auto">
+                    <a:xfrm>
+                      <a:off x="0" y="0"/>
+                      <a:ext cx="4620126" cy="3696101"/>
+                    </a:xfrm>
+                    <a:prstGeom prst="rect">
+                      <a:avLst/>
+                    </a:prstGeom>
+                    <a:noFill/>
+                    <a:ln w="9525">
+                      <a:noFill/>
+                      <a:headEnd/>
+                      <a:tailEnd/>
+                    </a:ln>
+                  </pic:spPr>
+                </pic:pic>
+              </a:graphicData>
+            </a:graphic>
+          </wp:inline>
+        </w:drawing>
+      </w:r>
+    </w:p>
+    <w:bookmarkEnd w:id="153"/>
+    <w:bookmarkStart w:id="158" w:name="X981bcb03870f1985688ec9c918f9aa5dec020af"/>
     <w:p>
       <w:pPr>
         <w:pStyle w:val="Heading5"/>
       </w:pPr>
       <w:r>
-        <w:t xml:space="preserve">Estimate robustness by the level of confidence with the suitability of the analysis</w:t>
+        <w:t xml:space="preserve">Estimate robustness by prior familiarity with the dataset</w:t>
+      </w:r>
+    </w:p>
+    <w:p>
+      <w:pPr>
+        <w:pStyle w:val="FirstParagraph"/>
+      </w:pPr>
+      <w:r>
+        <w:t xml:space="preserve">Here, we were interested to see whether these results show a different pattern when inspecting them along their prior familiarity with the dataset.</w:t>
+      </w:r>
+      <w:r>
+        <w:t xml:space="preserve"> </w:t>
+      </w:r>
+      <w:hyperlink w:anchor="fig-effect-region-familiarity">
+        <w:r>
+          <w:rPr>
+            <w:rStyle w:val="Hyperlink"/>
+          </w:rPr>
+          <w:t xml:space="preserve">Figure 28</w:t>
+        </w:r>
+      </w:hyperlink>
+      <w:r>
+        <w:t xml:space="preserve"> </w:t>
+      </w:r>
+      <w:r>
+        <w:t xml:space="preserve">shows that for these results.</w:t>
       </w:r>
     </w:p>
     <w:tbl>
@@ -4522,7 +6278,7 @@
       <w:tr>
         <w:tc>
           <w:tcPr/>
-          <w:bookmarkStart w:id="154" w:name="fig-effect-region-suitability"/>
+          <w:bookmarkStart w:id="157" w:name="fig-effect-region-familiarity"/>
           <w:p>
             <w:pPr>
               <w:jc w:val="center"/>
@@ -4532,18 +6288,18 @@
                 <wp:inline>
                   <wp:extent cx="4620126" cy="3696101"/>
                   <wp:effectExtent b="0" l="0" r="0" t="0"/>
-                  <wp:docPr descr="" title="" id="152" name="Picture"/>
+                  <wp:docPr descr="" title="" id="155" name="Picture"/>
                   <a:graphic>
                     <a:graphicData uri="http://schemas.openxmlformats.org/drawingml/2006/picture">
                       <pic:pic>
                         <pic:nvPicPr>
-                          <pic:cNvPr descr="multi100_results_files/figure-docx/fig-effect-region-suitability-1.png" id="153" name="Picture"/>
+                          <pic:cNvPr descr="multi100_results_files/figure-docx/fig-effect-region-familiarity-1.png" id="156" name="Picture"/>
                           <pic:cNvPicPr>
                             <a:picLocks noChangeArrowheads="1" noChangeAspect="1"/>
                           </pic:cNvPicPr>
                         </pic:nvPicPr>
                         <pic:blipFill>
-                          <a:blip r:embed="rId151"/>
+                          <a:blip r:embed="rId154"/>
                           <a:stretch>
                             <a:fillRect/>
                           </a:stretch>
@@ -4580,46 +6336,21 @@
               <w:pStyle w:val="ImageCaption"/>
             </w:pPr>
             <w:r>
-              <w:t xml:space="preserve">Figure 29: The figure shows</w:t>
-            </w:r>
-          </w:p>
-          <w:bookmarkEnd w:id="154"/>
+              <w:t xml:space="preserve">Figure 28: The figure shows the percentage of re-analysis results falling within or outside of the tolerance region of the original results of the studies by declared familiarity with the study.</w:t>
+            </w:r>
+          </w:p>
+          <w:bookmarkEnd w:id="157"/>
         </w:tc>
       </w:tr>
     </w:tbl>
-    <w:bookmarkEnd w:id="155"/>
-    <w:bookmarkStart w:id="160" w:name="estiamte-robustness-by-the-sample-size"/>
+    <w:bookmarkEnd w:id="158"/>
+    <w:bookmarkStart w:id="163" w:name="X0ec152724a87b48c76365c47de45b5a1eb105c7"/>
     <w:p>
       <w:pPr>
         <w:pStyle w:val="Heading5"/>
       </w:pPr>
       <w:r>
-        <w:t xml:space="preserve">Estiamte robustness by the sample size</w:t>
-      </w:r>
-    </w:p>
-    <w:p>
-      <w:pPr>
-        <w:pStyle w:val="FirstParagraph"/>
-      </w:pPr>
-      <w:r>
-        <w:t xml:space="preserve">Here, we were interested to see whether these results show a different pattern when considering sample size. The following</w:t>
-      </w:r>
-      <w:r>
-        <w:t xml:space="preserve"> </w:t>
-      </w:r>
-      <w:hyperlink w:anchor="fig-samplesize-region">
-        <w:r>
-          <w:rPr>
-            <w:rStyle w:val="Hyperlink"/>
-          </w:rPr>
-          <w:t xml:space="preserve">Figure 30</w:t>
-        </w:r>
-      </w:hyperlink>
-      <w:r>
-        <w:t xml:space="preserve"> </w:t>
-      </w:r>
-      <w:r>
-        <w:t xml:space="preserve">shows no remarkable differences between the two categories.</w:t>
+        <w:t xml:space="preserve">Estimate robustness by the level of confidence with the suitability of the analysis</w:t>
       </w:r>
     </w:p>
     <w:tbl>
@@ -4635,7 +6366,7 @@
       <w:tr>
         <w:tc>
           <w:tcPr/>
-          <w:bookmarkStart w:id="159" w:name="fig-samplesize-region"/>
+          <w:bookmarkStart w:id="162" w:name="fig-effect-region-suitability"/>
           <w:p>
             <w:pPr>
               <w:jc w:val="center"/>
@@ -4645,18 +6376,18 @@
                 <wp:inline>
                   <wp:extent cx="4620126" cy="3696101"/>
                   <wp:effectExtent b="0" l="0" r="0" t="0"/>
-                  <wp:docPr descr="" title="" id="157" name="Picture"/>
+                  <wp:docPr descr="" title="" id="160" name="Picture"/>
                   <a:graphic>
                     <a:graphicData uri="http://schemas.openxmlformats.org/drawingml/2006/picture">
                       <pic:pic>
                         <pic:nvPicPr>
-                          <pic:cNvPr descr="multi100_results_files/figure-docx/fig-samplesize-region-1.png" id="158" name="Picture"/>
+                          <pic:cNvPr descr="multi100_results_files/figure-docx/fig-effect-region-suitability-1.png" id="161" name="Picture"/>
                           <pic:cNvPicPr>
                             <a:picLocks noChangeArrowheads="1" noChangeAspect="1"/>
                           </pic:cNvPicPr>
                         </pic:nvPicPr>
                         <pic:blipFill>
-                          <a:blip r:embed="rId156"/>
+                          <a:blip r:embed="rId159"/>
                           <a:stretch>
                             <a:fillRect/>
                           </a:stretch>
@@ -4693,23 +6424,21 @@
               <w:pStyle w:val="ImageCaption"/>
             </w:pPr>
             <w:r>
-              <w:t xml:space="preserve">Figure 30: The figure shows the distribution of sample sizes separately for re-analysis effect sizes falling within or outside of the tolerance region of the original results. In this figure, we did not include those studies where the original effect sizes were missing, and cases where the re-analysis effect size or sample size were missing.</w:t>
-            </w:r>
-          </w:p>
-          <w:bookmarkEnd w:id="159"/>
+              <w:t xml:space="preserve">Figure 29: The figure shows</w:t>
+            </w:r>
+          </w:p>
+          <w:bookmarkEnd w:id="162"/>
         </w:tc>
       </w:tr>
     </w:tbl>
-    <w:bookmarkEnd w:id="160"/>
-    <w:bookmarkEnd w:id="161"/>
-    <w:bookmarkEnd w:id="162"/>
-    <w:bookmarkStart w:id="163" w:name="additional-analyses"/>
-    <w:p>
-      <w:pPr>
-        <w:pStyle w:val="Heading3"/>
-      </w:pPr>
-      <w:r>
-        <w:t xml:space="preserve">Additional analyses</w:t>
+    <w:bookmarkEnd w:id="163"/>
+    <w:bookmarkStart w:id="168" w:name="estiamte-robustness-by-the-sample-size"/>
+    <w:p>
+      <w:pPr>
+        <w:pStyle w:val="Heading5"/>
+      </w:pPr>
+      <w:r>
+        <w:t xml:space="preserve">Estiamte robustness by the sample size</w:t>
       </w:r>
     </w:p>
     <w:p>
@@ -4717,19 +6446,108 @@
         <w:pStyle w:val="FirstParagraph"/>
       </w:pPr>
       <w:r>
-        <w:t xml:space="preserve">While Cohen’s d has the advantage of being easily interpretable and comparable across different analyses, it was designed to compare the means of two groups and its calculation relies on assumptions that can be compromised in more complex designs19. Recently, Kümpel &amp; Hoffmann20 proposed a formal definition of generalized marginal effects (gMEs) that gives the calculation of effect size measures that are comparable across different statistical models. When standardized, the value of gMEs is equal to the value of Cohen’s d where the latter effect size measure is strictly applicable. Since we had not originally planned to calculate standardized gMEs, we did not collect all required analysis outputs to compute them. As a result, we calculated gMEs only for a sample of the 100 studies. Although this effect size calculation currently requires substantially more effort, it is recommended for future multi-analyst studies.</w:t>
-      </w:r>
-    </w:p>
-    <w:p>
-      <w:pPr>
-        <w:pStyle w:val="BodyText"/>
-      </w:pPr>
-      <w:r>
-        <w:t xml:space="preserve">Hanna’s figure.</w:t>
-      </w:r>
-    </w:p>
-    <w:bookmarkEnd w:id="163"/>
-    <w:bookmarkEnd w:id="164"/>
+        <w:t xml:space="preserve">Here, we were interested to see whether these results show a different pattern when considering sample size. The following</w:t>
+      </w:r>
+      <w:r>
+        <w:t xml:space="preserve"> </w:t>
+      </w:r>
+      <w:hyperlink w:anchor="fig-samplesize-region">
+        <w:r>
+          <w:rPr>
+            <w:rStyle w:val="Hyperlink"/>
+          </w:rPr>
+          <w:t xml:space="preserve">Figure 30</w:t>
+        </w:r>
+      </w:hyperlink>
+      <w:r>
+        <w:t xml:space="preserve"> </w:t>
+      </w:r>
+      <w:r>
+        <w:t xml:space="preserve">shows no remarkable differences between the two categories.</w:t>
+      </w:r>
+    </w:p>
+    <w:tbl>
+      <w:tblPr>
+        <w:tblStyle w:val="Table"/>
+        <w:tblW w:type="pct" w:w="5000"/>
+        <w:tblLook w:firstRow="0" w:lastRow="0" w:firstColumn="0" w:lastColumn="0" w:noHBand="0" w:noVBand="0" w:val="0000"/>
+        <w:jc w:val="start"/>
+      </w:tblPr>
+      <w:tblGrid>
+        <w:gridCol w:w="7920"/>
+      </w:tblGrid>
+      <w:tr>
+        <w:tc>
+          <w:tcPr/>
+          <w:bookmarkStart w:id="167" w:name="fig-samplesize-region"/>
+          <w:p>
+            <w:pPr>
+              <w:jc w:val="center"/>
+            </w:pPr>
+            <w:r>
+              <w:drawing>
+                <wp:inline>
+                  <wp:extent cx="4620126" cy="3696101"/>
+                  <wp:effectExtent b="0" l="0" r="0" t="0"/>
+                  <wp:docPr descr="" title="" id="165" name="Picture"/>
+                  <a:graphic>
+                    <a:graphicData uri="http://schemas.openxmlformats.org/drawingml/2006/picture">
+                      <pic:pic>
+                        <pic:nvPicPr>
+                          <pic:cNvPr descr="multi100_results_files/figure-docx/fig-samplesize-region-1.png" id="166" name="Picture"/>
+                          <pic:cNvPicPr>
+                            <a:picLocks noChangeArrowheads="1" noChangeAspect="1"/>
+                          </pic:cNvPicPr>
+                        </pic:nvPicPr>
+                        <pic:blipFill>
+                          <a:blip r:embed="rId164"/>
+                          <a:stretch>
+                            <a:fillRect/>
+                          </a:stretch>
+                        </pic:blipFill>
+                        <pic:spPr bwMode="auto">
+                          <a:xfrm>
+                            <a:off x="0" y="0"/>
+                            <a:ext cx="4620126" cy="3696101"/>
+                          </a:xfrm>
+                          <a:prstGeom prst="rect">
+                            <a:avLst/>
+                          </a:prstGeom>
+                          <a:noFill/>
+                          <a:ln w="9525">
+                            <a:noFill/>
+                            <a:headEnd/>
+                            <a:tailEnd/>
+                          </a:ln>
+                        </pic:spPr>
+                      </pic:pic>
+                    </a:graphicData>
+                  </a:graphic>
+                </wp:inline>
+              </w:drawing>
+            </w:r>
+          </w:p>
+          <w:p>
+            <w:pPr>
+              <w:jc w:val="center"/>
+            </w:pPr>
+            <w:pPr>
+              <w:jc w:val="start"/>
+              <w:spacing w:before="200"/>
+              <w:pStyle w:val="ImageCaption"/>
+            </w:pPr>
+            <w:r>
+              <w:t xml:space="preserve">Figure 30: The figure shows the distribution of sample sizes separately for re-analysis effect sizes falling within or outside of the tolerance region of the original results. In this figure, we did not include those studies where the original effect sizes were missing, and cases where the re-analysis effect size or sample size were missing.</w:t>
+            </w:r>
+          </w:p>
+          <w:bookmarkEnd w:id="167"/>
+        </w:tc>
+      </w:tr>
+    </w:tbl>
+    <w:bookmarkEnd w:id="168"/>
+    <w:bookmarkEnd w:id="169"/>
+    <w:bookmarkEnd w:id="170"/>
+    <w:bookmarkEnd w:id="171"/>
     <w:sectPr/>
   </w:body>
 </w:document>

</xml_diff>

<commit_message>
updated results with gme
</commit_message>
<xml_diff>
--- a/analysis/multi100_results.docx
+++ b/analysis/multi100_results.docx
@@ -2630,7 +2630,15 @@
         <w:pStyle w:val="FirstParagraph"/>
       </w:pPr>
       <w:r>
-        <w:t xml:space="preserve">Following the task 1 conclusion review, one full re-analysis was removed from the final dataset. For the remaining task 1 analysis pipeline review responses, all (n = 7) were revised to</w:t>
+        <w:t xml:space="preserve">As a consequence of the full peer evaluation review, one analysis was rejected. What follows is a summary of revisions made to peer evaluator’s initial ratings as an outcome of the peer evaluation review.</w:t>
+      </w:r>
+    </w:p>
+    <w:p>
+      <w:pPr>
+        <w:pStyle w:val="BodyText"/>
+      </w:pPr>
+      <w:r>
+        <w:t xml:space="preserve">Following the task 1 analysis pipeline review, ratings of</w:t>
       </w:r>
       <w:r>
         <w:t xml:space="preserve"> </w:t>
@@ -2639,12 +2647,63 @@
         <w:t xml:space="preserve">‘</w:t>
       </w:r>
       <w:r>
+        <w:t xml:space="preserve">(1) Unacceptable</w:t>
+      </w:r>
+      <w:r>
+        <w:t xml:space="preserve">’</w:t>
+      </w:r>
+      <w:r>
+        <w:t xml:space="preserve"> </w:t>
+      </w:r>
+      <w:r>
+        <w:t xml:space="preserve">(n = 7) were revised to</w:t>
+      </w:r>
+      <w:r>
+        <w:t xml:space="preserve"> </w:t>
+      </w:r>
+      <w:r>
+        <w:t xml:space="preserve">‘</w:t>
+      </w:r>
+      <w:r>
         <w:t xml:space="preserve">(2) Acceptable but low quality</w:t>
       </w:r>
       <w:r>
         <w:t xml:space="preserve">’</w:t>
       </w:r>
       <w:r>
+        <w:t xml:space="preserve">. Following the task 1 conclusion review, ratings of</w:t>
+      </w:r>
+      <w:r>
+        <w:t xml:space="preserve"> </w:t>
+      </w:r>
+      <w:r>
+        <w:t xml:space="preserve">‘</w:t>
+      </w:r>
+      <w:r>
+        <w:t xml:space="preserve">(2) It does not follow adequately from the results of the analysis</w:t>
+      </w:r>
+      <w:r>
+        <w:t xml:space="preserve">’</w:t>
+      </w:r>
+      <w:r>
+        <w:t xml:space="preserve"> </w:t>
+      </w:r>
+      <w:r>
+        <w:t xml:space="preserve">(n = 25) were revised to</w:t>
+      </w:r>
+      <w:r>
+        <w:t xml:space="preserve"> </w:t>
+      </w:r>
+      <w:r>
+        <w:t xml:space="preserve">‘</w:t>
+      </w:r>
+      <w:r>
+        <w:t xml:space="preserve">(1) It follows adequately from the results of the analysis</w:t>
+      </w:r>
+      <w:r>
+        <w:t xml:space="preserve">’</w:t>
+      </w:r>
+      <w:r>
         <w:t xml:space="preserve">.</w:t>
       </w:r>
     </w:p>
@@ -2653,7 +2712,7 @@
         <w:pStyle w:val="BodyText"/>
       </w:pPr>
       <w:r>
-        <w:t xml:space="preserve">Following the task 1 categorization review , all initial ratings of</w:t>
+        <w:t xml:space="preserve">Following the task 1 categorization review, ratings of</w:t>
       </w:r>
       <w:r>
         <w:t xml:space="preserve"> </w:t>
@@ -2712,7 +2771,7 @@
         <w:pStyle w:val="BodyText"/>
       </w:pPr>
       <w:r>
-        <w:t xml:space="preserve">Following the task 2 analysis pipeline review, all initial ratings of</w:t>
+        <w:t xml:space="preserve">Following the task 2 analysis pipeline review, ratings of</w:t>
       </w:r>
       <w:r>
         <w:t xml:space="preserve"> </w:t>
@@ -2763,7 +2822,7 @@
         <w:t xml:space="preserve"> </w:t>
       </w:r>
       <w:r>
-        <w:t xml:space="preserve">(n = 22) were also revised. Many of these ratings were made simply because the re-analysts task 1 submission also satisfied the requirements of task 2 (i.e., the paper-specific instructions given in task 2 had already been adhered to in task 1), and as a result, no further analysis was needed. For each case, the panel verified that the analyst had reported their test statistic appropriately in the task 2 survey response, and that their analysis files had been uploaded to the OSF as requested.</w:t>
+        <w:t xml:space="preserve">(n = 21) were also revised. Many of these ratings were made simply because the re-analysts task 1 submission also satisfied the requirements of task 2 (i.e., the paper-specific instructions given in task 2 had already been adhered to in task 1), and as a result, no further analysis was needed. For each case, the panel verified that the analyst had reported their test statistic appropriately in the task 2 survey response, and that their analysis files had been uploaded to the OSF as requested.</w:t>
       </w:r>
     </w:p>
     <w:p>
@@ -2796,7 +2855,7 @@
     <w:bookmarkEnd w:id="72"/>
     <w:bookmarkEnd w:id="73"/>
     <w:bookmarkEnd w:id="74"/>
-    <w:bookmarkStart w:id="171" w:name="Xba55456f048c68535441495f6d8ada6b71c827d"/>
+    <w:bookmarkStart w:id="176" w:name="Xba55456f048c68535441495f6d8ada6b71c827d"/>
     <w:p>
       <w:pPr>
         <w:pStyle w:val="Heading2"/>
@@ -2813,7 +2872,7 @@
         <w:t xml:space="preserve">Do different analysts arrive at the same conclusions as the analysts of the original study?</w:t>
       </w:r>
     </w:p>
-    <w:bookmarkStart w:id="170" w:name="task-1-survey-results"/>
+    <w:bookmarkStart w:id="175" w:name="task-1-survey-results"/>
     <w:p>
       <w:pPr>
         <w:pStyle w:val="Heading3"/>
@@ -5515,7 +5574,7 @@
         <w:t xml:space="preserve"> </w:t>
       </w:r>
       <w:r>
-        <w:t xml:space="preserve">shows percentages of the effect sizes falling within the preset tolerance range (+/- 0.05 Cohen’s d) for each study. For 86 re-analyses, the reported effect size was not convertible to Cohen’s. The figure does not show 3 (study 042: 13.147; study 053: 60.578; study 057: 37.234) re-analyzed effect sizes which are over 10 or smaller than -10 Cohen’s d. For 7 studies, we could not determine the original effect size due to missing information.</w:t>
+        <w:t xml:space="preserve">shows percentages of the effect sizes falling within the preset tolerance range (+/- 0.05 Cohen’s d) for each study. For 57 re-analyses, the reported effect size was not convertible to Cohen’s. The figure does not show 4 (study 042: 13.147; study 026: 12.055; study 053: 60.578; study 057: 37.234) re-analyzed effect sizes which are over 10 or smaller than -10 Cohen’s d. For 7 studies, we could not determine the original effect size due to missing information.</w:t>
       </w:r>
     </w:p>
     <w:tbl>
@@ -5687,7 +5746,7 @@
         <w:pStyle w:val="BodyText"/>
       </w:pPr>
       <w:r>
-        <w:t xml:space="preserve">We found that 96% (89 out of 93) of the studies contained at least one re-analysis result where the effect size was beyond the tolerance region (+/- 0.05 Cohen’s d) of the result of the original study. Out of the 392 available reanalysis effect sizes 67.86% (266) were outside of the tolerance region.</w:t>
+        <w:t xml:space="preserve">We found that 96% (89 out of 93) of the studies contained at least one re-analysis result where the effect size was beyond the tolerance region (+/- 0.05 Cohen’s d) of the result of the original study. Out of the 417 available reanalysis effect sizes 68.59% (286) were outside of the tolerance region.</w:t>
       </w:r>
     </w:p>
     <w:bookmarkStart w:id="136" w:name="estimate-robustness-by-discipline"/>
@@ -6546,8 +6605,121 @@
     </w:tbl>
     <w:bookmarkEnd w:id="168"/>
     <w:bookmarkEnd w:id="169"/>
-    <w:bookmarkEnd w:id="170"/>
-    <w:bookmarkEnd w:id="171"/>
+    <w:bookmarkStart w:id="174" w:name="additional-analyses"/>
+    <w:p>
+      <w:pPr>
+        <w:pStyle w:val="Heading4"/>
+      </w:pPr>
+      <w:r>
+        <w:t xml:space="preserve">Additional analyses</w:t>
+      </w:r>
+    </w:p>
+    <w:p>
+      <w:pPr>
+        <w:pStyle w:val="FirstParagraph"/>
+      </w:pPr>
+      <w:r>
+        <w:t xml:space="preserve">While Cohen’s d has the advantage of being easily interpretable and comparable across different analyses, it was designed to compare the means of two groups and its calculation relies on assumptions that can be compromised in more complex designs. Following the conduct of the present project, Kümpel &amp; Hoffmann proposed a formal definition of generalized marginal effects (gMEs) which measure is comparable across different statistical models. When standardized, the value of gMEs is equal to the value of Cohen’s d where the latter effect size measure is strictly applicable. Since we had not originally planned to calculate standardized gMEs, we did not collect all required analysis outputs to compute them. As a result, we calculated gMEs only for a subsample of the 100 studies but we recommend it for future multi-analyst studies. See</w:t>
+      </w:r>
+      <w:r>
+        <w:t xml:space="preserve"> </w:t>
+      </w:r>
+      <w:hyperlink w:anchor="fig-gme">
+        <w:r>
+          <w:rPr>
+            <w:rStyle w:val="Hyperlink"/>
+          </w:rPr>
+          <w:t xml:space="preserve">Figure 31</w:t>
+        </w:r>
+      </w:hyperlink>
+      <w:r>
+        <w:t xml:space="preserve"> </w:t>
+      </w:r>
+      <w:r>
+        <w:t xml:space="preserve">for the results of the gME calculation for our submsample of studies.</w:t>
+      </w:r>
+    </w:p>
+    <w:tbl>
+      <w:tblPr>
+        <w:tblStyle w:val="Table"/>
+        <w:tblW w:type="pct" w:w="5000"/>
+        <w:tblLook w:firstRow="0" w:lastRow="0" w:firstColumn="0" w:lastColumn="0" w:noHBand="0" w:noVBand="0" w:val="0000"/>
+        <w:jc w:val="start"/>
+      </w:tblPr>
+      <w:tblGrid>
+        <w:gridCol w:w="7920"/>
+      </w:tblGrid>
+      <w:tr>
+        <w:tc>
+          <w:tcPr/>
+          <w:bookmarkStart w:id="173" w:name="fig-gme"/>
+          <w:p>
+            <w:pPr>
+              <w:jc w:val="center"/>
+            </w:pPr>
+            <w:r>
+              <w:drawing>
+                <wp:inline>
+                  <wp:extent cx="5334000" cy="8001000"/>
+                  <wp:effectExtent b="0" l="0" r="0" t="0"/>
+                  <wp:docPr descr="" title="" id="171" name="Picture"/>
+                  <a:graphic>
+                    <a:graphicData uri="http://schemas.openxmlformats.org/drawingml/2006/picture">
+                      <pic:pic>
+                        <pic:nvPicPr>
+                          <pic:cNvPr descr="../generalized%20Marginal%20Effects/gMEs.png" id="172" name="Picture"/>
+                          <pic:cNvPicPr>
+                            <a:picLocks noChangeArrowheads="1" noChangeAspect="1"/>
+                          </pic:cNvPicPr>
+                        </pic:nvPicPr>
+                        <pic:blipFill>
+                          <a:blip r:embed="rId170"/>
+                          <a:stretch>
+                            <a:fillRect/>
+                          </a:stretch>
+                        </pic:blipFill>
+                        <pic:spPr bwMode="auto">
+                          <a:xfrm>
+                            <a:off x="0" y="0"/>
+                            <a:ext cx="5334000" cy="8001000"/>
+                          </a:xfrm>
+                          <a:prstGeom prst="rect">
+                            <a:avLst/>
+                          </a:prstGeom>
+                          <a:noFill/>
+                          <a:ln w="9525">
+                            <a:noFill/>
+                            <a:headEnd/>
+                            <a:tailEnd/>
+                          </a:ln>
+                        </pic:spPr>
+                      </pic:pic>
+                    </a:graphicData>
+                  </a:graphic>
+                </wp:inline>
+              </w:drawing>
+            </w:r>
+          </w:p>
+          <w:p>
+            <w:pPr>
+              <w:jc w:val="center"/>
+            </w:pPr>
+            <w:pPr>
+              <w:jc w:val="start"/>
+              <w:spacing w:before="200"/>
+              <w:pStyle w:val="ImageCaption"/>
+            </w:pPr>
+            <w:r>
+              <w:t xml:space="preserve">Figure 31: For each original and re-analysis of papers 22, 40, 63, and 75, this figure shows a forest-density plot of non-standardized gME values as defined by Kümpel &amp; Hoffmann . Specifically, the black dots give the point estimates of the average change in target expectation attributed to the regressor of interest by each analysis, while the thicker and thinner lines visualize the 0.66 and 0.95 quantiles of the corresponding densities. Study numbers correspond to studies listed in Table S1.</w:t>
+            </w:r>
+          </w:p>
+          <w:bookmarkEnd w:id="173"/>
+        </w:tc>
+      </w:tr>
+    </w:tbl>
+    <w:bookmarkEnd w:id="174"/>
+    <w:bookmarkEnd w:id="175"/>
+    <w:bookmarkEnd w:id="176"/>
     <w:sectPr/>
   </w:body>
 </w:document>

</xml_diff>

<commit_message>
added peer eval file and changed some things for the analysis
</commit_message>
<xml_diff>
--- a/analysis/multi100_results.docx
+++ b/analysis/multi100_results.docx
@@ -40,7 +40,7 @@
         <w:pStyle w:val="BodyText"/>
       </w:pPr>
       <w:r>
-        <w:t xml:space="preserve">Out of the submitted analyses 1 of them were omitted from the summary analysis as their analysis failed the peer evaluation and an additional 4 were excluded because of incomplete responses.</w:t>
+        <w:t xml:space="preserve">Out of the submitted analyses 1 of them was omitted from the summary analysis as its analysis failed the peer evaluation and an additional 4 analyses were excluded due to incomplete responses.</w:t>
       </w:r>
     </w:p>
     <w:p>
@@ -56,7 +56,19 @@
         <w:pStyle w:val="BodyText"/>
       </w:pPr>
       <w:r>
-        <w:t xml:space="preserve">Although we invited more than 5 co-analysts to each of the 100 studies, due to drop-outs and peer evaluation exclusions the final number of completed analyses ranged between 3 and 7. Table 1 shows the the distribution of analyses per studies.</w:t>
+        <w:t xml:space="preserve">Although we invited more than 5 co-analysts to each of the 100 studies, due to drop-outs and peer evaluation exclusions the final number of completed analyses ranged between 3 and 7. Table 1 shows the distribution of of the number of analyses for individual studies.</w:t>
+      </w:r>
+    </w:p>
+    <w:p>
+      <w:pPr>
+        <w:pStyle w:val="BodyText"/>
+      </w:pPr>
+      <w:r>
+        <w:rPr>
+          <w:bCs/>
+          <w:b/>
+        </w:rPr>
+        <w:t xml:space="preserve">Table 1. The Distribution of the Number of Analyses for Studies</w:t>
       </w:r>
     </w:p>
     <w:tbl xmlns:w="http://schemas.openxmlformats.org/wordprocessingml/2006/main" xmlns:wp="http://schemas.openxmlformats.org/drawingml/2006/wordprocessingDrawing" xmlns:r="http://schemas.openxmlformats.org/officeDocument/2006/relationships" xmlns:w14="http://schemas.microsoft.com/office/word/2010/wordml">
@@ -508,7 +520,7 @@
               <w:pStyle w:val="ImageCaption"/>
             </w:pPr>
             <w:r>
-              <w:t xml:space="preserve">Figure 1: The figure shows the distribution of the analysts’ age. When an analyst submitted more than one re-analysis with more than a year apart, we only kept their age at the time of their first submission. Moreover, one analyst was excluded because they did not disclose their age.</w:t>
+              <w:t xml:space="preserve">Figure 1: The figure shows the distribution of the analysts’ age. When an analyst submitted more than one re-analysis with more than a year apart, we kept only their age at the time of their first submission. Moreover, one analyst is excluded because they did not disclose their age.</w:t>
             </w:r>
           </w:p>
           <w:bookmarkEnd w:id="24"/>
@@ -520,7 +532,7 @@
         <w:pStyle w:val="BodyText"/>
       </w:pPr>
       <w:r>
-        <w:t xml:space="preserve">Regarding the highest level of education, 1 reported High-school diploma or equivalent, 18 co-analysts had Bachelor’s degree or equivalent, 135 Master’s degree or equivalent, 303 had Doctoral degree or equivalent. In case the analysts completed more than one re-analysis and they advanced in their studies by the time of their second analysis, we only kept their first response for this comparison.</w:t>
+        <w:t xml:space="preserve">Regarding the highest level of education, 1 co-analyst reported High-school diploma or equivalent, 18 co-analysts had Bachelor’s degree or equivalent, 135 Master’s degree or equivalent, 303 had Doctoral degree or equivalent. In case the analysts completed more than one re-analysis and they advanced in their studies by the time of their second analysis, we kept only their first response for this comparison.</w:t>
       </w:r>
     </w:p>
     <w:p>
@@ -628,7 +640,19 @@
         <w:pStyle w:val="BodyText"/>
       </w:pPr>
       <w:r>
-        <w:t xml:space="preserve">We asked the co-analysts which discipline is the closest to their research area. The following Table summarizes the distribution of their disciplinary orientation. Co-analysts from Psychology and Economics disciplines participated in the highest ratio in this study.</w:t>
+        <w:t xml:space="preserve">We asked the co-analysts which discipline is the closest to their research area. The following Table 2 summarizes the distribution of their disciplinary orientation. Co-analysts from Psychology and Economics disciplines participated in the highest ratio in this study.</w:t>
+      </w:r>
+    </w:p>
+    <w:p>
+      <w:pPr>
+        <w:pStyle w:val="BodyText"/>
+      </w:pPr>
+      <w:r>
+        <w:rPr>
+          <w:bCs/>
+          <w:b/>
+        </w:rPr>
+        <w:t xml:space="preserve">Table 2. The Distribution of Co-analysts’ Disciplinary Orientation</w:t>
       </w:r>
     </w:p>
     <w:tbl xmlns:w="http://schemas.openxmlformats.org/wordprocessingml/2006/main" xmlns:wp="http://schemas.openxmlformats.org/drawingml/2006/wordprocessingDrawing" xmlns:r="http://schemas.openxmlformats.org/officeDocument/2006/relationships" xmlns:w14="http://schemas.microsoft.com/office/word/2010/wordml">
@@ -1855,7 +1879,7 @@
         <w:t xml:space="preserve"> </w:t>
       </w:r>
       <w:r>
-        <w:t xml:space="preserve">shows the distribution of all the responses.</w:t>
+        <w:t xml:space="preserve">shows the distribution of these responses.</w:t>
       </w:r>
     </w:p>
     <w:tbl>
@@ -2068,7 +2092,7 @@
               <w:pStyle w:val="ImageCaption"/>
             </w:pPr>
             <w:r>
-              <w:t xml:space="preserve">Figure 7: The figure shows the total hours the analyst spent on Task 1 and Task 2 together. In case an analyst completed multiple re-analyses, we kept all their responses for this figure. One response was excluded due to being an outlier (999 hours).</w:t>
+              <w:t xml:space="preserve">Figure 7: The figure shows the reported total hours the analyst spent on Task 1 and Task 2 together. In case an analyst completed multiple re-analyses, we kept all their responses for this figure. One response was excluded due to being an outlier (999 hours).</w:t>
             </w:r>
           </w:p>
           <w:bookmarkEnd w:id="49"/>
@@ -2076,7 +2100,7 @@
       </w:tr>
     </w:tbl>
     <w:bookmarkEnd w:id="50"/>
-    <w:bookmarkStart w:id="74" w:name="peer-evaluation"/>
+    <w:bookmarkStart w:id="67" w:name="peer-evaluation"/>
     <w:p>
       <w:pPr>
         <w:pStyle w:val="Heading2"/>
@@ -2396,7 +2420,7 @@
     </w:tbl>
     <w:bookmarkEnd w:id="63"/>
     <w:bookmarkEnd w:id="64"/>
-    <w:bookmarkStart w:id="73" w:name="peer-evaluations"/>
+    <w:bookmarkStart w:id="66" w:name="peer-evaluations"/>
     <w:p>
       <w:pPr>
         <w:pStyle w:val="Heading3"/>
@@ -2427,7 +2451,7 @@
         <w:pStyle w:val="BodyText"/>
       </w:pPr>
       <w:r>
-        <w:t xml:space="preserve">At the end of the peer evaluation process, one analysis was deemed to contain an unacceptable analysis pipeline. Therefore, we removed this single analysis from our results. For the remaining analyses, it was determined that all task 1 and task 2 analysis pipelines were acceptable. Furthermore, all remaining task 1 conclusions were considered to accurately follow on from the results, and the analysts self-categorization of the results were considered adequate.</w:t>
+        <w:t xml:space="preserve">At the end of the peer evaluation process, one analysis was deemed to contain an unacceptable analysis pipeline. Therefore, we removed this single analysis from our results. For the remaining analyses, it was determined that all Task 1 and Task 2 analysis pipelines were acceptable. Furthermore, all remaining Task 1 conclusions were considered to accurately follow on from the results, and the analysts self-categorization of the results were considered adequate.</w:t>
       </w:r>
     </w:p>
     <w:p>
@@ -2435,26 +2459,19 @@
         <w:pStyle w:val="BodyText"/>
       </w:pPr>
       <w:r>
-        <w:t xml:space="preserve">204 analytical reproducibility checks was successfully conducted which identified mismatches in 19 analyses.</w:t>
+        <w:t xml:space="preserve">204 analytical reproducibility checks were successfully conducted which identified mismatches in 19 analyses. In all of these cases we verified that that the mismatches did not have a meaningful impact on the reported conclusion, categorization, or effect size.</w:t>
       </w:r>
     </w:p>
     <w:bookmarkEnd w:id="65"/>
-    <w:bookmarkStart w:id="72" w:name="peer-evaluation-procedure-results"/>
+    <w:bookmarkEnd w:id="66"/>
+    <w:bookmarkEnd w:id="67"/>
+    <w:bookmarkStart w:id="164" w:name="Xba55456f048c68535441495f6d8ada6b71c827d"/>
     <w:p>
       <w:pPr>
-        <w:pStyle w:val="Heading4"/>
-      </w:pPr>
-      <w:r>
-        <w:t xml:space="preserve">Peer evaluation procedure results</w:t>
-      </w:r>
-    </w:p>
-    <w:bookmarkStart w:id="70" w:name="main-outputs-of-the-peer-evaluation"/>
-    <w:p>
-      <w:pPr>
-        <w:pStyle w:val="Heading5"/>
-      </w:pPr>
-      <w:r>
-        <w:t xml:space="preserve">Main outputs of the peer evaluation</w:t>
+        <w:pStyle w:val="Heading2"/>
+      </w:pPr>
+      <w:r>
+        <w:t xml:space="preserve">Inferential robustness: The robust of the conclusions to analytical choices published in social sciences</w:t>
       </w:r>
     </w:p>
     <w:p>
@@ -2462,79 +2479,38 @@
         <w:pStyle w:val="FirstParagraph"/>
       </w:pPr>
       <w:r>
-        <w:t xml:space="preserve">Accordingly, the task 1 analysis pipeline was rated as</w:t>
+        <w:t xml:space="preserve">Do different analysts arrive at the same conclusions as the analysts of the original study?</w:t>
+      </w:r>
+    </w:p>
+    <w:bookmarkStart w:id="163" w:name="task-1-survey-results"/>
+    <w:p>
+      <w:pPr>
+        <w:pStyle w:val="Heading3"/>
+      </w:pPr>
+      <w:r>
+        <w:t xml:space="preserve">Task 1 Survey results</w:t>
+      </w:r>
+    </w:p>
+    <w:p>
+      <w:pPr>
+        <w:pStyle w:val="FirstParagraph"/>
+      </w:pPr>
+      <w:r>
+        <w:t xml:space="preserve">In Task 1, the co-analysts were asked to conduct any statistical analysis to arrive at a single conclusion. Out of 100 re-analysed studies, the conclusions of 34% (34) remained robust to independent re-analysis, so all assigned co-analysts arrived at the same conclusion as reported in the article of the original study (inferential robustness; see</w:t>
       </w:r>
       <w:r>
         <w:t xml:space="preserve"> </w:t>
       </w:r>
-      <w:r>
-        <w:t xml:space="preserve">‘</w:t>
-      </w:r>
-      <w:r>
-        <w:t xml:space="preserve">Unacceptable</w:t>
-      </w:r>
-      <w:r>
-        <w:t xml:space="preserve">’</w:t>
-      </w:r>
-      <w:r>
-        <w:t xml:space="preserve"> </w:t>
-      </w:r>
-      <w:r>
-        <w:t xml:space="preserve">in 8 cases, the task 1 conclusion was judged not to follow adequately from the results in 27 cases, the task 1 self-categorization of the result was rated as</w:t>
-      </w:r>
-      <w:r>
-        <w:t xml:space="preserve"> </w:t>
-      </w:r>
-      <w:r>
-        <w:t xml:space="preserve">‘</w:t>
-      </w:r>
-      <w:r>
-        <w:t xml:space="preserve">inadequate</w:t>
-      </w:r>
-      <w:r>
-        <w:t xml:space="preserve">’</w:t>
-      </w:r>
-      <w:r>
-        <w:t xml:space="preserve"> </w:t>
-      </w:r>
-      <w:r>
-        <w:t xml:space="preserve">in 38 cases, the task 2 analysis pipeline was rated as</w:t>
-      </w:r>
-      <w:r>
-        <w:t xml:space="preserve"> </w:t>
-      </w:r>
-      <w:r>
-        <w:t xml:space="preserve">‘</w:t>
-      </w:r>
-      <w:r>
-        <w:t xml:space="preserve">unacceptable</w:t>
-      </w:r>
-      <w:r>
-        <w:t xml:space="preserve">’</w:t>
-      </w:r>
-      <w:r>
-        <w:t xml:space="preserve"> </w:t>
-      </w:r>
-      <w:r>
-        <w:t xml:space="preserve">in 18 cases while the task 2 analysis pipeline was judged as</w:t>
-      </w:r>
-      <w:r>
-        <w:t xml:space="preserve"> </w:t>
-      </w:r>
-      <w:r>
-        <w:t xml:space="preserve">‘</w:t>
-      </w:r>
-      <w:r>
-        <w:t xml:space="preserve">incomplete or missing</w:t>
-      </w:r>
-      <w:r>
-        <w:t xml:space="preserve">’</w:t>
-      </w:r>
-      <w:r>
-        <w:t xml:space="preserve"> </w:t>
-      </w:r>
-      <w:r>
-        <w:t xml:space="preserve">in 21 cases, while the code reproducibility checks revealed 19 mismatches.</w:t>
+      <w:hyperlink w:anchor="fig-conclusions-main-robustness">
+        <w:r>
+          <w:rPr>
+            <w:rStyle w:val="Hyperlink"/>
+          </w:rPr>
+          <w:t xml:space="preserve">Figure 11</w:t>
+        </w:r>
+      </w:hyperlink>
+      <w:r>
+        <w:t xml:space="preserve">).</w:t>
       </w:r>
     </w:p>
     <w:tbl>
@@ -2550,7 +2526,7 @@
       <w:tr>
         <w:tc>
           <w:tcPr/>
-          <w:bookmarkStart w:id="69" w:name="fig-subset-task1-pipeline"/>
+          <w:bookmarkStart w:id="71" w:name="fig-conclusions-main-robustness"/>
           <w:p>
             <w:pPr>
               <w:jc w:val="center"/>
@@ -2560,18 +2536,18 @@
                 <wp:inline>
                   <wp:extent cx="4620126" cy="3696101"/>
                   <wp:effectExtent b="0" l="0" r="0" t="0"/>
-                  <wp:docPr descr="" title="" id="67" name="Picture"/>
+                  <wp:docPr descr="" title="" id="69" name="Picture"/>
                   <a:graphic>
                     <a:graphicData uri="http://schemas.openxmlformats.org/drawingml/2006/picture">
                       <pic:pic>
                         <pic:nvPicPr>
-                          <pic:cNvPr descr="multi100_results_files/figure-docx/fig-subset-task1-pipeline-1.png" id="68" name="Picture"/>
+                          <pic:cNvPr descr="multi100_results_files/figure-docx/fig-conclusions-main-robustness-1.png" id="70" name="Picture"/>
                           <pic:cNvPicPr>
                             <a:picLocks noChangeArrowheads="1" noChangeAspect="1"/>
                           </pic:cNvPicPr>
                         </pic:nvPicPr>
                         <pic:blipFill>
-                          <a:blip r:embed="rId66"/>
+                          <a:blip r:embed="rId68"/>
                           <a:stretch>
                             <a:fillRect/>
                           </a:stretch>
@@ -2608,290 +2584,18 @@
               <w:pStyle w:val="ImageCaption"/>
             </w:pPr>
             <w:r>
-              <w:t xml:space="preserve">Figure 11: The figure shows the inferential robustness of the studies by the acceptability of the analysis pipelines according to the peer evaluators. For this figure we only included studies with more than one peer evaluation and where the peer evaluators agreed on their rating. The figure only shows the studies with a medium and high quality of analysis pipelines.</w:t>
-            </w:r>
-          </w:p>
-          <w:bookmarkEnd w:id="69"/>
+              <w:t xml:space="preserve">Figure 11: The figure shows the proportion of the inferentially robust and not robust studies.</w:t>
+            </w:r>
+          </w:p>
+          <w:bookmarkEnd w:id="71"/>
         </w:tc>
       </w:tr>
     </w:tbl>
-    <w:bookmarkEnd w:id="70"/>
-    <w:bookmarkStart w:id="71" w:name="review-of-the-peer-evaluation-reports"/>
     <w:p>
       <w:pPr>
-        <w:pStyle w:val="Heading5"/>
-      </w:pPr>
-      <w:r>
-        <w:t xml:space="preserve">Review of the peer evaluation reports</w:t>
-      </w:r>
-    </w:p>
-    <w:p>
-      <w:pPr>
-        <w:pStyle w:val="FirstParagraph"/>
-      </w:pPr>
-      <w:r>
-        <w:t xml:space="preserve">As a consequence of the full peer evaluation review, one analysis was rejected. What follows is a summary of revisions made to peer evaluator’s initial ratings as an outcome of the peer evaluation review.</w:t>
-      </w:r>
-    </w:p>
-    <w:p>
-      <w:pPr>
         <w:pStyle w:val="BodyText"/>
       </w:pPr>
-      <w:r>
-        <w:t xml:space="preserve">Following the task 1 analysis pipeline review, ratings of</w:t>
-      </w:r>
-      <w:r>
-        <w:t xml:space="preserve"> </w:t>
-      </w:r>
-      <w:r>
-        <w:t xml:space="preserve">‘</w:t>
-      </w:r>
-      <w:r>
-        <w:t xml:space="preserve">(1) Unacceptable</w:t>
-      </w:r>
-      <w:r>
-        <w:t xml:space="preserve">’</w:t>
-      </w:r>
-      <w:r>
-        <w:t xml:space="preserve"> </w:t>
-      </w:r>
-      <w:r>
-        <w:t xml:space="preserve">(n = 7) were revised to</w:t>
-      </w:r>
-      <w:r>
-        <w:t xml:space="preserve"> </w:t>
-      </w:r>
-      <w:r>
-        <w:t xml:space="preserve">‘</w:t>
-      </w:r>
-      <w:r>
-        <w:t xml:space="preserve">(2) Acceptable but low quality</w:t>
-      </w:r>
-      <w:r>
-        <w:t xml:space="preserve">’</w:t>
-      </w:r>
-      <w:r>
-        <w:t xml:space="preserve">. Following the task 1 conclusion review, ratings of</w:t>
-      </w:r>
-      <w:r>
-        <w:t xml:space="preserve"> </w:t>
-      </w:r>
-      <w:r>
-        <w:t xml:space="preserve">‘</w:t>
-      </w:r>
-      <w:r>
-        <w:t xml:space="preserve">(2) It does not follow adequately from the results of the analysis</w:t>
-      </w:r>
-      <w:r>
-        <w:t xml:space="preserve">’</w:t>
-      </w:r>
-      <w:r>
-        <w:t xml:space="preserve"> </w:t>
-      </w:r>
-      <w:r>
-        <w:t xml:space="preserve">(n = 25) were revised to</w:t>
-      </w:r>
-      <w:r>
-        <w:t xml:space="preserve"> </w:t>
-      </w:r>
-      <w:r>
-        <w:t xml:space="preserve">‘</w:t>
-      </w:r>
-      <w:r>
-        <w:t xml:space="preserve">(1) It follows adequately from the results of the analysis</w:t>
-      </w:r>
-      <w:r>
-        <w:t xml:space="preserve">’</w:t>
-      </w:r>
-      <w:r>
-        <w:t xml:space="preserve">.</w:t>
-      </w:r>
-    </w:p>
-    <w:p>
-      <w:pPr>
-        <w:pStyle w:val="BodyText"/>
-      </w:pPr>
-      <w:r>
-        <w:t xml:space="preserve">Following the task 1 categorization review, ratings of</w:t>
-      </w:r>
-      <w:r>
-        <w:t xml:space="preserve"> </w:t>
-      </w:r>
-      <w:r>
-        <w:t xml:space="preserve">‘</w:t>
-      </w:r>
-      <w:r>
-        <w:t xml:space="preserve">(2) Inadequate</w:t>
-      </w:r>
-      <w:r>
-        <w:t xml:space="preserve">’</w:t>
-      </w:r>
-      <w:r>
-        <w:t xml:space="preserve"> </w:t>
-      </w:r>
-      <w:r>
-        <w:t xml:space="preserve">(n = 36) were revised to</w:t>
-      </w:r>
-      <w:r>
-        <w:t xml:space="preserve"> </w:t>
-      </w:r>
-      <w:r>
-        <w:t xml:space="preserve">‘</w:t>
-      </w:r>
-      <w:r>
-        <w:t xml:space="preserve">Adequate</w:t>
-      </w:r>
-      <w:r>
-        <w:t xml:space="preserve">’</w:t>
-      </w:r>
-      <w:r>
-        <w:t xml:space="preserve">. In many cases, evaluators made their judgment of</w:t>
-      </w:r>
-      <w:r>
-        <w:t xml:space="preserve"> </w:t>
-      </w:r>
-      <w:r>
-        <w:t xml:space="preserve">‘</w:t>
-      </w:r>
-      <w:r>
-        <w:t xml:space="preserve">inadequate</w:t>
-      </w:r>
-      <w:r>
-        <w:t xml:space="preserve">’</w:t>
-      </w:r>
-      <w:r>
-        <w:t xml:space="preserve"> </w:t>
-      </w:r>
-      <w:r>
-        <w:t xml:space="preserve">on the basis of their task 1 conclusion rating. Put simply, evaluators often considered the categorization of results to be inadequate when they also judged that the conclusion does not follow from the results. It was often the case then, that verifying the legitimacy of the task 1 conclusion also verified the legitimacy of the task 1 categorization. The reasoning of the expert panel on a case-by-case basis can be found in the review supplement.</w:t>
-      </w:r>
-    </w:p>
-    <w:p>
-      <w:pPr>
-        <w:pStyle w:val="BodyText"/>
-      </w:pPr>
-      <w:r>
-        <w:t xml:space="preserve">Following the task 2 analysis pipeline review, ratings of</w:t>
-      </w:r>
-      <w:r>
-        <w:t xml:space="preserve"> </w:t>
-      </w:r>
-      <w:r>
-        <w:t xml:space="preserve">‘</w:t>
-      </w:r>
-      <w:r>
-        <w:t xml:space="preserve">(1) Unacceptable</w:t>
-      </w:r>
-      <w:r>
-        <w:t xml:space="preserve">’</w:t>
-      </w:r>
-      <w:r>
-        <w:t xml:space="preserve"> </w:t>
-      </w:r>
-      <w:r>
-        <w:t xml:space="preserve">(n = 17) were revised to</w:t>
-      </w:r>
-      <w:r>
-        <w:t xml:space="preserve"> </w:t>
-      </w:r>
-      <w:r>
-        <w:t xml:space="preserve">‘</w:t>
-      </w:r>
-      <w:r>
-        <w:t xml:space="preserve">(2) Acceptable but low quality</w:t>
-      </w:r>
-      <w:r>
-        <w:t xml:space="preserve">’</w:t>
-      </w:r>
-      <w:r>
-        <w:t xml:space="preserve">. All initial ratings of</w:t>
-      </w:r>
-      <w:r>
-        <w:t xml:space="preserve"> </w:t>
-      </w:r>
-      <w:r>
-        <w:t xml:space="preserve">‘</w:t>
-      </w:r>
-      <w:r>
-        <w:t xml:space="preserve">(5) Incomplete or missing analysis</w:t>
-      </w:r>
-      <w:r>
-        <w:t xml:space="preserve">’</w:t>
-      </w:r>
-      <w:r>
-        <w:t xml:space="preserve"> </w:t>
-      </w:r>
-      <w:r>
-        <w:t xml:space="preserve">(n = 21) were also revised. Many of these ratings were made simply because the re-analysts task 1 submission also satisfied the requirements of task 2 (i.e., the paper-specific instructions given in task 2 had already been adhered to in task 1), and as a result, no further analysis was needed. For each case, the panel verified that the analyst had reported their test statistic appropriately in the task 2 survey response, and that their analysis files had been uploaded to the OSF as requested.</w:t>
-      </w:r>
-    </w:p>
-    <w:p>
-      <w:pPr>
-        <w:pStyle w:val="BodyText"/>
-      </w:pPr>
-      <w:r>
-        <w:t xml:space="preserve">Finally, there were no changes made to initial ratings following the code mismatches review. In the cases where evaluators reported</w:t>
-      </w:r>
-      <w:r>
-        <w:t xml:space="preserve"> </w:t>
-      </w:r>
-      <w:r>
-        <w:t xml:space="preserve">‘</w:t>
-      </w:r>
-      <w:r>
-        <w:t xml:space="preserve">(4) I executed it and found mismatches</w:t>
-      </w:r>
-      <w:r>
-        <w:t xml:space="preserve">’</w:t>
-      </w:r>
-      <w:r>
-        <w:t xml:space="preserve"> </w:t>
-      </w:r>
-      <w:r>
-        <w:t xml:space="preserve">(n = 19), the panel verified that the mismatches did not have a meaningful impact on the re-analyst’s reported conclusion, categorization or effect size.</w:t>
-      </w:r>
-    </w:p>
-    <w:bookmarkEnd w:id="71"/>
-    <w:bookmarkEnd w:id="72"/>
-    <w:bookmarkEnd w:id="73"/>
-    <w:bookmarkEnd w:id="74"/>
-    <w:bookmarkStart w:id="176" w:name="Xba55456f048c68535441495f6d8ada6b71c827d"/>
-    <w:p>
-      <w:pPr>
-        <w:pStyle w:val="Heading2"/>
-      </w:pPr>
-      <w:r>
-        <w:t xml:space="preserve">Inferential robustness: The robust of the conclusions to analytical choices published in social sciences</w:t>
-      </w:r>
-    </w:p>
-    <w:p>
-      <w:pPr>
-        <w:pStyle w:val="FirstParagraph"/>
-      </w:pPr>
-      <w:r>
-        <w:t xml:space="preserve">Do different analysts arrive at the same conclusions as the analysts of the original study?</w:t>
-      </w:r>
-    </w:p>
-    <w:bookmarkStart w:id="175" w:name="task-1-survey-results"/>
-    <w:p>
-      <w:pPr>
-        <w:pStyle w:val="Heading3"/>
-      </w:pPr>
-      <w:r>
-        <w:t xml:space="preserve">Task 1 Survey results</w:t>
-      </w:r>
-    </w:p>
-    <w:p>
-      <w:pPr>
-        <w:pStyle w:val="FirstParagraph"/>
-      </w:pPr>
-      <w:r>
-        <w:t xml:space="preserve">In Task 1, the co-analysts were asked to conduct any statistical analysis to arrive at a single conclusion. Out of 100 re-analysed studies, the conclusions of 34 (34%) remained robust to independent re-analysis, so all assigned co-analysts arrived at the same conclusion as reported in the article of the original study (inferential robustness; see</w:t>
-      </w:r>
-      <w:r>
-        <w:t xml:space="preserve"> </w:t>
-      </w:r>
-      <w:hyperlink w:anchor="fig-conclusions-main-robustness">
+      <w:hyperlink w:anchor="fig-conclusions-main">
         <w:r>
           <w:rPr>
             <w:rStyle w:val="Hyperlink"/>
@@ -2900,7 +2604,10 @@
         </w:r>
       </w:hyperlink>
       <w:r>
-        <w:t xml:space="preserve">).</w:t>
+        <w:t xml:space="preserve"> </w:t>
+      </w:r>
+      <w:r>
+        <w:t xml:space="preserve">shows the histogram display of the different and identical conclusions resulting from the re-analysis of each of the studies.</w:t>
       </w:r>
     </w:p>
     <w:tbl>
@@ -2916,7 +2623,7 @@
       <w:tr>
         <w:tc>
           <w:tcPr/>
-          <w:bookmarkStart w:id="78" w:name="fig-conclusions-main-robustness"/>
+          <w:bookmarkStart w:id="75" w:name="fig-conclusions-main"/>
           <w:p>
             <w:pPr>
               <w:jc w:val="center"/>
@@ -2926,18 +2633,18 @@
                 <wp:inline>
                   <wp:extent cx="4620126" cy="3696101"/>
                   <wp:effectExtent b="0" l="0" r="0" t="0"/>
-                  <wp:docPr descr="" title="" id="76" name="Picture"/>
+                  <wp:docPr descr="" title="" id="73" name="Picture"/>
                   <a:graphic>
                     <a:graphicData uri="http://schemas.openxmlformats.org/drawingml/2006/picture">
                       <pic:pic>
                         <pic:nvPicPr>
-                          <pic:cNvPr descr="multi100_results_files/figure-docx/fig-conclusions-main-robustness-1.png" id="77" name="Picture"/>
+                          <pic:cNvPr descr="multi100_results_files/figure-docx/fig-conclusions-main-1.png" id="74" name="Picture"/>
                           <pic:cNvPicPr>
                             <a:picLocks noChangeArrowheads="1" noChangeAspect="1"/>
                           </pic:cNvPicPr>
                         </pic:nvPicPr>
                         <pic:blipFill>
-                          <a:blip r:embed="rId75"/>
+                          <a:blip r:embed="rId72"/>
                           <a:stretch>
                             <a:fillRect/>
                           </a:stretch>
@@ -2974,10 +2681,10 @@
               <w:pStyle w:val="ImageCaption"/>
             </w:pPr>
             <w:r>
-              <w:t xml:space="preserve">Figure 12: The figure shows the proportion of the inferentially robust and not robust studies.</w:t>
-            </w:r>
-          </w:p>
-          <w:bookmarkEnd w:id="78"/>
+              <w:t xml:space="preserve">Figure 12: The figure shows the percentage of identical, inconclusive, and different conclusions for each study. Study numbers correspond to studies listed in Table S1.</w:t>
+            </w:r>
+          </w:p>
+          <w:bookmarkEnd w:id="75"/>
         </w:tc>
       </w:tr>
     </w:tbl>
@@ -2985,7 +2692,30 @@
       <w:pPr>
         <w:pStyle w:val="BodyText"/>
       </w:pPr>
-      <w:hyperlink w:anchor="fig-conclusions-main">
+      <w:r>
+        <w:t xml:space="preserve">Across all the re-analyses, 73.61 % (371 out of 504) of them arrived at the same conclusion; 24.21% (122 out of 504) to no effects, and 2.18% (11 out of 504) to opposite effect compared to the original conclusion.</w:t>
+      </w:r>
+    </w:p>
+    <w:bookmarkStart w:id="84" w:name="inferential-robustness-by-discipline"/>
+    <w:p>
+      <w:pPr>
+        <w:pStyle w:val="Heading4"/>
+      </w:pPr>
+      <w:r>
+        <w:t xml:space="preserve">Inferential robustness by discipline</w:t>
+      </w:r>
+    </w:p>
+    <w:p>
+      <w:pPr>
+        <w:pStyle w:val="FirstParagraph"/>
+      </w:pPr>
+      <w:r>
+        <w:t xml:space="preserve">We were interested to see whether the above results show a different pattern when inspecting them in different disciplines.</w:t>
+      </w:r>
+      <w:r>
+        <w:t xml:space="preserve"> </w:t>
+      </w:r>
+      <w:hyperlink w:anchor="fig-discipline-robustness">
         <w:r>
           <w:rPr>
             <w:rStyle w:val="Hyperlink"/>
@@ -2997,7 +2727,21 @@
         <w:t xml:space="preserve"> </w:t>
       </w:r>
       <w:r>
-        <w:t xml:space="preserve">shows the histogram display of the different and identical conclusions resulting from the re-analysis of each of the studies.</w:t>
+        <w:t xml:space="preserve">shows that for the fields with more than 10 studies in our collection (Economics, Political Science, and Psychology) the pattern was comparably similar. We found no outstanding differences between the discipline regarding the percentage of different and identical conclusions either (see</w:t>
+      </w:r>
+      <w:r>
+        <w:t xml:space="preserve"> </w:t>
+      </w:r>
+      <w:hyperlink w:anchor="fig-conclusions-discipline">
+        <w:r>
+          <w:rPr>
+            <w:rStyle w:val="Hyperlink"/>
+          </w:rPr>
+          <w:t xml:space="preserve">Figure 14</w:t>
+        </w:r>
+      </w:hyperlink>
+      <w:r>
+        <w:t xml:space="preserve">).</w:t>
       </w:r>
     </w:p>
     <w:tbl>
@@ -3013,7 +2757,7 @@
       <w:tr>
         <w:tc>
           <w:tcPr/>
-          <w:bookmarkStart w:id="82" w:name="fig-conclusions-main"/>
+          <w:bookmarkStart w:id="79" w:name="fig-discipline-robustness"/>
           <w:p>
             <w:pPr>
               <w:jc w:val="center"/>
@@ -3023,18 +2767,18 @@
                 <wp:inline>
                   <wp:extent cx="4620126" cy="3696101"/>
                   <wp:effectExtent b="0" l="0" r="0" t="0"/>
-                  <wp:docPr descr="" title="" id="80" name="Picture"/>
+                  <wp:docPr descr="" title="" id="77" name="Picture"/>
                   <a:graphic>
                     <a:graphicData uri="http://schemas.openxmlformats.org/drawingml/2006/picture">
                       <pic:pic>
                         <pic:nvPicPr>
-                          <pic:cNvPr descr="multi100_results_files/figure-docx/fig-conclusions-main-1.png" id="81" name="Picture"/>
+                          <pic:cNvPr descr="multi100_results_files/figure-docx/fig-discipline-robustness-1.png" id="78" name="Picture"/>
                           <pic:cNvPicPr>
                             <a:picLocks noChangeArrowheads="1" noChangeAspect="1"/>
                           </pic:cNvPicPr>
                         </pic:nvPicPr>
                         <pic:blipFill>
-                          <a:blip r:embed="rId79"/>
+                          <a:blip r:embed="rId76"/>
                           <a:stretch>
                             <a:fillRect/>
                           </a:stretch>
@@ -3071,10 +2815,10 @@
               <w:pStyle w:val="ImageCaption"/>
             </w:pPr>
             <w:r>
-              <w:t xml:space="preserve">Figure 13: The figure shows the percentage of identical, inconclusive, and different conclusions for each study. Study numbers correspond to studies listed in Table S1.</w:t>
-            </w:r>
-          </w:p>
-          <w:bookmarkEnd w:id="82"/>
+              <w:t xml:space="preserve">Figure 13: The figure shows the inferential robustness of the studies by major disciplines (more than 10 studies in our collection).</w:t>
+            </w:r>
+          </w:p>
+          <w:bookmarkEnd w:id="79"/>
         </w:tc>
       </w:tr>
     </w:tbl>
@@ -3083,55 +2827,7 @@
         <w:pStyle w:val="BodyText"/>
       </w:pPr>
       <w:r>
-        <w:t xml:space="preserve">Across all the re-analyses, 73.61 % (371 out of 504) of them arrived at the same conclusion; 24.21% (122 out of 504) to no effects, and 2.18% (11 out of 504) to opposite effect compared to the original conclusion.</w:t>
-      </w:r>
-    </w:p>
-    <w:bookmarkStart w:id="91" w:name="inferential-robustness-by-discipline"/>
-    <w:p>
-      <w:pPr>
-        <w:pStyle w:val="Heading4"/>
-      </w:pPr>
-      <w:r>
-        <w:t xml:space="preserve">Inferential robustness by discipline</w:t>
-      </w:r>
-    </w:p>
-    <w:p>
-      <w:pPr>
-        <w:pStyle w:val="FirstParagraph"/>
-      </w:pPr>
-      <w:r>
-        <w:t xml:space="preserve">We were interested to see whether the above results show a different pattern when inspecting them in different disciplines.</w:t>
-      </w:r>
-      <w:r>
         <w:t xml:space="preserve"> </w:t>
-      </w:r>
-      <w:hyperlink w:anchor="fig-discipline-robustness">
-        <w:r>
-          <w:rPr>
-            <w:rStyle w:val="Hyperlink"/>
-          </w:rPr>
-          <w:t xml:space="preserve">Figure 14</w:t>
-        </w:r>
-      </w:hyperlink>
-      <w:r>
-        <w:t xml:space="preserve"> </w:t>
-      </w:r>
-      <w:r>
-        <w:t xml:space="preserve">shows that for the fields with more than 10 studies in our collection (Economics, Political Science, and Psychology) the pattern was comparably similar. We found no outstanding differences between the discipline regarding the percentage of different and identical conclusions either (see</w:t>
-      </w:r>
-      <w:r>
-        <w:t xml:space="preserve"> </w:t>
-      </w:r>
-      <w:hyperlink w:anchor="fig-conclusions-discipline">
-        <w:r>
-          <w:rPr>
-            <w:rStyle w:val="Hyperlink"/>
-          </w:rPr>
-          <w:t xml:space="preserve">Figure 15</w:t>
-        </w:r>
-      </w:hyperlink>
-      <w:r>
-        <w:t xml:space="preserve">).</w:t>
       </w:r>
     </w:p>
     <w:tbl>
@@ -3147,7 +2843,7 @@
       <w:tr>
         <w:tc>
           <w:tcPr/>
-          <w:bookmarkStart w:id="86" w:name="fig-discipline-robustness"/>
+          <w:bookmarkStart w:id="83" w:name="fig-conclusions-discipline"/>
           <w:p>
             <w:pPr>
               <w:jc w:val="center"/>
@@ -3157,18 +2853,18 @@
                 <wp:inline>
                   <wp:extent cx="4620126" cy="3696101"/>
                   <wp:effectExtent b="0" l="0" r="0" t="0"/>
-                  <wp:docPr descr="" title="" id="84" name="Picture"/>
+                  <wp:docPr descr="" title="" id="81" name="Picture"/>
                   <a:graphic>
                     <a:graphicData uri="http://schemas.openxmlformats.org/drawingml/2006/picture">
                       <pic:pic>
                         <pic:nvPicPr>
-                          <pic:cNvPr descr="multi100_results_files/figure-docx/fig-discipline-robustness-1.png" id="85" name="Picture"/>
+                          <pic:cNvPr descr="multi100_results_files/figure-docx/fig-conclusions-discipline-1.png" id="82" name="Picture"/>
                           <pic:cNvPicPr>
                             <a:picLocks noChangeArrowheads="1" noChangeAspect="1"/>
                           </pic:cNvPicPr>
                         </pic:nvPicPr>
                         <pic:blipFill>
-                          <a:blip r:embed="rId83"/>
+                          <a:blip r:embed="rId80"/>
                           <a:stretch>
                             <a:fillRect/>
                           </a:stretch>
@@ -3205,19 +2901,63 @@
               <w:pStyle w:val="ImageCaption"/>
             </w:pPr>
             <w:r>
-              <w:t xml:space="preserve">Figure 14: The figure shows the inferential robustness of the studies by major disciplines (more than 10 studies in our collection).</w:t>
-            </w:r>
-          </w:p>
-          <w:bookmarkEnd w:id="86"/>
+              <w:t xml:space="preserve">Figure 14: The figure shows the percentage of identical, inconclusive, and different conclusions of the studies by major disciplines. The figure displays the count of re-analyses next to each discipline name.</w:t>
+            </w:r>
+          </w:p>
+          <w:bookmarkEnd w:id="83"/>
         </w:tc>
       </w:tr>
     </w:tbl>
+    <w:bookmarkEnd w:id="84"/>
+    <w:bookmarkStart w:id="93" w:name="X56621872b9f507c5cd6da429c4fd2c418ac29cf"/>
     <w:p>
       <w:pPr>
-        <w:pStyle w:val="BodyText"/>
-      </w:pPr>
+        <w:pStyle w:val="Heading4"/>
+      </w:pPr>
+      <w:r>
+        <w:t xml:space="preserve">Inferential robustness by study type (observational, experimental)</w:t>
+      </w:r>
+    </w:p>
+    <w:p>
+      <w:pPr>
+        <w:pStyle w:val="FirstParagraph"/>
+      </w:pPr>
+      <w:r>
+        <w:t xml:space="preserve">Here, we were interested to see whether these results show a different pattern when separating them by study type.</w:t>
+      </w:r>
       <w:r>
         <w:t xml:space="preserve"> </w:t>
+      </w:r>
+      <w:hyperlink w:anchor="fig-studytype-robustness">
+        <w:r>
+          <w:rPr>
+            <w:rStyle w:val="Hyperlink"/>
+          </w:rPr>
+          <w:t xml:space="preserve">Figure 15</w:t>
+        </w:r>
+      </w:hyperlink>
+      <w:r>
+        <w:t xml:space="preserve"> </w:t>
+      </w:r>
+      <w:r>
+        <w:t xml:space="preserve">illustrates that nearly half of the results from experimental studies remained robust upon independent re-analysis, whereas only one-third of observational studies yielded robust conclusions. Moreover,</w:t>
+      </w:r>
+      <w:r>
+        <w:t xml:space="preserve"> </w:t>
+      </w:r>
+      <w:hyperlink w:anchor="fig-conclusions-studytype">
+        <w:r>
+          <w:rPr>
+            <w:rStyle w:val="Hyperlink"/>
+          </w:rPr>
+          <w:t xml:space="preserve">Figure 16</w:t>
+        </w:r>
+      </w:hyperlink>
+      <w:r>
+        <w:t xml:space="preserve"> </w:t>
+      </w:r>
+      <w:r>
+        <w:t xml:space="preserve">indicates that, for both study types, the majority of the re-analyses reached the same conclusions as the original study.</w:t>
       </w:r>
     </w:p>
     <w:tbl>
@@ -3233,7 +2973,7 @@
       <w:tr>
         <w:tc>
           <w:tcPr/>
-          <w:bookmarkStart w:id="90" w:name="fig-conclusions-discipline"/>
+          <w:bookmarkStart w:id="88" w:name="fig-studytype-robustness"/>
           <w:p>
             <w:pPr>
               <w:jc w:val="center"/>
@@ -3243,18 +2983,18 @@
                 <wp:inline>
                   <wp:extent cx="4620126" cy="3696101"/>
                   <wp:effectExtent b="0" l="0" r="0" t="0"/>
-                  <wp:docPr descr="" title="" id="88" name="Picture"/>
+                  <wp:docPr descr="" title="" id="86" name="Picture"/>
                   <a:graphic>
                     <a:graphicData uri="http://schemas.openxmlformats.org/drawingml/2006/picture">
                       <pic:pic>
                         <pic:nvPicPr>
-                          <pic:cNvPr descr="multi100_results_files/figure-docx/fig-conclusions-discipline-1.png" id="89" name="Picture"/>
+                          <pic:cNvPr descr="multi100_results_files/figure-docx/fig-studytype-robustness-1.png" id="87" name="Picture"/>
                           <pic:cNvPicPr>
                             <a:picLocks noChangeArrowheads="1" noChangeAspect="1"/>
                           </pic:cNvPicPr>
                         </pic:nvPicPr>
                         <pic:blipFill>
-                          <a:blip r:embed="rId87"/>
+                          <a:blip r:embed="rId85"/>
                           <a:stretch>
                             <a:fillRect/>
                           </a:stretch>
@@ -3291,63 +3031,19 @@
               <w:pStyle w:val="ImageCaption"/>
             </w:pPr>
             <w:r>
-              <w:t xml:space="preserve">Figure 15: The figure shows the percentage of identical, inconclusive, and different conclusions of the studies by major disciplines. The figure displays the count of re-analyses next to each discipline name.</w:t>
-            </w:r>
-          </w:p>
-          <w:bookmarkEnd w:id="90"/>
+              <w:t xml:space="preserve">Figure 15: The figure shows the inferential robustness of the studies by study type (experimental or observational). The figure displays the count of re-analyses next to each study type name.</w:t>
+            </w:r>
+          </w:p>
+          <w:bookmarkEnd w:id="88"/>
         </w:tc>
       </w:tr>
     </w:tbl>
-    <w:bookmarkEnd w:id="91"/>
-    <w:bookmarkStart w:id="100" w:name="X56621872b9f507c5cd6da429c4fd2c418ac29cf"/>
     <w:p>
       <w:pPr>
-        <w:pStyle w:val="Heading4"/>
-      </w:pPr>
-      <w:r>
-        <w:t xml:space="preserve">Inferential robustness by study type (observational, experimental)</w:t>
-      </w:r>
-    </w:p>
-    <w:p>
-      <w:pPr>
-        <w:pStyle w:val="FirstParagraph"/>
-      </w:pPr>
-      <w:r>
-        <w:t xml:space="preserve">Here, we were interested to see whether these results show a different pattern when separating them by study type.</w:t>
-      </w:r>
+        <w:pStyle w:val="BodyText"/>
+      </w:pPr>
       <w:r>
         <w:t xml:space="preserve"> </w:t>
-      </w:r>
-      <w:hyperlink w:anchor="fig-studytype-robustness">
-        <w:r>
-          <w:rPr>
-            <w:rStyle w:val="Hyperlink"/>
-          </w:rPr>
-          <w:t xml:space="preserve">Figure 16</w:t>
-        </w:r>
-      </w:hyperlink>
-      <w:r>
-        <w:t xml:space="preserve"> </w:t>
-      </w:r>
-      <w:r>
-        <w:t xml:space="preserve">illustrates that nearly half of the results from experimental studies remained robust upon independent re-analysis, whereas only one-third of observational studies yielded robust conclusions. Moreover,</w:t>
-      </w:r>
-      <w:r>
-        <w:t xml:space="preserve"> </w:t>
-      </w:r>
-      <w:hyperlink w:anchor="fig-conclusions-studytype">
-        <w:r>
-          <w:rPr>
-            <w:rStyle w:val="Hyperlink"/>
-          </w:rPr>
-          <w:t xml:space="preserve">Figure 17</w:t>
-        </w:r>
-      </w:hyperlink>
-      <w:r>
-        <w:t xml:space="preserve"> </w:t>
-      </w:r>
-      <w:r>
-        <w:t xml:space="preserve">indicates that, for both study types, the majority of the re-analyses reached the same conclusions as the original study.</w:t>
       </w:r>
     </w:p>
     <w:tbl>
@@ -3363,7 +3059,7 @@
       <w:tr>
         <w:tc>
           <w:tcPr/>
-          <w:bookmarkStart w:id="95" w:name="fig-studytype-robustness"/>
+          <w:bookmarkStart w:id="92" w:name="fig-conclusions-studytype"/>
           <w:p>
             <w:pPr>
               <w:jc w:val="center"/>
@@ -3373,18 +3069,18 @@
                 <wp:inline>
                   <wp:extent cx="4620126" cy="3696101"/>
                   <wp:effectExtent b="0" l="0" r="0" t="0"/>
-                  <wp:docPr descr="" title="" id="93" name="Picture"/>
+                  <wp:docPr descr="" title="" id="90" name="Picture"/>
                   <a:graphic>
                     <a:graphicData uri="http://schemas.openxmlformats.org/drawingml/2006/picture">
                       <pic:pic>
                         <pic:nvPicPr>
-                          <pic:cNvPr descr="multi100_results_files/figure-docx/fig-studytype-robustness-1.png" id="94" name="Picture"/>
+                          <pic:cNvPr descr="multi100_results_files/figure-docx/fig-conclusions-studytype-1.png" id="91" name="Picture"/>
                           <pic:cNvPicPr>
                             <a:picLocks noChangeArrowheads="1" noChangeAspect="1"/>
                           </pic:cNvPicPr>
                         </pic:nvPicPr>
                         <pic:blipFill>
-                          <a:blip r:embed="rId92"/>
+                          <a:blip r:embed="rId89"/>
                           <a:stretch>
                             <a:fillRect/>
                           </a:stretch>
@@ -3421,19 +3117,46 @@
               <w:pStyle w:val="ImageCaption"/>
             </w:pPr>
             <w:r>
-              <w:t xml:space="preserve">Figure 16: The figure shows the inferential robustness of the studies by study type (experimental or observational). The figure displays the count of re-analyses next to each study type name.</w:t>
-            </w:r>
-          </w:p>
-          <w:bookmarkEnd w:id="95"/>
+              <w:t xml:space="preserve">Figure 16: The figure shows percentage of same conclusion, no effect/inconclusive, and opposite effect of the re-analyses by study type (experimental, observational).</w:t>
+            </w:r>
+          </w:p>
+          <w:bookmarkEnd w:id="92"/>
         </w:tc>
       </w:tr>
     </w:tbl>
+    <w:bookmarkEnd w:id="93"/>
+    <w:bookmarkStart w:id="98" w:name="Xdfdc337e416614e849eb7837e89f6ad48f95c81"/>
     <w:p>
       <w:pPr>
-        <w:pStyle w:val="BodyText"/>
-      </w:pPr>
+        <w:pStyle w:val="Heading4"/>
+      </w:pPr>
+      <w:r>
+        <w:t xml:space="preserve">Inferential robustness by expertise (self-reported expertise in data analysis)</w:t>
+      </w:r>
+    </w:p>
+    <w:p>
+      <w:pPr>
+        <w:pStyle w:val="FirstParagraph"/>
+      </w:pPr>
+      <w:r>
+        <w:t xml:space="preserve">Here, we were interested to see whether these results show a different pattern when inspecting them along the reported expertise of the co-analysts.</w:t>
+      </w:r>
       <w:r>
         <w:t xml:space="preserve"> </w:t>
+      </w:r>
+      <w:hyperlink w:anchor="fig-conclusions-expertise">
+        <w:r>
+          <w:rPr>
+            <w:rStyle w:val="Hyperlink"/>
+          </w:rPr>
+          <w:t xml:space="preserve">Figure 17</w:t>
+        </w:r>
+      </w:hyperlink>
+      <w:r>
+        <w:t xml:space="preserve"> </w:t>
+      </w:r>
+      <w:r>
+        <w:t xml:space="preserve">shows these results.</w:t>
       </w:r>
     </w:p>
     <w:tbl>
@@ -3449,7 +3172,7 @@
       <w:tr>
         <w:tc>
           <w:tcPr/>
-          <w:bookmarkStart w:id="99" w:name="fig-conclusions-studytype"/>
+          <w:bookmarkStart w:id="97" w:name="fig-conclusions-expertise"/>
           <w:p>
             <w:pPr>
               <w:jc w:val="center"/>
@@ -3459,18 +3182,18 @@
                 <wp:inline>
                   <wp:extent cx="4620126" cy="3696101"/>
                   <wp:effectExtent b="0" l="0" r="0" t="0"/>
-                  <wp:docPr descr="" title="" id="97" name="Picture"/>
+                  <wp:docPr descr="" title="" id="95" name="Picture"/>
                   <a:graphic>
                     <a:graphicData uri="http://schemas.openxmlformats.org/drawingml/2006/picture">
                       <pic:pic>
                         <pic:nvPicPr>
-                          <pic:cNvPr descr="multi100_results_files/figure-docx/fig-conclusions-studytype-1.png" id="98" name="Picture"/>
+                          <pic:cNvPr descr="multi100_results_files/figure-docx/fig-conclusions-expertise-1.png" id="96" name="Picture"/>
                           <pic:cNvPicPr>
                             <a:picLocks noChangeArrowheads="1" noChangeAspect="1"/>
                           </pic:cNvPicPr>
                         </pic:nvPicPr>
                         <pic:blipFill>
-                          <a:blip r:embed="rId96"/>
+                          <a:blip r:embed="rId94"/>
                           <a:stretch>
                             <a:fillRect/>
                           </a:stretch>
@@ -3507,34 +3230,28 @@
               <w:pStyle w:val="ImageCaption"/>
             </w:pPr>
             <w:r>
-              <w:t xml:space="preserve">Figure 17: The figure shows percentage of same conclusion, no effect/inconclusive, and opposite effect of the re-analyses by study type (experimental, observational).</w:t>
-            </w:r>
-          </w:p>
-          <w:bookmarkEnd w:id="99"/>
+              <w:t xml:space="preserve">Figure 17: The figure shows the percentage of same conclusion, no effect/inconclusive, and opposite effect of the re-analyses by self-rated expertise (on a scale of 1 (Beginner) to 10 (Expert)). The figure does not display the bottom two categories where fewer than 3 responses were collected for each.</w:t>
+            </w:r>
+          </w:p>
+          <w:bookmarkEnd w:id="97"/>
         </w:tc>
       </w:tr>
     </w:tbl>
-    <w:bookmarkEnd w:id="100"/>
-    <w:bookmarkStart w:id="108" w:name="Xdfdc337e416614e849eb7837e89f6ad48f95c81"/>
+    <w:bookmarkEnd w:id="98"/>
+    <w:bookmarkStart w:id="103" w:name="X22415d35f3d87771c3f0e3ea9f8b1d035327648"/>
     <w:p>
       <w:pPr>
         <w:pStyle w:val="Heading4"/>
       </w:pPr>
       <w:r>
-        <w:t xml:space="preserve">Inferential robustness by expertise (self-reported expertise in data analysis)</w:t>
+        <w:t xml:space="preserve">Inferential robustness by peer evaluations</w:t>
       </w:r>
     </w:p>
     <w:p>
       <w:pPr>
         <w:pStyle w:val="FirstParagraph"/>
       </w:pPr>
-      <w:r>
-        <w:t xml:space="preserve">Here, we were interested to see whether these results show a different pattern when inspecting them along the reported expertise of the co-analysts.</w:t>
-      </w:r>
-      <w:r>
-        <w:t xml:space="preserve"> </w:t>
-      </w:r>
-      <w:hyperlink w:anchor="fig-conclusions-expertise">
+      <w:hyperlink w:anchor="fig-subset-task1-pipeline">
         <w:r>
           <w:rPr>
             <w:rStyle w:val="Hyperlink"/>
@@ -3546,7 +3263,7 @@
         <w:t xml:space="preserve"> </w:t>
       </w:r>
       <w:r>
-        <w:t xml:space="preserve">shows these results.</w:t>
+        <w:t xml:space="preserve">shows the inferential robustness of the studies by the acceptability of the analysis pipelines according to the peer evaluators.</w:t>
       </w:r>
     </w:p>
     <w:tbl>
@@ -3562,7 +3279,7 @@
       <w:tr>
         <w:tc>
           <w:tcPr/>
-          <w:bookmarkStart w:id="104" w:name="fig-conclusions-expertise"/>
+          <w:bookmarkStart w:id="102" w:name="fig-subset-task1-pipeline"/>
           <w:p>
             <w:pPr>
               <w:jc w:val="center"/>
@@ -3572,18 +3289,18 @@
                 <wp:inline>
                   <wp:extent cx="4620126" cy="3696101"/>
                   <wp:effectExtent b="0" l="0" r="0" t="0"/>
-                  <wp:docPr descr="" title="" id="102" name="Picture"/>
+                  <wp:docPr descr="" title="" id="100" name="Picture"/>
                   <a:graphic>
                     <a:graphicData uri="http://schemas.openxmlformats.org/drawingml/2006/picture">
                       <pic:pic>
                         <pic:nvPicPr>
-                          <pic:cNvPr descr="multi100_results_files/figure-docx/fig-conclusions-expertise-1.png" id="103" name="Picture"/>
+                          <pic:cNvPr descr="multi100_results_files/figure-docx/fig-subset-task1-pipeline-1.png" id="101" name="Picture"/>
                           <pic:cNvPicPr>
                             <a:picLocks noChangeArrowheads="1" noChangeAspect="1"/>
                           </pic:cNvPicPr>
                         </pic:nvPicPr>
                         <pic:blipFill>
-                          <a:blip r:embed="rId101"/>
+                          <a:blip r:embed="rId99"/>
                           <a:stretch>
                             <a:fillRect/>
                           </a:stretch>
@@ -3620,62 +3337,15 @@
               <w:pStyle w:val="ImageCaption"/>
             </w:pPr>
             <w:r>
-              <w:t xml:space="preserve">Figure 18: The figure shows the percentage of same conclusion, no effect/inconclusive, and opposite effect of the re-analyses by self-rated expertise (on a scale of 1 (Beginner) to 10 (Expert)). The figure does not display the bottom two categories where fewer than 3 responses were collected for each.</w:t>
-            </w:r>
-          </w:p>
-          <w:bookmarkEnd w:id="104"/>
+              <w:t xml:space="preserve">Figure 18: The figure shows the inferential robustness of the studies by the acceptability of the analysis pipelines according to the peer evaluators. For this figure we only included studies with more than one peer evaluation and where the peer evaluators agreed on their rating. The figure shows only the studies with a medium and high quality of analysis pipelines.</w:t>
+            </w:r>
+          </w:p>
+          <w:bookmarkEnd w:id="102"/>
         </w:tc>
       </w:tr>
     </w:tbl>
-    <w:p>
-      <w:pPr>
-        <w:pStyle w:val="BodyText"/>
-      </w:pPr>
-      <w:r>
-        <w:drawing>
-          <wp:inline>
-            <wp:extent cx="4620126" cy="3696101"/>
-            <wp:effectExtent b="0" l="0" r="0" t="0"/>
-            <wp:docPr descr="" title="" id="106" name="Picture"/>
-            <a:graphic>
-              <a:graphicData uri="http://schemas.openxmlformats.org/drawingml/2006/picture">
-                <pic:pic>
-                  <pic:nvPicPr>
-                    <pic:cNvPr descr="multi100_results_files/figure-docx/unnamed-chunk-59-1.png" id="107" name="Picture"/>
-                    <pic:cNvPicPr>
-                      <a:picLocks noChangeArrowheads="1" noChangeAspect="1"/>
-                    </pic:cNvPicPr>
-                  </pic:nvPicPr>
-                  <pic:blipFill>
-                    <a:blip r:embed="rId105"/>
-                    <a:stretch>
-                      <a:fillRect/>
-                    </a:stretch>
-                  </pic:blipFill>
-                  <pic:spPr bwMode="auto">
-                    <a:xfrm>
-                      <a:off x="0" y="0"/>
-                      <a:ext cx="4620126" cy="3696101"/>
-                    </a:xfrm>
-                    <a:prstGeom prst="rect">
-                      <a:avLst/>
-                    </a:prstGeom>
-                    <a:noFill/>
-                    <a:ln w="9525">
-                      <a:noFill/>
-                      <a:headEnd/>
-                      <a:tailEnd/>
-                    </a:ln>
-                  </pic:spPr>
-                </pic:pic>
-              </a:graphicData>
-            </a:graphic>
-          </wp:inline>
-        </w:drawing>
-      </w:r>
-    </w:p>
-    <w:bookmarkEnd w:id="108"/>
-    <w:bookmarkStart w:id="113" w:name="Xb02f8d680c75c0de0c3e645d4b2cb92474d5ee7"/>
+    <w:bookmarkEnd w:id="103"/>
+    <w:bookmarkStart w:id="108" w:name="Xb02f8d680c75c0de0c3e645d4b2cb92474d5ee7"/>
     <w:p>
       <w:pPr>
         <w:pStyle w:val="Heading4"/>
@@ -3722,7 +3392,7 @@
       <w:tr>
         <w:tc>
           <w:tcPr/>
-          <w:bookmarkStart w:id="112" w:name="fig-conclusions-familiarity"/>
+          <w:bookmarkStart w:id="107" w:name="fig-conclusions-familiarity"/>
           <w:p>
             <w:pPr>
               <w:jc w:val="center"/>
@@ -3732,18 +3402,18 @@
                 <wp:inline>
                   <wp:extent cx="4620126" cy="3696101"/>
                   <wp:effectExtent b="0" l="0" r="0" t="0"/>
-                  <wp:docPr descr="" title="" id="110" name="Picture"/>
+                  <wp:docPr descr="" title="" id="105" name="Picture"/>
                   <a:graphic>
                     <a:graphicData uri="http://schemas.openxmlformats.org/drawingml/2006/picture">
                       <pic:pic>
                         <pic:nvPicPr>
-                          <pic:cNvPr descr="multi100_results_files/figure-docx/fig-conclusions-familiarity-1.png" id="111" name="Picture"/>
+                          <pic:cNvPr descr="multi100_results_files/figure-docx/fig-conclusions-familiarity-1.png" id="106" name="Picture"/>
                           <pic:cNvPicPr>
                             <a:picLocks noChangeArrowheads="1" noChangeAspect="1"/>
                           </pic:cNvPicPr>
                         </pic:nvPicPr>
                         <pic:blipFill>
-                          <a:blip r:embed="rId109"/>
+                          <a:blip r:embed="rId104"/>
                           <a:stretch>
                             <a:fillRect/>
                           </a:stretch>
@@ -3783,12 +3453,12 @@
               <w:t xml:space="preserve">Figure 19: The figure shows the percentage of same conclusion, no effect/inconclusive, and opposite effect of the re-analyses by declared familiarity with the study.</w:t>
             </w:r>
           </w:p>
-          <w:bookmarkEnd w:id="112"/>
+          <w:bookmarkEnd w:id="107"/>
         </w:tc>
       </w:tr>
     </w:tbl>
-    <w:bookmarkEnd w:id="113"/>
-    <w:bookmarkStart w:id="114" w:name="X93680680e4ecd5d4cd72b7e4111ceeb97182374"/>
+    <w:bookmarkEnd w:id="108"/>
+    <w:bookmarkStart w:id="109" w:name="X93680680e4ecd5d4cd72b7e4111ceeb97182374"/>
     <w:p>
       <w:pPr>
         <w:pStyle w:val="Heading4"/>
@@ -3802,7 +3472,19 @@
         <w:pStyle w:val="FirstParagraph"/>
       </w:pPr>
       <w:r>
-        <w:t xml:space="preserve">The following table shows the percentage of same conclusion, no effect/inconclusive, and opposite effect of the re-analyses by the analyst’s level of confidence with the suitability of the analysis.</w:t>
+        <w:t xml:space="preserve">The following Table 3 shows the percentage of same conclusion, no effect/inconclusive, and opposite effect of the re-analyses by the analyst’s level of confidence with the suitability of the analysis.</w:t>
+      </w:r>
+    </w:p>
+    <w:p>
+      <w:pPr>
+        <w:pStyle w:val="BodyText"/>
+      </w:pPr>
+      <w:r>
+        <w:rPr>
+          <w:bCs/>
+          <w:b/>
+        </w:rPr>
+        <w:t xml:space="preserve">Table 3. Inferential Robustness by the Level of Confidence with the Suitability of the Analysis</w:t>
       </w:r>
     </w:p>
     <w:tbl xmlns:w="http://schemas.openxmlformats.org/wordprocessingml/2006/main" xmlns:wp="http://schemas.openxmlformats.org/drawingml/2006/wordprocessingDrawing" xmlns:r="http://schemas.openxmlformats.org/officeDocument/2006/relationships" xmlns:w14="http://schemas.microsoft.com/office/word/2010/wordml">
@@ -5429,8 +5111,8 @@
         </w:tc>
       </w:tr>
     </w:tbl>
-    <w:bookmarkEnd w:id="114"/>
-    <w:bookmarkStart w:id="119" w:name="X5eaa0d3b1212ddb24b4e72526e5ab9bab3496ec"/>
+    <w:bookmarkEnd w:id="109"/>
+    <w:bookmarkStart w:id="114" w:name="X5eaa0d3b1212ddb24b4e72526e5ab9bab3496ec"/>
     <w:p>
       <w:pPr>
         <w:pStyle w:val="Heading4"/>
@@ -5444,7 +5126,7 @@
         <w:pStyle w:val="FirstParagraph"/>
       </w:pPr>
       <w:r>
-        <w:t xml:space="preserve">Here, we were interested to see whether these results show a different pattern when considering sample size.</w:t>
+        <w:t xml:space="preserve">Here, in</w:t>
       </w:r>
       <w:r>
         <w:t xml:space="preserve"> </w:t>
@@ -5461,7 +5143,7 @@
         <w:t xml:space="preserve"> </w:t>
       </w:r>
       <w:r>
-        <w:t xml:space="preserve">shows that for that…,</w:t>
+        <w:t xml:space="preserve">we were interested to see whether these results show a different pattern when considering sample size.</w:t>
       </w:r>
     </w:p>
     <w:tbl>
@@ -5477,7 +5159,120 @@
       <w:tr>
         <w:tc>
           <w:tcPr/>
-          <w:bookmarkStart w:id="118" w:name="fig-conclusions-samplesize"/>
+          <w:bookmarkStart w:id="113" w:name="fig-conclusions-samplesize"/>
+          <w:p>
+            <w:pPr>
+              <w:jc w:val="center"/>
+            </w:pPr>
+            <w:r>
+              <w:drawing>
+                <wp:inline>
+                  <wp:extent cx="4620126" cy="3696101"/>
+                  <wp:effectExtent b="0" l="0" r="0" t="0"/>
+                  <wp:docPr descr="" title="" id="111" name="Picture"/>
+                  <a:graphic>
+                    <a:graphicData uri="http://schemas.openxmlformats.org/drawingml/2006/picture">
+                      <pic:pic>
+                        <pic:nvPicPr>
+                          <pic:cNvPr descr="multi100_results_files/figure-docx/fig-conclusions-samplesize-1.png" id="112" name="Picture"/>
+                          <pic:cNvPicPr>
+                            <a:picLocks noChangeArrowheads="1" noChangeAspect="1"/>
+                          </pic:cNvPicPr>
+                        </pic:nvPicPr>
+                        <pic:blipFill>
+                          <a:blip r:embed="rId110"/>
+                          <a:stretch>
+                            <a:fillRect/>
+                          </a:stretch>
+                        </pic:blipFill>
+                        <pic:spPr bwMode="auto">
+                          <a:xfrm>
+                            <a:off x="0" y="0"/>
+                            <a:ext cx="4620126" cy="3696101"/>
+                          </a:xfrm>
+                          <a:prstGeom prst="rect">
+                            <a:avLst/>
+                          </a:prstGeom>
+                          <a:noFill/>
+                          <a:ln w="9525">
+                            <a:noFill/>
+                            <a:headEnd/>
+                            <a:tailEnd/>
+                          </a:ln>
+                        </pic:spPr>
+                      </pic:pic>
+                    </a:graphicData>
+                  </a:graphic>
+                </wp:inline>
+              </w:drawing>
+            </w:r>
+          </w:p>
+          <w:p>
+            <w:pPr>
+              <w:jc w:val="center"/>
+            </w:pPr>
+            <w:pPr>
+              <w:jc w:val="start"/>
+              <w:spacing w:before="200"/>
+              <w:pStyle w:val="ImageCaption"/>
+            </w:pPr>
+            <w:r>
+              <w:t xml:space="preserve">Figure 20: This raincloud figure shows the distribution of the sample sizes of the re-analyses resulting in same conclusion, no effect/inconclusive, and opposite effects.</w:t>
+            </w:r>
+          </w:p>
+          <w:bookmarkEnd w:id="113"/>
+        </w:tc>
+      </w:tr>
+    </w:tbl>
+    <w:bookmarkEnd w:id="114"/>
+    <w:bookmarkStart w:id="157" w:name="X94841b6cd8f3c64f6b1d2e7b88b5d185115f5b2"/>
+    <w:p>
+      <w:pPr>
+        <w:pStyle w:val="Heading4"/>
+      </w:pPr>
+      <w:r>
+        <w:t xml:space="preserve">Estimate robustness: robust of the statistical findings published in social sciences to analytical choices</w:t>
+      </w:r>
+    </w:p>
+    <w:p>
+      <w:pPr>
+        <w:pStyle w:val="FirstParagraph"/>
+      </w:pPr>
+      <w:r>
+        <w:t xml:space="preserve">A main question of our study was whether different analysts arrive at the same effect estimates (+/- 0.05 Cohen’s d) as the analyst of the original study?</w:t>
+      </w:r>
+      <w:r>
+        <w:t xml:space="preserve"> </w:t>
+      </w:r>
+      <w:hyperlink w:anchor="fig-effect-main">
+        <w:r>
+          <w:rPr>
+            <w:rStyle w:val="Hyperlink"/>
+          </w:rPr>
+          <w:t xml:space="preserve">Figure 21</w:t>
+        </w:r>
+      </w:hyperlink>
+      <w:r>
+        <w:t xml:space="preserve"> </w:t>
+      </w:r>
+      <w:r>
+        <w:t xml:space="preserve">shows percentages of the effect sizes falling within the preset tolerance range (+/- 0.05 Cohen’s d) for each study. The figure displays 447 re-analysis effect size estimates. For 57 re-analyses, the reported effect size was not convertible to Cohen’s d. The figure does not show 4 re-analysed effect sizes which are higher than 10 or lower than -10 Cohen’s d (study 042: 13.147; study 026: 12.055; study 053: 60.578; study 057: 37.234). For the 7 studies listed in the bottom of the graph, we could not determine the original effect size due to missing information.</w:t>
+      </w:r>
+    </w:p>
+    <w:tbl>
+      <w:tblPr>
+        <w:tblStyle w:val="Table"/>
+        <w:tblW w:type="pct" w:w="5000"/>
+        <w:tblLook w:firstRow="0" w:lastRow="0" w:firstColumn="0" w:lastColumn="0" w:noHBand="0" w:noVBand="0" w:val="0000"/>
+        <w:jc w:val="start"/>
+      </w:tblPr>
+      <w:tblGrid>
+        <w:gridCol w:w="7920"/>
+      </w:tblGrid>
+      <w:tr>
+        <w:tc>
+          <w:tcPr/>
+          <w:bookmarkStart w:id="118" w:name="fig-effect-main"/>
           <w:p>
             <w:pPr>
               <w:jc w:val="center"/>
@@ -5492,7 +5287,7 @@
                     <a:graphicData uri="http://schemas.openxmlformats.org/drawingml/2006/picture">
                       <pic:pic>
                         <pic:nvPicPr>
-                          <pic:cNvPr descr="multi100_results_files/figure-docx/fig-conclusions-samplesize-1.png" id="117" name="Picture"/>
+                          <pic:cNvPr descr="multi100_results_files/figure-docx/fig-effect-main-1.png" id="117" name="Picture"/>
                           <pic:cNvPicPr>
                             <a:picLocks noChangeArrowheads="1" noChangeAspect="1"/>
                           </pic:cNvPicPr>
@@ -5535,46 +5330,30 @@
               <w:pStyle w:val="ImageCaption"/>
             </w:pPr>
             <w:r>
-              <w:t xml:space="preserve">Figure 20: This raincloud figure shows the distribution of the sample sizes of the re-analyses resulting in same conclusion, no effect/inconclusive, and opposite effects.</w:t>
+              <w:t xml:space="preserve">Figure 21: The figure shows the effect size of the original result (black square) and the effect sizes of the re-analyses (green dot) for each study after conversions to Cohen’s d. Study numbers correspond to studies listed in Table S1.</w:t>
             </w:r>
           </w:p>
           <w:bookmarkEnd w:id="118"/>
         </w:tc>
       </w:tr>
     </w:tbl>
-    <w:bookmarkEnd w:id="119"/>
-    <w:bookmarkStart w:id="169" w:name="X94841b6cd8f3c64f6b1d2e7b88b5d185115f5b2"/>
     <w:p>
       <w:pPr>
-        <w:pStyle w:val="Heading4"/>
-      </w:pPr>
-      <w:r>
-        <w:t xml:space="preserve">Estimate robustness: robust of the statistical findings published in social sciences to analytical choices</w:t>
-      </w:r>
-    </w:p>
-    <w:p>
-      <w:pPr>
-        <w:pStyle w:val="FirstParagraph"/>
-      </w:pPr>
-      <w:r>
-        <w:t xml:space="preserve">A main question of our study was whether different analysts arrive at the same effect estimates (+/- 0.05 Cohen’s d) as the analyst of the original study? Figure 18 shows the distribution of the effect sizes of the original and next results.</w:t>
-      </w:r>
-      <w:r>
-        <w:t xml:space="preserve"> </w:t>
-      </w:r>
-      <w:hyperlink w:anchor="fig-effect-main">
+        <w:pStyle w:val="BodyText"/>
+      </w:pPr>
+      <w:r>
+        <w:t xml:space="preserve">We found that 96% (89 out of 93) of the studies contained at least one re-analysis result where the effect size was beyond the tolerance region (+/- 0.05 Cohen’s d) of the result of the original study (</w:t>
+      </w:r>
+      <w:hyperlink w:anchor="fig-effect-region-all">
         <w:r>
           <w:rPr>
             <w:rStyle w:val="Hyperlink"/>
           </w:rPr>
-          <w:t xml:space="preserve">Figure 21</w:t>
+          <w:t xml:space="preserve">Figure 22</w:t>
         </w:r>
       </w:hyperlink>
       <w:r>
-        <w:t xml:space="preserve"> </w:t>
-      </w:r>
-      <w:r>
-        <w:t xml:space="preserve">shows percentages of the effect sizes falling within the preset tolerance range (+/- 0.05 Cohen’s d) for each study. For 57 re-analyses, the reported effect size was not convertible to Cohen’s. The figure does not show 4 (study 042: 13.147; study 026: 12.055; study 053: 60.578; study 057: 37.234) re-analyzed effect sizes which are over 10 or smaller than -10 Cohen’s d. For 7 studies, we could not determine the original effect size due to missing information.</w:t>
+        <w:t xml:space="preserve">). Out of the 417 available reanalysis effect sizes 68.59% (286) were outside of the tolerance region.</w:t>
       </w:r>
     </w:p>
     <w:tbl>
@@ -5590,7 +5369,7 @@
       <w:tr>
         <w:tc>
           <w:tcPr/>
-          <w:bookmarkStart w:id="123" w:name="fig-effect-main"/>
+          <w:bookmarkStart w:id="122" w:name="fig-effect-region-all"/>
           <w:p>
             <w:pPr>
               <w:jc w:val="center"/>
@@ -5600,18 +5379,18 @@
                 <wp:inline>
                   <wp:extent cx="4620126" cy="3696101"/>
                   <wp:effectExtent b="0" l="0" r="0" t="0"/>
-                  <wp:docPr descr="" title="" id="121" name="Picture"/>
+                  <wp:docPr descr="" title="" id="120" name="Picture"/>
                   <a:graphic>
                     <a:graphicData uri="http://schemas.openxmlformats.org/drawingml/2006/picture">
                       <pic:pic>
                         <pic:nvPicPr>
-                          <pic:cNvPr descr="multi100_results_files/figure-docx/fig-effect-main-1.png" id="122" name="Picture"/>
+                          <pic:cNvPr descr="multi100_results_files/figure-docx/fig-effect-region-all-1.png" id="121" name="Picture"/>
                           <pic:cNvPicPr>
                             <a:picLocks noChangeArrowheads="1" noChangeAspect="1"/>
                           </pic:cNvPicPr>
                         </pic:nvPicPr>
                         <pic:blipFill>
-                          <a:blip r:embed="rId120"/>
+                          <a:blip r:embed="rId119"/>
                           <a:stretch>
                             <a:fillRect/>
                           </a:stretch>
@@ -5648,19 +5427,62 @@
               <w:pStyle w:val="ImageCaption"/>
             </w:pPr>
             <w:r>
-              <w:t xml:space="preserve">Figure 21: The figure shows the effect size of the original result (black square) and the effect sizes of the re-analyses (green dot) for each study after conversions to Cohen’s d. Study numbers correspond to studies listed in Table S1.</w:t>
-            </w:r>
-          </w:p>
-          <w:bookmarkEnd w:id="123"/>
+              <w:t xml:space="preserve">Figure 22: The figure shows percentages of the effect sizes falling within the preset tolerance range (+/- 0.05 Cohen’s d) for each study. Study numbers correspond to studies listed in Table S1.</w:t>
+            </w:r>
+          </w:p>
+          <w:bookmarkEnd w:id="122"/>
         </w:tc>
       </w:tr>
     </w:tbl>
+    <w:bookmarkStart w:id="131" w:name="estimate-robustness-by-discipline"/>
     <w:p>
       <w:pPr>
-        <w:pStyle w:val="BodyText"/>
-      </w:pPr>
+        <w:pStyle w:val="Heading5"/>
+      </w:pPr>
+      <w:r>
+        <w:t xml:space="preserve">Estimate robustness by discipline</w:t>
+      </w:r>
+    </w:p>
+    <w:p>
+      <w:pPr>
+        <w:pStyle w:val="FirstParagraph"/>
+      </w:pPr>
+      <w:r>
+        <w:t xml:space="preserve">We were interested to see whether these robustness results show a different pattern when inspecting separately by the disciplines of the studies.</w:t>
+      </w:r>
       <w:r>
         <w:t xml:space="preserve"> </w:t>
+      </w:r>
+      <w:hyperlink w:anchor="fig-effect-region-discipline">
+        <w:r>
+          <w:rPr>
+            <w:rStyle w:val="Hyperlink"/>
+          </w:rPr>
+          <w:t xml:space="preserve">Figure 23</w:t>
+        </w:r>
+      </w:hyperlink>
+      <w:r>
+        <w:t xml:space="preserve"> </w:t>
+      </w:r>
+      <w:r>
+        <w:t xml:space="preserve">and</w:t>
+      </w:r>
+      <w:r>
+        <w:t xml:space="preserve"> </w:t>
+      </w:r>
+      <w:hyperlink w:anchor="fig-effect-robustness-discipline">
+        <w:r>
+          <w:rPr>
+            <w:rStyle w:val="Hyperlink"/>
+          </w:rPr>
+          <w:t xml:space="preserve">Figure 24</w:t>
+        </w:r>
+      </w:hyperlink>
+      <w:r>
+        <w:t xml:space="preserve"> </w:t>
+      </w:r>
+      <w:r>
+        <w:t xml:space="preserve">show that for the major disciplines (&gt;=10 studies).</w:t>
       </w:r>
     </w:p>
     <w:tbl>
@@ -5676,7 +5498,7 @@
       <w:tr>
         <w:tc>
           <w:tcPr/>
-          <w:bookmarkStart w:id="127" w:name="fig-effect-region-all"/>
+          <w:bookmarkStart w:id="126" w:name="fig-effect-region-discipline"/>
           <w:p>
             <w:pPr>
               <w:jc w:val="center"/>
@@ -5686,18 +5508,18 @@
                 <wp:inline>
                   <wp:extent cx="4620126" cy="3696101"/>
                   <wp:effectExtent b="0" l="0" r="0" t="0"/>
-                  <wp:docPr descr="" title="" id="125" name="Picture"/>
+                  <wp:docPr descr="" title="" id="124" name="Picture"/>
                   <a:graphic>
                     <a:graphicData uri="http://schemas.openxmlformats.org/drawingml/2006/picture">
                       <pic:pic>
                         <pic:nvPicPr>
-                          <pic:cNvPr descr="multi100_results_files/figure-docx/fig-effect-region-all-1.png" id="126" name="Picture"/>
+                          <pic:cNvPr descr="multi100_results_files/figure-docx/fig-effect-region-discipline-1.png" id="125" name="Picture"/>
                           <pic:cNvPicPr>
                             <a:picLocks noChangeArrowheads="1" noChangeAspect="1"/>
                           </pic:cNvPicPr>
                         </pic:nvPicPr>
                         <pic:blipFill>
-                          <a:blip r:embed="rId124"/>
+                          <a:blip r:embed="rId123"/>
                           <a:stretch>
                             <a:fillRect/>
                           </a:stretch>
@@ -5734,10 +5556,10 @@
               <w:pStyle w:val="ImageCaption"/>
             </w:pPr>
             <w:r>
-              <w:t xml:space="preserve">Figure 22: The figure shows percentages of the effect sizes falling within the preset tolerance range (+/- 0.05 Cohen’s d) for each study. Study numbers correspond to studies listed in Table S1.</w:t>
-            </w:r>
-          </w:p>
-          <w:bookmarkEnd w:id="127"/>
+              <w:t xml:space="preserve">Figure 23: The figure shows the percentage of re-analysis results falling within or outside of the tolerance region of the original results of the studies by major disciplines. The figure displays the count of re-analyses next to each discipline name.</w:t>
+            </w:r>
+          </w:p>
+          <w:bookmarkEnd w:id="126"/>
         </w:tc>
       </w:tr>
     </w:tbl>
@@ -5746,58 +5568,7 @@
         <w:pStyle w:val="BodyText"/>
       </w:pPr>
       <w:r>
-        <w:t xml:space="preserve">We found that 96% (89 out of 93) of the studies contained at least one re-analysis result where the effect size was beyond the tolerance region (+/- 0.05 Cohen’s d) of the result of the original study. Out of the 417 available reanalysis effect sizes 68.59% (286) were outside of the tolerance region.</w:t>
-      </w:r>
-    </w:p>
-    <w:bookmarkStart w:id="136" w:name="estimate-robustness-by-discipline"/>
-    <w:p>
-      <w:pPr>
-        <w:pStyle w:val="Heading5"/>
-      </w:pPr>
-      <w:r>
-        <w:t xml:space="preserve">Estimate robustness by discipline</w:t>
-      </w:r>
-    </w:p>
-    <w:p>
-      <w:pPr>
-        <w:pStyle w:val="FirstParagraph"/>
-      </w:pPr>
-      <w:r>
-        <w:t xml:space="preserve">We were interested to see whether these robustness results show a different pattern when inspecting them in different disciplines.</w:t>
-      </w:r>
-      <w:r>
         <w:t xml:space="preserve"> </w:t>
-      </w:r>
-      <w:hyperlink w:anchor="fig-effect-region-discipline">
-        <w:r>
-          <w:rPr>
-            <w:rStyle w:val="Hyperlink"/>
-          </w:rPr>
-          <w:t xml:space="preserve">Figure 23</w:t>
-        </w:r>
-      </w:hyperlink>
-      <w:r>
-        <w:t xml:space="preserve"> </w:t>
-      </w:r>
-      <w:r>
-        <w:t xml:space="preserve">and</w:t>
-      </w:r>
-      <w:r>
-        <w:t xml:space="preserve"> </w:t>
-      </w:r>
-      <w:hyperlink w:anchor="fig-effect-robustness-discipline">
-        <w:r>
-          <w:rPr>
-            <w:rStyle w:val="Hyperlink"/>
-          </w:rPr>
-          <w:t xml:space="preserve">Figure 24</w:t>
-        </w:r>
-      </w:hyperlink>
-      <w:r>
-        <w:t xml:space="preserve"> </w:t>
-      </w:r>
-      <w:r>
-        <w:t xml:space="preserve">show that for the major disciplines (&gt;=10 studies).</w:t>
       </w:r>
     </w:p>
     <w:tbl>
@@ -5813,7 +5584,7 @@
       <w:tr>
         <w:tc>
           <w:tcPr/>
-          <w:bookmarkStart w:id="131" w:name="fig-effect-region-discipline"/>
+          <w:bookmarkStart w:id="130" w:name="fig-effect-robustness-discipline"/>
           <w:p>
             <w:pPr>
               <w:jc w:val="center"/>
@@ -5823,18 +5594,18 @@
                 <wp:inline>
                   <wp:extent cx="4620126" cy="3696101"/>
                   <wp:effectExtent b="0" l="0" r="0" t="0"/>
-                  <wp:docPr descr="" title="" id="129" name="Picture"/>
+                  <wp:docPr descr="" title="" id="128" name="Picture"/>
                   <a:graphic>
                     <a:graphicData uri="http://schemas.openxmlformats.org/drawingml/2006/picture">
                       <pic:pic>
                         <pic:nvPicPr>
-                          <pic:cNvPr descr="multi100_results_files/figure-docx/fig-effect-region-discipline-1.png" id="130" name="Picture"/>
+                          <pic:cNvPr descr="multi100_results_files/figure-docx/fig-effect-robustness-discipline-1.png" id="129" name="Picture"/>
                           <pic:cNvPicPr>
                             <a:picLocks noChangeArrowheads="1" noChangeAspect="1"/>
                           </pic:cNvPicPr>
                         </pic:nvPicPr>
                         <pic:blipFill>
-                          <a:blip r:embed="rId128"/>
+                          <a:blip r:embed="rId127"/>
                           <a:stretch>
                             <a:fillRect/>
                           </a:stretch>
@@ -5871,19 +5642,57 @@
               <w:pStyle w:val="ImageCaption"/>
             </w:pPr>
             <w:r>
-              <w:t xml:space="preserve">Figure 23: The figure shows the percentage of re-analysis results falling within or outside of the tolerance region of the original results of the studies by major disciplines. The figure displays the count of re-analyses next to each discipline name.</w:t>
-            </w:r>
-          </w:p>
-          <w:bookmarkEnd w:id="131"/>
+              <w:t xml:space="preserve">Figure 24: This raincloud figure shows for each major discipline the distributions of effect size estimate ranges (lowest to highest) calculated per study.</w:t>
+            </w:r>
+          </w:p>
+          <w:bookmarkEnd w:id="130"/>
         </w:tc>
       </w:tr>
     </w:tbl>
+    <w:bookmarkEnd w:id="131"/>
+    <w:bookmarkStart w:id="140" w:name="Xef019b0077efd7b5485773c5bbf35989472da8e"/>
     <w:p>
       <w:pPr>
-        <w:pStyle w:val="BodyText"/>
-      </w:pPr>
+        <w:pStyle w:val="Heading5"/>
+      </w:pPr>
+      <w:r>
+        <w:t xml:space="preserve">Estimate robustness by study type (observational, experimental)</w:t>
+      </w:r>
+    </w:p>
+    <w:p>
+      <w:pPr>
+        <w:pStyle w:val="FirstParagraph"/>
+      </w:pPr>
+      <w:r>
+        <w:t xml:space="preserve">Here (</w:t>
+      </w:r>
+      <w:hyperlink w:anchor="fig-effect-region-studytype">
+        <w:r>
+          <w:rPr>
+            <w:rStyle w:val="Hyperlink"/>
+          </w:rPr>
+          <w:t xml:space="preserve">Figure 25</w:t>
+        </w:r>
+      </w:hyperlink>
       <w:r>
         <w:t xml:space="preserve"> </w:t>
+      </w:r>
+      <w:r>
+        <w:t xml:space="preserve">and</w:t>
+      </w:r>
+      <w:r>
+        <w:t xml:space="preserve"> </w:t>
+      </w:r>
+      <w:hyperlink w:anchor="fig-effect-robustness-studytype">
+        <w:r>
+          <w:rPr>
+            <w:rStyle w:val="Hyperlink"/>
+          </w:rPr>
+          <w:t xml:space="preserve">Figure 26</w:t>
+        </w:r>
+      </w:hyperlink>
+      <w:r>
+        <w:t xml:space="preserve">), we were interested to see whether these results show a different pattern when separating them by study type.</w:t>
       </w:r>
     </w:p>
     <w:tbl>
@@ -5899,7 +5708,7 @@
       <w:tr>
         <w:tc>
           <w:tcPr/>
-          <w:bookmarkStart w:id="135" w:name="fig-effect-robustness-discipline"/>
+          <w:bookmarkStart w:id="135" w:name="fig-effect-region-studytype"/>
           <w:p>
             <w:pPr>
               <w:jc w:val="center"/>
@@ -5914,7 +5723,7 @@
                     <a:graphicData uri="http://schemas.openxmlformats.org/drawingml/2006/picture">
                       <pic:pic>
                         <pic:nvPicPr>
-                          <pic:cNvPr descr="multi100_results_files/figure-docx/fig-effect-robustness-discipline-1.png" id="134" name="Picture"/>
+                          <pic:cNvPr descr="multi100_results_files/figure-docx/fig-effect-region-studytype-1.png" id="134" name="Picture"/>
                           <pic:cNvPicPr>
                             <a:picLocks noChangeArrowheads="1" noChangeAspect="1"/>
                           </pic:cNvPicPr>
@@ -5957,29 +5766,19 @@
               <w:pStyle w:val="ImageCaption"/>
             </w:pPr>
             <w:r>
-              <w:t xml:space="preserve">Figure 24: This raincloud figure shows for each major discipline the distribution of effect size estimate ranges (lowest to highest) calculated per study.</w:t>
+              <w:t xml:space="preserve">Figure 25: The figure shows the percentage of re-analysis results falling within or outside of the tolerance region of the original results of the studies by study type. The figure displays the count of re-analyses next to each discipline name.</w:t>
             </w:r>
           </w:p>
           <w:bookmarkEnd w:id="135"/>
         </w:tc>
       </w:tr>
     </w:tbl>
-    <w:bookmarkEnd w:id="136"/>
-    <w:bookmarkStart w:id="145" w:name="Xef019b0077efd7b5485773c5bbf35989472da8e"/>
     <w:p>
       <w:pPr>
-        <w:pStyle w:val="Heading5"/>
-      </w:pPr>
-      <w:r>
-        <w:t xml:space="preserve">Estimate robustness by study type (observational, experimental)</w:t>
-      </w:r>
-    </w:p>
-    <w:p>
-      <w:pPr>
-        <w:pStyle w:val="FirstParagraph"/>
-      </w:pPr>
-      <w:r>
-        <w:t xml:space="preserve">Here, we were interested to see whether these results show a different pattern when separating them by study type.</w:t>
+        <w:pStyle w:val="BodyText"/>
+      </w:pPr>
+      <w:r>
+        <w:t xml:space="preserve"> </w:t>
       </w:r>
     </w:p>
     <w:tbl>
@@ -5995,7 +5794,7 @@
       <w:tr>
         <w:tc>
           <w:tcPr/>
-          <w:bookmarkStart w:id="140" w:name="fig-effect-region-studytype"/>
+          <w:bookmarkStart w:id="139" w:name="fig-effect-robustness-studytype"/>
           <w:p>
             <w:pPr>
               <w:jc w:val="center"/>
@@ -6005,18 +5804,18 @@
                 <wp:inline>
                   <wp:extent cx="4620126" cy="3696101"/>
                   <wp:effectExtent b="0" l="0" r="0" t="0"/>
-                  <wp:docPr descr="" title="" id="138" name="Picture"/>
+                  <wp:docPr descr="" title="" id="137" name="Picture"/>
                   <a:graphic>
                     <a:graphicData uri="http://schemas.openxmlformats.org/drawingml/2006/picture">
                       <pic:pic>
                         <pic:nvPicPr>
-                          <pic:cNvPr descr="multi100_results_files/figure-docx/fig-effect-region-studytype-1.png" id="139" name="Picture"/>
+                          <pic:cNvPr descr="multi100_results_files/figure-docx/fig-effect-robustness-studytype-1.png" id="138" name="Picture"/>
                           <pic:cNvPicPr>
                             <a:picLocks noChangeArrowheads="1" noChangeAspect="1"/>
                           </pic:cNvPicPr>
                         </pic:nvPicPr>
                         <pic:blipFill>
-                          <a:blip r:embed="rId137"/>
+                          <a:blip r:embed="rId136"/>
                           <a:stretch>
                             <a:fillRect/>
                           </a:stretch>
@@ -6053,19 +5852,40 @@
               <w:pStyle w:val="ImageCaption"/>
             </w:pPr>
             <w:r>
-              <w:t xml:space="preserve">Figure 25: The figure shows the percentage of re-analysis results falling within or outside of the tolerance region of the original results of the studies by study type. The figure displays the count of re-analyses next to each discipline name.</w:t>
-            </w:r>
-          </w:p>
-          <w:bookmarkEnd w:id="140"/>
+              <w:t xml:space="preserve">Figure 26: This raincloud figure shows for each study type the distribution of effect size estimate ranges (lowest to highest) calculated per study.</w:t>
+            </w:r>
+          </w:p>
+          <w:bookmarkEnd w:id="139"/>
         </w:tc>
       </w:tr>
     </w:tbl>
+    <w:bookmarkEnd w:id="140"/>
+    <w:bookmarkStart w:id="145" w:name="estimate-robustness-by-expertise"/>
     <w:p>
       <w:pPr>
-        <w:pStyle w:val="BodyText"/>
-      </w:pPr>
-      <w:r>
-        <w:t xml:space="preserve"> </w:t>
+        <w:pStyle w:val="Heading5"/>
+      </w:pPr>
+      <w:r>
+        <w:t xml:space="preserve">Estimate robustness by expertise</w:t>
+      </w:r>
+    </w:p>
+    <w:p>
+      <w:pPr>
+        <w:pStyle w:val="FirstParagraph"/>
+      </w:pPr>
+      <w:r>
+        <w:t xml:space="preserve">Here (</w:t>
+      </w:r>
+      <w:hyperlink w:anchor="fig-effect-region-expertise">
+        <w:r>
+          <w:rPr>
+            <w:rStyle w:val="Hyperlink"/>
+          </w:rPr>
+          <w:t xml:space="preserve">Figure 27</w:t>
+        </w:r>
+      </w:hyperlink>
+      <w:r>
+        <w:t xml:space="preserve">), we were interested to see whether these results show a different pattern when inspecting them along the reported expertise of the co-analysts.</w:t>
       </w:r>
     </w:p>
     <w:tbl>
@@ -6081,7 +5901,7 @@
       <w:tr>
         <w:tc>
           <w:tcPr/>
-          <w:bookmarkStart w:id="144" w:name="fig-effect-robustness-studytype"/>
+          <w:bookmarkStart w:id="144" w:name="fig-effect-region-expertise"/>
           <w:p>
             <w:pPr>
               <w:jc w:val="center"/>
@@ -6096,7 +5916,7 @@
                     <a:graphicData uri="http://schemas.openxmlformats.org/drawingml/2006/picture">
                       <pic:pic>
                         <pic:nvPicPr>
-                          <pic:cNvPr descr="multi100_results_files/figure-docx/fig-effect-robustness-studytype-1.png" id="143" name="Picture"/>
+                          <pic:cNvPr descr="multi100_results_files/figure-docx/fig-effect-region-expertise-1.png" id="143" name="Picture"/>
                           <pic:cNvPicPr>
                             <a:picLocks noChangeArrowheads="1" noChangeAspect="1"/>
                           </pic:cNvPicPr>
@@ -6139,7 +5959,7 @@
               <w:pStyle w:val="ImageCaption"/>
             </w:pPr>
             <w:r>
-              <w:t xml:space="preserve">Figure 26: This raincloud figure shows for each study type the distribution of effect size estimate ranges (lowest to highest) calculated per study.</w:t>
+              <w:t xml:space="preserve">Figure 27: The figure shows the percentage of re-analysis results falling within or outside of the tolerance region of the original results of the studies by self-rated expertise (on a scale of 1 (Beginner) to 10 (Expert)).</w:t>
             </w:r>
           </w:p>
           <w:bookmarkEnd w:id="144"/>
@@ -6147,13 +5967,13 @@
       </w:tr>
     </w:tbl>
     <w:bookmarkEnd w:id="145"/>
-    <w:bookmarkStart w:id="153" w:name="estimate-robustness-by-expertise"/>
+    <w:bookmarkStart w:id="150" w:name="X981bcb03870f1985688ec9c918f9aa5dec020af"/>
     <w:p>
       <w:pPr>
         <w:pStyle w:val="Heading5"/>
       </w:pPr>
       <w:r>
-        <w:t xml:space="preserve">Estimate robustness by expertise</w:t>
+        <w:t xml:space="preserve">Estimate robustness by prior familiarity with the dataset</w:t>
       </w:r>
     </w:p>
     <w:p>
@@ -6161,7 +5981,24 @@
         <w:pStyle w:val="FirstParagraph"/>
       </w:pPr>
       <w:r>
-        <w:t xml:space="preserve">Here, we were interested to see whether these results show a different pattern when inspecting them along the reported expertise of the co-analysts.</w:t>
+        <w:t xml:space="preserve">Here, we were interested to see whether these results show a different pattern when inspecting them along their prior familiarity with the dataset.</w:t>
+      </w:r>
+      <w:r>
+        <w:t xml:space="preserve"> </w:t>
+      </w:r>
+      <w:hyperlink w:anchor="fig-effect-region-familiarity">
+        <w:r>
+          <w:rPr>
+            <w:rStyle w:val="Hyperlink"/>
+          </w:rPr>
+          <w:t xml:space="preserve">Figure 28</w:t>
+        </w:r>
+      </w:hyperlink>
+      <w:r>
+        <w:t xml:space="preserve"> </w:t>
+      </w:r>
+      <w:r>
+        <w:t xml:space="preserve">shows that for these results.</w:t>
       </w:r>
     </w:p>
     <w:tbl>
@@ -6177,7 +6014,7 @@
       <w:tr>
         <w:tc>
           <w:tcPr/>
-          <w:bookmarkStart w:id="149" w:name="fig-effect-region-expertise"/>
+          <w:bookmarkStart w:id="149" w:name="fig-effect-region-familiarity"/>
           <w:p>
             <w:pPr>
               <w:jc w:val="center"/>
@@ -6192,7 +6029,7 @@
                     <a:graphicData uri="http://schemas.openxmlformats.org/drawingml/2006/picture">
                       <pic:pic>
                         <pic:nvPicPr>
-                          <pic:cNvPr descr="multi100_results_files/figure-docx/fig-effect-region-expertise-1.png" id="148" name="Picture"/>
+                          <pic:cNvPr descr="multi100_results_files/figure-docx/fig-effect-region-familiarity-1.png" id="148" name="Picture"/>
                           <pic:cNvPicPr>
                             <a:picLocks noChangeArrowheads="1" noChangeAspect="1"/>
                           </pic:cNvPicPr>
@@ -6235,68 +6072,21 @@
               <w:pStyle w:val="ImageCaption"/>
             </w:pPr>
             <w:r>
-              <w:t xml:space="preserve">Figure 27: The figure shows the percentage of re-analysis results falling within or outside of the tolerance region of the original results of the studies by self-rated expertise (on a scale of 1 (Beginner) to 10 (Expert)). The figure displays the count of re-analyses next to each discipline name.</w:t>
+              <w:t xml:space="preserve">Figure 28: The figure shows the percentage of re-analysis results falling within or outside of the tolerance region of the original results of the studies by declared familiarity with the study.</w:t>
             </w:r>
           </w:p>
           <w:bookmarkEnd w:id="149"/>
         </w:tc>
       </w:tr>
     </w:tbl>
+    <w:bookmarkEnd w:id="150"/>
+    <w:bookmarkStart w:id="151" w:name="X0ec152724a87b48c76365c47de45b5a1eb105c7"/>
     <w:p>
       <w:pPr>
-        <w:pStyle w:val="BodyText"/>
-      </w:pPr>
-      <w:r>
-        <w:drawing>
-          <wp:inline>
-            <wp:extent cx="4620126" cy="3696101"/>
-            <wp:effectExtent b="0" l="0" r="0" t="0"/>
-            <wp:docPr descr="" title="" id="151" name="Picture"/>
-            <a:graphic>
-              <a:graphicData uri="http://schemas.openxmlformats.org/drawingml/2006/picture">
-                <pic:pic>
-                  <pic:nvPicPr>
-                    <pic:cNvPr descr="multi100_results_files/figure-docx/unnamed-chunk-78-1.png" id="152" name="Picture"/>
-                    <pic:cNvPicPr>
-                      <a:picLocks noChangeArrowheads="1" noChangeAspect="1"/>
-                    </pic:cNvPicPr>
-                  </pic:nvPicPr>
-                  <pic:blipFill>
-                    <a:blip r:embed="rId150"/>
-                    <a:stretch>
-                      <a:fillRect/>
-                    </a:stretch>
-                  </pic:blipFill>
-                  <pic:spPr bwMode="auto">
-                    <a:xfrm>
-                      <a:off x="0" y="0"/>
-                      <a:ext cx="4620126" cy="3696101"/>
-                    </a:xfrm>
-                    <a:prstGeom prst="rect">
-                      <a:avLst/>
-                    </a:prstGeom>
-                    <a:noFill/>
-                    <a:ln w="9525">
-                      <a:noFill/>
-                      <a:headEnd/>
-                      <a:tailEnd/>
-                    </a:ln>
-                  </pic:spPr>
-                </pic:pic>
-              </a:graphicData>
-            </a:graphic>
-          </wp:inline>
-        </w:drawing>
-      </w:r>
-    </w:p>
-    <w:bookmarkEnd w:id="153"/>
-    <w:bookmarkStart w:id="158" w:name="X981bcb03870f1985688ec9c918f9aa5dec020af"/>
-    <w:p>
-      <w:pPr>
         <w:pStyle w:val="Heading5"/>
       </w:pPr>
       <w:r>
-        <w:t xml:space="preserve">Estimate robustness by prior familiarity with the dataset</w:t>
+        <w:t xml:space="preserve">Estimate robustness by the level of confidence with the suitability of the analysis</w:t>
       </w:r>
     </w:p>
     <w:p>
@@ -6304,24 +6094,1173 @@
         <w:pStyle w:val="FirstParagraph"/>
       </w:pPr>
       <w:r>
-        <w:t xml:space="preserve">Here, we were interested to see whether these results show a different pattern when inspecting them along their prior familiarity with the dataset.</w:t>
+        <w:t xml:space="preserve">Here (Table 4), we were interested to see whether these results show a different pattern when inspecting them along their level of confidence with the suitability of the analysis.</w:t>
+      </w:r>
+    </w:p>
+    <w:p>
+      <w:pPr>
+        <w:pStyle w:val="BodyText"/>
+      </w:pPr>
+      <w:r>
+        <w:rPr>
+          <w:bCs/>
+          <w:b/>
+        </w:rPr>
+        <w:t xml:space="preserve">Table 4. Estimate Robustness by the Level of Confidence with the Suitability of the Analysis</w:t>
+      </w:r>
+    </w:p>
+    <w:tbl xmlns:w="http://schemas.openxmlformats.org/wordprocessingml/2006/main" xmlns:wp="http://schemas.openxmlformats.org/drawingml/2006/wordprocessingDrawing" xmlns:r="http://schemas.openxmlformats.org/officeDocument/2006/relationships" xmlns:w14="http://schemas.microsoft.com/office/word/2010/wordml">
+      <w:tblPr>
+        <w:tblCellMar>
+          <w:top w:w="0" w:type="dxa"/>
+          <w:bottom w:w="0" w:type="dxa"/>
+          <w:start w:w="60" w:type="dxa"/>
+          <w:end w:w="60" w:type="dxa"/>
+        </w:tblCellMar>
+        <w:tblW w:type="auto" w:w="0"/>
+        <w:tblLook w:firstRow="0" w:lastRow="0" w:firstColumn="0" w:lastColumn="0" w:noHBand="0" w:noVBand="0"/>
+        <w:jc w:val="center"/>
+      </w:tblPr>
+      <w:tr>
+        <w:trPr>
+          <w:cantSplit/>
+          <w:tblHeader/>
+        </w:trPr>
+        <w:tc>
+          <w:tcPr>
+            <w:tcBorders>
+              <w:top w:val="single" w:sz="16" w:space="0" w:color="D3D3D3"/>
+              <w:bottom w:val="single" w:sz="16" w:space="0" w:color="D3D3D3"/>
+              <w:start w:val="single" w:space="0" w:color="D3D3D3"/>
+            </w:tcBorders>
+          </w:tcPr>
+          <w:p>
+            <w:pPr>
+              <w:spacing w:before="0" w:after="60"/>
+              <w:keepNext/>
+              <w:jc w:val="center"/>
+            </w:pPr>
+            <w:r>
+              <w:rPr>
+                <w:rFonts w:ascii="Calibri" w:hAnsi="Calibri"/>
+                <w:sz w:val="20"/>
+              </w:rPr>
+              <w:t xml:space="default">Confidence rating</w:t>
+            </w:r>
+          </w:p>
+        </w:tc>
+        <w:tc>
+          <w:tcPr>
+            <w:tcBorders>
+              <w:top w:val="single" w:sz="16" w:space="0" w:color="D3D3D3"/>
+              <w:bottom w:val="single" w:sz="16" w:space="0" w:color="D3D3D3"/>
+            </w:tcBorders>
+          </w:tcPr>
+          <w:p>
+            <w:pPr>
+              <w:spacing w:before="0" w:after="60"/>
+              <w:keepNext/>
+              <w:jc w:val="start"/>
+            </w:pPr>
+            <w:r>
+              <w:rPr>
+                <w:rFonts w:ascii="Calibri" w:hAnsi="Calibri"/>
+                <w:sz w:val="20"/>
+              </w:rPr>
+              <w:t xml:space="default">Is the estimate within the tolerance region?</w:t>
+            </w:r>
+          </w:p>
+        </w:tc>
+        <w:tc>
+          <w:tcPr>
+            <w:tcBorders>
+              <w:top w:val="single" w:sz="16" w:space="0" w:color="D3D3D3"/>
+              <w:bottom w:val="single" w:sz="16" w:space="0" w:color="D3D3D3"/>
+            </w:tcBorders>
+          </w:tcPr>
+          <w:p>
+            <w:pPr>
+              <w:spacing w:before="0" w:after="60"/>
+              <w:keepNext/>
+              <w:jc w:val="end"/>
+            </w:pPr>
+            <w:r>
+              <w:rPr>
+                <w:rFonts w:ascii="Calibri" w:hAnsi="Calibri"/>
+                <w:sz w:val="20"/>
+              </w:rPr>
+              <w:t xml:space="default">Count</w:t>
+            </w:r>
+          </w:p>
+        </w:tc>
+        <w:tc>
+          <w:tcPr>
+            <w:tcBorders>
+              <w:top w:val="single" w:sz="16" w:space="0" w:color="D3D3D3"/>
+              <w:bottom w:val="single" w:sz="16" w:space="0" w:color="D3D3D3"/>
+              <w:end w:val="single" w:space="0" w:color="D3D3D3"/>
+            </w:tcBorders>
+          </w:tcPr>
+          <w:p>
+            <w:pPr>
+              <w:spacing w:before="0" w:after="60"/>
+              <w:keepNext/>
+              <w:jc w:val="end"/>
+            </w:pPr>
+            <w:r>
+              <w:rPr>
+                <w:rFonts w:ascii="Calibri" w:hAnsi="Calibri"/>
+                <w:sz w:val="20"/>
+              </w:rPr>
+              <w:t xml:space="default">Percentage</w:t>
+            </w:r>
+          </w:p>
+        </w:tc>
+      </w:tr>
+      <w:tr>
+        <w:trPr>
+          <w:cantSplit/>
+        </w:trPr>
+        <w:tc>
+          <w:tcPr>
+            <w:tcBorders>
+              <w:top w:val="single" w:space="0" w:color="D3D3D3"/>
+              <w:bottom w:val="single" w:space="0" w:color="D3D3D3"/>
+              <w:start w:val="single" w:space="0" w:color="D3D3D3"/>
+              <w:end w:val="single" w:space="0" w:color="D3D3D3"/>
+            </w:tcBorders>
+          </w:tcPr>
+          <w:p>
+            <w:pPr>
+              <w:spacing w:before="0" w:after="60"/>
+              <w:keepNext/>
+              <w:jc w:val="center"/>
+            </w:pPr>
+            <w:r>
+              <w:rPr>
+                <w:rFonts w:ascii="Calibri" w:hAnsi="Calibri"/>
+                <w:sz w:val="20"/>
+              </w:rPr>
+              <w:t xml:space="default">1 Not confident at all</w:t>
+            </w:r>
+          </w:p>
+        </w:tc>
+        <w:tc>
+          <w:tcPr>
+            <w:tcBorders>
+              <w:top w:val="single" w:space="0" w:color="D3D3D3"/>
+              <w:bottom w:val="single" w:space="0" w:color="D3D3D3"/>
+              <w:start w:val="single" w:space="0" w:color="D3D3D3"/>
+              <w:end w:val="single" w:space="0" w:color="D3D3D3"/>
+            </w:tcBorders>
+          </w:tcPr>
+          <w:p>
+            <w:pPr>
+              <w:spacing w:before="0" w:after="60"/>
+              <w:keepNext/>
+              <w:jc w:val="start"/>
+            </w:pPr>
+            <w:r>
+              <w:rPr>
+                <w:rFonts w:ascii="Calibri" w:hAnsi="Calibri"/>
+                <w:sz w:val="20"/>
+              </w:rPr>
+              <w:t xml:space="default">Yes</w:t>
+            </w:r>
+          </w:p>
+        </w:tc>
+        <w:tc>
+          <w:tcPr>
+            <w:tcBorders>
+              <w:top w:val="single" w:space="0" w:color="D3D3D3"/>
+              <w:bottom w:val="single" w:space="0" w:color="D3D3D3"/>
+              <w:start w:val="single" w:space="0" w:color="D3D3D3"/>
+              <w:end w:val="single" w:space="0" w:color="D3D3D3"/>
+            </w:tcBorders>
+          </w:tcPr>
+          <w:p>
+            <w:pPr>
+              <w:spacing w:before="0" w:after="60"/>
+              <w:keepNext/>
+              <w:jc w:val="end"/>
+            </w:pPr>
+            <w:r>
+              <w:rPr>
+                <w:rFonts w:ascii="Calibri" w:hAnsi="Calibri"/>
+                <w:sz w:val="20"/>
+              </w:rPr>
+              <w:t xml:space="default">2 / 3</w:t>
+            </w:r>
+          </w:p>
+        </w:tc>
+        <w:tc>
+          <w:tcPr>
+            <w:tcBorders>
+              <w:top w:val="single" w:space="0" w:color="D3D3D3"/>
+              <w:bottom w:val="single" w:space="0" w:color="D3D3D3"/>
+              <w:start w:val="single" w:space="0" w:color="D3D3D3"/>
+              <w:end w:val="single" w:space="0" w:color="D3D3D3"/>
+            </w:tcBorders>
+          </w:tcPr>
+          <w:p>
+            <w:pPr>
+              <w:spacing w:before="0" w:after="60"/>
+              <w:keepNext/>
+              <w:jc w:val="end"/>
+            </w:pPr>
+            <w:r>
+              <w:rPr>
+                <w:rFonts w:ascii="Calibri" w:hAnsi="Calibri"/>
+                <w:sz w:val="20"/>
+              </w:rPr>
+              <w:t xml:space="default">66.67%</w:t>
+            </w:r>
+          </w:p>
+        </w:tc>
+      </w:tr>
+      <w:tr>
+        <w:trPr>
+          <w:cantSplit/>
+        </w:trPr>
+        <w:tc>
+          <w:tcPr>
+            <w:tcBorders>
+              <w:top w:val="single" w:space="0" w:color="D3D3D3"/>
+              <w:bottom w:val="single" w:space="0" w:color="D3D3D3"/>
+              <w:start w:val="single" w:space="0" w:color="D3D3D3"/>
+              <w:end w:val="single" w:space="0" w:color="D3D3D3"/>
+            </w:tcBorders>
+          </w:tcPr>
+          <w:p>
+            <w:pPr>
+              <w:spacing w:before="0" w:after="60"/>
+              <w:keepNext/>
+              <w:jc w:val="center"/>
+            </w:pPr>
+            <w:r>
+              <w:rPr>
+                <w:rFonts w:ascii="Calibri" w:hAnsi="Calibri"/>
+                <w:sz w:val="20"/>
+              </w:rPr>
+              <w:t xml:space="default">1 Not confident at all</w:t>
+            </w:r>
+          </w:p>
+        </w:tc>
+        <w:tc>
+          <w:tcPr>
+            <w:tcBorders>
+              <w:top w:val="single" w:space="0" w:color="D3D3D3"/>
+              <w:bottom w:val="single" w:space="0" w:color="D3D3D3"/>
+              <w:start w:val="single" w:space="0" w:color="D3D3D3"/>
+              <w:end w:val="single" w:space="0" w:color="D3D3D3"/>
+            </w:tcBorders>
+          </w:tcPr>
+          <w:p>
+            <w:pPr>
+              <w:spacing w:before="0" w:after="60"/>
+              <w:keepNext/>
+              <w:jc w:val="start"/>
+            </w:pPr>
+            <w:r>
+              <w:rPr>
+                <w:rFonts w:ascii="Calibri" w:hAnsi="Calibri"/>
+                <w:sz w:val="20"/>
+              </w:rPr>
+              <w:t xml:space="default">No</w:t>
+            </w:r>
+          </w:p>
+        </w:tc>
+        <w:tc>
+          <w:tcPr>
+            <w:tcBorders>
+              <w:top w:val="single" w:space="0" w:color="D3D3D3"/>
+              <w:bottom w:val="single" w:space="0" w:color="D3D3D3"/>
+              <w:start w:val="single" w:space="0" w:color="D3D3D3"/>
+              <w:end w:val="single" w:space="0" w:color="D3D3D3"/>
+            </w:tcBorders>
+          </w:tcPr>
+          <w:p>
+            <w:pPr>
+              <w:spacing w:before="0" w:after="60"/>
+              <w:keepNext/>
+              <w:jc w:val="end"/>
+            </w:pPr>
+            <w:r>
+              <w:rPr>
+                <w:rFonts w:ascii="Calibri" w:hAnsi="Calibri"/>
+                <w:sz w:val="20"/>
+              </w:rPr>
+              <w:t xml:space="default">1 / 3</w:t>
+            </w:r>
+          </w:p>
+        </w:tc>
+        <w:tc>
+          <w:tcPr>
+            <w:tcBorders>
+              <w:top w:val="single" w:space="0" w:color="D3D3D3"/>
+              <w:bottom w:val="single" w:space="0" w:color="D3D3D3"/>
+              <w:start w:val="single" w:space="0" w:color="D3D3D3"/>
+              <w:end w:val="single" w:space="0" w:color="D3D3D3"/>
+            </w:tcBorders>
+          </w:tcPr>
+          <w:p>
+            <w:pPr>
+              <w:spacing w:before="0" w:after="60"/>
+              <w:keepNext/>
+              <w:jc w:val="end"/>
+            </w:pPr>
+            <w:r>
+              <w:rPr>
+                <w:rFonts w:ascii="Calibri" w:hAnsi="Calibri"/>
+                <w:sz w:val="20"/>
+              </w:rPr>
+              <w:t xml:space="default">33.33%</w:t>
+            </w:r>
+          </w:p>
+        </w:tc>
+      </w:tr>
+      <w:tr>
+        <w:trPr>
+          <w:cantSplit/>
+        </w:trPr>
+        <w:tc>
+          <w:tcPr>
+            <w:tcBorders>
+              <w:top w:val="single" w:space="0" w:color="D3D3D3"/>
+              <w:bottom w:val="single" w:space="0" w:color="D3D3D3"/>
+              <w:start w:val="single" w:space="0" w:color="D3D3D3"/>
+              <w:end w:val="single" w:space="0" w:color="D3D3D3"/>
+            </w:tcBorders>
+          </w:tcPr>
+          <w:p>
+            <w:pPr>
+              <w:spacing w:before="0" w:after="60"/>
+              <w:keepNext/>
+              <w:jc w:val="center"/>
+            </w:pPr>
+            <w:r>
+              <w:rPr>
+                <w:rFonts w:ascii="Calibri" w:hAnsi="Calibri"/>
+                <w:sz w:val="20"/>
+              </w:rPr>
+              <w:t xml:space="default">2</w:t>
+            </w:r>
+          </w:p>
+        </w:tc>
+        <w:tc>
+          <w:tcPr>
+            <w:tcBorders>
+              <w:top w:val="single" w:space="0" w:color="D3D3D3"/>
+              <w:bottom w:val="single" w:space="0" w:color="D3D3D3"/>
+              <w:start w:val="single" w:space="0" w:color="D3D3D3"/>
+              <w:end w:val="single" w:space="0" w:color="D3D3D3"/>
+            </w:tcBorders>
+          </w:tcPr>
+          <w:p>
+            <w:pPr>
+              <w:spacing w:before="0" w:after="60"/>
+              <w:keepNext/>
+              <w:jc w:val="start"/>
+            </w:pPr>
+            <w:r>
+              <w:rPr>
+                <w:rFonts w:ascii="Calibri" w:hAnsi="Calibri"/>
+                <w:sz w:val="20"/>
+              </w:rPr>
+              <w:t xml:space="default">Yes</w:t>
+            </w:r>
+          </w:p>
+        </w:tc>
+        <w:tc>
+          <w:tcPr>
+            <w:tcBorders>
+              <w:top w:val="single" w:space="0" w:color="D3D3D3"/>
+              <w:bottom w:val="single" w:space="0" w:color="D3D3D3"/>
+              <w:start w:val="single" w:space="0" w:color="D3D3D3"/>
+              <w:end w:val="single" w:space="0" w:color="D3D3D3"/>
+            </w:tcBorders>
+          </w:tcPr>
+          <w:p>
+            <w:pPr>
+              <w:spacing w:before="0" w:after="60"/>
+              <w:keepNext/>
+              <w:jc w:val="end"/>
+            </w:pPr>
+            <w:r>
+              <w:rPr>
+                <w:rFonts w:ascii="Calibri" w:hAnsi="Calibri"/>
+                <w:sz w:val="20"/>
+              </w:rPr>
+              <w:t xml:space="default">5 / 13</w:t>
+            </w:r>
+          </w:p>
+        </w:tc>
+        <w:tc>
+          <w:tcPr>
+            <w:tcBorders>
+              <w:top w:val="single" w:space="0" w:color="D3D3D3"/>
+              <w:bottom w:val="single" w:space="0" w:color="D3D3D3"/>
+              <w:start w:val="single" w:space="0" w:color="D3D3D3"/>
+              <w:end w:val="single" w:space="0" w:color="D3D3D3"/>
+            </w:tcBorders>
+          </w:tcPr>
+          <w:p>
+            <w:pPr>
+              <w:spacing w:before="0" w:after="60"/>
+              <w:keepNext/>
+              <w:jc w:val="end"/>
+            </w:pPr>
+            <w:r>
+              <w:rPr>
+                <w:rFonts w:ascii="Calibri" w:hAnsi="Calibri"/>
+                <w:sz w:val="20"/>
+              </w:rPr>
+              <w:t xml:space="default">38.46%</w:t>
+            </w:r>
+          </w:p>
+        </w:tc>
+      </w:tr>
+      <w:tr>
+        <w:trPr>
+          <w:cantSplit/>
+        </w:trPr>
+        <w:tc>
+          <w:tcPr>
+            <w:tcBorders>
+              <w:top w:val="single" w:space="0" w:color="D3D3D3"/>
+              <w:bottom w:val="single" w:space="0" w:color="D3D3D3"/>
+              <w:start w:val="single" w:space="0" w:color="D3D3D3"/>
+              <w:end w:val="single" w:space="0" w:color="D3D3D3"/>
+            </w:tcBorders>
+          </w:tcPr>
+          <w:p>
+            <w:pPr>
+              <w:spacing w:before="0" w:after="60"/>
+              <w:keepNext/>
+              <w:jc w:val="center"/>
+            </w:pPr>
+            <w:r>
+              <w:rPr>
+                <w:rFonts w:ascii="Calibri" w:hAnsi="Calibri"/>
+                <w:sz w:val="20"/>
+              </w:rPr>
+              <w:t xml:space="default">2</w:t>
+            </w:r>
+          </w:p>
+        </w:tc>
+        <w:tc>
+          <w:tcPr>
+            <w:tcBorders>
+              <w:top w:val="single" w:space="0" w:color="D3D3D3"/>
+              <w:bottom w:val="single" w:space="0" w:color="D3D3D3"/>
+              <w:start w:val="single" w:space="0" w:color="D3D3D3"/>
+              <w:end w:val="single" w:space="0" w:color="D3D3D3"/>
+            </w:tcBorders>
+          </w:tcPr>
+          <w:p>
+            <w:pPr>
+              <w:spacing w:before="0" w:after="60"/>
+              <w:keepNext/>
+              <w:jc w:val="start"/>
+            </w:pPr>
+            <w:r>
+              <w:rPr>
+                <w:rFonts w:ascii="Calibri" w:hAnsi="Calibri"/>
+                <w:sz w:val="20"/>
+              </w:rPr>
+              <w:t xml:space="default">No</w:t>
+            </w:r>
+          </w:p>
+        </w:tc>
+        <w:tc>
+          <w:tcPr>
+            <w:tcBorders>
+              <w:top w:val="single" w:space="0" w:color="D3D3D3"/>
+              <w:bottom w:val="single" w:space="0" w:color="D3D3D3"/>
+              <w:start w:val="single" w:space="0" w:color="D3D3D3"/>
+              <w:end w:val="single" w:space="0" w:color="D3D3D3"/>
+            </w:tcBorders>
+          </w:tcPr>
+          <w:p>
+            <w:pPr>
+              <w:spacing w:before="0" w:after="60"/>
+              <w:keepNext/>
+              <w:jc w:val="end"/>
+            </w:pPr>
+            <w:r>
+              <w:rPr>
+                <w:rFonts w:ascii="Calibri" w:hAnsi="Calibri"/>
+                <w:sz w:val="20"/>
+              </w:rPr>
+              <w:t xml:space="default">8 / 13</w:t>
+            </w:r>
+          </w:p>
+        </w:tc>
+        <w:tc>
+          <w:tcPr>
+            <w:tcBorders>
+              <w:top w:val="single" w:space="0" w:color="D3D3D3"/>
+              <w:bottom w:val="single" w:space="0" w:color="D3D3D3"/>
+              <w:start w:val="single" w:space="0" w:color="D3D3D3"/>
+              <w:end w:val="single" w:space="0" w:color="D3D3D3"/>
+            </w:tcBorders>
+          </w:tcPr>
+          <w:p>
+            <w:pPr>
+              <w:spacing w:before="0" w:after="60"/>
+              <w:keepNext/>
+              <w:jc w:val="end"/>
+            </w:pPr>
+            <w:r>
+              <w:rPr>
+                <w:rFonts w:ascii="Calibri" w:hAnsi="Calibri"/>
+                <w:sz w:val="20"/>
+              </w:rPr>
+              <w:t xml:space="default">61.54%</w:t>
+            </w:r>
+          </w:p>
+        </w:tc>
+      </w:tr>
+      <w:tr>
+        <w:trPr>
+          <w:cantSplit/>
+        </w:trPr>
+        <w:tc>
+          <w:tcPr>
+            <w:tcBorders>
+              <w:top w:val="single" w:space="0" w:color="D3D3D3"/>
+              <w:bottom w:val="single" w:space="0" w:color="D3D3D3"/>
+              <w:start w:val="single" w:space="0" w:color="D3D3D3"/>
+              <w:end w:val="single" w:space="0" w:color="D3D3D3"/>
+            </w:tcBorders>
+          </w:tcPr>
+          <w:p>
+            <w:pPr>
+              <w:spacing w:before="0" w:after="60"/>
+              <w:keepNext/>
+              <w:jc w:val="center"/>
+            </w:pPr>
+            <w:r>
+              <w:rPr>
+                <w:rFonts w:ascii="Calibri" w:hAnsi="Calibri"/>
+                <w:sz w:val="20"/>
+              </w:rPr>
+              <w:t xml:space="default">3</w:t>
+            </w:r>
+          </w:p>
+        </w:tc>
+        <w:tc>
+          <w:tcPr>
+            <w:tcBorders>
+              <w:top w:val="single" w:space="0" w:color="D3D3D3"/>
+              <w:bottom w:val="single" w:space="0" w:color="D3D3D3"/>
+              <w:start w:val="single" w:space="0" w:color="D3D3D3"/>
+              <w:end w:val="single" w:space="0" w:color="D3D3D3"/>
+            </w:tcBorders>
+          </w:tcPr>
+          <w:p>
+            <w:pPr>
+              <w:spacing w:before="0" w:after="60"/>
+              <w:keepNext/>
+              <w:jc w:val="start"/>
+            </w:pPr>
+            <w:r>
+              <w:rPr>
+                <w:rFonts w:ascii="Calibri" w:hAnsi="Calibri"/>
+                <w:sz w:val="20"/>
+              </w:rPr>
+              <w:t xml:space="default">Yes</w:t>
+            </w:r>
+          </w:p>
+        </w:tc>
+        <w:tc>
+          <w:tcPr>
+            <w:tcBorders>
+              <w:top w:val="single" w:space="0" w:color="D3D3D3"/>
+              <w:bottom w:val="single" w:space="0" w:color="D3D3D3"/>
+              <w:start w:val="single" w:space="0" w:color="D3D3D3"/>
+              <w:end w:val="single" w:space="0" w:color="D3D3D3"/>
+            </w:tcBorders>
+          </w:tcPr>
+          <w:p>
+            <w:pPr>
+              <w:spacing w:before="0" w:after="60"/>
+              <w:keepNext/>
+              <w:jc w:val="end"/>
+            </w:pPr>
+            <w:r>
+              <w:rPr>
+                <w:rFonts w:ascii="Calibri" w:hAnsi="Calibri"/>
+                <w:sz w:val="20"/>
+              </w:rPr>
+              <w:t xml:space="default">14 / 68</w:t>
+            </w:r>
+          </w:p>
+        </w:tc>
+        <w:tc>
+          <w:tcPr>
+            <w:tcBorders>
+              <w:top w:val="single" w:space="0" w:color="D3D3D3"/>
+              <w:bottom w:val="single" w:space="0" w:color="D3D3D3"/>
+              <w:start w:val="single" w:space="0" w:color="D3D3D3"/>
+              <w:end w:val="single" w:space="0" w:color="D3D3D3"/>
+            </w:tcBorders>
+          </w:tcPr>
+          <w:p>
+            <w:pPr>
+              <w:spacing w:before="0" w:after="60"/>
+              <w:keepNext/>
+              <w:jc w:val="end"/>
+            </w:pPr>
+            <w:r>
+              <w:rPr>
+                <w:rFonts w:ascii="Calibri" w:hAnsi="Calibri"/>
+                <w:sz w:val="20"/>
+              </w:rPr>
+              <w:t xml:space="default">20.59%</w:t>
+            </w:r>
+          </w:p>
+        </w:tc>
+      </w:tr>
+      <w:tr>
+        <w:trPr>
+          <w:cantSplit/>
+        </w:trPr>
+        <w:tc>
+          <w:tcPr>
+            <w:tcBorders>
+              <w:top w:val="single" w:space="0" w:color="D3D3D3"/>
+              <w:bottom w:val="single" w:space="0" w:color="D3D3D3"/>
+              <w:start w:val="single" w:space="0" w:color="D3D3D3"/>
+              <w:end w:val="single" w:space="0" w:color="D3D3D3"/>
+            </w:tcBorders>
+          </w:tcPr>
+          <w:p>
+            <w:pPr>
+              <w:spacing w:before="0" w:after="60"/>
+              <w:keepNext/>
+              <w:jc w:val="center"/>
+            </w:pPr>
+            <w:r>
+              <w:rPr>
+                <w:rFonts w:ascii="Calibri" w:hAnsi="Calibri"/>
+                <w:sz w:val="20"/>
+              </w:rPr>
+              <w:t xml:space="default">3</w:t>
+            </w:r>
+          </w:p>
+        </w:tc>
+        <w:tc>
+          <w:tcPr>
+            <w:tcBorders>
+              <w:top w:val="single" w:space="0" w:color="D3D3D3"/>
+              <w:bottom w:val="single" w:space="0" w:color="D3D3D3"/>
+              <w:start w:val="single" w:space="0" w:color="D3D3D3"/>
+              <w:end w:val="single" w:space="0" w:color="D3D3D3"/>
+            </w:tcBorders>
+          </w:tcPr>
+          <w:p>
+            <w:pPr>
+              <w:spacing w:before="0" w:after="60"/>
+              <w:keepNext/>
+              <w:jc w:val="start"/>
+            </w:pPr>
+            <w:r>
+              <w:rPr>
+                <w:rFonts w:ascii="Calibri" w:hAnsi="Calibri"/>
+                <w:sz w:val="20"/>
+              </w:rPr>
+              <w:t xml:space="default">No</w:t>
+            </w:r>
+          </w:p>
+        </w:tc>
+        <w:tc>
+          <w:tcPr>
+            <w:tcBorders>
+              <w:top w:val="single" w:space="0" w:color="D3D3D3"/>
+              <w:bottom w:val="single" w:space="0" w:color="D3D3D3"/>
+              <w:start w:val="single" w:space="0" w:color="D3D3D3"/>
+              <w:end w:val="single" w:space="0" w:color="D3D3D3"/>
+            </w:tcBorders>
+          </w:tcPr>
+          <w:p>
+            <w:pPr>
+              <w:spacing w:before="0" w:after="60"/>
+              <w:keepNext/>
+              <w:jc w:val="end"/>
+            </w:pPr>
+            <w:r>
+              <w:rPr>
+                <w:rFonts w:ascii="Calibri" w:hAnsi="Calibri"/>
+                <w:sz w:val="20"/>
+              </w:rPr>
+              <w:t xml:space="default">54 / 68</w:t>
+            </w:r>
+          </w:p>
+        </w:tc>
+        <w:tc>
+          <w:tcPr>
+            <w:tcBorders>
+              <w:top w:val="single" w:space="0" w:color="D3D3D3"/>
+              <w:bottom w:val="single" w:space="0" w:color="D3D3D3"/>
+              <w:start w:val="single" w:space="0" w:color="D3D3D3"/>
+              <w:end w:val="single" w:space="0" w:color="D3D3D3"/>
+            </w:tcBorders>
+          </w:tcPr>
+          <w:p>
+            <w:pPr>
+              <w:spacing w:before="0" w:after="60"/>
+              <w:keepNext/>
+              <w:jc w:val="end"/>
+            </w:pPr>
+            <w:r>
+              <w:rPr>
+                <w:rFonts w:ascii="Calibri" w:hAnsi="Calibri"/>
+                <w:sz w:val="20"/>
+              </w:rPr>
+              <w:t xml:space="default">79.41%</w:t>
+            </w:r>
+          </w:p>
+        </w:tc>
+      </w:tr>
+      <w:tr>
+        <w:trPr>
+          <w:cantSplit/>
+        </w:trPr>
+        <w:tc>
+          <w:tcPr>
+            <w:tcBorders>
+              <w:top w:val="single" w:space="0" w:color="D3D3D3"/>
+              <w:bottom w:val="single" w:space="0" w:color="D3D3D3"/>
+              <w:start w:val="single" w:space="0" w:color="D3D3D3"/>
+              <w:end w:val="single" w:space="0" w:color="D3D3D3"/>
+            </w:tcBorders>
+          </w:tcPr>
+          <w:p>
+            <w:pPr>
+              <w:spacing w:before="0" w:after="60"/>
+              <w:keepNext/>
+              <w:jc w:val="center"/>
+            </w:pPr>
+            <w:r>
+              <w:rPr>
+                <w:rFonts w:ascii="Calibri" w:hAnsi="Calibri"/>
+                <w:sz w:val="20"/>
+              </w:rPr>
+              <w:t xml:space="default">4</w:t>
+            </w:r>
+          </w:p>
+        </w:tc>
+        <w:tc>
+          <w:tcPr>
+            <w:tcBorders>
+              <w:top w:val="single" w:space="0" w:color="D3D3D3"/>
+              <w:bottom w:val="single" w:space="0" w:color="D3D3D3"/>
+              <w:start w:val="single" w:space="0" w:color="D3D3D3"/>
+              <w:end w:val="single" w:space="0" w:color="D3D3D3"/>
+            </w:tcBorders>
+          </w:tcPr>
+          <w:p>
+            <w:pPr>
+              <w:spacing w:before="0" w:after="60"/>
+              <w:keepNext/>
+              <w:jc w:val="start"/>
+            </w:pPr>
+            <w:r>
+              <w:rPr>
+                <w:rFonts w:ascii="Calibri" w:hAnsi="Calibri"/>
+                <w:sz w:val="20"/>
+              </w:rPr>
+              <w:t xml:space="default">Yes</w:t>
+            </w:r>
+          </w:p>
+        </w:tc>
+        <w:tc>
+          <w:tcPr>
+            <w:tcBorders>
+              <w:top w:val="single" w:space="0" w:color="D3D3D3"/>
+              <w:bottom w:val="single" w:space="0" w:color="D3D3D3"/>
+              <w:start w:val="single" w:space="0" w:color="D3D3D3"/>
+              <w:end w:val="single" w:space="0" w:color="D3D3D3"/>
+            </w:tcBorders>
+          </w:tcPr>
+          <w:p>
+            <w:pPr>
+              <w:spacing w:before="0" w:after="60"/>
+              <w:keepNext/>
+              <w:jc w:val="end"/>
+            </w:pPr>
+            <w:r>
+              <w:rPr>
+                <w:rFonts w:ascii="Calibri" w:hAnsi="Calibri"/>
+                <w:sz w:val="20"/>
+              </w:rPr>
+              <w:t xml:space="default">51 / 192</w:t>
+            </w:r>
+          </w:p>
+        </w:tc>
+        <w:tc>
+          <w:tcPr>
+            <w:tcBorders>
+              <w:top w:val="single" w:space="0" w:color="D3D3D3"/>
+              <w:bottom w:val="single" w:space="0" w:color="D3D3D3"/>
+              <w:start w:val="single" w:space="0" w:color="D3D3D3"/>
+              <w:end w:val="single" w:space="0" w:color="D3D3D3"/>
+            </w:tcBorders>
+          </w:tcPr>
+          <w:p>
+            <w:pPr>
+              <w:spacing w:before="0" w:after="60"/>
+              <w:keepNext/>
+              <w:jc w:val="end"/>
+            </w:pPr>
+            <w:r>
+              <w:rPr>
+                <w:rFonts w:ascii="Calibri" w:hAnsi="Calibri"/>
+                <w:sz w:val="20"/>
+              </w:rPr>
+              <w:t xml:space="default">26.56%</w:t>
+            </w:r>
+          </w:p>
+        </w:tc>
+      </w:tr>
+      <w:tr>
+        <w:trPr>
+          <w:cantSplit/>
+        </w:trPr>
+        <w:tc>
+          <w:tcPr>
+            <w:tcBorders>
+              <w:top w:val="single" w:space="0" w:color="D3D3D3"/>
+              <w:bottom w:val="single" w:space="0" w:color="D3D3D3"/>
+              <w:start w:val="single" w:space="0" w:color="D3D3D3"/>
+              <w:end w:val="single" w:space="0" w:color="D3D3D3"/>
+            </w:tcBorders>
+          </w:tcPr>
+          <w:p>
+            <w:pPr>
+              <w:spacing w:before="0" w:after="60"/>
+              <w:keepNext/>
+              <w:jc w:val="center"/>
+            </w:pPr>
+            <w:r>
+              <w:rPr>
+                <w:rFonts w:ascii="Calibri" w:hAnsi="Calibri"/>
+                <w:sz w:val="20"/>
+              </w:rPr>
+              <w:t xml:space="default">4</w:t>
+            </w:r>
+          </w:p>
+        </w:tc>
+        <w:tc>
+          <w:tcPr>
+            <w:tcBorders>
+              <w:top w:val="single" w:space="0" w:color="D3D3D3"/>
+              <w:bottom w:val="single" w:space="0" w:color="D3D3D3"/>
+              <w:start w:val="single" w:space="0" w:color="D3D3D3"/>
+              <w:end w:val="single" w:space="0" w:color="D3D3D3"/>
+            </w:tcBorders>
+          </w:tcPr>
+          <w:p>
+            <w:pPr>
+              <w:spacing w:before="0" w:after="60"/>
+              <w:keepNext/>
+              <w:jc w:val="start"/>
+            </w:pPr>
+            <w:r>
+              <w:rPr>
+                <w:rFonts w:ascii="Calibri" w:hAnsi="Calibri"/>
+                <w:sz w:val="20"/>
+              </w:rPr>
+              <w:t xml:space="default">No</w:t>
+            </w:r>
+          </w:p>
+        </w:tc>
+        <w:tc>
+          <w:tcPr>
+            <w:tcBorders>
+              <w:top w:val="single" w:space="0" w:color="D3D3D3"/>
+              <w:bottom w:val="single" w:space="0" w:color="D3D3D3"/>
+              <w:start w:val="single" w:space="0" w:color="D3D3D3"/>
+              <w:end w:val="single" w:space="0" w:color="D3D3D3"/>
+            </w:tcBorders>
+          </w:tcPr>
+          <w:p>
+            <w:pPr>
+              <w:spacing w:before="0" w:after="60"/>
+              <w:keepNext/>
+              <w:jc w:val="end"/>
+            </w:pPr>
+            <w:r>
+              <w:rPr>
+                <w:rFonts w:ascii="Calibri" w:hAnsi="Calibri"/>
+                <w:sz w:val="20"/>
+              </w:rPr>
+              <w:t xml:space="default">141 / 192</w:t>
+            </w:r>
+          </w:p>
+        </w:tc>
+        <w:tc>
+          <w:tcPr>
+            <w:tcBorders>
+              <w:top w:val="single" w:space="0" w:color="D3D3D3"/>
+              <w:bottom w:val="single" w:space="0" w:color="D3D3D3"/>
+              <w:start w:val="single" w:space="0" w:color="D3D3D3"/>
+              <w:end w:val="single" w:space="0" w:color="D3D3D3"/>
+            </w:tcBorders>
+          </w:tcPr>
+          <w:p>
+            <w:pPr>
+              <w:spacing w:before="0" w:after="60"/>
+              <w:keepNext/>
+              <w:jc w:val="end"/>
+            </w:pPr>
+            <w:r>
+              <w:rPr>
+                <w:rFonts w:ascii="Calibri" w:hAnsi="Calibri"/>
+                <w:sz w:val="20"/>
+              </w:rPr>
+              <w:t xml:space="default">73.44%</w:t>
+            </w:r>
+          </w:p>
+        </w:tc>
+      </w:tr>
+      <w:tr>
+        <w:trPr>
+          <w:cantSplit/>
+        </w:trPr>
+        <w:tc>
+          <w:tcPr>
+            <w:tcBorders>
+              <w:top w:val="single" w:space="0" w:color="D3D3D3"/>
+              <w:bottom w:val="single" w:space="0" w:color="D3D3D3"/>
+              <w:start w:val="single" w:space="0" w:color="D3D3D3"/>
+              <w:end w:val="single" w:space="0" w:color="D3D3D3"/>
+            </w:tcBorders>
+          </w:tcPr>
+          <w:p>
+            <w:pPr>
+              <w:spacing w:before="0" w:after="60"/>
+              <w:keepNext/>
+              <w:jc w:val="center"/>
+            </w:pPr>
+            <w:r>
+              <w:rPr>
+                <w:rFonts w:ascii="Calibri" w:hAnsi="Calibri"/>
+                <w:sz w:val="20"/>
+              </w:rPr>
+              <w:t xml:space="default">5 Very confident</w:t>
+            </w:r>
+          </w:p>
+        </w:tc>
+        <w:tc>
+          <w:tcPr>
+            <w:tcBorders>
+              <w:top w:val="single" w:space="0" w:color="D3D3D3"/>
+              <w:bottom w:val="single" w:space="0" w:color="D3D3D3"/>
+              <w:start w:val="single" w:space="0" w:color="D3D3D3"/>
+              <w:end w:val="single" w:space="0" w:color="D3D3D3"/>
+            </w:tcBorders>
+          </w:tcPr>
+          <w:p>
+            <w:pPr>
+              <w:spacing w:before="0" w:after="60"/>
+              <w:keepNext/>
+              <w:jc w:val="start"/>
+            </w:pPr>
+            <w:r>
+              <w:rPr>
+                <w:rFonts w:ascii="Calibri" w:hAnsi="Calibri"/>
+                <w:sz w:val="20"/>
+              </w:rPr>
+              <w:t xml:space="default">Yes</w:t>
+            </w:r>
+          </w:p>
+        </w:tc>
+        <w:tc>
+          <w:tcPr>
+            <w:tcBorders>
+              <w:top w:val="single" w:space="0" w:color="D3D3D3"/>
+              <w:bottom w:val="single" w:space="0" w:color="D3D3D3"/>
+              <w:start w:val="single" w:space="0" w:color="D3D3D3"/>
+              <w:end w:val="single" w:space="0" w:color="D3D3D3"/>
+            </w:tcBorders>
+          </w:tcPr>
+          <w:p>
+            <w:pPr>
+              <w:spacing w:before="0" w:after="60"/>
+              <w:keepNext/>
+              <w:jc w:val="end"/>
+            </w:pPr>
+            <w:r>
+              <w:rPr>
+                <w:rFonts w:ascii="Calibri" w:hAnsi="Calibri"/>
+                <w:sz w:val="20"/>
+              </w:rPr>
+              <w:t xml:space="default">59 / 141</w:t>
+            </w:r>
+          </w:p>
+        </w:tc>
+        <w:tc>
+          <w:tcPr>
+            <w:tcBorders>
+              <w:top w:val="single" w:space="0" w:color="D3D3D3"/>
+              <w:bottom w:val="single" w:space="0" w:color="D3D3D3"/>
+              <w:start w:val="single" w:space="0" w:color="D3D3D3"/>
+              <w:end w:val="single" w:space="0" w:color="D3D3D3"/>
+            </w:tcBorders>
+          </w:tcPr>
+          <w:p>
+            <w:pPr>
+              <w:spacing w:before="0" w:after="60"/>
+              <w:keepNext/>
+              <w:jc w:val="end"/>
+            </w:pPr>
+            <w:r>
+              <w:rPr>
+                <w:rFonts w:ascii="Calibri" w:hAnsi="Calibri"/>
+                <w:sz w:val="20"/>
+              </w:rPr>
+              <w:t xml:space="default">41.84%</w:t>
+            </w:r>
+          </w:p>
+        </w:tc>
+      </w:tr>
+      <w:tr>
+        <w:trPr>
+          <w:cantSplit/>
+        </w:trPr>
+        <w:tc>
+          <w:tcPr>
+            <w:tcBorders>
+              <w:top w:val="single" w:space="0" w:color="D3D3D3"/>
+              <w:bottom w:val="single" w:space="0" w:color="D3D3D3"/>
+              <w:start w:val="single" w:space="0" w:color="D3D3D3"/>
+              <w:end w:val="single" w:space="0" w:color="D3D3D3"/>
+            </w:tcBorders>
+          </w:tcPr>
+          <w:p>
+            <w:pPr>
+              <w:spacing w:before="0" w:after="60"/>
+              <w:keepNext/>
+              <w:jc w:val="center"/>
+            </w:pPr>
+            <w:r>
+              <w:rPr>
+                <w:rFonts w:ascii="Calibri" w:hAnsi="Calibri"/>
+                <w:sz w:val="20"/>
+              </w:rPr>
+              <w:t xml:space="default">5 Very confident</w:t>
+            </w:r>
+          </w:p>
+        </w:tc>
+        <w:tc>
+          <w:tcPr>
+            <w:tcBorders>
+              <w:top w:val="single" w:space="0" w:color="D3D3D3"/>
+              <w:bottom w:val="single" w:space="0" w:color="D3D3D3"/>
+              <w:start w:val="single" w:space="0" w:color="D3D3D3"/>
+              <w:end w:val="single" w:space="0" w:color="D3D3D3"/>
+            </w:tcBorders>
+          </w:tcPr>
+          <w:p>
+            <w:pPr>
+              <w:spacing w:before="0" w:after="60"/>
+              <w:keepNext/>
+              <w:jc w:val="start"/>
+            </w:pPr>
+            <w:r>
+              <w:rPr>
+                <w:rFonts w:ascii="Calibri" w:hAnsi="Calibri"/>
+                <w:sz w:val="20"/>
+              </w:rPr>
+              <w:t xml:space="default">No</w:t>
+            </w:r>
+          </w:p>
+        </w:tc>
+        <w:tc>
+          <w:tcPr>
+            <w:tcBorders>
+              <w:top w:val="single" w:space="0" w:color="D3D3D3"/>
+              <w:bottom w:val="single" w:space="0" w:color="D3D3D3"/>
+              <w:start w:val="single" w:space="0" w:color="D3D3D3"/>
+              <w:end w:val="single" w:space="0" w:color="D3D3D3"/>
+            </w:tcBorders>
+          </w:tcPr>
+          <w:p>
+            <w:pPr>
+              <w:spacing w:before="0" w:after="60"/>
+              <w:keepNext/>
+              <w:jc w:val="end"/>
+            </w:pPr>
+            <w:r>
+              <w:rPr>
+                <w:rFonts w:ascii="Calibri" w:hAnsi="Calibri"/>
+                <w:sz w:val="20"/>
+              </w:rPr>
+              <w:t xml:space="default">82 / 141</w:t>
+            </w:r>
+          </w:p>
+        </w:tc>
+        <w:tc>
+          <w:tcPr>
+            <w:tcBorders>
+              <w:top w:val="single" w:space="0" w:color="D3D3D3"/>
+              <w:bottom w:val="single" w:space="0" w:color="D3D3D3"/>
+              <w:start w:val="single" w:space="0" w:color="D3D3D3"/>
+              <w:end w:val="single" w:space="0" w:color="D3D3D3"/>
+            </w:tcBorders>
+          </w:tcPr>
+          <w:p>
+            <w:pPr>
+              <w:spacing w:before="0" w:after="60"/>
+              <w:keepNext/>
+              <w:jc w:val="end"/>
+            </w:pPr>
+            <w:r>
+              <w:rPr>
+                <w:rFonts w:ascii="Calibri" w:hAnsi="Calibri"/>
+                <w:sz w:val="20"/>
+              </w:rPr>
+              <w:t xml:space="default">58.16%</w:t>
+            </w:r>
+          </w:p>
+        </w:tc>
+      </w:tr>
+    </w:tbl>
+    <w:bookmarkEnd w:id="151"/>
+    <w:bookmarkStart w:id="156" w:name="estimate-robustness-by-the-sample-size"/>
+    <w:p>
+      <w:pPr>
+        <w:pStyle w:val="Heading5"/>
+      </w:pPr>
+      <w:r>
+        <w:t xml:space="preserve">Estimate robustness by the sample size</w:t>
+      </w:r>
+    </w:p>
+    <w:p>
+      <w:pPr>
+        <w:pStyle w:val="FirstParagraph"/>
+      </w:pPr>
+      <w:r>
+        <w:t xml:space="preserve">Here, we were interested to see whether these results show a different pattern when considering sample size. The following</w:t>
       </w:r>
       <w:r>
         <w:t xml:space="preserve"> </w:t>
       </w:r>
-      <w:hyperlink w:anchor="fig-effect-region-familiarity">
+      <w:hyperlink w:anchor="fig-samplesize-region">
         <w:r>
           <w:rPr>
             <w:rStyle w:val="Hyperlink"/>
           </w:rPr>
-          <w:t xml:space="preserve">Figure 28</w:t>
+          <w:t xml:space="preserve">Figure 29</w:t>
         </w:r>
       </w:hyperlink>
       <w:r>
         <w:t xml:space="preserve"> </w:t>
       </w:r>
       <w:r>
-        <w:t xml:space="preserve">shows that for these results.</w:t>
+        <w:t xml:space="preserve">shows no remarkable differences between the two categories.</w:t>
       </w:r>
     </w:p>
     <w:tbl>
@@ -6337,7 +7276,7 @@
       <w:tr>
         <w:tc>
           <w:tcPr/>
-          <w:bookmarkStart w:id="157" w:name="fig-effect-region-familiarity"/>
+          <w:bookmarkStart w:id="155" w:name="fig-samplesize-region"/>
           <w:p>
             <w:pPr>
               <w:jc w:val="center"/>
@@ -6347,18 +7286,18 @@
                 <wp:inline>
                   <wp:extent cx="4620126" cy="3696101"/>
                   <wp:effectExtent b="0" l="0" r="0" t="0"/>
-                  <wp:docPr descr="" title="" id="155" name="Picture"/>
+                  <wp:docPr descr="" title="" id="153" name="Picture"/>
                   <a:graphic>
                     <a:graphicData uri="http://schemas.openxmlformats.org/drawingml/2006/picture">
                       <pic:pic>
                         <pic:nvPicPr>
-                          <pic:cNvPr descr="multi100_results_files/figure-docx/fig-effect-region-familiarity-1.png" id="156" name="Picture"/>
+                          <pic:cNvPr descr="multi100_results_files/figure-docx/fig-samplesize-region-1.png" id="154" name="Picture"/>
                           <pic:cNvPicPr>
                             <a:picLocks noChangeArrowheads="1" noChangeAspect="1"/>
                           </pic:cNvPicPr>
                         </pic:nvPicPr>
                         <pic:blipFill>
-                          <a:blip r:embed="rId154"/>
+                          <a:blip r:embed="rId152"/>
                           <a:stretch>
                             <a:fillRect/>
                           </a:stretch>
@@ -6395,21 +7334,47 @@
               <w:pStyle w:val="ImageCaption"/>
             </w:pPr>
             <w:r>
-              <w:t xml:space="preserve">Figure 28: The figure shows the percentage of re-analysis results falling within or outside of the tolerance region of the original results of the studies by declared familiarity with the study.</w:t>
-            </w:r>
-          </w:p>
-          <w:bookmarkEnd w:id="157"/>
+              <w:t xml:space="preserve">Figure 29: The figure shows the distribution of sample sizes separately for re-analysis effect sizes falling within or outside of the tolerance region of the original results. In this figure, we could not include those studies where the original effect sizes were missing, and cases where the re-analysis effect size or sample size were missing.</w:t>
+            </w:r>
+          </w:p>
+          <w:bookmarkEnd w:id="155"/>
         </w:tc>
       </w:tr>
     </w:tbl>
-    <w:bookmarkEnd w:id="158"/>
-    <w:bookmarkStart w:id="163" w:name="X0ec152724a87b48c76365c47de45b5a1eb105c7"/>
+    <w:bookmarkEnd w:id="156"/>
+    <w:bookmarkEnd w:id="157"/>
+    <w:bookmarkStart w:id="162" w:name="additional-analyses"/>
     <w:p>
       <w:pPr>
-        <w:pStyle w:val="Heading5"/>
-      </w:pPr>
-      <w:r>
-        <w:t xml:space="preserve">Estimate robustness by the level of confidence with the suitability of the analysis</w:t>
+        <w:pStyle w:val="Heading4"/>
+      </w:pPr>
+      <w:r>
+        <w:t xml:space="preserve">Additional analyses</w:t>
+      </w:r>
+    </w:p>
+    <w:p>
+      <w:pPr>
+        <w:pStyle w:val="FirstParagraph"/>
+      </w:pPr>
+      <w:r>
+        <w:t xml:space="preserve">While Cohen’s d has the advantage of being easily interpretable and comparable across different analyses, it was designed to compare the means of two groups and its calculation relies on assumptions that can be compromised in more complex designs. Following the conduct of the present project, Kümpel &amp; Hoffmann (2022) proposed a formal definition of generalized marginal effects (gMEs) which measure is comparable across different statistical models. When standardized, the value of gMEs is equal to the value of Cohen’s d where the latter effect size measure is strictly applicable. Since we had not originally planned to calculate standardized gMEs, we did not collect all required analysis outputs to compute them. As a result, we calculated gMEs only for a sub-sample of the 100 studies. See</w:t>
+      </w:r>
+      <w:r>
+        <w:t xml:space="preserve"> </w:t>
+      </w:r>
+      <w:hyperlink w:anchor="fig-gme">
+        <w:r>
+          <w:rPr>
+            <w:rStyle w:val="Hyperlink"/>
+          </w:rPr>
+          <w:t xml:space="preserve">Figure 30</w:t>
+        </w:r>
+      </w:hyperlink>
+      <w:r>
+        <w:t xml:space="preserve"> </w:t>
+      </w:r>
+      <w:r>
+        <w:t xml:space="preserve">for the results of the gME calculation for our sub-sample of studies.</w:t>
       </w:r>
     </w:p>
     <w:tbl>
@@ -6425,7 +7390,7 @@
       <w:tr>
         <w:tc>
           <w:tcPr/>
-          <w:bookmarkStart w:id="162" w:name="fig-effect-region-suitability"/>
+          <w:bookmarkStart w:id="161" w:name="fig-gme"/>
           <w:p>
             <w:pPr>
               <w:jc w:val="center"/>
@@ -6433,247 +7398,20 @@
             <w:r>
               <w:drawing>
                 <wp:inline>
-                  <wp:extent cx="4620126" cy="3696101"/>
+                  <wp:extent cx="5334000" cy="8001000"/>
                   <wp:effectExtent b="0" l="0" r="0" t="0"/>
-                  <wp:docPr descr="" title="" id="160" name="Picture"/>
+                  <wp:docPr descr="" title="" id="159" name="Picture"/>
                   <a:graphic>
                     <a:graphicData uri="http://schemas.openxmlformats.org/drawingml/2006/picture">
                       <pic:pic>
                         <pic:nvPicPr>
-                          <pic:cNvPr descr="multi100_results_files/figure-docx/fig-effect-region-suitability-1.png" id="161" name="Picture"/>
+                          <pic:cNvPr descr="../generalized%20Marginal%20Effects/gMEs.png" id="160" name="Picture"/>
                           <pic:cNvPicPr>
                             <a:picLocks noChangeArrowheads="1" noChangeAspect="1"/>
                           </pic:cNvPicPr>
                         </pic:nvPicPr>
                         <pic:blipFill>
-                          <a:blip r:embed="rId159"/>
-                          <a:stretch>
-                            <a:fillRect/>
-                          </a:stretch>
-                        </pic:blipFill>
-                        <pic:spPr bwMode="auto">
-                          <a:xfrm>
-                            <a:off x="0" y="0"/>
-                            <a:ext cx="4620126" cy="3696101"/>
-                          </a:xfrm>
-                          <a:prstGeom prst="rect">
-                            <a:avLst/>
-                          </a:prstGeom>
-                          <a:noFill/>
-                          <a:ln w="9525">
-                            <a:noFill/>
-                            <a:headEnd/>
-                            <a:tailEnd/>
-                          </a:ln>
-                        </pic:spPr>
-                      </pic:pic>
-                    </a:graphicData>
-                  </a:graphic>
-                </wp:inline>
-              </w:drawing>
-            </w:r>
-          </w:p>
-          <w:p>
-            <w:pPr>
-              <w:jc w:val="center"/>
-            </w:pPr>
-            <w:pPr>
-              <w:jc w:val="start"/>
-              <w:spacing w:before="200"/>
-              <w:pStyle w:val="ImageCaption"/>
-            </w:pPr>
-            <w:r>
-              <w:t xml:space="preserve">Figure 29: The figure shows</w:t>
-            </w:r>
-          </w:p>
-          <w:bookmarkEnd w:id="162"/>
-        </w:tc>
-      </w:tr>
-    </w:tbl>
-    <w:bookmarkEnd w:id="163"/>
-    <w:bookmarkStart w:id="168" w:name="estiamte-robustness-by-the-sample-size"/>
-    <w:p>
-      <w:pPr>
-        <w:pStyle w:val="Heading5"/>
-      </w:pPr>
-      <w:r>
-        <w:t xml:space="preserve">Estiamte robustness by the sample size</w:t>
-      </w:r>
-    </w:p>
-    <w:p>
-      <w:pPr>
-        <w:pStyle w:val="FirstParagraph"/>
-      </w:pPr>
-      <w:r>
-        <w:t xml:space="preserve">Here, we were interested to see whether these results show a different pattern when considering sample size. The following</w:t>
-      </w:r>
-      <w:r>
-        <w:t xml:space="preserve"> </w:t>
-      </w:r>
-      <w:hyperlink w:anchor="fig-samplesize-region">
-        <w:r>
-          <w:rPr>
-            <w:rStyle w:val="Hyperlink"/>
-          </w:rPr>
-          <w:t xml:space="preserve">Figure 30</w:t>
-        </w:r>
-      </w:hyperlink>
-      <w:r>
-        <w:t xml:space="preserve"> </w:t>
-      </w:r>
-      <w:r>
-        <w:t xml:space="preserve">shows no remarkable differences between the two categories.</w:t>
-      </w:r>
-    </w:p>
-    <w:tbl>
-      <w:tblPr>
-        <w:tblStyle w:val="Table"/>
-        <w:tblW w:type="pct" w:w="5000"/>
-        <w:tblLook w:firstRow="0" w:lastRow="0" w:firstColumn="0" w:lastColumn="0" w:noHBand="0" w:noVBand="0" w:val="0000"/>
-        <w:jc w:val="start"/>
-      </w:tblPr>
-      <w:tblGrid>
-        <w:gridCol w:w="7920"/>
-      </w:tblGrid>
-      <w:tr>
-        <w:tc>
-          <w:tcPr/>
-          <w:bookmarkStart w:id="167" w:name="fig-samplesize-region"/>
-          <w:p>
-            <w:pPr>
-              <w:jc w:val="center"/>
-            </w:pPr>
-            <w:r>
-              <w:drawing>
-                <wp:inline>
-                  <wp:extent cx="4620126" cy="3696101"/>
-                  <wp:effectExtent b="0" l="0" r="0" t="0"/>
-                  <wp:docPr descr="" title="" id="165" name="Picture"/>
-                  <a:graphic>
-                    <a:graphicData uri="http://schemas.openxmlformats.org/drawingml/2006/picture">
-                      <pic:pic>
-                        <pic:nvPicPr>
-                          <pic:cNvPr descr="multi100_results_files/figure-docx/fig-samplesize-region-1.png" id="166" name="Picture"/>
-                          <pic:cNvPicPr>
-                            <a:picLocks noChangeArrowheads="1" noChangeAspect="1"/>
-                          </pic:cNvPicPr>
-                        </pic:nvPicPr>
-                        <pic:blipFill>
-                          <a:blip r:embed="rId164"/>
-                          <a:stretch>
-                            <a:fillRect/>
-                          </a:stretch>
-                        </pic:blipFill>
-                        <pic:spPr bwMode="auto">
-                          <a:xfrm>
-                            <a:off x="0" y="0"/>
-                            <a:ext cx="4620126" cy="3696101"/>
-                          </a:xfrm>
-                          <a:prstGeom prst="rect">
-                            <a:avLst/>
-                          </a:prstGeom>
-                          <a:noFill/>
-                          <a:ln w="9525">
-                            <a:noFill/>
-                            <a:headEnd/>
-                            <a:tailEnd/>
-                          </a:ln>
-                        </pic:spPr>
-                      </pic:pic>
-                    </a:graphicData>
-                  </a:graphic>
-                </wp:inline>
-              </w:drawing>
-            </w:r>
-          </w:p>
-          <w:p>
-            <w:pPr>
-              <w:jc w:val="center"/>
-            </w:pPr>
-            <w:pPr>
-              <w:jc w:val="start"/>
-              <w:spacing w:before="200"/>
-              <w:pStyle w:val="ImageCaption"/>
-            </w:pPr>
-            <w:r>
-              <w:t xml:space="preserve">Figure 30: The figure shows the distribution of sample sizes separately for re-analysis effect sizes falling within or outside of the tolerance region of the original results. In this figure, we did not include those studies where the original effect sizes were missing, and cases where the re-analysis effect size or sample size were missing.</w:t>
-            </w:r>
-          </w:p>
-          <w:bookmarkEnd w:id="167"/>
-        </w:tc>
-      </w:tr>
-    </w:tbl>
-    <w:bookmarkEnd w:id="168"/>
-    <w:bookmarkEnd w:id="169"/>
-    <w:bookmarkStart w:id="174" w:name="additional-analyses"/>
-    <w:p>
-      <w:pPr>
-        <w:pStyle w:val="Heading4"/>
-      </w:pPr>
-      <w:r>
-        <w:t xml:space="preserve">Additional analyses</w:t>
-      </w:r>
-    </w:p>
-    <w:p>
-      <w:pPr>
-        <w:pStyle w:val="FirstParagraph"/>
-      </w:pPr>
-      <w:r>
-        <w:t xml:space="preserve">While Cohen’s d has the advantage of being easily interpretable and comparable across different analyses, it was designed to compare the means of two groups and its calculation relies on assumptions that can be compromised in more complex designs. Following the conduct of the present project, Kümpel &amp; Hoffmann proposed a formal definition of generalized marginal effects (gMEs) which measure is comparable across different statistical models. When standardized, the value of gMEs is equal to the value of Cohen’s d where the latter effect size measure is strictly applicable. Since we had not originally planned to calculate standardized gMEs, we did not collect all required analysis outputs to compute them. As a result, we calculated gMEs only for a subsample of the 100 studies but we recommend it for future multi-analyst studies. See</w:t>
-      </w:r>
-      <w:r>
-        <w:t xml:space="preserve"> </w:t>
-      </w:r>
-      <w:hyperlink w:anchor="fig-gme">
-        <w:r>
-          <w:rPr>
-            <w:rStyle w:val="Hyperlink"/>
-          </w:rPr>
-          <w:t xml:space="preserve">Figure 31</w:t>
-        </w:r>
-      </w:hyperlink>
-      <w:r>
-        <w:t xml:space="preserve"> </w:t>
-      </w:r>
-      <w:r>
-        <w:t xml:space="preserve">for the results of the gME calculation for our submsample of studies.</w:t>
-      </w:r>
-    </w:p>
-    <w:tbl>
-      <w:tblPr>
-        <w:tblStyle w:val="Table"/>
-        <w:tblW w:type="pct" w:w="5000"/>
-        <w:tblLook w:firstRow="0" w:lastRow="0" w:firstColumn="0" w:lastColumn="0" w:noHBand="0" w:noVBand="0" w:val="0000"/>
-        <w:jc w:val="start"/>
-      </w:tblPr>
-      <w:tblGrid>
-        <w:gridCol w:w="7920"/>
-      </w:tblGrid>
-      <w:tr>
-        <w:tc>
-          <w:tcPr/>
-          <w:bookmarkStart w:id="173" w:name="fig-gme"/>
-          <w:p>
-            <w:pPr>
-              <w:jc w:val="center"/>
-            </w:pPr>
-            <w:r>
-              <w:drawing>
-                <wp:inline>
-                  <wp:extent cx="5334000" cy="8001000"/>
-                  <wp:effectExtent b="0" l="0" r="0" t="0"/>
-                  <wp:docPr descr="" title="" id="171" name="Picture"/>
-                  <a:graphic>
-                    <a:graphicData uri="http://schemas.openxmlformats.org/drawingml/2006/picture">
-                      <pic:pic>
-                        <pic:nvPicPr>
-                          <pic:cNvPr descr="../generalized%20Marginal%20Effects/gMEs.png" id="172" name="Picture"/>
-                          <pic:cNvPicPr>
-                            <a:picLocks noChangeArrowheads="1" noChangeAspect="1"/>
-                          </pic:cNvPicPr>
-                        </pic:nvPicPr>
-                        <pic:blipFill>
-                          <a:blip r:embed="rId170"/>
+                          <a:blip r:embed="rId158"/>
                           <a:stretch>
                             <a:fillRect/>
                           </a:stretch>
@@ -6710,16 +7448,16 @@
               <w:pStyle w:val="ImageCaption"/>
             </w:pPr>
             <w:r>
-              <w:t xml:space="preserve">Figure 31: For each original and re-analysis of papers 22, 40, 63, and 75, this figure shows a forest-density plot of non-standardized gME values as defined by Kümpel &amp; Hoffmann . Specifically, the black dots give the point estimates of the average change in target expectation attributed to the regressor of interest by each analysis, while the thicker and thinner lines visualize the 0.66 and 0.95 quantiles of the corresponding densities. Study numbers correspond to studies listed in Table S1.</w:t>
-            </w:r>
-          </w:p>
-          <w:bookmarkEnd w:id="173"/>
+              <w:t xml:space="preserve">Figure 30: For each original and re-analysis of papers 22, 40, 63, and 75, this figure shows a forest-density plot of non-standardized gME values as defined by Kümpel &amp; Hoffmann (2022). Specifically, the black dots give the point estimates of the average change in target expectation attributed to the regressor of interest by each analysis, while the thicker and thinner lines visualize the 0.66 and 0.95 quantiles of the corresponding densities. Study numbers correspond to studies listed in Table S1.</w:t>
+            </w:r>
+          </w:p>
+          <w:bookmarkEnd w:id="161"/>
         </w:tc>
       </w:tr>
     </w:tbl>
-    <w:bookmarkEnd w:id="174"/>
-    <w:bookmarkEnd w:id="175"/>
-    <w:bookmarkEnd w:id="176"/>
+    <w:bookmarkEnd w:id="162"/>
+    <w:bookmarkEnd w:id="163"/>
+    <w:bookmarkEnd w:id="164"/>
     <w:sectPr/>
   </w:body>
 </w:document>

</xml_diff>

<commit_message>
finished the cleaning of the main analysis and the supplementary file. we still need to anonymize the data for sharing
</commit_message>
<xml_diff>
--- a/analysis/multi100_results.docx
+++ b/analysis/multi100_results.docx
@@ -375,15 +375,15 @@
         <w:pStyle w:val="BodyText"/>
       </w:pPr>
       <w:r>
-        <w:t xml:space="preserve">We found that only in 4 % of the studies for which we could obtain the original effect size (4 out of 93) , were all re-analysis effect sizes inside the tolerance region (+/- 0.05 Cohen’s d) of the result of the original study (Fig. 2a). Out of the 417 available re-analysis effect sizes, 31.41 % were inside the tolerance region. As a robustness test of our analysis, we explored the degree to which we would observe different results with different tolerance regions.</w:t>
-      </w:r>
-    </w:p>
-    <w:p>
-      <w:pPr>
-        <w:pStyle w:val="BodyText"/>
-      </w:pPr>
-      <w:r>
-        <w:t xml:space="preserve">We learned that even with a four times broader tolerance region (+/- 0.20 Cohen’s d), in only 20% of the studies were all corresponding re-analysis result inside the tolerance region. Further, out of the available 417 reanalysis effect sizes 55.64% (232) were inside of this region (Fig. S11).</w:t>
+        <w:t xml:space="preserve">We found that only in 4.3% of the studies for which we could obtain the original effect size (4 out of 93) , were all re-analysis effect sizes inside the tolerance region (+/- 0.05 Cohen’s d) of the result of the original study (Fig. 2a). Out of the 417 available re-analysis effect sizes, 31.41 % were inside the tolerance region. As a robustness test of our analysis, we explored the degree to which we would observe different results with different tolerance regions.</w:t>
+      </w:r>
+    </w:p>
+    <w:p>
+      <w:pPr>
+        <w:pStyle w:val="BodyText"/>
+      </w:pPr>
+      <w:r>
+        <w:t xml:space="preserve">We learned that even with a four times broader tolerance region (+/- 0.20 Cohen’s d), in only 23.66% of the studies were all corresponding re-analysis result inside the tolerance region. Further, out of the available 417 reanalysis effect sizes 55.64% (232) were inside of this region (Fig. S11).</w:t>
       </w:r>
     </w:p>
     <w:p>
@@ -529,7 +529,7 @@
       </w:r>
     </w:p>
     <w:bookmarkEnd w:id="27"/>
-    <w:bookmarkStart w:id="28" w:name="Xbfe060e4af9394357bdc2b3f58e5392e8e1d7b7"/>
+    <w:bookmarkStart w:id="31" w:name="Xbfe060e4af9394357bdc2b3f58e5392e8e1d7b7"/>
     <w:p>
       <w:pPr>
         <w:pStyle w:val="Heading2"/>
@@ -560,6 +560,53 @@
       </w:pPr>
       <w:r>
         <w:t xml:space="preserve">Across all individual re-analyses (n = 504), 73.61 % of analyses were reported to arrive at the same conclusion as in the original investigation; 24.21% to no effects/inconclusive result, and 2.18% to the opposite effect as in the original investigation (Fig. 4a).</w:t>
+      </w:r>
+    </w:p>
+    <w:p>
+      <w:pPr>
+        <w:pStyle w:val="BodyText"/>
+      </w:pPr>
+      <w:r>
+        <w:drawing>
+          <wp:inline>
+            <wp:extent cx="5334000" cy="3394363"/>
+            <wp:effectExtent b="0" l="0" r="0" t="0"/>
+            <wp:docPr descr="" title="" id="29" name="Picture"/>
+            <a:graphic>
+              <a:graphicData uri="http://schemas.openxmlformats.org/drawingml/2006/picture">
+                <pic:pic>
+                  <pic:nvPicPr>
+                    <pic:cNvPr descr="multi100_results_files/figure-docx/generating%20inferential_panel-1.png" id="30" name="Picture"/>
+                    <pic:cNvPicPr>
+                      <a:picLocks noChangeArrowheads="1" noChangeAspect="1"/>
+                    </pic:cNvPicPr>
+                  </pic:nvPicPr>
+                  <pic:blipFill>
+                    <a:blip r:embed="rId28"/>
+                    <a:stretch>
+                      <a:fillRect/>
+                    </a:stretch>
+                  </pic:blipFill>
+                  <pic:spPr bwMode="auto">
+                    <a:xfrm>
+                      <a:off x="0" y="0"/>
+                      <a:ext cx="5334000" cy="3394363"/>
+                    </a:xfrm>
+                    <a:prstGeom prst="rect">
+                      <a:avLst/>
+                    </a:prstGeom>
+                    <a:noFill/>
+                    <a:ln w="9525">
+                      <a:noFill/>
+                      <a:headEnd/>
+                      <a:tailEnd/>
+                    </a:ln>
+                  </pic:spPr>
+                </pic:pic>
+              </a:graphicData>
+            </a:graphic>
+          </wp:inline>
+        </w:drawing>
       </w:r>
     </w:p>
     <w:p>
@@ -745,7 +792,7 @@
         <w:pStyle w:val="BodyText"/>
       </w:pPr>
       <w:r>
-        <w:t xml:space="preserve">Just as for the analyses of the robustness of the statistical results, we were interested to see whether these results show a different pattern when inspecting them as a function of analysts’ prior familiarity with the dataset. Although those familiar with the original study did report the same conclusion in a higher proportion than those who were not familiar, 17% of their re-analyses still indicated a conclusion different from the original one (Fig. 4h).</w:t>
+        <w:t xml:space="preserve">Just as for the analyses of the robustness of the statistical results, we were interested to see whether these results show a different pattern when inspecting them as a function of analysts’ prior familiarity with the dataset. Although those familiar with the original study did report the same conclusion in a higher proportion than those who were not familiar, 17.07% of their re-analyses still indicated a conclusion different from the original one (Fig. 4h).</w:t>
       </w:r>
     </w:p>
     <w:p>
@@ -764,8 +811,8 @@
         <w:t xml:space="preserve">For descriptive information about the re-analysts, peer evaluators, and additional robustness analyses see Supplementary information.</w:t>
       </w:r>
     </w:p>
-    <w:bookmarkEnd w:id="28"/>
-    <w:bookmarkStart w:id="29" w:name="limitations"/>
+    <w:bookmarkEnd w:id="31"/>
+    <w:bookmarkStart w:id="32" w:name="limitations"/>
     <w:p>
       <w:pPr>
         <w:pStyle w:val="Heading2"/>
@@ -798,8 +845,8 @@
         <w:t xml:space="preserve">We presented some exploratory analyses but there are many other factors to explore that could contribute to analytical variability (e.g., content-wise expertise). Finally, despite our best efforts to conduct quality checks on the re-analyses to ensure the soundness of the analytic strategies16, it is possible that some of the discrepancies among the original and the new results are due to weaknesses in the re-analysts approach rather than equally justifiable alternative analysis decisions. It is likewise possible that there are weaknesses in the original analysts’ approaches. It is unknown whether the quality control processes for the re-analysts resulted in better, worse, or similar overall quality of analysis decisions as compared with the quality control processes for original analysts decisions. The declared statistical expertise of the re-analysts make us believe that the observed heterogeneity in analyses and outcomes is a good representation of variation in informed analysis decision-making in social-behavioural research.</w:t>
       </w:r>
     </w:p>
-    <w:bookmarkEnd w:id="29"/>
-    <w:bookmarkStart w:id="30" w:name="discussion"/>
+    <w:bookmarkEnd w:id="32"/>
+    <w:bookmarkStart w:id="33" w:name="discussion"/>
     <w:p>
       <w:pPr>
         <w:pStyle w:val="Heading2"/>
@@ -816,8 +863,8 @@
         <w:t xml:space="preserve">Are published results in the social and behavioural sciences robust to independent re-analyses? The present exploration shows considerable variability due to researchers’ degrees of freedom in statistical choices. Overall, when independent researchers analysed the same research question on the original data, 34% of studies remained robust to independent re-analysis in the sense that all re-analysts arrived at the same conclusion as the original analyst or analyst team. Importantly, the difference in statistical results altered the inferential conclusions in 26 % of the re-analyses. Our descriptive results suggest a number of hypotheses concerning the circumstances in which we could predict greater analytical variability.</w:t>
       </w:r>
     </w:p>
-    <w:bookmarkEnd w:id="30"/>
-    <w:bookmarkStart w:id="31" w:name="X488173f98aab312aeea76eab6f39feccdecea5d"/>
+    <w:bookmarkEnd w:id="33"/>
+    <w:bookmarkStart w:id="34" w:name="X488173f98aab312aeea76eab6f39feccdecea5d"/>
     <w:p>
       <w:pPr>
         <w:pStyle w:val="Heading2"/>
@@ -868,8 +915,8 @@
         <w:t xml:space="preserve">Another line of thought would suggest that the lack of robustness in the original published results reflects some conceptual vagueness of the theories or methodology29. We could not test the role of theory vagueness in a controlled manner, but it is a plausible contributor considering that social science theories often make general claims across many variables, creating theory-laden choice points regarding how constructs are operationalized, and how hypotheses are tested30. Regarding methods, we explored our results by separating them by experimental and observational study designs, and observed that the proportions of results and conclusions that were analytically robust were 15-20% higher for the experimental studies. The estimated range of effect sizes was also apparently wider for observational studies compared to experimental ones. This exploratory finding motivates a hypothesis that the increased control over the circumstances of data collection in experimental versus observational research also translates to increased control over the decision flexibility for analysts and their findings. Notably, however, there was still substantial statistical variability among findings from experimental studies. This hypothesis deserves further research.</w:t>
       </w:r>
     </w:p>
-    <w:bookmarkEnd w:id="31"/>
-    <w:bookmarkStart w:id="32" w:name="why-do-these-findings-matter"/>
+    <w:bookmarkEnd w:id="34"/>
+    <w:bookmarkStart w:id="35" w:name="why-do-these-findings-matter"/>
     <w:p>
       <w:pPr>
         <w:pStyle w:val="Heading2"/>
@@ -886,8 +933,8 @@
         <w:t xml:space="preserve">Where alternatively acceptable analytical paths exist, researchers can use this freedom opportunistically31,32 and bias the results towards desired findings (’myside bias’33). The so-called credibility crisis in social and behavioural sciences stemmed mostly from the suspicion that the prevailing incentive systems for publication encouraged researchers to report and interpret empirical data to best serve non-epistemic goals such as story-telling34. Reform initiatives, such as the preregistration of research and analysis plans, aim to decrease researcher degrees of freedom to tweak the analytic method or the research question to the observed data. Would results in these fields become markedly more credible if every study was preregistered? We hypothesize that preregistration would reduce or eliminate the observed finding that original analyses observed stronger evidence for positive results than re-analyses. However, we also hypothesize that preregistration would have no impact on the observed heterogeneity across alternative analysis strategies since registering and following a single analytic path constrains the analysts only from choosing opportunistically from the alternative analytical paths but it does not give any unique statistical or epistemic status to the pre-selected analytic path26. Unexplored but alternative justifiable analyses on the same data could still lead to very different results. The present exploration is clear about the presence of this variability in approaches, results, and inferences in the social and behavioural sciences. Without exploring this variability, authors cannot guarantee consumers of their research that the reported conclusions have any privileged status over alternative conclusions.</w:t>
       </w:r>
     </w:p>
-    <w:bookmarkEnd w:id="32"/>
-    <w:bookmarkStart w:id="33" w:name="what-can-we-do"/>
+    <w:bookmarkEnd w:id="35"/>
+    <w:bookmarkStart w:id="36" w:name="what-can-we-do"/>
     <w:p>
       <w:pPr>
         <w:pStyle w:val="Heading2"/>
@@ -936,8 +983,8 @@
         <w:t xml:space="preserve">All in all, we argue that the scholarly communication system could foster more engagement with robustness testing. Research findings of particular scientific or societal importance could be accompanied by robustness reports44 that summarise the results of alternative theory-motivated analytic choices by independent analysts. Such a submission format could provide a platform for analysts to scrutinise the fragility of the findings before they have a major impact on scholarship and policy.</w:t>
       </w:r>
     </w:p>
-    <w:bookmarkEnd w:id="33"/>
-    <w:bookmarkStart w:id="34" w:name="X20f4372b3cb64f31df994e9996afc51a59b7a57"/>
+    <w:bookmarkEnd w:id="36"/>
+    <w:bookmarkStart w:id="37" w:name="X20f4372b3cb64f31df994e9996afc51a59b7a57"/>
     <w:p>
       <w:pPr>
         <w:pStyle w:val="Heading2"/>
@@ -1013,8 +1060,8 @@
         <w:t xml:space="preserve">analyses are a science-wide issue. Methodological innovations such as multi-lab collaborations, multi-analyst, or multiverse approaches could increase the robustness of social and behavioural sciences and perhaps, more broadly, in other empirical fields.</w:t>
       </w:r>
     </w:p>
-    <w:bookmarkEnd w:id="34"/>
-    <w:bookmarkStart w:id="52" w:name="methods"/>
+    <w:bookmarkEnd w:id="37"/>
+    <w:bookmarkStart w:id="49" w:name="methods"/>
     <w:p>
       <w:pPr>
         <w:pStyle w:val="Heading1"/>
@@ -1023,7 +1070,7 @@
         <w:t xml:space="preserve">Methods</w:t>
       </w:r>
     </w:p>
-    <w:bookmarkStart w:id="35" w:name="preregistration"/>
+    <w:bookmarkStart w:id="38" w:name="preregistration"/>
     <w:p>
       <w:pPr>
         <w:pStyle w:val="Heading2"/>
@@ -1058,8 +1105,8 @@
         <w:t xml:space="preserve">supplementary document.</w:t>
       </w:r>
     </w:p>
-    <w:bookmarkEnd w:id="35"/>
-    <w:bookmarkStart w:id="36" w:name="ethical-considerations"/>
+    <w:bookmarkEnd w:id="38"/>
+    <w:bookmarkStart w:id="39" w:name="ethical-considerations"/>
     <w:p>
       <w:pPr>
         <w:pStyle w:val="Heading2"/>
@@ -1076,8 +1123,8 @@
         <w:t xml:space="preserve">The datasets resulting from this project are not considered human subject research and are covered under an umbrella ethics protocol that is managed by the Center for Open Science (COS) (LINK). The institutional ethical board of the Faculty of Education and Psychology of Eotvos Lorand University Budapest, Hungary judged that the re-analysts are not considered to be research participants and the project raises no ethical concerns.</w:t>
       </w:r>
     </w:p>
-    <w:bookmarkEnd w:id="36"/>
-    <w:bookmarkStart w:id="37" w:name="materials"/>
+    <w:bookmarkEnd w:id="39"/>
+    <w:bookmarkStart w:id="40" w:name="materials"/>
     <w:p>
       <w:pPr>
         <w:pStyle w:val="Heading2"/>
@@ -1086,8 +1133,8 @@
         <w:t xml:space="preserve">Materials</w:t>
       </w:r>
     </w:p>
-    <w:bookmarkEnd w:id="37"/>
-    <w:bookmarkStart w:id="38" w:name="selection-of-studies"/>
+    <w:bookmarkEnd w:id="40"/>
+    <w:bookmarkStart w:id="41" w:name="selection-of-studies"/>
     <w:p>
       <w:pPr>
         <w:pStyle w:val="Heading2"/>
@@ -1136,8 +1183,8 @@
         <w:t xml:space="preserve">The selected studies and all available corresponding data and materials were made available to re-analysts so that they could fully understand the selected claim and approach. There are trade-offs for how much information to give to the re-analysts to conduct re-analyses. Complete blinding of the original analysis strategy would ensure an entirely independent decision-making process about how to analyse the data. However, in much scientific writing, there is insufficient clarity in the description of the theoretical background, rationale and specification of the conceptual model to be tested. In some papers, there is a clean break between these and clear hypotheses to test. In other papers, the narrative intermixes theoretical statements and analysis decisions and may not even clearly state hypotheses or how they correspond with observed results. As a consequence, attempts to blind papers inevitably lead to variation in what is blinded across papers and many subjective decisions about what should be blinded (because it provides information about analysis strategy) and what can remain unblinded (because it provides information about theory and rationale). A major risk of those blinding decisions is that important information could be removed which would weaken the re-analysts’ ability to conduct a fair re-analysis of the original claim. As such, we opted for complete transparency of the original article so that no potentially important information is missing for the re-analysts, and we instructed re-analysts that they should create an analysis plan based on their own decisions for how best to assess the study’s claim. On balance, this increases the risk of dependent decision-making but reduces the risk of misspecification of the hypothesis and rationale of the original research. In this context, we judged the latter to be a more important precondition for conducting an informative study.</w:t>
       </w:r>
     </w:p>
-    <w:bookmarkEnd w:id="38"/>
-    <w:bookmarkStart w:id="39" w:name="claim-selection"/>
+    <w:bookmarkEnd w:id="41"/>
+    <w:bookmarkStart w:id="42" w:name="claim-selection"/>
     <w:p>
       <w:pPr>
         <w:pStyle w:val="Heading2"/>
@@ -1237,8 +1284,8 @@
         <w:t xml:space="preserve">.</w:t>
       </w:r>
     </w:p>
-    <w:bookmarkEnd w:id="39"/>
-    <w:bookmarkStart w:id="40" w:name="analysis-instructions"/>
+    <w:bookmarkEnd w:id="42"/>
+    <w:bookmarkStart w:id="43" w:name="analysis-instructions"/>
     <w:p>
       <w:pPr>
         <w:pStyle w:val="Heading2"/>
@@ -1255,8 +1302,8 @@
         <w:t xml:space="preserve">For the re-analysts’ second task, instructions were needed in cases where the original paper contained more than one statistical analysis corresponding to the high-level claim, in order to be able to compare the new result to the one in the original paper. For this, the lead team prepared certain instructions (e.g., data selection, exclusions) that single out only one statistical result in the original paper. The instructions always remained circumstantial (e.g., data selection, exclusions, choice of measurement) and never gave direct instructions to the choice of statistical approach or full specification of the model.</w:t>
       </w:r>
     </w:p>
-    <w:bookmarkEnd w:id="40"/>
-    <w:bookmarkStart w:id="41" w:name="procedures"/>
+    <w:bookmarkEnd w:id="43"/>
+    <w:bookmarkStart w:id="44" w:name="procedures"/>
     <w:p>
       <w:pPr>
         <w:pStyle w:val="Heading2"/>
@@ -1265,8 +1312,8 @@
         <w:t xml:space="preserve">Procedures</w:t>
       </w:r>
     </w:p>
-    <w:bookmarkEnd w:id="41"/>
-    <w:bookmarkStart w:id="42" w:name="re-analyst-recruitment"/>
+    <w:bookmarkEnd w:id="44"/>
+    <w:bookmarkStart w:id="45" w:name="re-analyst-recruitment"/>
     <w:p>
       <w:pPr>
         <w:pStyle w:val="Heading2"/>
@@ -1329,8 +1376,8 @@
         <w:t xml:space="preserve">.</w:t>
       </w:r>
     </w:p>
-    <w:bookmarkEnd w:id="42"/>
-    <w:bookmarkStart w:id="43" w:name="X33cca599b5f2cab8085d594ae9dc3bc5e5abb63"/>
+    <w:bookmarkEnd w:id="45"/>
+    <w:bookmarkStart w:id="46" w:name="X33cca599b5f2cab8085d594ae9dc3bc5e5abb63"/>
     <w:p>
       <w:pPr>
         <w:pStyle w:val="Heading2"/>
@@ -1478,8 +1525,8 @@
         <w:t xml:space="preserve">). When uploading the materials, they were also asked to fill out a post-analysis survey. All communication materials of this study are openly available on the public repository of the project.</w:t>
       </w:r>
     </w:p>
-    <w:bookmarkEnd w:id="43"/>
-    <w:bookmarkStart w:id="44" w:name="peer-evaluations"/>
+    <w:bookmarkEnd w:id="46"/>
+    <w:bookmarkStart w:id="47" w:name="peer-evaluations"/>
     <w:p>
       <w:pPr>
         <w:pStyle w:val="Heading2"/>
@@ -1504,8 +1551,8 @@
         <w:t xml:space="preserve">The peer evaluation phase did not address potential errors in translating the description of the analytic methodology into analysis scripts. To mitigate potential gross errors in the analysis, peer evaluators were provided with a thorough and standardised description of the results and conclusions obtained using the described analysis, including sample sizes, the effect size, the test statistic, and degrees of freedom, etc. From the description of the dataset, the description of the analysis, and the reported results and conclusions, peer evaluators were able to identify potential flaws in the implementation of the analysis that could stem from errors and/or mismatches.</w:t>
       </w:r>
     </w:p>
-    <w:bookmarkEnd w:id="44"/>
-    <w:bookmarkStart w:id="45" w:name="Xa885cf4f715bd9fffc83d585eece508307332f4"/>
+    <w:bookmarkEnd w:id="47"/>
+    <w:bookmarkStart w:id="48" w:name="Xa885cf4f715bd9fffc83d585eece508307332f4"/>
     <w:p>
       <w:pPr>
         <w:pStyle w:val="Heading2"/>
@@ -1514,6 +1561,17 @@
         <w:t xml:space="preserve">Assignment of analyses to peer evaluators</w:t>
       </w:r>
     </w:p>
+    <w:bookmarkEnd w:id="48"/>
+    <w:bookmarkEnd w:id="49"/>
+    <w:bookmarkStart w:id="56" w:name="X33a62f21c6463b620627c816f560455e9af116e"/>
+    <w:p>
+      <w:pPr>
+        <w:pStyle w:val="Heading1"/>
+      </w:pPr>
+      <w:r>
+        <w:t xml:space="preserve">HERE but seven cases (i.e., 98.6% of peer evaluations were carried out on a dataset that was different to the dataset they analysed themselves)</w:t>
+      </w:r>
+    </w:p>
     <w:p>
       <w:pPr>
         <w:pStyle w:val="FirstParagraph"/>
@@ -1522,8 +1580,7 @@
         <w:t xml:space="preserve">When assigning the volunteering peer evaluators to analyses, the initial rule was that they should not evaluate any re-analyses conducted on datasets they have re-analysed as a re-analyst. In practice, for logistical reasons, this rule was applied in all but seven cases (i.e., 98.6% of peer evaluations were carried out on a dataset that was different to the dataset they analysed themselves). They were asked to choose to evaluate those analyses where they see the greatest relevance of their expertise. If after choosing a study to evaluate, a peer evaluator did not feel sufficiently skilled/experienced to judge whether the proposed analysis is acceptable, he/she was told not to fill out our template and should return the re-analysis to the pool and choose a new one.</w:t>
       </w:r>
     </w:p>
-    <w:bookmarkEnd w:id="45"/>
-    <w:bookmarkStart w:id="46" w:name="peer-evaluation-procedure"/>
+    <w:bookmarkStart w:id="50" w:name="peer-evaluation-procedure"/>
     <w:p>
       <w:pPr>
         <w:pStyle w:val="Heading2"/>
@@ -1540,8 +1597,8 @@
         <w:t xml:space="preserve">For details, see the corresponding section in the Supplementary Information.</w:t>
       </w:r>
     </w:p>
-    <w:bookmarkEnd w:id="46"/>
-    <w:bookmarkStart w:id="47" w:name="analysis-methods"/>
+    <w:bookmarkEnd w:id="50"/>
+    <w:bookmarkStart w:id="51" w:name="analysis-methods"/>
     <w:p>
       <w:pPr>
         <w:pStyle w:val="Heading2"/>
@@ -1558,8 +1615,8 @@
         <w:t xml:space="preserve">This exploratory study contains no inferential statistics. Besides the frequency- and proportion-based summary statistics, we calculated only the effect sizes of the results from the original articles and the reanalyses.</w:t>
       </w:r>
     </w:p>
-    <w:bookmarkEnd w:id="47"/>
-    <w:bookmarkStart w:id="48" w:name="cohens-d-effect-sizes"/>
+    <w:bookmarkEnd w:id="51"/>
+    <w:bookmarkStart w:id="52" w:name="cohens-d-effect-sizes"/>
     <w:p>
       <w:pPr>
         <w:pStyle w:val="Heading2"/>
@@ -1584,8 +1641,8 @@
         <w:t xml:space="preserve">For further information on methods see Supplementary information.</w:t>
       </w:r>
     </w:p>
-    <w:bookmarkEnd w:id="48"/>
-    <w:bookmarkStart w:id="49" w:name="reporting-summary"/>
+    <w:bookmarkEnd w:id="52"/>
+    <w:bookmarkStart w:id="53" w:name="reporting-summary"/>
     <w:p>
       <w:pPr>
         <w:pStyle w:val="Heading2"/>
@@ -1602,8 +1659,8 @@
         <w:t xml:space="preserve">Further information on research design is available in the Nature Portfolio Reporting Summary linked to this article.</w:t>
       </w:r>
     </w:p>
-    <w:bookmarkEnd w:id="49"/>
-    <w:bookmarkStart w:id="50" w:name="data-availability"/>
+    <w:bookmarkEnd w:id="53"/>
+    <w:bookmarkStart w:id="54" w:name="data-availability"/>
     <w:p>
       <w:pPr>
         <w:pStyle w:val="Heading2"/>
@@ -1642,8 +1699,8 @@
         <w:t xml:space="preserve">). Archived data include the original datasets or a description how to gain access to them. Our shared materials include all the survey questions, and the general communication texts and instructions that we sent to the re-analysts and peer-evaluators. We excluded from our datafiles the email addresses of the re-analysts, as well as the records of those analysts who did not comply with the instructions and did not submit all the required analyses by the deadline. For further details about our exclusion criteria and procedure, see our Supplementary information document.</w:t>
       </w:r>
     </w:p>
-    <w:bookmarkEnd w:id="50"/>
-    <w:bookmarkStart w:id="51" w:name="code-availability"/>
+    <w:bookmarkEnd w:id="54"/>
+    <w:bookmarkStart w:id="55" w:name="code-availability"/>
     <w:p>
       <w:pPr>
         <w:pStyle w:val="Heading2"/>
@@ -1674,9 +1731,9 @@
         <w:t xml:space="preserve">.</w:t>
       </w:r>
     </w:p>
-    <w:bookmarkEnd w:id="51"/>
-    <w:bookmarkEnd w:id="52"/>
-    <w:bookmarkStart w:id="53" w:name="references"/>
+    <w:bookmarkEnd w:id="55"/>
+    <w:bookmarkEnd w:id="56"/>
+    <w:bookmarkStart w:id="57" w:name="references"/>
     <w:p>
       <w:pPr>
         <w:pStyle w:val="Heading1"/>
@@ -1685,8 +1742,8 @@
         <w:t xml:space="preserve">References</w:t>
       </w:r>
     </w:p>
-    <w:bookmarkEnd w:id="53"/>
-    <w:bookmarkStart w:id="54" w:name="abstract"/>
+    <w:bookmarkEnd w:id="57"/>
+    <w:bookmarkStart w:id="58" w:name="abstract"/>
     <w:p>
       <w:pPr>
         <w:pStyle w:val="Heading1"/>
@@ -1745,7 +1802,7 @@
         <w:t xml:space="preserve">research credibility, data analysis, scientific transparency, crowdsourcing science, robustness, analytical variability</w:t>
       </w:r>
     </w:p>
-    <w:bookmarkEnd w:id="54"/>
+    <w:bookmarkEnd w:id="58"/>
     <w:sectPr/>
   </w:body>
 </w:document>

</xml_diff>

<commit_message>
updated analysis and figures based on reviewers suggestions
</commit_message>
<xml_diff>
--- a/analysis/multi100_results.docx
+++ b/analysis/multi100_results.docx
@@ -142,7 +142,7 @@
         <w:pStyle w:val="BodyText"/>
       </w:pPr>
       <w:r>
-        <w:t xml:space="preserve">First, we explored the degree to which the reanalyses arrived to the same statistics in the reanalysis of each study. We found in 82 % of the studies they reported different statistics regarding statistical test families (such as t-test, F-test, χ2) and their values (after rounding them to two decimal places).</w:t>
+        <w:t xml:space="preserve">First, we explored the degree to which the reanalyses arrived to the same statistics in the reanalysis of each study. We found in 81 % of the studies they reported different statistics regarding statistical test families (such as t-test, F-test, χ2) and their values (after rounding them to two decimal places).</w:t>
       </w:r>
     </w:p>
     <w:p>
@@ -375,15 +375,15 @@
         <w:pStyle w:val="BodyText"/>
       </w:pPr>
       <w:r>
-        <w:t xml:space="preserve">We found that only in 4.3% of the studies for which we could obtain the original effect size (4 out of 93) , were all re-analysis effect sizes inside the tolerance region (+/- 0.05 Cohen’s d) of the result of the original study (Fig. 2a). Out of the 417 available re-analysis effect sizes, 31.41 % were inside the tolerance region. As a robustness test of our analysis, we explored the degree to which we would observe different results with different tolerance regions.</w:t>
-      </w:r>
-    </w:p>
-    <w:p>
-      <w:pPr>
-        <w:pStyle w:val="BodyText"/>
-      </w:pPr>
-      <w:r>
-        <w:t xml:space="preserve">We learned that even with a four times broader tolerance region (+/- 0.20 Cohen’s d), in only 23.66% of the studies were all corresponding re-analysis result inside the tolerance region. Further, out of the available 417 reanalysis effect sizes 55.64% (232) were inside of this region (Fig. S11).</w:t>
+        <w:t xml:space="preserve">We found that only in 5.26% of the studies for which we could obtain the original effect size (5 out of 95) , were all re-analysis effect sizes inside the tolerance region (+/- 0.05 Cohen’s d) of the result of the original study (Fig. 2a). Out of the 396 available re-analysis effect sizes, 33.84 % were inside the tolerance region. As a robustness test of our analysis, we explored the degree to which we would observe different results with different tolerance regions.</w:t>
+      </w:r>
+    </w:p>
+    <w:p>
+      <w:pPr>
+        <w:pStyle w:val="BodyText"/>
+      </w:pPr>
+      <w:r>
+        <w:t xml:space="preserve">We learned that even with a four times broader tolerance region (+/- 0.20 Cohen’s d), in only 23.16% of the studies were all corresponding re-analysis result inside the tolerance region. Further, out of the available 396 reanalysis effect sizes 56.57% (224) were inside of this region (Fig. S11).</w:t>
       </w:r>
     </w:p>
     <w:p>
@@ -415,20 +415,15 @@
         <w:pStyle w:val="BodyText"/>
       </w:pPr>
       <w:r>
-        <w:t xml:space="preserve">Re-analyzing published studies entails a potential risk of bias if the re-analysts’ familiarity with a given study influences their choice of analysis. Re-analysts reported that they were familiar with the original study in less than 8.13% of cases. Moreover, there was no more than 5% difference in robustness between those who were and those who were not familiar with the original study (Fig. 2h). For both groups, more than two-thirds of the estimates fell outside our tolerance region. Finally, we were interested to see whether these robustness results would show a different pattern when considering sample size, as one could assume that studies with larger sample sizes, thus statistical degrees of freedom, could offer more robust results. Fig. 2i does not support this assumption as the density distributions of the sample sizes for results that are within and outside of the tolerance region are virtually the same. Therefore, studies with large sample sizes are not immune to analytical variability.</w:t>
-      </w:r>
-    </w:p>
-    <w:p>
-      <w:pPr>
-        <w:pStyle w:val="BodyText"/>
-      </w:pPr>
-      <w:r>
-        <w:t xml:space="preserve">One interesting question is whether the re-analyses show a trend or shift in effect sizes compared to the results of the original studies. If the re-analysis effect sizes randomly vary around the original effect size, we would expect that they are larger or smaller than the original ones with equal chance. Fig. 3a (data trimmed at Cohen’s d =&lt; 5) and 3 b (Cohen’s d =&lt; 1) indicate that re-analysis effect sizes show a tendency to be smaller than the original effect sizes as reflected in their best-fitting (least squares) line. The distribution of original and re-analysis effect sizes also supports this as the peak of the density distribution of the latter is markedly lower. The mean effect size of the original results is 0.72 (Median = 0.43), whereas for the re-analysis it is 0.48 (Median = 0.34) Cohen’s d computed on Cohen’s ds =&lt; 5. This result is consistent with the possibility that original analysts proactively sought larger effects than re-analysts, that re-analysts proactively sought smaller effects than original analysts, or both.</w:t>
-      </w:r>
-    </w:p>
-    <w:p>
-      <w:r>
-        <w:br w:type="page"/>
+        <w:t xml:space="preserve">Re-analyzing published studies entails a potential risk of bias if the re-analysts’ familiarity with a given study influences their choice of analysis. Re-analysts reported that they were familiar with the original study in less than 8.13% of cases. Moreover, there was no more than -3% difference in robustness between those who were and those who were not familiar with the original study (Fig. 2h). For both groups, more than two-thirds of the estimates fell outside our tolerance region. Finally, we were interested to see whether these robustness results would show a different pattern when considering sample size, as one could assume that studies with larger sample sizes, thus statistical degrees of freedom, could offer more robust results. Fig. 2i does not support this assumption as the density distributions of the sample sizes for results that are within and outside of the tolerance region are virtually the same. Therefore, studies with large sample sizes are not immune to analytical variability.</w:t>
+      </w:r>
+    </w:p>
+    <w:p>
+      <w:pPr>
+        <w:pStyle w:val="BodyText"/>
+      </w:pPr>
+      <w:r>
+        <w:t xml:space="preserve">One interesting question is whether the re-analyses show a trend or shift in effect sizes compared to the results of the original studies. If the re-analysis effect sizes randomly vary around the original effect size, we would expect that they are larger or smaller than the original ones with equal chance. Fig. 3a (data trimmed at Cohen’s d =&lt; 5) and 3 b (Cohen’s d =&lt; 1) indicate that re-analysis effect sizes show a tendency to be smaller than the original effect sizes as reflected in their best-fitting (least squares) line. The distribution of original and re-analysis effect sizes also supports this as the peak of the density distribution of the latter is markedly lower. The mean effect size of the original results is 0.73 (Median = 0.43), whereas for the re-analysis it is 0.49 (Median = 0.35) Cohen’s d computed on Cohen’s ds =&lt; 5. This result is consistent with the possibility that original analysts proactively sought larger effects than re-analysts, that re-analysts proactively sought smaller effects than original analysts, or both.</w:t>
       </w:r>
     </w:p>
     <w:p>
@@ -543,15 +538,7 @@
         <w:pStyle w:val="FirstParagraph"/>
       </w:pPr>
       <w:r>
-        <w:t xml:space="preserve">Another focal question of our study was whether the re-analysts arrive at the same qualitative conclusions as the original study analysts. To answer this question, we asked the re-analysts to implement any statistical re-analysis they deemed most appropriate to test the original claim using the original data, with the goal of arriving at a single conclusion.</w:t>
-      </w:r>
-    </w:p>
-    <w:p>
-      <w:pPr>
-        <w:pStyle w:val="BodyText"/>
-      </w:pPr>
-      <w:r>
-        <w:t xml:space="preserve">Out of 100 re-analysed claims, 34 % were robust to independent re-analysis, such that all re-analysts reported that they found evidence for the originally reported claim. With a more liberal definition of analytical robustness, this value was 39 % when &gt;80% re-analysis agreement with the original conclusion defined analytical robustness.</w:t>
+        <w:t xml:space="preserve">Another focal question of our study was whether the re-analysts arrive at the same qualitative conclusions as the original study analysts. To answer this question, we asked the re-analysts to implement any statistical re-analysis they deemed most appropriate to test the original claim using the original data, with the goal of arriving at a single conclusion. Out of 100 re-analysed claims, 34 % were robust to independent re-analysis, such that all re-analysts reported that they found evidence for the originally reported claim. With a more liberal definition of analytical robustness, this value was 39 % when &gt;80% re-analysis agreement with the original conclusion defined analytical robustness.</w:t>
       </w:r>
     </w:p>
     <w:p>
@@ -784,7 +771,7 @@
         <w:pStyle w:val="BodyText"/>
       </w:pPr>
       <w:r>
-        <w:t xml:space="preserve">We were interested to see whether these results show a different pattern when inspecting them along the earlier mentioned aspects of the analyses. Fig. 4b and Fig. 4c present the proportions of robustness of the conclusions in the listed disciplines. Just as for the case of analyses of robustness of the statistical results, the listed disciplines do not manifest large differences in robustness of the conclusions, whereas their robustness may be greatly influenced by the study designs most common in each field. Fig. 4d supports this notion as it indicates that nearly half of the conclusions from experimental studies remained robust upon independent re-analysis, whereas less than one-third of observational studies yielded robust conclusions. Moreover, Fig. 4e indicates that, although for both study designs the majority of the re-analyses reached the same conclusions as the original study, the figure was 13 % higher for the experimental studies than for observational studies. Just as for the robustness of the results, we can ask whether the deviation from the originally reported claim in terms of conclusions is explained by re-analysts’ lack of analytical expertise. Fig. 4f shows no support for this conjecture when evaluating the pattern of results as a function of self-reported statistical expertise. The same conjecture can be assessed by considering the quality of the submitted statistical analyses that were evaluated by peer evaluators on a subset of the analyses (see Methods). Fig. 4g shows that the proportion of inferentially robust conclusions is numerically larger for analyses that were rated as medium-quality by peer evaluators than for analyses that were rated as high-quality. Whether this pattern was a result of noise, or whether more sophisticated analyses are characterized by greater heterogeneity in approaches and results should be the topic of future metascientific projects.</w:t>
+        <w:t xml:space="preserve">We were interested to see whether these results show a different pattern when inspecting them along the earlier mentioned aspects of the analyses. Fig. 4b and Fig. 4c present the proportions of robustness of the conclusions in the listed disciplines. Just as for the case of analyses of robustness of the statistical results, the listed disciplines do not manifest large differences in robustness of the conclusions, whereas their robustness may be greatly influenced by the study designs most common in each field. Fig. 4d supports this notion as it indicates that nearly half of the conclusions from experimental studies remained robust upon independent re-analysis, whereas less than one-third of observational studies yielded robust conclusions. Moreover, Fig. 4e indicates that, although for both study designs the majority of the re-analyses reached the same conclusions as the original study, the figure was 13% higher for the experimental studies than for observational studies. Just as for the robustness of the results, we can ask whether the deviation from the originally reported claim in terms of conclusions is explained by re-analysts’ lack of analytical expertise. Fig. 4f shows no support for this conjecture when evaluating the pattern of results as a function of self-reported statistical expertise. The same conjecture can be assessed by considering the quality of the submitted statistical analyses that were evaluated by peer evaluators on a subset of the analyses (see Methods). Fig. 4g shows that the proportion of inferentially robust conclusions is numerically larger for analyses that were rated as medium-quality by peer evaluators than for analyses that were rated as high-quality. Whether this pattern was a result of noise, or whether more sophisticated analyses are characterized by greater heterogeneity in approaches and results should be the topic of future metascientific projects.</w:t>
       </w:r>
     </w:p>
     <w:p>
@@ -1765,7 +1752,7 @@
         <w:pStyle w:val="BodyText"/>
       </w:pPr>
       <w:r>
-        <w:t xml:space="preserve">The statistical appropriateness of the re-analyses was assessed in peer evaluations and the robustness indicators were inspected along a range of research characteristics and study designs. Only 31 % of the independent re-analyses yielded the same result (within a tolerance region of +/- 0.05 Cohen’s d) as the original report. Even with a four times broader tolerance region, this indicator did not go above 56 %.</w:t>
+        <w:t xml:space="preserve">The statistical appropriateness of the re-analyses was assessed in peer evaluations and the robustness indicators were inspected along a range of research characteristics and study designs. Only 34 % of the independent re-analyses yielded the same result (within a tolerance region of +/- 0.05 Cohen’s d) as the original report. Even with a four times broader tolerance region, this indicator did not go above 57 %.</w:t>
       </w:r>
     </w:p>
     <w:p>

</xml_diff>